<commit_message>
Adding varianta zadání to doc
</commit_message>
<xml_diff>
--- a/doc/dokumentace.docx
+++ b/doc/dokumentace.docx
@@ -44,7 +44,7 @@
           <w:szCs w:val="21"/>
           <w:shd w:val="clear" w:color="auto" w:fill="FFFFFF"/>
         </w:rPr>
-        <w:t>xzajic22</w:t>
+        <w:t xml:space="preserve">xzajic22, </w:t>
       </w:r>
       <w:r>
         <w:rPr>
@@ -56,9 +56,8 @@
           <w:szCs w:val="21"/>
           <w:shd w:val="clear" w:color="auto" w:fill="FFFFFF"/>
         </w:rPr>
-        <w:t xml:space="preserve">, </w:t>
-      </w:r>
-      <w:proofErr w:type="spellStart"/>
+        <w:t xml:space="preserve">varianta </w:t>
+      </w:r>
       <w:r>
         <w:rPr>
           <w:rFonts w:ascii="Roboto" w:hAnsi="Roboto"/>
@@ -69,20 +68,7 @@
           <w:szCs w:val="21"/>
           <w:shd w:val="clear" w:color="auto" w:fill="FFFFFF"/>
         </w:rPr>
-        <w:t>varianta</w:t>
-      </w:r>
-      <w:proofErr w:type="spellEnd"/>
-      <w:r>
-        <w:rPr>
-          <w:rFonts w:ascii="Roboto" w:hAnsi="Roboto"/>
-          <w:b/>
-          <w:bCs/>
-          <w:color w:val="333333"/>
-          <w:sz w:val="21"/>
-          <w:szCs w:val="21"/>
-          <w:shd w:val="clear" w:color="auto" w:fill="FFFFFF"/>
-        </w:rPr>
-        <w:t xml:space="preserve"> X</w:t>
+        <w:t>TRP</w:t>
       </w:r>
     </w:p>
     <w:p>

</xml_diff>

<commit_message>
Added grammar and LL table to documentation
</commit_message>
<xml_diff>
--- a/doc/dokumentace.docx
+++ b/doc/dokumentace.docx
@@ -46,6 +46,7 @@
         </w:rPr>
         <w:t xml:space="preserve">xzajic22, </w:t>
       </w:r>
+      <w:proofErr w:type="spellStart"/>
       <w:r>
         <w:rPr>
           <w:rFonts w:ascii="Roboto" w:hAnsi="Roboto"/>
@@ -56,8 +57,9 @@
           <w:szCs w:val="21"/>
           <w:shd w:val="clear" w:color="auto" w:fill="FFFFFF"/>
         </w:rPr>
-        <w:t xml:space="preserve">varianta </w:t>
-      </w:r>
+        <w:t>varianta</w:t>
+      </w:r>
+      <w:proofErr w:type="spellEnd"/>
       <w:r>
         <w:rPr>
           <w:rFonts w:ascii="Roboto" w:hAnsi="Roboto"/>
@@ -68,23 +70,35 @@
           <w:szCs w:val="21"/>
           <w:shd w:val="clear" w:color="auto" w:fill="FFFFFF"/>
         </w:rPr>
-        <w:t>TRP</w:t>
-      </w:r>
-    </w:p>
-    <w:p>
-      <w:pPr>
-        <w:rPr>
+        <w:t xml:space="preserve"> </w:t>
+      </w:r>
+      <w:r>
+        <w:rPr>
+          <w:rFonts w:ascii="Roboto" w:hAnsi="Roboto"/>
           <w:b/>
           <w:bCs/>
-          <w:lang w:val="cs-CZ"/>
-        </w:rPr>
-      </w:pPr>
-      <w:r>
+          <w:color w:val="333333"/>
+          <w:sz w:val="21"/>
+          <w:szCs w:val="21"/>
+          <w:shd w:val="clear" w:color="auto" w:fill="FFFFFF"/>
+        </w:rPr>
+        <w:t>TRP</w:t>
+      </w:r>
+    </w:p>
+    <w:p>
+      <w:pPr>
         <w:rPr>
           <w:b/>
           <w:bCs/>
           <w:lang w:val="cs-CZ"/>
         </w:rPr>
+      </w:pPr>
+      <w:r>
+        <w:rPr>
+          <w:b/>
+          <w:bCs/>
+          <w:lang w:val="cs-CZ"/>
+        </w:rPr>
         <w:t>Seznam členů týmu:</w:t>
       </w:r>
     </w:p>
@@ -117,8 +131,16 @@
         <w:rPr>
           <w:lang w:val="cs-CZ"/>
         </w:rPr>
-        <w:t>Jiří Gallo</w:t>
-      </w:r>
+        <w:t xml:space="preserve">Jiří </w:t>
+      </w:r>
+      <w:proofErr w:type="spellStart"/>
+      <w:r>
+        <w:rPr>
+          <w:lang w:val="cs-CZ"/>
+        </w:rPr>
+        <w:t>Gallo</w:t>
+      </w:r>
+      <w:proofErr w:type="spellEnd"/>
       <w:r>
         <w:rPr>
           <w:lang w:val="cs-CZ"/>
@@ -162,6 +184,1559 @@
           <w:lang w:val="cs-CZ"/>
         </w:rPr>
         <w:t xml:space="preserve"> – xzajic22 (vedoucí)</w:t>
+      </w:r>
+    </w:p>
+    <w:p>
+      <w:pPr>
+        <w:rPr>
+          <w:lang w:val="cs-CZ"/>
+        </w:rPr>
+      </w:pPr>
+    </w:p>
+    <w:p>
+      <w:pPr>
+        <w:rPr>
+          <w:lang w:val="cs-CZ"/>
+        </w:rPr>
+      </w:pPr>
+    </w:p>
+    <w:p>
+      <w:pPr>
+        <w:pStyle w:val="Podnadpis"/>
+        <w:rPr>
+          <w:lang w:val="cs-CZ"/>
+        </w:rPr>
+      </w:pPr>
+      <w:r>
+        <w:rPr>
+          <w:lang w:val="cs-CZ"/>
+        </w:rPr>
+        <w:t>Gramatika</w:t>
+      </w:r>
+    </w:p>
+    <w:p>
+      <w:pPr>
+        <w:ind w:left="720"/>
+        <w:rPr>
+          <w:sz w:val="18"/>
+          <w:szCs w:val="18"/>
+          <w:lang w:val="cs-CZ"/>
+        </w:rPr>
+      </w:pPr>
+      <w:r>
+        <w:rPr>
+          <w:sz w:val="18"/>
+          <w:szCs w:val="18"/>
+          <w:lang w:val="cs-CZ"/>
+        </w:rPr>
+        <w:t>program -&gt; START STATEMENT_LIST_</w:t>
+      </w:r>
+      <w:proofErr w:type="gramStart"/>
+      <w:r>
+        <w:rPr>
+          <w:sz w:val="18"/>
+          <w:szCs w:val="18"/>
+          <w:lang w:val="cs-CZ"/>
+        </w:rPr>
+        <w:t>MAIN .</w:t>
+      </w:r>
+      <w:proofErr w:type="gramEnd"/>
+    </w:p>
+    <w:p>
+      <w:pPr>
+        <w:ind w:left="720"/>
+        <w:rPr>
+          <w:sz w:val="18"/>
+          <w:szCs w:val="18"/>
+          <w:lang w:val="cs-CZ"/>
+        </w:rPr>
+      </w:pPr>
+      <w:r>
+        <w:rPr>
+          <w:sz w:val="18"/>
+          <w:szCs w:val="18"/>
+          <w:lang w:val="cs-CZ"/>
+        </w:rPr>
+        <w:t>START -&gt; &lt;?</w:t>
+      </w:r>
+      <w:proofErr w:type="spellStart"/>
+      <w:r>
+        <w:rPr>
+          <w:sz w:val="18"/>
+          <w:szCs w:val="18"/>
+          <w:lang w:val="cs-CZ"/>
+        </w:rPr>
+        <w:t>php</w:t>
+      </w:r>
+      <w:proofErr w:type="spellEnd"/>
+      <w:r>
+        <w:rPr>
+          <w:sz w:val="18"/>
+          <w:szCs w:val="18"/>
+          <w:lang w:val="cs-CZ"/>
+        </w:rPr>
+        <w:t xml:space="preserve"> </w:t>
+      </w:r>
+      <w:proofErr w:type="spellStart"/>
+      <w:r>
+        <w:rPr>
+          <w:sz w:val="18"/>
+          <w:szCs w:val="18"/>
+          <w:lang w:val="cs-CZ"/>
+        </w:rPr>
+        <w:t>declare</w:t>
+      </w:r>
+      <w:proofErr w:type="spellEnd"/>
+      <w:r>
+        <w:rPr>
+          <w:sz w:val="18"/>
+          <w:szCs w:val="18"/>
+          <w:lang w:val="cs-CZ"/>
+        </w:rPr>
+        <w:t>(</w:t>
+      </w:r>
+      <w:proofErr w:type="spellStart"/>
+      <w:r>
+        <w:rPr>
+          <w:sz w:val="18"/>
+          <w:szCs w:val="18"/>
+          <w:lang w:val="cs-CZ"/>
+        </w:rPr>
+        <w:t>strict_types</w:t>
+      </w:r>
+      <w:proofErr w:type="spellEnd"/>
+      <w:r>
+        <w:rPr>
+          <w:sz w:val="18"/>
+          <w:szCs w:val="18"/>
+          <w:lang w:val="cs-CZ"/>
+        </w:rPr>
+        <w:t>=1)</w:t>
+      </w:r>
+      <w:proofErr w:type="gramStart"/>
+      <w:r>
+        <w:rPr>
+          <w:sz w:val="18"/>
+          <w:szCs w:val="18"/>
+          <w:lang w:val="cs-CZ"/>
+        </w:rPr>
+        <w:t>; .</w:t>
+      </w:r>
+      <w:proofErr w:type="gramEnd"/>
+    </w:p>
+    <w:p>
+      <w:pPr>
+        <w:ind w:left="720"/>
+        <w:rPr>
+          <w:sz w:val="18"/>
+          <w:szCs w:val="18"/>
+          <w:lang w:val="cs-CZ"/>
+        </w:rPr>
+      </w:pPr>
+      <w:r>
+        <w:rPr>
+          <w:sz w:val="18"/>
+          <w:szCs w:val="18"/>
+          <w:lang w:val="cs-CZ"/>
+        </w:rPr>
+        <w:t xml:space="preserve">STATEMENT_LIST_MAIN -&gt; </w:t>
+      </w:r>
+      <w:proofErr w:type="gramStart"/>
+      <w:r>
+        <w:rPr>
+          <w:sz w:val="18"/>
+          <w:szCs w:val="18"/>
+          <w:lang w:val="cs-CZ"/>
+        </w:rPr>
+        <w:t>EPSILON .</w:t>
+      </w:r>
+      <w:proofErr w:type="gramEnd"/>
+    </w:p>
+    <w:p>
+      <w:pPr>
+        <w:ind w:left="720"/>
+        <w:rPr>
+          <w:sz w:val="18"/>
+          <w:szCs w:val="18"/>
+          <w:lang w:val="cs-CZ"/>
+        </w:rPr>
+      </w:pPr>
+      <w:r>
+        <w:rPr>
+          <w:sz w:val="18"/>
+          <w:szCs w:val="18"/>
+          <w:lang w:val="cs-CZ"/>
+        </w:rPr>
+        <w:t>STATEMENT_LIST_MAIN -&gt; STATEMENT_IF STATEMENT_LIST_</w:t>
+      </w:r>
+      <w:proofErr w:type="gramStart"/>
+      <w:r>
+        <w:rPr>
+          <w:sz w:val="18"/>
+          <w:szCs w:val="18"/>
+          <w:lang w:val="cs-CZ"/>
+        </w:rPr>
+        <w:t>MAIN .</w:t>
+      </w:r>
+      <w:proofErr w:type="gramEnd"/>
+    </w:p>
+    <w:p>
+      <w:pPr>
+        <w:ind w:left="720"/>
+        <w:rPr>
+          <w:sz w:val="18"/>
+          <w:szCs w:val="18"/>
+          <w:lang w:val="cs-CZ"/>
+        </w:rPr>
+      </w:pPr>
+      <w:r>
+        <w:rPr>
+          <w:sz w:val="18"/>
+          <w:szCs w:val="18"/>
+          <w:lang w:val="cs-CZ"/>
+        </w:rPr>
+        <w:t>STATEMENT_LIST_MAIN -&gt; STATEMENT_EXPRESSION; STATEMENT_LIST_</w:t>
+      </w:r>
+      <w:proofErr w:type="gramStart"/>
+      <w:r>
+        <w:rPr>
+          <w:sz w:val="18"/>
+          <w:szCs w:val="18"/>
+          <w:lang w:val="cs-CZ"/>
+        </w:rPr>
+        <w:t>MAIN .</w:t>
+      </w:r>
+      <w:proofErr w:type="gramEnd"/>
+    </w:p>
+    <w:p>
+      <w:pPr>
+        <w:ind w:left="720"/>
+        <w:rPr>
+          <w:sz w:val="18"/>
+          <w:szCs w:val="18"/>
+          <w:lang w:val="cs-CZ"/>
+        </w:rPr>
+      </w:pPr>
+      <w:r>
+        <w:rPr>
+          <w:sz w:val="18"/>
+          <w:szCs w:val="18"/>
+          <w:lang w:val="cs-CZ"/>
+        </w:rPr>
+        <w:t>STATEMENT_LIST_MAIN -&gt; STATEMENT_WHILE STATEMENT_LIST_</w:t>
+      </w:r>
+      <w:proofErr w:type="gramStart"/>
+      <w:r>
+        <w:rPr>
+          <w:sz w:val="18"/>
+          <w:szCs w:val="18"/>
+          <w:lang w:val="cs-CZ"/>
+        </w:rPr>
+        <w:t>MAIN .</w:t>
+      </w:r>
+      <w:proofErr w:type="gramEnd"/>
+    </w:p>
+    <w:p>
+      <w:pPr>
+        <w:ind w:left="720"/>
+        <w:rPr>
+          <w:sz w:val="18"/>
+          <w:szCs w:val="18"/>
+          <w:lang w:val="cs-CZ"/>
+        </w:rPr>
+      </w:pPr>
+      <w:r>
+        <w:rPr>
+          <w:sz w:val="18"/>
+          <w:szCs w:val="18"/>
+          <w:lang w:val="cs-CZ"/>
+        </w:rPr>
+        <w:t>STATEMENT_LIST_MAIN -&gt; STATEMENT_RETURN STATEMENT_LIST_</w:t>
+      </w:r>
+      <w:proofErr w:type="gramStart"/>
+      <w:r>
+        <w:rPr>
+          <w:sz w:val="18"/>
+          <w:szCs w:val="18"/>
+          <w:lang w:val="cs-CZ"/>
+        </w:rPr>
+        <w:t>MAIN .</w:t>
+      </w:r>
+      <w:proofErr w:type="gramEnd"/>
+    </w:p>
+    <w:p>
+      <w:pPr>
+        <w:ind w:left="720"/>
+        <w:rPr>
+          <w:sz w:val="18"/>
+          <w:szCs w:val="18"/>
+          <w:lang w:val="cs-CZ"/>
+        </w:rPr>
+      </w:pPr>
+      <w:r>
+        <w:rPr>
+          <w:sz w:val="18"/>
+          <w:szCs w:val="18"/>
+          <w:lang w:val="cs-CZ"/>
+        </w:rPr>
+        <w:t>STATEMENT_LIST_MAIN -&gt; STATEMENT_FUNCTION STATEMENT_LIST_</w:t>
+      </w:r>
+      <w:proofErr w:type="gramStart"/>
+      <w:r>
+        <w:rPr>
+          <w:sz w:val="18"/>
+          <w:szCs w:val="18"/>
+          <w:lang w:val="cs-CZ"/>
+        </w:rPr>
+        <w:t>MAIN .</w:t>
+      </w:r>
+      <w:proofErr w:type="gramEnd"/>
+    </w:p>
+    <w:p>
+      <w:pPr>
+        <w:ind w:left="720"/>
+        <w:rPr>
+          <w:sz w:val="18"/>
+          <w:szCs w:val="18"/>
+          <w:lang w:val="cs-CZ"/>
+        </w:rPr>
+      </w:pPr>
+      <w:r>
+        <w:rPr>
+          <w:sz w:val="18"/>
+          <w:szCs w:val="18"/>
+          <w:lang w:val="cs-CZ"/>
+        </w:rPr>
+        <w:t>STATEMENT_</w:t>
+      </w:r>
+      <w:proofErr w:type="gramStart"/>
+      <w:r>
+        <w:rPr>
+          <w:sz w:val="18"/>
+          <w:szCs w:val="18"/>
+          <w:lang w:val="cs-CZ"/>
+        </w:rPr>
+        <w:t>IF  -</w:t>
+      </w:r>
+      <w:proofErr w:type="gramEnd"/>
+      <w:r>
+        <w:rPr>
+          <w:sz w:val="18"/>
+          <w:szCs w:val="18"/>
+          <w:lang w:val="cs-CZ"/>
+        </w:rPr>
+        <w:t xml:space="preserve">&gt; </w:t>
+      </w:r>
+      <w:proofErr w:type="spellStart"/>
+      <w:r>
+        <w:rPr>
+          <w:sz w:val="18"/>
+          <w:szCs w:val="18"/>
+          <w:lang w:val="cs-CZ"/>
+        </w:rPr>
+        <w:t>if</w:t>
+      </w:r>
+      <w:proofErr w:type="spellEnd"/>
+      <w:r>
+        <w:rPr>
+          <w:sz w:val="18"/>
+          <w:szCs w:val="18"/>
+          <w:lang w:val="cs-CZ"/>
+        </w:rPr>
+        <w:t>( STATEMENT_EXPRESSION ){ STATEMENT_LIST } STATEMENT_IF2 .</w:t>
+      </w:r>
+    </w:p>
+    <w:p>
+      <w:pPr>
+        <w:ind w:left="720"/>
+        <w:rPr>
+          <w:sz w:val="18"/>
+          <w:szCs w:val="18"/>
+          <w:lang w:val="cs-CZ"/>
+        </w:rPr>
+      </w:pPr>
+      <w:r>
+        <w:rPr>
+          <w:sz w:val="18"/>
+          <w:szCs w:val="18"/>
+          <w:lang w:val="cs-CZ"/>
+        </w:rPr>
+        <w:t xml:space="preserve">STATEMENT_IF2 -&gt; </w:t>
+      </w:r>
+      <w:proofErr w:type="gramStart"/>
+      <w:r>
+        <w:rPr>
+          <w:sz w:val="18"/>
+          <w:szCs w:val="18"/>
+          <w:lang w:val="cs-CZ"/>
+        </w:rPr>
+        <w:t>EPSILON .</w:t>
+      </w:r>
+      <w:proofErr w:type="gramEnd"/>
+    </w:p>
+    <w:p>
+      <w:pPr>
+        <w:ind w:left="720"/>
+        <w:rPr>
+          <w:sz w:val="18"/>
+          <w:szCs w:val="18"/>
+          <w:lang w:val="cs-CZ"/>
+        </w:rPr>
+      </w:pPr>
+      <w:r>
+        <w:rPr>
+          <w:sz w:val="18"/>
+          <w:szCs w:val="18"/>
+          <w:lang w:val="cs-CZ"/>
+        </w:rPr>
+        <w:t xml:space="preserve">STATEMENT_IF2 -&gt; </w:t>
+      </w:r>
+      <w:proofErr w:type="spellStart"/>
+      <w:proofErr w:type="gramStart"/>
+      <w:r>
+        <w:rPr>
+          <w:sz w:val="18"/>
+          <w:szCs w:val="18"/>
+          <w:lang w:val="cs-CZ"/>
+        </w:rPr>
+        <w:t>elseif</w:t>
+      </w:r>
+      <w:proofErr w:type="spellEnd"/>
+      <w:r>
+        <w:rPr>
+          <w:sz w:val="18"/>
+          <w:szCs w:val="18"/>
+          <w:lang w:val="cs-CZ"/>
+        </w:rPr>
+        <w:t>( STATEMENT</w:t>
+      </w:r>
+      <w:proofErr w:type="gramEnd"/>
+      <w:r>
+        <w:rPr>
+          <w:sz w:val="18"/>
+          <w:szCs w:val="18"/>
+          <w:lang w:val="cs-CZ"/>
+        </w:rPr>
+        <w:t>_EXPRESSION ){ STATEMENT_LIST } STATEMENT_IF2 .</w:t>
+      </w:r>
+    </w:p>
+    <w:p>
+      <w:pPr>
+        <w:ind w:left="720"/>
+        <w:rPr>
+          <w:sz w:val="18"/>
+          <w:szCs w:val="18"/>
+          <w:lang w:val="cs-CZ"/>
+        </w:rPr>
+      </w:pPr>
+      <w:r>
+        <w:rPr>
+          <w:sz w:val="18"/>
+          <w:szCs w:val="18"/>
+          <w:lang w:val="cs-CZ"/>
+        </w:rPr>
+        <w:t>STATEMENT_IF2 -&gt; STATEMENT_IF</w:t>
+      </w:r>
+      <w:proofErr w:type="gramStart"/>
+      <w:r>
+        <w:rPr>
+          <w:sz w:val="18"/>
+          <w:szCs w:val="18"/>
+          <w:lang w:val="cs-CZ"/>
+        </w:rPr>
+        <w:t>3 .</w:t>
+      </w:r>
+      <w:proofErr w:type="gramEnd"/>
+    </w:p>
+    <w:p>
+      <w:pPr>
+        <w:ind w:left="720"/>
+        <w:rPr>
+          <w:sz w:val="18"/>
+          <w:szCs w:val="18"/>
+          <w:lang w:val="cs-CZ"/>
+        </w:rPr>
+      </w:pPr>
+      <w:r>
+        <w:rPr>
+          <w:sz w:val="18"/>
+          <w:szCs w:val="18"/>
+          <w:lang w:val="cs-CZ"/>
+        </w:rPr>
+        <w:t xml:space="preserve">STATEMENT_IF3 -&gt; </w:t>
+      </w:r>
+      <w:proofErr w:type="spellStart"/>
+      <w:proofErr w:type="gramStart"/>
+      <w:r>
+        <w:rPr>
+          <w:sz w:val="18"/>
+          <w:szCs w:val="18"/>
+          <w:lang w:val="cs-CZ"/>
+        </w:rPr>
+        <w:t>else</w:t>
+      </w:r>
+      <w:proofErr w:type="spellEnd"/>
+      <w:r>
+        <w:rPr>
+          <w:sz w:val="18"/>
+          <w:szCs w:val="18"/>
+          <w:lang w:val="cs-CZ"/>
+        </w:rPr>
+        <w:t>{ STATEMENT</w:t>
+      </w:r>
+      <w:proofErr w:type="gramEnd"/>
+      <w:r>
+        <w:rPr>
+          <w:sz w:val="18"/>
+          <w:szCs w:val="18"/>
+          <w:lang w:val="cs-CZ"/>
+        </w:rPr>
+        <w:t>_LIST } .</w:t>
+      </w:r>
+    </w:p>
+    <w:p>
+      <w:pPr>
+        <w:ind w:left="720"/>
+        <w:rPr>
+          <w:sz w:val="18"/>
+          <w:szCs w:val="18"/>
+          <w:lang w:val="cs-CZ"/>
+        </w:rPr>
+      </w:pPr>
+      <w:r>
+        <w:rPr>
+          <w:sz w:val="18"/>
+          <w:szCs w:val="18"/>
+          <w:lang w:val="cs-CZ"/>
+        </w:rPr>
+        <w:t xml:space="preserve">STATEMENT_WHILE -&gt; </w:t>
+      </w:r>
+      <w:proofErr w:type="spellStart"/>
+      <w:proofErr w:type="gramStart"/>
+      <w:r>
+        <w:rPr>
+          <w:sz w:val="18"/>
+          <w:szCs w:val="18"/>
+          <w:lang w:val="cs-CZ"/>
+        </w:rPr>
+        <w:t>while</w:t>
+      </w:r>
+      <w:proofErr w:type="spellEnd"/>
+      <w:r>
+        <w:rPr>
+          <w:sz w:val="18"/>
+          <w:szCs w:val="18"/>
+          <w:lang w:val="cs-CZ"/>
+        </w:rPr>
+        <w:t>( STATEMENT</w:t>
+      </w:r>
+      <w:proofErr w:type="gramEnd"/>
+      <w:r>
+        <w:rPr>
+          <w:sz w:val="18"/>
+          <w:szCs w:val="18"/>
+          <w:lang w:val="cs-CZ"/>
+        </w:rPr>
+        <w:t>_EXPRESSION ){ STATEMENT_LIST } .</w:t>
+      </w:r>
+    </w:p>
+    <w:p>
+      <w:pPr>
+        <w:ind w:left="720"/>
+        <w:rPr>
+          <w:sz w:val="18"/>
+          <w:szCs w:val="18"/>
+          <w:lang w:val="cs-CZ"/>
+        </w:rPr>
+      </w:pPr>
+      <w:r>
+        <w:rPr>
+          <w:sz w:val="18"/>
+          <w:szCs w:val="18"/>
+          <w:lang w:val="cs-CZ"/>
+        </w:rPr>
+        <w:t xml:space="preserve">STATEMENT_LIST -&gt; </w:t>
+      </w:r>
+      <w:proofErr w:type="gramStart"/>
+      <w:r>
+        <w:rPr>
+          <w:sz w:val="18"/>
+          <w:szCs w:val="18"/>
+          <w:lang w:val="cs-CZ"/>
+        </w:rPr>
+        <w:t>EPSILON .</w:t>
+      </w:r>
+      <w:proofErr w:type="gramEnd"/>
+    </w:p>
+    <w:p>
+      <w:pPr>
+        <w:ind w:left="720"/>
+        <w:rPr>
+          <w:sz w:val="18"/>
+          <w:szCs w:val="18"/>
+          <w:lang w:val="cs-CZ"/>
+        </w:rPr>
+      </w:pPr>
+      <w:r>
+        <w:rPr>
+          <w:sz w:val="18"/>
+          <w:szCs w:val="18"/>
+          <w:lang w:val="cs-CZ"/>
+        </w:rPr>
+        <w:t>STATEMENT_LIST -&gt; STATEMENT_IF STATEMENT_</w:t>
+      </w:r>
+      <w:proofErr w:type="gramStart"/>
+      <w:r>
+        <w:rPr>
+          <w:sz w:val="18"/>
+          <w:szCs w:val="18"/>
+          <w:lang w:val="cs-CZ"/>
+        </w:rPr>
+        <w:t>LIST .</w:t>
+      </w:r>
+      <w:proofErr w:type="gramEnd"/>
+    </w:p>
+    <w:p>
+      <w:pPr>
+        <w:ind w:left="720"/>
+        <w:rPr>
+          <w:sz w:val="18"/>
+          <w:szCs w:val="18"/>
+          <w:lang w:val="cs-CZ"/>
+        </w:rPr>
+      </w:pPr>
+      <w:r>
+        <w:rPr>
+          <w:sz w:val="18"/>
+          <w:szCs w:val="18"/>
+          <w:lang w:val="cs-CZ"/>
+        </w:rPr>
+        <w:t>STATEMENT_LIST -&gt; STATEMENT_</w:t>
+      </w:r>
+      <w:proofErr w:type="gramStart"/>
+      <w:r>
+        <w:rPr>
+          <w:sz w:val="18"/>
+          <w:szCs w:val="18"/>
+          <w:lang w:val="cs-CZ"/>
+        </w:rPr>
+        <w:t>EXPRESSION ;</w:t>
+      </w:r>
+      <w:proofErr w:type="gramEnd"/>
+      <w:r>
+        <w:rPr>
+          <w:sz w:val="18"/>
+          <w:szCs w:val="18"/>
+          <w:lang w:val="cs-CZ"/>
+        </w:rPr>
+        <w:t xml:space="preserve"> STATEMENT_LIST .</w:t>
+      </w:r>
+    </w:p>
+    <w:p>
+      <w:pPr>
+        <w:ind w:left="720"/>
+        <w:rPr>
+          <w:sz w:val="18"/>
+          <w:szCs w:val="18"/>
+          <w:lang w:val="cs-CZ"/>
+        </w:rPr>
+      </w:pPr>
+      <w:r>
+        <w:rPr>
+          <w:sz w:val="18"/>
+          <w:szCs w:val="18"/>
+          <w:lang w:val="cs-CZ"/>
+        </w:rPr>
+        <w:t>STATEMENT_LIST -&gt; STATEMENT_WHILE STATEMENT_</w:t>
+      </w:r>
+      <w:proofErr w:type="gramStart"/>
+      <w:r>
+        <w:rPr>
+          <w:sz w:val="18"/>
+          <w:szCs w:val="18"/>
+          <w:lang w:val="cs-CZ"/>
+        </w:rPr>
+        <w:t>LIST .</w:t>
+      </w:r>
+      <w:proofErr w:type="gramEnd"/>
+    </w:p>
+    <w:p>
+      <w:pPr>
+        <w:ind w:left="720"/>
+        <w:rPr>
+          <w:sz w:val="18"/>
+          <w:szCs w:val="18"/>
+          <w:lang w:val="cs-CZ"/>
+        </w:rPr>
+      </w:pPr>
+      <w:r>
+        <w:rPr>
+          <w:sz w:val="18"/>
+          <w:szCs w:val="18"/>
+          <w:lang w:val="cs-CZ"/>
+        </w:rPr>
+        <w:t>STATEMENT_LIST -&gt; STATEMENT_RETURN STATEMENT_</w:t>
+      </w:r>
+      <w:proofErr w:type="gramStart"/>
+      <w:r>
+        <w:rPr>
+          <w:sz w:val="18"/>
+          <w:szCs w:val="18"/>
+          <w:lang w:val="cs-CZ"/>
+        </w:rPr>
+        <w:t>LIST .</w:t>
+      </w:r>
+      <w:proofErr w:type="gramEnd"/>
+    </w:p>
+    <w:p>
+      <w:pPr>
+        <w:ind w:left="720"/>
+        <w:rPr>
+          <w:sz w:val="18"/>
+          <w:szCs w:val="18"/>
+          <w:lang w:val="cs-CZ"/>
+        </w:rPr>
+      </w:pPr>
+      <w:r>
+        <w:rPr>
+          <w:sz w:val="18"/>
+          <w:szCs w:val="18"/>
+          <w:lang w:val="cs-CZ"/>
+        </w:rPr>
+        <w:t>STATEMENT_RETURN -&gt; return STATEMENT_RETURN</w:t>
+      </w:r>
+      <w:proofErr w:type="gramStart"/>
+      <w:r>
+        <w:rPr>
+          <w:sz w:val="18"/>
+          <w:szCs w:val="18"/>
+          <w:lang w:val="cs-CZ"/>
+        </w:rPr>
+        <w:t>2 .</w:t>
+      </w:r>
+      <w:proofErr w:type="gramEnd"/>
+    </w:p>
+    <w:p>
+      <w:pPr>
+        <w:ind w:left="720"/>
+        <w:rPr>
+          <w:sz w:val="18"/>
+          <w:szCs w:val="18"/>
+          <w:lang w:val="cs-CZ"/>
+        </w:rPr>
+      </w:pPr>
+      <w:r>
+        <w:rPr>
+          <w:sz w:val="18"/>
+          <w:szCs w:val="18"/>
+          <w:lang w:val="cs-CZ"/>
+        </w:rPr>
+        <w:t>STATEMENT_RETURN2 -&gt; STATEMENT_EXPRESSION</w:t>
+      </w:r>
+      <w:proofErr w:type="gramStart"/>
+      <w:r>
+        <w:rPr>
+          <w:sz w:val="18"/>
+          <w:szCs w:val="18"/>
+          <w:lang w:val="cs-CZ"/>
+        </w:rPr>
+        <w:t>; .</w:t>
+      </w:r>
+      <w:proofErr w:type="gramEnd"/>
+    </w:p>
+    <w:p>
+      <w:pPr>
+        <w:ind w:left="720"/>
+        <w:rPr>
+          <w:sz w:val="18"/>
+          <w:szCs w:val="18"/>
+          <w:lang w:val="cs-CZ"/>
+        </w:rPr>
+      </w:pPr>
+      <w:r>
+        <w:rPr>
+          <w:sz w:val="18"/>
+          <w:szCs w:val="18"/>
+          <w:lang w:val="cs-CZ"/>
+        </w:rPr>
+        <w:lastRenderedPageBreak/>
+        <w:t>STATEMENT_RETURN2 -</w:t>
+      </w:r>
+      <w:proofErr w:type="gramStart"/>
+      <w:r>
+        <w:rPr>
+          <w:sz w:val="18"/>
+          <w:szCs w:val="18"/>
+          <w:lang w:val="cs-CZ"/>
+        </w:rPr>
+        <w:t>&gt; ;</w:t>
+      </w:r>
+      <w:proofErr w:type="gramEnd"/>
+      <w:r>
+        <w:rPr>
+          <w:sz w:val="18"/>
+          <w:szCs w:val="18"/>
+          <w:lang w:val="cs-CZ"/>
+        </w:rPr>
+        <w:t xml:space="preserve"> .</w:t>
+      </w:r>
+    </w:p>
+    <w:p>
+      <w:pPr>
+        <w:ind w:left="720"/>
+        <w:rPr>
+          <w:sz w:val="18"/>
+          <w:szCs w:val="18"/>
+          <w:lang w:val="cs-CZ"/>
+        </w:rPr>
+      </w:pPr>
+      <w:r>
+        <w:rPr>
+          <w:sz w:val="18"/>
+          <w:szCs w:val="18"/>
+          <w:lang w:val="cs-CZ"/>
+        </w:rPr>
+        <w:t xml:space="preserve">STATEMENT_FUNCTION -&gt; </w:t>
+      </w:r>
+      <w:proofErr w:type="spellStart"/>
+      <w:r>
+        <w:rPr>
+          <w:sz w:val="18"/>
+          <w:szCs w:val="18"/>
+          <w:lang w:val="cs-CZ"/>
+        </w:rPr>
+        <w:t>function</w:t>
+      </w:r>
+      <w:proofErr w:type="spellEnd"/>
+      <w:r>
+        <w:rPr>
+          <w:sz w:val="18"/>
+          <w:szCs w:val="18"/>
+          <w:lang w:val="cs-CZ"/>
+        </w:rPr>
+        <w:t xml:space="preserve"> </w:t>
+      </w:r>
+      <w:proofErr w:type="gramStart"/>
+      <w:r>
+        <w:rPr>
+          <w:sz w:val="18"/>
+          <w:szCs w:val="18"/>
+          <w:lang w:val="cs-CZ"/>
+        </w:rPr>
+        <w:t>IDENTIFIER( FUNCTION</w:t>
+      </w:r>
+      <w:proofErr w:type="gramEnd"/>
+      <w:r>
+        <w:rPr>
+          <w:sz w:val="18"/>
+          <w:szCs w:val="18"/>
+          <w:lang w:val="cs-CZ"/>
+        </w:rPr>
+        <w:t>_PARAMETER_LIST ): RETURN_TYPE { STATEMENT_LIST STATEMENT_RETURN } .</w:t>
+      </w:r>
+    </w:p>
+    <w:p>
+      <w:pPr>
+        <w:ind w:left="720"/>
+        <w:rPr>
+          <w:sz w:val="18"/>
+          <w:szCs w:val="18"/>
+          <w:lang w:val="cs-CZ"/>
+        </w:rPr>
+      </w:pPr>
+      <w:r>
+        <w:rPr>
+          <w:sz w:val="18"/>
+          <w:szCs w:val="18"/>
+          <w:lang w:val="cs-CZ"/>
+        </w:rPr>
+        <w:t>FUNCTION_PARAMETER_LIST -&gt; TERM_TYPE IDENTIFIER FUNCTION_PARAMETER_LIST</w:t>
+      </w:r>
+      <w:proofErr w:type="gramStart"/>
+      <w:r>
+        <w:rPr>
+          <w:sz w:val="18"/>
+          <w:szCs w:val="18"/>
+          <w:lang w:val="cs-CZ"/>
+        </w:rPr>
+        <w:t>2 .</w:t>
+      </w:r>
+      <w:proofErr w:type="gramEnd"/>
+    </w:p>
+    <w:p>
+      <w:pPr>
+        <w:ind w:left="720"/>
+        <w:rPr>
+          <w:sz w:val="18"/>
+          <w:szCs w:val="18"/>
+          <w:lang w:val="cs-CZ"/>
+        </w:rPr>
+      </w:pPr>
+      <w:r>
+        <w:rPr>
+          <w:sz w:val="18"/>
+          <w:szCs w:val="18"/>
+          <w:lang w:val="cs-CZ"/>
+        </w:rPr>
+        <w:t xml:space="preserve">FUNCTION_PARAMETER_LIST2 -&gt; </w:t>
+      </w:r>
+      <w:proofErr w:type="gramStart"/>
+      <w:r>
+        <w:rPr>
+          <w:sz w:val="18"/>
+          <w:szCs w:val="18"/>
+          <w:lang w:val="cs-CZ"/>
+        </w:rPr>
+        <w:t>EPSILON .</w:t>
+      </w:r>
+      <w:proofErr w:type="gramEnd"/>
+    </w:p>
+    <w:p>
+      <w:pPr>
+        <w:ind w:left="720"/>
+        <w:rPr>
+          <w:sz w:val="18"/>
+          <w:szCs w:val="18"/>
+          <w:lang w:val="cs-CZ"/>
+        </w:rPr>
+      </w:pPr>
+      <w:r>
+        <w:rPr>
+          <w:sz w:val="18"/>
+          <w:szCs w:val="18"/>
+          <w:lang w:val="cs-CZ"/>
+        </w:rPr>
+        <w:t>FUNCTION_PARAMETER_LIST2 -</w:t>
+      </w:r>
+      <w:proofErr w:type="gramStart"/>
+      <w:r>
+        <w:rPr>
+          <w:sz w:val="18"/>
+          <w:szCs w:val="18"/>
+          <w:lang w:val="cs-CZ"/>
+        </w:rPr>
+        <w:t>&gt; ,TERM</w:t>
+      </w:r>
+      <w:proofErr w:type="gramEnd"/>
+      <w:r>
+        <w:rPr>
+          <w:sz w:val="18"/>
+          <w:szCs w:val="18"/>
+          <w:lang w:val="cs-CZ"/>
+        </w:rPr>
+        <w:t>_TYPE IDENTIFIER FUNCTION_PARAMETER_LIST2 .</w:t>
+      </w:r>
+    </w:p>
+    <w:p>
+      <w:pPr>
+        <w:ind w:left="720"/>
+        <w:rPr>
+          <w:sz w:val="18"/>
+          <w:szCs w:val="18"/>
+          <w:lang w:val="cs-CZ"/>
+        </w:rPr>
+      </w:pPr>
+      <w:r>
+        <w:rPr>
+          <w:sz w:val="18"/>
+          <w:szCs w:val="18"/>
+          <w:lang w:val="cs-CZ"/>
+        </w:rPr>
+        <w:t>STATEMENT_EXPRESSION -&gt; EXPRESSION_FUNCTION_</w:t>
+      </w:r>
+      <w:proofErr w:type="gramStart"/>
+      <w:r>
+        <w:rPr>
+          <w:sz w:val="18"/>
+          <w:szCs w:val="18"/>
+          <w:lang w:val="cs-CZ"/>
+        </w:rPr>
+        <w:t>CALL .</w:t>
+      </w:r>
+      <w:proofErr w:type="gramEnd"/>
+    </w:p>
+    <w:p>
+      <w:pPr>
+        <w:ind w:left="720"/>
+        <w:rPr>
+          <w:sz w:val="18"/>
+          <w:szCs w:val="18"/>
+          <w:lang w:val="cs-CZ"/>
+        </w:rPr>
+      </w:pPr>
+      <w:r>
+        <w:rPr>
+          <w:sz w:val="18"/>
+          <w:szCs w:val="18"/>
+          <w:lang w:val="cs-CZ"/>
+        </w:rPr>
+        <w:t xml:space="preserve">EXPRESSION_FUNCTION_CALL -&gt; </w:t>
+      </w:r>
+      <w:proofErr w:type="gramStart"/>
+      <w:r>
+        <w:rPr>
+          <w:sz w:val="18"/>
+          <w:szCs w:val="18"/>
+          <w:lang w:val="cs-CZ"/>
+        </w:rPr>
+        <w:t>IDENTIFIER( PARAMETER</w:t>
+      </w:r>
+      <w:proofErr w:type="gramEnd"/>
+      <w:r>
+        <w:rPr>
+          <w:sz w:val="18"/>
+          <w:szCs w:val="18"/>
+          <w:lang w:val="cs-CZ"/>
+        </w:rPr>
+        <w:t>_LIST ) .</w:t>
+      </w:r>
+    </w:p>
+    <w:p>
+      <w:pPr>
+        <w:ind w:left="720"/>
+        <w:rPr>
+          <w:sz w:val="18"/>
+          <w:szCs w:val="18"/>
+          <w:lang w:val="cs-CZ"/>
+        </w:rPr>
+      </w:pPr>
+      <w:r>
+        <w:rPr>
+          <w:sz w:val="18"/>
+          <w:szCs w:val="18"/>
+          <w:lang w:val="cs-CZ"/>
+        </w:rPr>
+        <w:t>PARAMETER_LIST -&gt; STATEMENT_EXPRESSION PARAMETER_LIST</w:t>
+      </w:r>
+      <w:proofErr w:type="gramStart"/>
+      <w:r>
+        <w:rPr>
+          <w:sz w:val="18"/>
+          <w:szCs w:val="18"/>
+          <w:lang w:val="cs-CZ"/>
+        </w:rPr>
+        <w:t>2 .</w:t>
+      </w:r>
+      <w:proofErr w:type="gramEnd"/>
+    </w:p>
+    <w:p>
+      <w:pPr>
+        <w:ind w:left="720"/>
+        <w:rPr>
+          <w:sz w:val="18"/>
+          <w:szCs w:val="18"/>
+          <w:lang w:val="cs-CZ"/>
+        </w:rPr>
+      </w:pPr>
+      <w:r>
+        <w:rPr>
+          <w:sz w:val="18"/>
+          <w:szCs w:val="18"/>
+          <w:lang w:val="cs-CZ"/>
+        </w:rPr>
+        <w:t xml:space="preserve">PARAMETER_LIST2 -&gt; </w:t>
+      </w:r>
+      <w:proofErr w:type="gramStart"/>
+      <w:r>
+        <w:rPr>
+          <w:sz w:val="18"/>
+          <w:szCs w:val="18"/>
+          <w:lang w:val="cs-CZ"/>
+        </w:rPr>
+        <w:t>EPSILON .</w:t>
+      </w:r>
+      <w:proofErr w:type="gramEnd"/>
+    </w:p>
+    <w:p>
+      <w:pPr>
+        <w:ind w:left="720"/>
+        <w:rPr>
+          <w:sz w:val="18"/>
+          <w:szCs w:val="18"/>
+          <w:lang w:val="cs-CZ"/>
+        </w:rPr>
+      </w:pPr>
+      <w:r>
+        <w:rPr>
+          <w:sz w:val="18"/>
+          <w:szCs w:val="18"/>
+          <w:lang w:val="cs-CZ"/>
+        </w:rPr>
+        <w:t>PARAMETER_LIST2 -</w:t>
+      </w:r>
+      <w:proofErr w:type="gramStart"/>
+      <w:r>
+        <w:rPr>
+          <w:sz w:val="18"/>
+          <w:szCs w:val="18"/>
+          <w:lang w:val="cs-CZ"/>
+        </w:rPr>
+        <w:t>&gt; ,STATEMENT</w:t>
+      </w:r>
+      <w:proofErr w:type="gramEnd"/>
+      <w:r>
+        <w:rPr>
+          <w:sz w:val="18"/>
+          <w:szCs w:val="18"/>
+          <w:lang w:val="cs-CZ"/>
+        </w:rPr>
+        <w:t>_EXPRESSION PARAMETER_LIST2 .</w:t>
+      </w:r>
+    </w:p>
+    <w:p>
+      <w:pPr>
+        <w:ind w:left="720"/>
+        <w:rPr>
+          <w:sz w:val="18"/>
+          <w:szCs w:val="18"/>
+          <w:lang w:val="cs-CZ"/>
+        </w:rPr>
+      </w:pPr>
+      <w:r>
+        <w:rPr>
+          <w:sz w:val="18"/>
+          <w:szCs w:val="18"/>
+          <w:lang w:val="cs-CZ"/>
+        </w:rPr>
+        <w:t>STATEMENT_EXPRESSION -&gt; EXPRESSION_</w:t>
+      </w:r>
+      <w:proofErr w:type="gramStart"/>
+      <w:r>
+        <w:rPr>
+          <w:sz w:val="18"/>
+          <w:szCs w:val="18"/>
+          <w:lang w:val="cs-CZ"/>
+        </w:rPr>
+        <w:t>CONSTANT .</w:t>
+      </w:r>
+      <w:proofErr w:type="gramEnd"/>
+    </w:p>
+    <w:p>
+      <w:pPr>
+        <w:ind w:left="720"/>
+        <w:rPr>
+          <w:sz w:val="18"/>
+          <w:szCs w:val="18"/>
+          <w:lang w:val="cs-CZ"/>
+        </w:rPr>
+      </w:pPr>
+      <w:r>
+        <w:rPr>
+          <w:sz w:val="18"/>
+          <w:szCs w:val="18"/>
+          <w:lang w:val="cs-CZ"/>
+        </w:rPr>
+        <w:t>EXPRESSION_CONSTANT -&gt; CONSTANT_</w:t>
+      </w:r>
+      <w:proofErr w:type="gramStart"/>
+      <w:r>
+        <w:rPr>
+          <w:sz w:val="18"/>
+          <w:szCs w:val="18"/>
+          <w:lang w:val="cs-CZ"/>
+        </w:rPr>
+        <w:t>INTEGER .</w:t>
+      </w:r>
+      <w:proofErr w:type="gramEnd"/>
+    </w:p>
+    <w:p>
+      <w:pPr>
+        <w:ind w:left="720"/>
+        <w:rPr>
+          <w:sz w:val="18"/>
+          <w:szCs w:val="18"/>
+          <w:lang w:val="cs-CZ"/>
+        </w:rPr>
+      </w:pPr>
+      <w:r>
+        <w:rPr>
+          <w:sz w:val="18"/>
+          <w:szCs w:val="18"/>
+          <w:lang w:val="cs-CZ"/>
+        </w:rPr>
+        <w:t>EXPRESSION_CONSTANT -&gt; CONSTANT_</w:t>
+      </w:r>
+      <w:proofErr w:type="gramStart"/>
+      <w:r>
+        <w:rPr>
+          <w:sz w:val="18"/>
+          <w:szCs w:val="18"/>
+          <w:lang w:val="cs-CZ"/>
+        </w:rPr>
+        <w:t>FLOAT .</w:t>
+      </w:r>
+      <w:proofErr w:type="gramEnd"/>
+    </w:p>
+    <w:p>
+      <w:pPr>
+        <w:ind w:left="720"/>
+        <w:rPr>
+          <w:sz w:val="18"/>
+          <w:szCs w:val="18"/>
+          <w:lang w:val="cs-CZ"/>
+        </w:rPr>
+      </w:pPr>
+      <w:r>
+        <w:rPr>
+          <w:sz w:val="18"/>
+          <w:szCs w:val="18"/>
+          <w:lang w:val="cs-CZ"/>
+        </w:rPr>
+        <w:t>EXPRESSION_CONSTANT -&gt; CONSTANT_</w:t>
+      </w:r>
+      <w:proofErr w:type="gramStart"/>
+      <w:r>
+        <w:rPr>
+          <w:sz w:val="18"/>
+          <w:szCs w:val="18"/>
+          <w:lang w:val="cs-CZ"/>
+        </w:rPr>
+        <w:t>STRING .</w:t>
+      </w:r>
+      <w:proofErr w:type="gramEnd"/>
+    </w:p>
+    <w:p>
+      <w:pPr>
+        <w:ind w:left="720"/>
+        <w:rPr>
+          <w:sz w:val="18"/>
+          <w:szCs w:val="18"/>
+          <w:lang w:val="cs-CZ"/>
+        </w:rPr>
+      </w:pPr>
+      <w:r>
+        <w:rPr>
+          <w:sz w:val="18"/>
+          <w:szCs w:val="18"/>
+          <w:lang w:val="cs-CZ"/>
+        </w:rPr>
+        <w:t>EXPRESSION_CONSTANT -&gt; EXPRESSION_CONSTANT_</w:t>
+      </w:r>
+      <w:proofErr w:type="gramStart"/>
+      <w:r>
+        <w:rPr>
+          <w:sz w:val="18"/>
+          <w:szCs w:val="18"/>
+          <w:lang w:val="cs-CZ"/>
+        </w:rPr>
+        <w:t>BOOL .</w:t>
+      </w:r>
+      <w:proofErr w:type="gramEnd"/>
+    </w:p>
+    <w:p>
+      <w:pPr>
+        <w:ind w:left="720"/>
+        <w:rPr>
+          <w:sz w:val="18"/>
+          <w:szCs w:val="18"/>
+          <w:lang w:val="cs-CZ"/>
+        </w:rPr>
+      </w:pPr>
+      <w:r>
+        <w:rPr>
+          <w:sz w:val="18"/>
+          <w:szCs w:val="18"/>
+          <w:lang w:val="cs-CZ"/>
+        </w:rPr>
+        <w:t>STATEMENT_EXPRESSION -&gt; EXPRESSION_</w:t>
+      </w:r>
+      <w:proofErr w:type="gramStart"/>
+      <w:r>
+        <w:rPr>
+          <w:sz w:val="18"/>
+          <w:szCs w:val="18"/>
+          <w:lang w:val="cs-CZ"/>
+        </w:rPr>
+        <w:t>VARIABLE .</w:t>
+      </w:r>
+      <w:proofErr w:type="gramEnd"/>
+    </w:p>
+    <w:p>
+      <w:pPr>
+        <w:ind w:left="720"/>
+        <w:rPr>
+          <w:sz w:val="18"/>
+          <w:szCs w:val="18"/>
+          <w:lang w:val="cs-CZ"/>
+        </w:rPr>
+      </w:pPr>
+      <w:r>
+        <w:rPr>
+          <w:sz w:val="18"/>
+          <w:szCs w:val="18"/>
+          <w:lang w:val="cs-CZ"/>
+        </w:rPr>
+        <w:t>EXPRESSION_VARIABLE -</w:t>
+      </w:r>
+      <w:proofErr w:type="gramStart"/>
+      <w:r>
+        <w:rPr>
+          <w:sz w:val="18"/>
+          <w:szCs w:val="18"/>
+          <w:lang w:val="cs-CZ"/>
+        </w:rPr>
+        <w:t>&gt;  $</w:t>
+      </w:r>
+      <w:proofErr w:type="gramEnd"/>
+      <w:r>
+        <w:rPr>
+          <w:sz w:val="18"/>
+          <w:szCs w:val="18"/>
+          <w:lang w:val="cs-CZ"/>
+        </w:rPr>
+        <w:t xml:space="preserve"> IDENTIFIER .</w:t>
+      </w:r>
+    </w:p>
+    <w:p>
+      <w:pPr>
+        <w:ind w:left="720"/>
+        <w:rPr>
+          <w:sz w:val="18"/>
+          <w:szCs w:val="18"/>
+          <w:lang w:val="cs-CZ"/>
+        </w:rPr>
+      </w:pPr>
+      <w:r>
+        <w:rPr>
+          <w:sz w:val="18"/>
+          <w:szCs w:val="18"/>
+          <w:lang w:val="cs-CZ"/>
+        </w:rPr>
+        <w:t>STATEMENT_EXPRESSION -&gt; EXPRESSION_UNARY_</w:t>
+      </w:r>
+      <w:proofErr w:type="gramStart"/>
+      <w:r>
+        <w:rPr>
+          <w:sz w:val="18"/>
+          <w:szCs w:val="18"/>
+          <w:lang w:val="cs-CZ"/>
+        </w:rPr>
+        <w:t>OPERATOR .</w:t>
+      </w:r>
+      <w:proofErr w:type="gramEnd"/>
+    </w:p>
+    <w:p>
+      <w:pPr>
+        <w:ind w:left="720"/>
+        <w:rPr>
+          <w:sz w:val="18"/>
+          <w:szCs w:val="18"/>
+          <w:lang w:val="cs-CZ"/>
+        </w:rPr>
+      </w:pPr>
+      <w:r>
+        <w:rPr>
+          <w:sz w:val="18"/>
+          <w:szCs w:val="18"/>
+          <w:lang w:val="cs-CZ"/>
+        </w:rPr>
+        <w:t>EXPRESSION_UNARY_OPERATOR -&gt; UNARY_OPERATOR STATEMENT_</w:t>
+      </w:r>
+      <w:proofErr w:type="gramStart"/>
+      <w:r>
+        <w:rPr>
+          <w:sz w:val="18"/>
+          <w:szCs w:val="18"/>
+          <w:lang w:val="cs-CZ"/>
+        </w:rPr>
+        <w:t>EXPRESSION .</w:t>
+      </w:r>
+      <w:proofErr w:type="gramEnd"/>
+    </w:p>
+    <w:p>
+      <w:pPr>
+        <w:ind w:left="720"/>
+        <w:rPr>
+          <w:sz w:val="18"/>
+          <w:szCs w:val="18"/>
+          <w:lang w:val="cs-CZ"/>
+        </w:rPr>
+      </w:pPr>
+      <w:r>
+        <w:rPr>
+          <w:sz w:val="18"/>
+          <w:szCs w:val="18"/>
+          <w:lang w:val="cs-CZ"/>
+        </w:rPr>
+        <w:t>STATEMENT_EXPRESSION -&gt; EXPRESSION_BINARY_</w:t>
+      </w:r>
+      <w:proofErr w:type="gramStart"/>
+      <w:r>
+        <w:rPr>
+          <w:sz w:val="18"/>
+          <w:szCs w:val="18"/>
+          <w:lang w:val="cs-CZ"/>
+        </w:rPr>
+        <w:t>OPERATOR .</w:t>
+      </w:r>
+      <w:proofErr w:type="gramEnd"/>
+    </w:p>
+    <w:p>
+      <w:pPr>
+        <w:ind w:left="720"/>
+        <w:rPr>
+          <w:sz w:val="18"/>
+          <w:szCs w:val="18"/>
+          <w:lang w:val="cs-CZ"/>
+        </w:rPr>
+      </w:pPr>
+      <w:r>
+        <w:rPr>
+          <w:sz w:val="18"/>
+          <w:szCs w:val="18"/>
+          <w:lang w:val="cs-CZ"/>
+        </w:rPr>
+        <w:t>EXPRESSION_BINARY_OPERATOR -&gt; STATEMENT_EXPRESSION BINARY_OPERATOR STATEMENT_</w:t>
+      </w:r>
+      <w:proofErr w:type="gramStart"/>
+      <w:r>
+        <w:rPr>
+          <w:sz w:val="18"/>
+          <w:szCs w:val="18"/>
+          <w:lang w:val="cs-CZ"/>
+        </w:rPr>
+        <w:t>EXPRESSION .</w:t>
+      </w:r>
+      <w:proofErr w:type="gramEnd"/>
+    </w:p>
+    <w:p>
+      <w:pPr>
+        <w:ind w:left="720"/>
+        <w:rPr>
+          <w:sz w:val="18"/>
+          <w:szCs w:val="18"/>
+          <w:lang w:val="cs-CZ"/>
+        </w:rPr>
+      </w:pPr>
+      <w:r>
+        <w:rPr>
+          <w:sz w:val="18"/>
+          <w:szCs w:val="18"/>
+          <w:lang w:val="cs-CZ"/>
+        </w:rPr>
+        <w:t xml:space="preserve">EPSILON -&gt; </w:t>
+      </w:r>
+    </w:p>
+    <w:p>
+      <w:pPr>
+        <w:rPr>
+          <w:sz w:val="18"/>
+          <w:szCs w:val="18"/>
+          <w:lang w:val="cs-CZ"/>
+        </w:rPr>
+      </w:pPr>
+      <w:r>
+        <w:rPr>
+          <w:sz w:val="18"/>
+          <w:szCs w:val="18"/>
+          <w:lang w:val="cs-CZ"/>
+        </w:rPr>
+        <w:br w:type="page"/>
+      </w:r>
+    </w:p>
+    <w:p>
+      <w:pPr>
+        <w:ind w:left="720"/>
+        <w:rPr>
+          <w:sz w:val="18"/>
+          <w:szCs w:val="18"/>
+          <w:lang w:val="cs-CZ"/>
+        </w:rPr>
+      </w:pPr>
+    </w:p>
+    <w:p>
+      <w:pPr>
+        <w:pStyle w:val="Podnadpis"/>
+        <w:rPr>
+          <w:lang w:val="en-GB"/>
+        </w:rPr>
+      </w:pPr>
+      <w:r>
+        <w:rPr>
+          <w:lang w:val="en-GB"/>
+        </w:rPr>
+        <w:t xml:space="preserve">LL </w:t>
+      </w:r>
+      <w:r>
+        <w:rPr>
+          <w:lang w:val="en-GB"/>
+        </w:rPr>
+        <w:t>–</w:t>
+      </w:r>
+      <w:r>
+        <w:rPr>
+          <w:lang w:val="en-GB"/>
+        </w:rPr>
+        <w:t xml:space="preserve"> </w:t>
+      </w:r>
+      <w:proofErr w:type="spellStart"/>
+      <w:r>
+        <w:rPr>
+          <w:lang w:val="en-GB"/>
+        </w:rPr>
+        <w:t>tabulka</w:t>
+      </w:r>
+      <w:proofErr w:type="spellEnd"/>
+    </w:p>
+    <w:p>
+      <w:pPr>
+        <w:rPr>
+          <w:lang w:val="en-GB"/>
+        </w:rPr>
+      </w:pPr>
+    </w:p>
+    <w:p>
+      <w:pPr>
+        <w:rPr>
+          <w:lang w:val="en-GB"/>
+        </w:rPr>
+      </w:pPr>
+      <w:r>
+        <w:rPr>
+          <w:lang w:val="en-GB"/>
+        </w:rPr>
+        <w:drawing>
+          <wp:inline distT="0" distB="0" distL="0" distR="0" wp14:anchorId="53FDEB1E" wp14:editId="120262D0">
+            <wp:extent cx="5646420" cy="1734414"/>
+            <wp:effectExtent l="0" t="0" r="0" b="0"/>
+            <wp:docPr id="1" name="Obrázek 1" descr="Graphical user interface, application&#10;&#10;Popis byl vytvořen automaticky"/>
+            <wp:cNvGraphicFramePr>
+              <a:graphicFrameLocks xmlns:a="http://schemas.openxmlformats.org/drawingml/2006/main" noChangeAspect="1"/>
+            </wp:cNvGraphicFramePr>
+            <a:graphic xmlns:a="http://schemas.openxmlformats.org/drawingml/2006/main">
+              <a:graphicData uri="http://schemas.openxmlformats.org/drawingml/2006/picture">
+                <pic:pic xmlns:pic="http://schemas.openxmlformats.org/drawingml/2006/picture">
+                  <pic:nvPicPr>
+                    <pic:cNvPr id="1" name="Obrázek 1" descr="Graphical user interface, application&#10;&#10;Popis byl vytvořen automaticky"/>
+                    <pic:cNvPicPr/>
+                  </pic:nvPicPr>
+                  <pic:blipFill rotWithShape="1">
+                    <a:blip r:embed="rId4"/>
+                    <a:srcRect l="4994" t="3513" b="1"/>
+                    <a:stretch/>
+                  </pic:blipFill>
+                  <pic:spPr bwMode="auto">
+                    <a:xfrm>
+                      <a:off x="0" y="0"/>
+                      <a:ext cx="5646821" cy="1734537"/>
+                    </a:xfrm>
+                    <a:prstGeom prst="rect">
+                      <a:avLst/>
+                    </a:prstGeom>
+                    <a:ln>
+                      <a:noFill/>
+                    </a:ln>
+                    <a:extLst>
+                      <a:ext uri="{53640926-AAD7-44D8-BBD7-CCE9431645EC}">
+                        <a14:shadowObscured xmlns:a14="http://schemas.microsoft.com/office/drawing/2010/main"/>
+                      </a:ext>
+                    </a:extLst>
+                  </pic:spPr>
+                </pic:pic>
+              </a:graphicData>
+            </a:graphic>
+          </wp:inline>
+        </w:drawing>
       </w:r>
     </w:p>
     <w:sectPr>
@@ -668,6 +2243,37 @@
       <w:szCs w:val="56"/>
     </w:rPr>
   </w:style>
+  <w:style w:type="paragraph" w:styleId="Podnadpis">
+    <w:name w:val="Subtitle"/>
+    <w:basedOn w:val="Normln"/>
+    <w:next w:val="Normln"/>
+    <w:link w:val="PodnadpisChar"/>
+    <w:uiPriority w:val="11"/>
+    <w:qFormat/>
+    <w:rsid w:val="002863B3"/>
+    <w:pPr>
+      <w:numPr>
+        <w:ilvl w:val="1"/>
+      </w:numPr>
+    </w:pPr>
+    <w:rPr>
+      <w:rFonts w:eastAsiaTheme="minorEastAsia"/>
+      <w:color w:val="5A5A5A" w:themeColor="text1" w:themeTint="A5"/>
+      <w:spacing w:val="15"/>
+    </w:rPr>
+  </w:style>
+  <w:style w:type="character" w:customStyle="1" w:styleId="PodnadpisChar">
+    <w:name w:val="Podnadpis Char"/>
+    <w:basedOn w:val="Standardnpsmoodstavce"/>
+    <w:link w:val="Podnadpis"/>
+    <w:uiPriority w:val="11"/>
+    <w:rsid w:val="002863B3"/>
+    <w:rPr>
+      <w:rFonts w:eastAsiaTheme="minorEastAsia"/>
+      <w:color w:val="5A5A5A" w:themeColor="text1" w:themeTint="A5"/>
+      <w:spacing w:val="15"/>
+    </w:rPr>
+  </w:style>
 </w:styles>
 </file>
 

</xml_diff>

<commit_message>
DOC adding basic of precedence analysis
</commit_message>
<xml_diff>
--- a/doc/dokumentace.docx
+++ b/doc/dokumentace.docx
@@ -949,596 +949,1175 @@
           <w:szCs w:val="18"/>
           <w:lang w:val="cs-CZ"/>
         </w:rPr>
-        <w:t>program -&gt; START STATEMENT_LIST_MAIN .</w:t>
-      </w:r>
-    </w:p>
-    <w:p>
-      <w:pPr>
-        <w:rPr>
-          <w:rFonts w:ascii="Roboto Mono" w:hAnsi="Roboto Mono"/>
-          <w:sz w:val="18"/>
-          <w:szCs w:val="18"/>
-          <w:lang w:val="cs-CZ"/>
-        </w:rPr>
-      </w:pPr>
-      <w:r>
-        <w:rPr>
-          <w:rFonts w:ascii="Roboto Mono" w:hAnsi="Roboto Mono"/>
-          <w:sz w:val="18"/>
-          <w:szCs w:val="18"/>
-          <w:lang w:val="cs-CZ"/>
-        </w:rPr>
-        <w:t>START -&gt; &lt;?php declare(strict_types=1); .</w:t>
-      </w:r>
-    </w:p>
-    <w:p>
-      <w:pPr>
-        <w:rPr>
-          <w:rFonts w:ascii="Roboto Mono" w:hAnsi="Roboto Mono"/>
-          <w:sz w:val="18"/>
-          <w:szCs w:val="18"/>
-          <w:lang w:val="cs-CZ"/>
-        </w:rPr>
-      </w:pPr>
-      <w:r>
-        <w:rPr>
-          <w:rFonts w:ascii="Roboto Mono" w:hAnsi="Roboto Mono"/>
-          <w:sz w:val="18"/>
-          <w:szCs w:val="18"/>
-          <w:lang w:val="cs-CZ"/>
-        </w:rPr>
-        <w:t>STATEMENT_LIST_MAIN -&gt; EPSILON .</w:t>
-      </w:r>
-    </w:p>
-    <w:p>
-      <w:pPr>
-        <w:rPr>
-          <w:rFonts w:ascii="Roboto Mono" w:hAnsi="Roboto Mono"/>
-          <w:sz w:val="18"/>
-          <w:szCs w:val="18"/>
-          <w:lang w:val="cs-CZ"/>
-        </w:rPr>
-      </w:pPr>
-      <w:r>
-        <w:rPr>
-          <w:rFonts w:ascii="Roboto Mono" w:hAnsi="Roboto Mono"/>
-          <w:sz w:val="18"/>
-          <w:szCs w:val="18"/>
-          <w:lang w:val="cs-CZ"/>
-        </w:rPr>
-        <w:t>STATEMENT_LIST_MAIN -&gt; STATEMENT_IF STATEMENT_LIST_MAIN .</w:t>
-      </w:r>
-    </w:p>
-    <w:p>
-      <w:pPr>
-        <w:rPr>
-          <w:rFonts w:ascii="Roboto Mono" w:hAnsi="Roboto Mono"/>
-          <w:sz w:val="18"/>
-          <w:szCs w:val="18"/>
-          <w:lang w:val="cs-CZ"/>
-        </w:rPr>
-      </w:pPr>
-      <w:r>
-        <w:rPr>
-          <w:rFonts w:ascii="Roboto Mono" w:hAnsi="Roboto Mono"/>
-          <w:sz w:val="18"/>
-          <w:szCs w:val="18"/>
-          <w:lang w:val="cs-CZ"/>
-        </w:rPr>
-        <w:t>STATEMENT_LIST_MAIN -&gt; STATEMENT_EXPRESSION; STATEMENT_LIST_MAIN .</w:t>
-      </w:r>
-    </w:p>
-    <w:p>
-      <w:pPr>
-        <w:rPr>
-          <w:rFonts w:ascii="Roboto Mono" w:hAnsi="Roboto Mono"/>
-          <w:sz w:val="18"/>
-          <w:szCs w:val="18"/>
-          <w:lang w:val="cs-CZ"/>
-        </w:rPr>
-      </w:pPr>
-      <w:r>
-        <w:rPr>
-          <w:rFonts w:ascii="Roboto Mono" w:hAnsi="Roboto Mono"/>
-          <w:sz w:val="18"/>
-          <w:szCs w:val="18"/>
-          <w:lang w:val="cs-CZ"/>
-        </w:rPr>
-        <w:t>STATEMENT_LIST_MAIN -&gt; STATEMENT_WHILE STATEMENT_LIST_MAIN .</w:t>
-      </w:r>
-    </w:p>
-    <w:p>
-      <w:pPr>
-        <w:rPr>
-          <w:rFonts w:ascii="Roboto Mono" w:hAnsi="Roboto Mono"/>
-          <w:sz w:val="18"/>
-          <w:szCs w:val="18"/>
-          <w:lang w:val="cs-CZ"/>
-        </w:rPr>
-      </w:pPr>
-      <w:r>
-        <w:rPr>
-          <w:rFonts w:ascii="Roboto Mono" w:hAnsi="Roboto Mono"/>
-          <w:sz w:val="18"/>
-          <w:szCs w:val="18"/>
-          <w:lang w:val="cs-CZ"/>
-        </w:rPr>
-        <w:t>STATEMENT_LIST_MAIN -&gt; STATEMENT_FOR STATEMENT_LIST_MAIN .</w:t>
-      </w:r>
-    </w:p>
-    <w:p>
-      <w:pPr>
-        <w:rPr>
-          <w:rFonts w:ascii="Roboto Mono" w:hAnsi="Roboto Mono"/>
-          <w:sz w:val="18"/>
-          <w:szCs w:val="18"/>
-          <w:lang w:val="cs-CZ"/>
-        </w:rPr>
-      </w:pPr>
-      <w:r>
-        <w:rPr>
-          <w:rFonts w:ascii="Roboto Mono" w:hAnsi="Roboto Mono"/>
-          <w:sz w:val="18"/>
-          <w:szCs w:val="18"/>
-          <w:lang w:val="cs-CZ"/>
-        </w:rPr>
-        <w:t>STATEMENT_LIST_MAIN -&gt; STATEMENT_RETURN STATEMENT_LIST_MAIN .</w:t>
-      </w:r>
-    </w:p>
-    <w:p>
-      <w:pPr>
-        <w:rPr>
-          <w:rFonts w:ascii="Roboto Mono" w:hAnsi="Roboto Mono"/>
-          <w:sz w:val="18"/>
-          <w:szCs w:val="18"/>
-          <w:lang w:val="cs-CZ"/>
-        </w:rPr>
-      </w:pPr>
-      <w:r>
-        <w:rPr>
-          <w:rFonts w:ascii="Roboto Mono" w:hAnsi="Roboto Mono"/>
-          <w:sz w:val="18"/>
-          <w:szCs w:val="18"/>
-          <w:lang w:val="cs-CZ"/>
-        </w:rPr>
-        <w:t>STATEMENT_LIST_MAIN -&gt; STATEMENT_BREAK STATEMENT_LIST_MAIN .</w:t>
-      </w:r>
-    </w:p>
-    <w:p>
-      <w:pPr>
-        <w:rPr>
-          <w:rFonts w:ascii="Roboto Mono" w:hAnsi="Roboto Mono"/>
-          <w:sz w:val="18"/>
-          <w:szCs w:val="18"/>
-          <w:lang w:val="cs-CZ"/>
-        </w:rPr>
-      </w:pPr>
-      <w:r>
-        <w:rPr>
-          <w:rFonts w:ascii="Roboto Mono" w:hAnsi="Roboto Mono"/>
-          <w:sz w:val="18"/>
-          <w:szCs w:val="18"/>
-          <w:lang w:val="cs-CZ"/>
-        </w:rPr>
-        <w:t>STATEMENT_LIST_MAIN -&gt; STATEMENT_CONTINUE STATEMENT_LIST_MAIN .</w:t>
-      </w:r>
-    </w:p>
-    <w:p>
-      <w:pPr>
-        <w:rPr>
-          <w:rFonts w:ascii="Roboto Mono" w:hAnsi="Roboto Mono"/>
-          <w:sz w:val="18"/>
-          <w:szCs w:val="18"/>
-          <w:lang w:val="cs-CZ"/>
-        </w:rPr>
-      </w:pPr>
-      <w:r>
-        <w:rPr>
-          <w:rFonts w:ascii="Roboto Mono" w:hAnsi="Roboto Mono"/>
-          <w:sz w:val="18"/>
-          <w:szCs w:val="18"/>
-          <w:lang w:val="cs-CZ"/>
-        </w:rPr>
-        <w:t>STATEMENT_LIST_MAIN -&gt; STATEMENT_FUNCTION STATEMENT_LIST_MAIN .</w:t>
-      </w:r>
-    </w:p>
-    <w:p>
-      <w:pPr>
-        <w:rPr>
-          <w:rFonts w:ascii="Roboto Mono" w:hAnsi="Roboto Mono"/>
-          <w:sz w:val="18"/>
-          <w:szCs w:val="18"/>
-          <w:lang w:val="cs-CZ"/>
-        </w:rPr>
-      </w:pPr>
-      <w:r>
-        <w:rPr>
-          <w:rFonts w:ascii="Roboto Mono" w:hAnsi="Roboto Mono"/>
-          <w:sz w:val="18"/>
-          <w:szCs w:val="18"/>
-          <w:lang w:val="cs-CZ"/>
-        </w:rPr>
-        <w:t>STATEMENT_IF  -&gt; if( STATEMENT_EXPRESSION ){ STATEMENT_LIST } STATEMENT_IF2 .</w:t>
-      </w:r>
-    </w:p>
-    <w:p>
-      <w:pPr>
-        <w:rPr>
-          <w:rFonts w:ascii="Roboto Mono" w:hAnsi="Roboto Mono"/>
-          <w:sz w:val="18"/>
-          <w:szCs w:val="18"/>
-          <w:lang w:val="cs-CZ"/>
-        </w:rPr>
-      </w:pPr>
-      <w:r>
-        <w:rPr>
-          <w:rFonts w:ascii="Roboto Mono" w:hAnsi="Roboto Mono"/>
-          <w:sz w:val="18"/>
-          <w:szCs w:val="18"/>
-          <w:lang w:val="cs-CZ"/>
-        </w:rPr>
-        <w:t>STATEMENT_IF2 -&gt; EPSILON .</w:t>
-      </w:r>
-    </w:p>
-    <w:p>
-      <w:pPr>
-        <w:rPr>
-          <w:rFonts w:ascii="Roboto Mono" w:hAnsi="Roboto Mono"/>
-          <w:sz w:val="18"/>
-          <w:szCs w:val="18"/>
-          <w:lang w:val="cs-CZ"/>
-        </w:rPr>
-      </w:pPr>
-      <w:r>
-        <w:rPr>
-          <w:rFonts w:ascii="Roboto Mono" w:hAnsi="Roboto Mono"/>
-          <w:sz w:val="18"/>
-          <w:szCs w:val="18"/>
-          <w:lang w:val="cs-CZ"/>
-        </w:rPr>
-        <w:t>STATEMENT_IF2 -&gt; elseif( STATEMENT_EXPRESSION ){ STATEMENT_LIST } STATEMENT_IF2 .</w:t>
-      </w:r>
-    </w:p>
-    <w:p>
-      <w:pPr>
-        <w:rPr>
-          <w:rFonts w:ascii="Roboto Mono" w:hAnsi="Roboto Mono"/>
-          <w:sz w:val="18"/>
-          <w:szCs w:val="18"/>
-          <w:lang w:val="cs-CZ"/>
-        </w:rPr>
-      </w:pPr>
-      <w:r>
-        <w:rPr>
-          <w:rFonts w:ascii="Roboto Mono" w:hAnsi="Roboto Mono"/>
-          <w:sz w:val="18"/>
-          <w:szCs w:val="18"/>
-          <w:lang w:val="cs-CZ"/>
-        </w:rPr>
-        <w:t>STATEMENT_IF2 -&gt; STATEMENT_IF3 .</w:t>
-      </w:r>
-    </w:p>
-    <w:p>
-      <w:pPr>
-        <w:rPr>
-          <w:rFonts w:ascii="Roboto Mono" w:hAnsi="Roboto Mono"/>
-          <w:sz w:val="18"/>
-          <w:szCs w:val="18"/>
-          <w:lang w:val="cs-CZ"/>
-        </w:rPr>
-      </w:pPr>
-      <w:r>
-        <w:rPr>
-          <w:rFonts w:ascii="Roboto Mono" w:hAnsi="Roboto Mono"/>
-          <w:sz w:val="18"/>
-          <w:szCs w:val="18"/>
-          <w:lang w:val="cs-CZ"/>
-        </w:rPr>
-        <w:t>STATEMENT_IF3 -&gt; else{ STATEMENT_LIST } .</w:t>
-      </w:r>
-    </w:p>
-    <w:p>
-      <w:pPr>
-        <w:rPr>
-          <w:rFonts w:ascii="Roboto Mono" w:hAnsi="Roboto Mono"/>
-          <w:sz w:val="18"/>
-          <w:szCs w:val="18"/>
-          <w:lang w:val="cs-CZ"/>
-        </w:rPr>
-      </w:pPr>
-      <w:r>
-        <w:rPr>
-          <w:rFonts w:ascii="Roboto Mono" w:hAnsi="Roboto Mono"/>
-          <w:sz w:val="18"/>
-          <w:szCs w:val="18"/>
-          <w:lang w:val="cs-CZ"/>
-        </w:rPr>
-        <w:t>STATEMENT_WHILE -&gt; while( STATEMENT_EXPRESSION ){ STATEMENT_LIST } .</w:t>
-      </w:r>
-    </w:p>
-    <w:p>
-      <w:pPr>
-        <w:rPr>
-          <w:rFonts w:ascii="Roboto Mono" w:hAnsi="Roboto Mono"/>
-          <w:sz w:val="18"/>
-          <w:szCs w:val="18"/>
-          <w:lang w:val="cs-CZ"/>
-        </w:rPr>
-      </w:pPr>
-      <w:r>
-        <w:rPr>
-          <w:rFonts w:ascii="Roboto Mono" w:hAnsi="Roboto Mono"/>
-          <w:sz w:val="18"/>
-          <w:szCs w:val="18"/>
-          <w:lang w:val="cs-CZ"/>
-        </w:rPr>
-        <w:t>STATEMENT_BREAK -&gt; break STATEMENT_BREAK2  .</w:t>
-      </w:r>
-    </w:p>
-    <w:p>
-      <w:pPr>
-        <w:rPr>
-          <w:rFonts w:ascii="Roboto Mono" w:hAnsi="Roboto Mono"/>
-          <w:sz w:val="18"/>
-          <w:szCs w:val="18"/>
-          <w:lang w:val="cs-CZ"/>
-        </w:rPr>
-      </w:pPr>
-      <w:r>
-        <w:rPr>
-          <w:rFonts w:ascii="Roboto Mono" w:hAnsi="Roboto Mono"/>
-          <w:sz w:val="18"/>
-          <w:szCs w:val="18"/>
-          <w:lang w:val="cs-CZ"/>
-        </w:rPr>
-        <w:t>STATEMENT_BREAK2 -&gt; CONSTANT_INTEGER .</w:t>
-      </w:r>
-    </w:p>
-    <w:p>
-      <w:pPr>
-        <w:rPr>
-          <w:rFonts w:ascii="Roboto Mono" w:hAnsi="Roboto Mono"/>
-          <w:sz w:val="18"/>
-          <w:szCs w:val="18"/>
-          <w:lang w:val="cs-CZ"/>
-        </w:rPr>
-      </w:pPr>
-      <w:r>
-        <w:rPr>
-          <w:rFonts w:ascii="Roboto Mono" w:hAnsi="Roboto Mono"/>
-          <w:sz w:val="18"/>
-          <w:szCs w:val="18"/>
-          <w:lang w:val="cs-CZ"/>
-        </w:rPr>
-        <w:t>STATEMENT_CONTINUE -&gt; continue STATEMENT_CONTINUE2  .</w:t>
-      </w:r>
-    </w:p>
-    <w:p>
-      <w:pPr>
-        <w:rPr>
-          <w:rFonts w:ascii="Roboto Mono" w:hAnsi="Roboto Mono"/>
-          <w:sz w:val="18"/>
-          <w:szCs w:val="18"/>
-          <w:lang w:val="cs-CZ"/>
-        </w:rPr>
-      </w:pPr>
-      <w:r>
-        <w:rPr>
-          <w:rFonts w:ascii="Roboto Mono" w:hAnsi="Roboto Mono"/>
-          <w:sz w:val="18"/>
-          <w:szCs w:val="18"/>
-          <w:lang w:val="cs-CZ"/>
-        </w:rPr>
-        <w:t>STATEMENT_CONTINUE2 -&gt; CONSTANT_INTEGER .</w:t>
-      </w:r>
-    </w:p>
-    <w:p>
-      <w:pPr>
-        <w:rPr>
-          <w:rFonts w:ascii="Roboto Mono" w:hAnsi="Roboto Mono"/>
-          <w:sz w:val="18"/>
-          <w:szCs w:val="18"/>
-          <w:lang w:val="cs-CZ"/>
-        </w:rPr>
-      </w:pPr>
-      <w:r>
-        <w:rPr>
-          <w:rFonts w:ascii="Roboto Mono" w:hAnsi="Roboto Mono"/>
-          <w:sz w:val="18"/>
-          <w:szCs w:val="18"/>
-          <w:lang w:val="cs-CZ"/>
-        </w:rPr>
-        <w:t>STATEMENT_FOR -&gt; for( STATEMENT_FOR2, STATEMENT_FOR2, STATEMENT_FOR2 ){ STATEMENT_LIST } .</w:t>
-      </w:r>
-    </w:p>
-    <w:p>
-      <w:pPr>
-        <w:rPr>
-          <w:rFonts w:ascii="Roboto Mono" w:hAnsi="Roboto Mono"/>
-          <w:sz w:val="18"/>
-          <w:szCs w:val="18"/>
-          <w:lang w:val="cs-CZ"/>
-        </w:rPr>
-      </w:pPr>
-      <w:r>
-        <w:rPr>
-          <w:rFonts w:ascii="Roboto Mono" w:hAnsi="Roboto Mono"/>
-          <w:sz w:val="18"/>
-          <w:szCs w:val="18"/>
-          <w:lang w:val="cs-CZ"/>
-        </w:rPr>
-        <w:t>STATEMENT_FOR2 -&gt; STATEMENT_EXPRESSION .</w:t>
-      </w:r>
-    </w:p>
-    <w:p>
-      <w:pPr>
-        <w:rPr>
-          <w:rFonts w:ascii="Roboto Mono" w:hAnsi="Roboto Mono"/>
-          <w:sz w:val="18"/>
-          <w:szCs w:val="18"/>
-          <w:lang w:val="cs-CZ"/>
-        </w:rPr>
-      </w:pPr>
-      <w:r>
-        <w:rPr>
-          <w:rFonts w:ascii="Roboto Mono" w:hAnsi="Roboto Mono"/>
-          <w:sz w:val="18"/>
-          <w:szCs w:val="18"/>
-          <w:lang w:val="cs-CZ"/>
-        </w:rPr>
-        <w:t>STATEMENT_FOR2 -&gt; EPSILON .</w:t>
-      </w:r>
-    </w:p>
-    <w:p>
-      <w:pPr>
-        <w:rPr>
-          <w:rFonts w:ascii="Roboto Mono" w:hAnsi="Roboto Mono"/>
-          <w:sz w:val="18"/>
-          <w:szCs w:val="18"/>
-          <w:lang w:val="cs-CZ"/>
-        </w:rPr>
-      </w:pPr>
-      <w:r>
-        <w:rPr>
-          <w:rFonts w:ascii="Roboto Mono" w:hAnsi="Roboto Mono"/>
-          <w:sz w:val="18"/>
-          <w:szCs w:val="18"/>
-          <w:lang w:val="cs-CZ"/>
-        </w:rPr>
-        <w:t>STATEMENT_LIST -&gt; EPSILON .</w:t>
-      </w:r>
-    </w:p>
-    <w:p>
-      <w:pPr>
-        <w:rPr>
-          <w:rFonts w:ascii="Roboto Mono" w:hAnsi="Roboto Mono"/>
-          <w:sz w:val="18"/>
-          <w:szCs w:val="18"/>
-          <w:lang w:val="cs-CZ"/>
-        </w:rPr>
-      </w:pPr>
-      <w:r>
-        <w:rPr>
-          <w:rFonts w:ascii="Roboto Mono" w:hAnsi="Roboto Mono"/>
-          <w:sz w:val="18"/>
-          <w:szCs w:val="18"/>
-          <w:lang w:val="cs-CZ"/>
-        </w:rPr>
-        <w:t>STATEMENT_LIST -&gt; STATEMENT_IF STATEMENT_LIST .</w:t>
-      </w:r>
-    </w:p>
-    <w:p>
-      <w:pPr>
-        <w:rPr>
-          <w:rFonts w:ascii="Roboto Mono" w:hAnsi="Roboto Mono"/>
-          <w:sz w:val="18"/>
-          <w:szCs w:val="18"/>
-          <w:lang w:val="cs-CZ"/>
-        </w:rPr>
-      </w:pPr>
-      <w:r>
-        <w:rPr>
-          <w:rFonts w:ascii="Roboto Mono" w:hAnsi="Roboto Mono"/>
-          <w:sz w:val="18"/>
-          <w:szCs w:val="18"/>
-          <w:lang w:val="cs-CZ"/>
-        </w:rPr>
-        <w:t>STATEMENT_LIST -&gt; STATEMENT_EXPRESSION ; STATEMENT_LIST .</w:t>
-      </w:r>
-    </w:p>
-    <w:p>
-      <w:pPr>
-        <w:rPr>
-          <w:rFonts w:ascii="Roboto Mono" w:hAnsi="Roboto Mono"/>
-          <w:sz w:val="18"/>
-          <w:szCs w:val="18"/>
-          <w:lang w:val="cs-CZ"/>
-        </w:rPr>
-      </w:pPr>
-      <w:r>
-        <w:rPr>
-          <w:rFonts w:ascii="Roboto Mono" w:hAnsi="Roboto Mono"/>
-          <w:sz w:val="18"/>
-          <w:szCs w:val="18"/>
-          <w:lang w:val="cs-CZ"/>
-        </w:rPr>
-        <w:t>STATEMENT_LIST -&gt; STATEMENT_WHILE STATEMENT_LIST .</w:t>
-      </w:r>
-    </w:p>
-    <w:p>
-      <w:pPr>
-        <w:rPr>
-          <w:rFonts w:ascii="Roboto Mono" w:hAnsi="Roboto Mono"/>
-          <w:sz w:val="18"/>
-          <w:szCs w:val="18"/>
-          <w:lang w:val="cs-CZ"/>
-        </w:rPr>
-      </w:pPr>
-      <w:r>
-        <w:rPr>
-          <w:rFonts w:ascii="Roboto Mono" w:hAnsi="Roboto Mono"/>
-          <w:sz w:val="18"/>
-          <w:szCs w:val="18"/>
-          <w:lang w:val="cs-CZ"/>
-        </w:rPr>
-        <w:t>STATEMENT_LIST -&gt; STATEMENT_RETURN STATEMENT_LIST .</w:t>
-      </w:r>
-    </w:p>
-    <w:p>
-      <w:pPr>
-        <w:rPr>
-          <w:rFonts w:ascii="Roboto Mono" w:hAnsi="Roboto Mono"/>
-          <w:sz w:val="18"/>
-          <w:szCs w:val="18"/>
-          <w:lang w:val="cs-CZ"/>
-        </w:rPr>
-      </w:pPr>
-      <w:r>
-        <w:rPr>
-          <w:rFonts w:ascii="Roboto Mono" w:hAnsi="Roboto Mono"/>
-          <w:sz w:val="18"/>
-          <w:szCs w:val="18"/>
-          <w:lang w:val="cs-CZ"/>
-        </w:rPr>
-        <w:t>STATEMENT_RETURN -&gt; return STATEMENT_RETURN2 .</w:t>
-      </w:r>
-    </w:p>
-    <w:p>
-      <w:pPr>
-        <w:rPr>
-          <w:rFonts w:ascii="Roboto Mono" w:hAnsi="Roboto Mono"/>
-          <w:sz w:val="18"/>
-          <w:szCs w:val="18"/>
-          <w:lang w:val="cs-CZ"/>
-        </w:rPr>
-      </w:pPr>
-      <w:r>
-        <w:rPr>
-          <w:rFonts w:ascii="Roboto Mono" w:hAnsi="Roboto Mono"/>
-          <w:sz w:val="18"/>
-          <w:szCs w:val="18"/>
-          <w:lang w:val="cs-CZ"/>
-        </w:rPr>
-        <w:t>STATEMENT_RETURN2 -&gt; STATEMENT_EXPRESSION; .</w:t>
-      </w:r>
-    </w:p>
-    <w:p>
-      <w:pPr>
-        <w:rPr>
-          <w:rFonts w:ascii="Roboto Mono" w:hAnsi="Roboto Mono"/>
-          <w:sz w:val="18"/>
-          <w:szCs w:val="18"/>
-          <w:lang w:val="cs-CZ"/>
-        </w:rPr>
-      </w:pPr>
-      <w:r>
-        <w:rPr>
-          <w:rFonts w:ascii="Roboto Mono" w:hAnsi="Roboto Mono"/>
-          <w:sz w:val="18"/>
-          <w:szCs w:val="18"/>
-          <w:lang w:val="cs-CZ"/>
-        </w:rPr>
-        <w:t>STATEMENT_RETURN2 -&gt; ; .</w:t>
+        <w:t>program -&gt; START STATEMENT_LIST_</w:t>
+      </w:r>
+      <w:proofErr w:type="gramStart"/>
+      <w:r>
+        <w:rPr>
+          <w:rFonts w:ascii="Roboto Mono" w:hAnsi="Roboto Mono"/>
+          <w:sz w:val="18"/>
+          <w:szCs w:val="18"/>
+          <w:lang w:val="cs-CZ"/>
+        </w:rPr>
+        <w:t>MAIN .</w:t>
+      </w:r>
+      <w:proofErr w:type="gramEnd"/>
+    </w:p>
+    <w:p>
+      <w:pPr>
+        <w:rPr>
+          <w:rFonts w:ascii="Roboto Mono" w:hAnsi="Roboto Mono"/>
+          <w:sz w:val="18"/>
+          <w:szCs w:val="18"/>
+          <w:lang w:val="cs-CZ"/>
+        </w:rPr>
+      </w:pPr>
+      <w:r>
+        <w:rPr>
+          <w:rFonts w:ascii="Roboto Mono" w:hAnsi="Roboto Mono"/>
+          <w:sz w:val="18"/>
+          <w:szCs w:val="18"/>
+          <w:lang w:val="cs-CZ"/>
+        </w:rPr>
+        <w:t>START -&gt; &lt;?</w:t>
+      </w:r>
+      <w:proofErr w:type="spellStart"/>
+      <w:r>
+        <w:rPr>
+          <w:rFonts w:ascii="Roboto Mono" w:hAnsi="Roboto Mono"/>
+          <w:sz w:val="18"/>
+          <w:szCs w:val="18"/>
+          <w:lang w:val="cs-CZ"/>
+        </w:rPr>
+        <w:t>php</w:t>
+      </w:r>
+      <w:proofErr w:type="spellEnd"/>
+      <w:r>
+        <w:rPr>
+          <w:rFonts w:ascii="Roboto Mono" w:hAnsi="Roboto Mono"/>
+          <w:sz w:val="18"/>
+          <w:szCs w:val="18"/>
+          <w:lang w:val="cs-CZ"/>
+        </w:rPr>
+        <w:t xml:space="preserve"> </w:t>
+      </w:r>
+      <w:proofErr w:type="spellStart"/>
+      <w:r>
+        <w:rPr>
+          <w:rFonts w:ascii="Roboto Mono" w:hAnsi="Roboto Mono"/>
+          <w:sz w:val="18"/>
+          <w:szCs w:val="18"/>
+          <w:lang w:val="cs-CZ"/>
+        </w:rPr>
+        <w:t>declare</w:t>
+      </w:r>
+      <w:proofErr w:type="spellEnd"/>
+      <w:r>
+        <w:rPr>
+          <w:rFonts w:ascii="Roboto Mono" w:hAnsi="Roboto Mono"/>
+          <w:sz w:val="18"/>
+          <w:szCs w:val="18"/>
+          <w:lang w:val="cs-CZ"/>
+        </w:rPr>
+        <w:t>(</w:t>
+      </w:r>
+      <w:proofErr w:type="spellStart"/>
+      <w:r>
+        <w:rPr>
+          <w:rFonts w:ascii="Roboto Mono" w:hAnsi="Roboto Mono"/>
+          <w:sz w:val="18"/>
+          <w:szCs w:val="18"/>
+          <w:lang w:val="cs-CZ"/>
+        </w:rPr>
+        <w:t>strict_types</w:t>
+      </w:r>
+      <w:proofErr w:type="spellEnd"/>
+      <w:r>
+        <w:rPr>
+          <w:rFonts w:ascii="Roboto Mono" w:hAnsi="Roboto Mono"/>
+          <w:sz w:val="18"/>
+          <w:szCs w:val="18"/>
+          <w:lang w:val="cs-CZ"/>
+        </w:rPr>
+        <w:t>=1)</w:t>
+      </w:r>
+      <w:proofErr w:type="gramStart"/>
+      <w:r>
+        <w:rPr>
+          <w:rFonts w:ascii="Roboto Mono" w:hAnsi="Roboto Mono"/>
+          <w:sz w:val="18"/>
+          <w:szCs w:val="18"/>
+          <w:lang w:val="cs-CZ"/>
+        </w:rPr>
+        <w:t>; .</w:t>
+      </w:r>
+      <w:proofErr w:type="gramEnd"/>
+    </w:p>
+    <w:p>
+      <w:pPr>
+        <w:rPr>
+          <w:rFonts w:ascii="Roboto Mono" w:hAnsi="Roboto Mono"/>
+          <w:sz w:val="18"/>
+          <w:szCs w:val="18"/>
+          <w:lang w:val="cs-CZ"/>
+        </w:rPr>
+      </w:pPr>
+      <w:r>
+        <w:rPr>
+          <w:rFonts w:ascii="Roboto Mono" w:hAnsi="Roboto Mono"/>
+          <w:sz w:val="18"/>
+          <w:szCs w:val="18"/>
+          <w:lang w:val="cs-CZ"/>
+        </w:rPr>
+        <w:t xml:space="preserve">STATEMENT_LIST_MAIN -&gt; </w:t>
+      </w:r>
+      <w:proofErr w:type="gramStart"/>
+      <w:r>
+        <w:rPr>
+          <w:rFonts w:ascii="Roboto Mono" w:hAnsi="Roboto Mono"/>
+          <w:sz w:val="18"/>
+          <w:szCs w:val="18"/>
+          <w:lang w:val="cs-CZ"/>
+        </w:rPr>
+        <w:t>EPSILON .</w:t>
+      </w:r>
+      <w:proofErr w:type="gramEnd"/>
+    </w:p>
+    <w:p>
+      <w:pPr>
+        <w:rPr>
+          <w:rFonts w:ascii="Roboto Mono" w:hAnsi="Roboto Mono"/>
+          <w:sz w:val="18"/>
+          <w:szCs w:val="18"/>
+          <w:lang w:val="cs-CZ"/>
+        </w:rPr>
+      </w:pPr>
+      <w:r>
+        <w:rPr>
+          <w:rFonts w:ascii="Roboto Mono" w:hAnsi="Roboto Mono"/>
+          <w:sz w:val="18"/>
+          <w:szCs w:val="18"/>
+          <w:lang w:val="cs-CZ"/>
+        </w:rPr>
+        <w:t>STATEMENT_LIST_MAIN -&gt; STATEMENT_IF STATEMENT_LIST_</w:t>
+      </w:r>
+      <w:proofErr w:type="gramStart"/>
+      <w:r>
+        <w:rPr>
+          <w:rFonts w:ascii="Roboto Mono" w:hAnsi="Roboto Mono"/>
+          <w:sz w:val="18"/>
+          <w:szCs w:val="18"/>
+          <w:lang w:val="cs-CZ"/>
+        </w:rPr>
+        <w:t>MAIN .</w:t>
+      </w:r>
+      <w:proofErr w:type="gramEnd"/>
+    </w:p>
+    <w:p>
+      <w:pPr>
+        <w:rPr>
+          <w:rFonts w:ascii="Roboto Mono" w:hAnsi="Roboto Mono"/>
+          <w:sz w:val="18"/>
+          <w:szCs w:val="18"/>
+          <w:lang w:val="cs-CZ"/>
+        </w:rPr>
+      </w:pPr>
+      <w:r>
+        <w:rPr>
+          <w:rFonts w:ascii="Roboto Mono" w:hAnsi="Roboto Mono"/>
+          <w:sz w:val="18"/>
+          <w:szCs w:val="18"/>
+          <w:lang w:val="cs-CZ"/>
+        </w:rPr>
+        <w:t>STATEMENT_LIST_MAIN -&gt; STATEMENT_EXPRESSION; STATEMENT_LIST_</w:t>
+      </w:r>
+      <w:proofErr w:type="gramStart"/>
+      <w:r>
+        <w:rPr>
+          <w:rFonts w:ascii="Roboto Mono" w:hAnsi="Roboto Mono"/>
+          <w:sz w:val="18"/>
+          <w:szCs w:val="18"/>
+          <w:lang w:val="cs-CZ"/>
+        </w:rPr>
+        <w:t>MAIN .</w:t>
+      </w:r>
+      <w:proofErr w:type="gramEnd"/>
+    </w:p>
+    <w:p>
+      <w:pPr>
+        <w:rPr>
+          <w:rFonts w:ascii="Roboto Mono" w:hAnsi="Roboto Mono"/>
+          <w:sz w:val="18"/>
+          <w:szCs w:val="18"/>
+          <w:lang w:val="cs-CZ"/>
+        </w:rPr>
+      </w:pPr>
+      <w:r>
+        <w:rPr>
+          <w:rFonts w:ascii="Roboto Mono" w:hAnsi="Roboto Mono"/>
+          <w:sz w:val="18"/>
+          <w:szCs w:val="18"/>
+          <w:lang w:val="cs-CZ"/>
+        </w:rPr>
+        <w:t>STATEMENT_LIST_MAIN -&gt; STATEMENT_WHILE STATEMENT_LIST_</w:t>
+      </w:r>
+      <w:proofErr w:type="gramStart"/>
+      <w:r>
+        <w:rPr>
+          <w:rFonts w:ascii="Roboto Mono" w:hAnsi="Roboto Mono"/>
+          <w:sz w:val="18"/>
+          <w:szCs w:val="18"/>
+          <w:lang w:val="cs-CZ"/>
+        </w:rPr>
+        <w:t>MAIN .</w:t>
+      </w:r>
+      <w:proofErr w:type="gramEnd"/>
+    </w:p>
+    <w:p>
+      <w:pPr>
+        <w:rPr>
+          <w:rFonts w:ascii="Roboto Mono" w:hAnsi="Roboto Mono"/>
+          <w:sz w:val="18"/>
+          <w:szCs w:val="18"/>
+          <w:lang w:val="cs-CZ"/>
+        </w:rPr>
+      </w:pPr>
+      <w:r>
+        <w:rPr>
+          <w:rFonts w:ascii="Roboto Mono" w:hAnsi="Roboto Mono"/>
+          <w:sz w:val="18"/>
+          <w:szCs w:val="18"/>
+          <w:lang w:val="cs-CZ"/>
+        </w:rPr>
+        <w:t>STATEMENT_LIST_MAIN -&gt; STATEMENT_FOR STATEMENT_LIST_</w:t>
+      </w:r>
+      <w:proofErr w:type="gramStart"/>
+      <w:r>
+        <w:rPr>
+          <w:rFonts w:ascii="Roboto Mono" w:hAnsi="Roboto Mono"/>
+          <w:sz w:val="18"/>
+          <w:szCs w:val="18"/>
+          <w:lang w:val="cs-CZ"/>
+        </w:rPr>
+        <w:t>MAIN .</w:t>
+      </w:r>
+      <w:proofErr w:type="gramEnd"/>
+    </w:p>
+    <w:p>
+      <w:pPr>
+        <w:rPr>
+          <w:rFonts w:ascii="Roboto Mono" w:hAnsi="Roboto Mono"/>
+          <w:sz w:val="18"/>
+          <w:szCs w:val="18"/>
+          <w:lang w:val="cs-CZ"/>
+        </w:rPr>
+      </w:pPr>
+      <w:r>
+        <w:rPr>
+          <w:rFonts w:ascii="Roboto Mono" w:hAnsi="Roboto Mono"/>
+          <w:sz w:val="18"/>
+          <w:szCs w:val="18"/>
+          <w:lang w:val="cs-CZ"/>
+        </w:rPr>
+        <w:t>STATEMENT_LIST_MAIN -&gt; STATEMENT_RETURN STATEMENT_LIST_</w:t>
+      </w:r>
+      <w:proofErr w:type="gramStart"/>
+      <w:r>
+        <w:rPr>
+          <w:rFonts w:ascii="Roboto Mono" w:hAnsi="Roboto Mono"/>
+          <w:sz w:val="18"/>
+          <w:szCs w:val="18"/>
+          <w:lang w:val="cs-CZ"/>
+        </w:rPr>
+        <w:t>MAIN .</w:t>
+      </w:r>
+      <w:proofErr w:type="gramEnd"/>
+    </w:p>
+    <w:p>
+      <w:pPr>
+        <w:rPr>
+          <w:rFonts w:ascii="Roboto Mono" w:hAnsi="Roboto Mono"/>
+          <w:sz w:val="18"/>
+          <w:szCs w:val="18"/>
+          <w:lang w:val="cs-CZ"/>
+        </w:rPr>
+      </w:pPr>
+      <w:r>
+        <w:rPr>
+          <w:rFonts w:ascii="Roboto Mono" w:hAnsi="Roboto Mono"/>
+          <w:sz w:val="18"/>
+          <w:szCs w:val="18"/>
+          <w:lang w:val="cs-CZ"/>
+        </w:rPr>
+        <w:t>STATEMENT_LIST_MAIN -&gt; STATEMENT_BREAK STATEMENT_LIST_</w:t>
+      </w:r>
+      <w:proofErr w:type="gramStart"/>
+      <w:r>
+        <w:rPr>
+          <w:rFonts w:ascii="Roboto Mono" w:hAnsi="Roboto Mono"/>
+          <w:sz w:val="18"/>
+          <w:szCs w:val="18"/>
+          <w:lang w:val="cs-CZ"/>
+        </w:rPr>
+        <w:t>MAIN .</w:t>
+      </w:r>
+      <w:proofErr w:type="gramEnd"/>
+    </w:p>
+    <w:p>
+      <w:pPr>
+        <w:rPr>
+          <w:rFonts w:ascii="Roboto Mono" w:hAnsi="Roboto Mono"/>
+          <w:sz w:val="18"/>
+          <w:szCs w:val="18"/>
+          <w:lang w:val="cs-CZ"/>
+        </w:rPr>
+      </w:pPr>
+      <w:r>
+        <w:rPr>
+          <w:rFonts w:ascii="Roboto Mono" w:hAnsi="Roboto Mono"/>
+          <w:sz w:val="18"/>
+          <w:szCs w:val="18"/>
+          <w:lang w:val="cs-CZ"/>
+        </w:rPr>
+        <w:t>STATEMENT_LIST_MAIN -&gt; STATEMENT_CONTINUE STATEMENT_LIST_</w:t>
+      </w:r>
+      <w:proofErr w:type="gramStart"/>
+      <w:r>
+        <w:rPr>
+          <w:rFonts w:ascii="Roboto Mono" w:hAnsi="Roboto Mono"/>
+          <w:sz w:val="18"/>
+          <w:szCs w:val="18"/>
+          <w:lang w:val="cs-CZ"/>
+        </w:rPr>
+        <w:t>MAIN .</w:t>
+      </w:r>
+      <w:proofErr w:type="gramEnd"/>
+    </w:p>
+    <w:p>
+      <w:pPr>
+        <w:rPr>
+          <w:rFonts w:ascii="Roboto Mono" w:hAnsi="Roboto Mono"/>
+          <w:sz w:val="18"/>
+          <w:szCs w:val="18"/>
+          <w:lang w:val="cs-CZ"/>
+        </w:rPr>
+      </w:pPr>
+      <w:r>
+        <w:rPr>
+          <w:rFonts w:ascii="Roboto Mono" w:hAnsi="Roboto Mono"/>
+          <w:sz w:val="18"/>
+          <w:szCs w:val="18"/>
+          <w:lang w:val="cs-CZ"/>
+        </w:rPr>
+        <w:t>STATEMENT_LIST_MAIN -&gt; STATEMENT_FUNCTION STATEMENT_LIST_</w:t>
+      </w:r>
+      <w:proofErr w:type="gramStart"/>
+      <w:r>
+        <w:rPr>
+          <w:rFonts w:ascii="Roboto Mono" w:hAnsi="Roboto Mono"/>
+          <w:sz w:val="18"/>
+          <w:szCs w:val="18"/>
+          <w:lang w:val="cs-CZ"/>
+        </w:rPr>
+        <w:t>MAIN .</w:t>
+      </w:r>
+      <w:proofErr w:type="gramEnd"/>
+    </w:p>
+    <w:p>
+      <w:pPr>
+        <w:rPr>
+          <w:rFonts w:ascii="Roboto Mono" w:hAnsi="Roboto Mono"/>
+          <w:sz w:val="18"/>
+          <w:szCs w:val="18"/>
+          <w:lang w:val="cs-CZ"/>
+        </w:rPr>
+      </w:pPr>
+      <w:r>
+        <w:rPr>
+          <w:rFonts w:ascii="Roboto Mono" w:hAnsi="Roboto Mono"/>
+          <w:sz w:val="18"/>
+          <w:szCs w:val="18"/>
+          <w:lang w:val="cs-CZ"/>
+        </w:rPr>
+        <w:t>STATEMENT_</w:t>
+      </w:r>
+      <w:proofErr w:type="gramStart"/>
+      <w:r>
+        <w:rPr>
+          <w:rFonts w:ascii="Roboto Mono" w:hAnsi="Roboto Mono"/>
+          <w:sz w:val="18"/>
+          <w:szCs w:val="18"/>
+          <w:lang w:val="cs-CZ"/>
+        </w:rPr>
+        <w:t>IF  -</w:t>
+      </w:r>
+      <w:proofErr w:type="gramEnd"/>
+      <w:r>
+        <w:rPr>
+          <w:rFonts w:ascii="Roboto Mono" w:hAnsi="Roboto Mono"/>
+          <w:sz w:val="18"/>
+          <w:szCs w:val="18"/>
+          <w:lang w:val="cs-CZ"/>
+        </w:rPr>
+        <w:t xml:space="preserve">&gt; </w:t>
+      </w:r>
+      <w:proofErr w:type="spellStart"/>
+      <w:r>
+        <w:rPr>
+          <w:rFonts w:ascii="Roboto Mono" w:hAnsi="Roboto Mono"/>
+          <w:sz w:val="18"/>
+          <w:szCs w:val="18"/>
+          <w:lang w:val="cs-CZ"/>
+        </w:rPr>
+        <w:t>if</w:t>
+      </w:r>
+      <w:proofErr w:type="spellEnd"/>
+      <w:r>
+        <w:rPr>
+          <w:rFonts w:ascii="Roboto Mono" w:hAnsi="Roboto Mono"/>
+          <w:sz w:val="18"/>
+          <w:szCs w:val="18"/>
+          <w:lang w:val="cs-CZ"/>
+        </w:rPr>
+        <w:t>( STATEMENT_EXPRESSION ){ STATEMENT_LIST } STATEMENT_IF2 .</w:t>
+      </w:r>
+    </w:p>
+    <w:p>
+      <w:pPr>
+        <w:rPr>
+          <w:rFonts w:ascii="Roboto Mono" w:hAnsi="Roboto Mono"/>
+          <w:sz w:val="18"/>
+          <w:szCs w:val="18"/>
+          <w:lang w:val="cs-CZ"/>
+        </w:rPr>
+      </w:pPr>
+      <w:r>
+        <w:rPr>
+          <w:rFonts w:ascii="Roboto Mono" w:hAnsi="Roboto Mono"/>
+          <w:sz w:val="18"/>
+          <w:szCs w:val="18"/>
+          <w:lang w:val="cs-CZ"/>
+        </w:rPr>
+        <w:t xml:space="preserve">STATEMENT_IF2 -&gt; </w:t>
+      </w:r>
+      <w:proofErr w:type="gramStart"/>
+      <w:r>
+        <w:rPr>
+          <w:rFonts w:ascii="Roboto Mono" w:hAnsi="Roboto Mono"/>
+          <w:sz w:val="18"/>
+          <w:szCs w:val="18"/>
+          <w:lang w:val="cs-CZ"/>
+        </w:rPr>
+        <w:t>EPSILON .</w:t>
+      </w:r>
+      <w:proofErr w:type="gramEnd"/>
+    </w:p>
+    <w:p>
+      <w:pPr>
+        <w:rPr>
+          <w:rFonts w:ascii="Roboto Mono" w:hAnsi="Roboto Mono"/>
+          <w:sz w:val="18"/>
+          <w:szCs w:val="18"/>
+          <w:lang w:val="cs-CZ"/>
+        </w:rPr>
+      </w:pPr>
+      <w:r>
+        <w:rPr>
+          <w:rFonts w:ascii="Roboto Mono" w:hAnsi="Roboto Mono"/>
+          <w:sz w:val="18"/>
+          <w:szCs w:val="18"/>
+          <w:lang w:val="cs-CZ"/>
+        </w:rPr>
+        <w:t xml:space="preserve">STATEMENT_IF2 -&gt; </w:t>
+      </w:r>
+      <w:proofErr w:type="spellStart"/>
+      <w:proofErr w:type="gramStart"/>
+      <w:r>
+        <w:rPr>
+          <w:rFonts w:ascii="Roboto Mono" w:hAnsi="Roboto Mono"/>
+          <w:sz w:val="18"/>
+          <w:szCs w:val="18"/>
+          <w:lang w:val="cs-CZ"/>
+        </w:rPr>
+        <w:t>elseif</w:t>
+      </w:r>
+      <w:proofErr w:type="spellEnd"/>
+      <w:r>
+        <w:rPr>
+          <w:rFonts w:ascii="Roboto Mono" w:hAnsi="Roboto Mono"/>
+          <w:sz w:val="18"/>
+          <w:szCs w:val="18"/>
+          <w:lang w:val="cs-CZ"/>
+        </w:rPr>
+        <w:t>( STATEMENT</w:t>
+      </w:r>
+      <w:proofErr w:type="gramEnd"/>
+      <w:r>
+        <w:rPr>
+          <w:rFonts w:ascii="Roboto Mono" w:hAnsi="Roboto Mono"/>
+          <w:sz w:val="18"/>
+          <w:szCs w:val="18"/>
+          <w:lang w:val="cs-CZ"/>
+        </w:rPr>
+        <w:t>_EXPRESSION ){ STATEMENT_LIST } STATEMENT_IF2 .</w:t>
+      </w:r>
+    </w:p>
+    <w:p>
+      <w:pPr>
+        <w:rPr>
+          <w:rFonts w:ascii="Roboto Mono" w:hAnsi="Roboto Mono"/>
+          <w:sz w:val="18"/>
+          <w:szCs w:val="18"/>
+          <w:lang w:val="cs-CZ"/>
+        </w:rPr>
+      </w:pPr>
+      <w:r>
+        <w:rPr>
+          <w:rFonts w:ascii="Roboto Mono" w:hAnsi="Roboto Mono"/>
+          <w:sz w:val="18"/>
+          <w:szCs w:val="18"/>
+          <w:lang w:val="cs-CZ"/>
+        </w:rPr>
+        <w:t>STATEMENT_IF2 -&gt; STATEMENT_IF</w:t>
+      </w:r>
+      <w:proofErr w:type="gramStart"/>
+      <w:r>
+        <w:rPr>
+          <w:rFonts w:ascii="Roboto Mono" w:hAnsi="Roboto Mono"/>
+          <w:sz w:val="18"/>
+          <w:szCs w:val="18"/>
+          <w:lang w:val="cs-CZ"/>
+        </w:rPr>
+        <w:t>3 .</w:t>
+      </w:r>
+      <w:proofErr w:type="gramEnd"/>
+    </w:p>
+    <w:p>
+      <w:pPr>
+        <w:rPr>
+          <w:rFonts w:ascii="Roboto Mono" w:hAnsi="Roboto Mono"/>
+          <w:sz w:val="18"/>
+          <w:szCs w:val="18"/>
+          <w:lang w:val="cs-CZ"/>
+        </w:rPr>
+      </w:pPr>
+      <w:r>
+        <w:rPr>
+          <w:rFonts w:ascii="Roboto Mono" w:hAnsi="Roboto Mono"/>
+          <w:sz w:val="18"/>
+          <w:szCs w:val="18"/>
+          <w:lang w:val="cs-CZ"/>
+        </w:rPr>
+        <w:t xml:space="preserve">STATEMENT_IF3 -&gt; </w:t>
+      </w:r>
+      <w:proofErr w:type="spellStart"/>
+      <w:proofErr w:type="gramStart"/>
+      <w:r>
+        <w:rPr>
+          <w:rFonts w:ascii="Roboto Mono" w:hAnsi="Roboto Mono"/>
+          <w:sz w:val="18"/>
+          <w:szCs w:val="18"/>
+          <w:lang w:val="cs-CZ"/>
+        </w:rPr>
+        <w:t>else</w:t>
+      </w:r>
+      <w:proofErr w:type="spellEnd"/>
+      <w:r>
+        <w:rPr>
+          <w:rFonts w:ascii="Roboto Mono" w:hAnsi="Roboto Mono"/>
+          <w:sz w:val="18"/>
+          <w:szCs w:val="18"/>
+          <w:lang w:val="cs-CZ"/>
+        </w:rPr>
+        <w:t>{ STATEMENT</w:t>
+      </w:r>
+      <w:proofErr w:type="gramEnd"/>
+      <w:r>
+        <w:rPr>
+          <w:rFonts w:ascii="Roboto Mono" w:hAnsi="Roboto Mono"/>
+          <w:sz w:val="18"/>
+          <w:szCs w:val="18"/>
+          <w:lang w:val="cs-CZ"/>
+        </w:rPr>
+        <w:t>_LIST } .</w:t>
+      </w:r>
+    </w:p>
+    <w:p>
+      <w:pPr>
+        <w:rPr>
+          <w:rFonts w:ascii="Roboto Mono" w:hAnsi="Roboto Mono"/>
+          <w:sz w:val="18"/>
+          <w:szCs w:val="18"/>
+          <w:lang w:val="cs-CZ"/>
+        </w:rPr>
+      </w:pPr>
+      <w:r>
+        <w:rPr>
+          <w:rFonts w:ascii="Roboto Mono" w:hAnsi="Roboto Mono"/>
+          <w:sz w:val="18"/>
+          <w:szCs w:val="18"/>
+          <w:lang w:val="cs-CZ"/>
+        </w:rPr>
+        <w:t xml:space="preserve">STATEMENT_WHILE -&gt; </w:t>
+      </w:r>
+      <w:proofErr w:type="spellStart"/>
+      <w:proofErr w:type="gramStart"/>
+      <w:r>
+        <w:rPr>
+          <w:rFonts w:ascii="Roboto Mono" w:hAnsi="Roboto Mono"/>
+          <w:sz w:val="18"/>
+          <w:szCs w:val="18"/>
+          <w:lang w:val="cs-CZ"/>
+        </w:rPr>
+        <w:t>while</w:t>
+      </w:r>
+      <w:proofErr w:type="spellEnd"/>
+      <w:r>
+        <w:rPr>
+          <w:rFonts w:ascii="Roboto Mono" w:hAnsi="Roboto Mono"/>
+          <w:sz w:val="18"/>
+          <w:szCs w:val="18"/>
+          <w:lang w:val="cs-CZ"/>
+        </w:rPr>
+        <w:t>( STATEMENT</w:t>
+      </w:r>
+      <w:proofErr w:type="gramEnd"/>
+      <w:r>
+        <w:rPr>
+          <w:rFonts w:ascii="Roboto Mono" w:hAnsi="Roboto Mono"/>
+          <w:sz w:val="18"/>
+          <w:szCs w:val="18"/>
+          <w:lang w:val="cs-CZ"/>
+        </w:rPr>
+        <w:t>_EXPRESSION ){ STATEMENT_LIST } .</w:t>
+      </w:r>
+    </w:p>
+    <w:p>
+      <w:pPr>
+        <w:rPr>
+          <w:rFonts w:ascii="Roboto Mono" w:hAnsi="Roboto Mono"/>
+          <w:sz w:val="18"/>
+          <w:szCs w:val="18"/>
+          <w:lang w:val="cs-CZ"/>
+        </w:rPr>
+      </w:pPr>
+      <w:r>
+        <w:rPr>
+          <w:rFonts w:ascii="Roboto Mono" w:hAnsi="Roboto Mono"/>
+          <w:sz w:val="18"/>
+          <w:szCs w:val="18"/>
+          <w:lang w:val="cs-CZ"/>
+        </w:rPr>
+        <w:t xml:space="preserve">STATEMENT_BREAK -&gt; </w:t>
+      </w:r>
+      <w:proofErr w:type="spellStart"/>
+      <w:r>
+        <w:rPr>
+          <w:rFonts w:ascii="Roboto Mono" w:hAnsi="Roboto Mono"/>
+          <w:sz w:val="18"/>
+          <w:szCs w:val="18"/>
+          <w:lang w:val="cs-CZ"/>
+        </w:rPr>
+        <w:t>break</w:t>
+      </w:r>
+      <w:proofErr w:type="spellEnd"/>
+      <w:r>
+        <w:rPr>
+          <w:rFonts w:ascii="Roboto Mono" w:hAnsi="Roboto Mono"/>
+          <w:sz w:val="18"/>
+          <w:szCs w:val="18"/>
+          <w:lang w:val="cs-CZ"/>
+        </w:rPr>
+        <w:t xml:space="preserve"> STATEMENT_BREAK</w:t>
+      </w:r>
+      <w:proofErr w:type="gramStart"/>
+      <w:r>
+        <w:rPr>
+          <w:rFonts w:ascii="Roboto Mono" w:hAnsi="Roboto Mono"/>
+          <w:sz w:val="18"/>
+          <w:szCs w:val="18"/>
+          <w:lang w:val="cs-CZ"/>
+        </w:rPr>
+        <w:t>2  .</w:t>
+      </w:r>
+      <w:proofErr w:type="gramEnd"/>
+    </w:p>
+    <w:p>
+      <w:pPr>
+        <w:rPr>
+          <w:rFonts w:ascii="Roboto Mono" w:hAnsi="Roboto Mono"/>
+          <w:sz w:val="18"/>
+          <w:szCs w:val="18"/>
+          <w:lang w:val="cs-CZ"/>
+        </w:rPr>
+      </w:pPr>
+      <w:r>
+        <w:rPr>
+          <w:rFonts w:ascii="Roboto Mono" w:hAnsi="Roboto Mono"/>
+          <w:sz w:val="18"/>
+          <w:szCs w:val="18"/>
+          <w:lang w:val="cs-CZ"/>
+        </w:rPr>
+        <w:t>STATEMENT_BREAK2 -&gt; CONSTANT_</w:t>
+      </w:r>
+      <w:proofErr w:type="gramStart"/>
+      <w:r>
+        <w:rPr>
+          <w:rFonts w:ascii="Roboto Mono" w:hAnsi="Roboto Mono"/>
+          <w:sz w:val="18"/>
+          <w:szCs w:val="18"/>
+          <w:lang w:val="cs-CZ"/>
+        </w:rPr>
+        <w:t>INTEGER .</w:t>
+      </w:r>
+      <w:proofErr w:type="gramEnd"/>
+    </w:p>
+    <w:p>
+      <w:pPr>
+        <w:rPr>
+          <w:rFonts w:ascii="Roboto Mono" w:hAnsi="Roboto Mono"/>
+          <w:sz w:val="18"/>
+          <w:szCs w:val="18"/>
+          <w:lang w:val="cs-CZ"/>
+        </w:rPr>
+      </w:pPr>
+      <w:r>
+        <w:rPr>
+          <w:rFonts w:ascii="Roboto Mono" w:hAnsi="Roboto Mono"/>
+          <w:sz w:val="18"/>
+          <w:szCs w:val="18"/>
+          <w:lang w:val="cs-CZ"/>
+        </w:rPr>
+        <w:t xml:space="preserve">STATEMENT_CONTINUE -&gt; </w:t>
+      </w:r>
+      <w:proofErr w:type="spellStart"/>
+      <w:r>
+        <w:rPr>
+          <w:rFonts w:ascii="Roboto Mono" w:hAnsi="Roboto Mono"/>
+          <w:sz w:val="18"/>
+          <w:szCs w:val="18"/>
+          <w:lang w:val="cs-CZ"/>
+        </w:rPr>
+        <w:t>continue</w:t>
+      </w:r>
+      <w:proofErr w:type="spellEnd"/>
+      <w:r>
+        <w:rPr>
+          <w:rFonts w:ascii="Roboto Mono" w:hAnsi="Roboto Mono"/>
+          <w:sz w:val="18"/>
+          <w:szCs w:val="18"/>
+          <w:lang w:val="cs-CZ"/>
+        </w:rPr>
+        <w:t xml:space="preserve"> STATEMENT_CONTINUE</w:t>
+      </w:r>
+      <w:proofErr w:type="gramStart"/>
+      <w:r>
+        <w:rPr>
+          <w:rFonts w:ascii="Roboto Mono" w:hAnsi="Roboto Mono"/>
+          <w:sz w:val="18"/>
+          <w:szCs w:val="18"/>
+          <w:lang w:val="cs-CZ"/>
+        </w:rPr>
+        <w:t>2  .</w:t>
+      </w:r>
+      <w:proofErr w:type="gramEnd"/>
+    </w:p>
+    <w:p>
+      <w:pPr>
+        <w:rPr>
+          <w:rFonts w:ascii="Roboto Mono" w:hAnsi="Roboto Mono"/>
+          <w:sz w:val="18"/>
+          <w:szCs w:val="18"/>
+          <w:lang w:val="cs-CZ"/>
+        </w:rPr>
+      </w:pPr>
+      <w:r>
+        <w:rPr>
+          <w:rFonts w:ascii="Roboto Mono" w:hAnsi="Roboto Mono"/>
+          <w:sz w:val="18"/>
+          <w:szCs w:val="18"/>
+          <w:lang w:val="cs-CZ"/>
+        </w:rPr>
+        <w:t>STATEMENT_CONTINUE2 -&gt; CONSTANT_</w:t>
+      </w:r>
+      <w:proofErr w:type="gramStart"/>
+      <w:r>
+        <w:rPr>
+          <w:rFonts w:ascii="Roboto Mono" w:hAnsi="Roboto Mono"/>
+          <w:sz w:val="18"/>
+          <w:szCs w:val="18"/>
+          <w:lang w:val="cs-CZ"/>
+        </w:rPr>
+        <w:t>INTEGER .</w:t>
+      </w:r>
+      <w:proofErr w:type="gramEnd"/>
+    </w:p>
+    <w:p>
+      <w:pPr>
+        <w:rPr>
+          <w:rFonts w:ascii="Roboto Mono" w:hAnsi="Roboto Mono"/>
+          <w:sz w:val="18"/>
+          <w:szCs w:val="18"/>
+          <w:lang w:val="cs-CZ"/>
+        </w:rPr>
+      </w:pPr>
+      <w:r>
+        <w:rPr>
+          <w:rFonts w:ascii="Roboto Mono" w:hAnsi="Roboto Mono"/>
+          <w:sz w:val="18"/>
+          <w:szCs w:val="18"/>
+          <w:lang w:val="cs-CZ"/>
+        </w:rPr>
+        <w:t xml:space="preserve">STATEMENT_FOR -&gt; </w:t>
+      </w:r>
+      <w:proofErr w:type="spellStart"/>
+      <w:proofErr w:type="gramStart"/>
+      <w:r>
+        <w:rPr>
+          <w:rFonts w:ascii="Roboto Mono" w:hAnsi="Roboto Mono"/>
+          <w:sz w:val="18"/>
+          <w:szCs w:val="18"/>
+          <w:lang w:val="cs-CZ"/>
+        </w:rPr>
+        <w:t>for</w:t>
+      </w:r>
+      <w:proofErr w:type="spellEnd"/>
+      <w:r>
+        <w:rPr>
+          <w:rFonts w:ascii="Roboto Mono" w:hAnsi="Roboto Mono"/>
+          <w:sz w:val="18"/>
+          <w:szCs w:val="18"/>
+          <w:lang w:val="cs-CZ"/>
+        </w:rPr>
+        <w:t>( STATEMENT</w:t>
+      </w:r>
+      <w:proofErr w:type="gramEnd"/>
+      <w:r>
+        <w:rPr>
+          <w:rFonts w:ascii="Roboto Mono" w:hAnsi="Roboto Mono"/>
+          <w:sz w:val="18"/>
+          <w:szCs w:val="18"/>
+          <w:lang w:val="cs-CZ"/>
+        </w:rPr>
+        <w:t>_FOR2, STATEMENT_FOR2, STATEMENT_FOR2 ){ STATEMENT_LIST } .</w:t>
+      </w:r>
+    </w:p>
+    <w:p>
+      <w:pPr>
+        <w:rPr>
+          <w:rFonts w:ascii="Roboto Mono" w:hAnsi="Roboto Mono"/>
+          <w:sz w:val="18"/>
+          <w:szCs w:val="18"/>
+          <w:lang w:val="cs-CZ"/>
+        </w:rPr>
+      </w:pPr>
+      <w:r>
+        <w:rPr>
+          <w:rFonts w:ascii="Roboto Mono" w:hAnsi="Roboto Mono"/>
+          <w:sz w:val="18"/>
+          <w:szCs w:val="18"/>
+          <w:lang w:val="cs-CZ"/>
+        </w:rPr>
+        <w:t>STATEMENT_FOR2 -&gt; STATEMENT_</w:t>
+      </w:r>
+      <w:proofErr w:type="gramStart"/>
+      <w:r>
+        <w:rPr>
+          <w:rFonts w:ascii="Roboto Mono" w:hAnsi="Roboto Mono"/>
+          <w:sz w:val="18"/>
+          <w:szCs w:val="18"/>
+          <w:lang w:val="cs-CZ"/>
+        </w:rPr>
+        <w:t>EXPRESSION .</w:t>
+      </w:r>
+      <w:proofErr w:type="gramEnd"/>
+    </w:p>
+    <w:p>
+      <w:pPr>
+        <w:rPr>
+          <w:rFonts w:ascii="Roboto Mono" w:hAnsi="Roboto Mono"/>
+          <w:sz w:val="18"/>
+          <w:szCs w:val="18"/>
+          <w:lang w:val="cs-CZ"/>
+        </w:rPr>
+      </w:pPr>
+      <w:r>
+        <w:rPr>
+          <w:rFonts w:ascii="Roboto Mono" w:hAnsi="Roboto Mono"/>
+          <w:sz w:val="18"/>
+          <w:szCs w:val="18"/>
+          <w:lang w:val="cs-CZ"/>
+        </w:rPr>
+        <w:t xml:space="preserve">STATEMENT_FOR2 -&gt; </w:t>
+      </w:r>
+      <w:proofErr w:type="gramStart"/>
+      <w:r>
+        <w:rPr>
+          <w:rFonts w:ascii="Roboto Mono" w:hAnsi="Roboto Mono"/>
+          <w:sz w:val="18"/>
+          <w:szCs w:val="18"/>
+          <w:lang w:val="cs-CZ"/>
+        </w:rPr>
+        <w:t>EPSILON .</w:t>
+      </w:r>
+      <w:proofErr w:type="gramEnd"/>
+    </w:p>
+    <w:p>
+      <w:pPr>
+        <w:rPr>
+          <w:rFonts w:ascii="Roboto Mono" w:hAnsi="Roboto Mono"/>
+          <w:sz w:val="18"/>
+          <w:szCs w:val="18"/>
+          <w:lang w:val="cs-CZ"/>
+        </w:rPr>
+      </w:pPr>
+      <w:r>
+        <w:rPr>
+          <w:rFonts w:ascii="Roboto Mono" w:hAnsi="Roboto Mono"/>
+          <w:sz w:val="18"/>
+          <w:szCs w:val="18"/>
+          <w:lang w:val="cs-CZ"/>
+        </w:rPr>
+        <w:t xml:space="preserve">STATEMENT_LIST -&gt; </w:t>
+      </w:r>
+      <w:proofErr w:type="gramStart"/>
+      <w:r>
+        <w:rPr>
+          <w:rFonts w:ascii="Roboto Mono" w:hAnsi="Roboto Mono"/>
+          <w:sz w:val="18"/>
+          <w:szCs w:val="18"/>
+          <w:lang w:val="cs-CZ"/>
+        </w:rPr>
+        <w:t>EPSILON .</w:t>
+      </w:r>
+      <w:proofErr w:type="gramEnd"/>
+    </w:p>
+    <w:p>
+      <w:pPr>
+        <w:rPr>
+          <w:rFonts w:ascii="Roboto Mono" w:hAnsi="Roboto Mono"/>
+          <w:sz w:val="18"/>
+          <w:szCs w:val="18"/>
+          <w:lang w:val="cs-CZ"/>
+        </w:rPr>
+      </w:pPr>
+      <w:r>
+        <w:rPr>
+          <w:rFonts w:ascii="Roboto Mono" w:hAnsi="Roboto Mono"/>
+          <w:sz w:val="18"/>
+          <w:szCs w:val="18"/>
+          <w:lang w:val="cs-CZ"/>
+        </w:rPr>
+        <w:t>STATEMENT_LIST -&gt; STATEMENT_IF STATEMENT_</w:t>
+      </w:r>
+      <w:proofErr w:type="gramStart"/>
+      <w:r>
+        <w:rPr>
+          <w:rFonts w:ascii="Roboto Mono" w:hAnsi="Roboto Mono"/>
+          <w:sz w:val="18"/>
+          <w:szCs w:val="18"/>
+          <w:lang w:val="cs-CZ"/>
+        </w:rPr>
+        <w:t>LIST .</w:t>
+      </w:r>
+      <w:proofErr w:type="gramEnd"/>
+    </w:p>
+    <w:p>
+      <w:pPr>
+        <w:rPr>
+          <w:rFonts w:ascii="Roboto Mono" w:hAnsi="Roboto Mono"/>
+          <w:sz w:val="18"/>
+          <w:szCs w:val="18"/>
+          <w:lang w:val="cs-CZ"/>
+        </w:rPr>
+      </w:pPr>
+      <w:r>
+        <w:rPr>
+          <w:rFonts w:ascii="Roboto Mono" w:hAnsi="Roboto Mono"/>
+          <w:sz w:val="18"/>
+          <w:szCs w:val="18"/>
+          <w:lang w:val="cs-CZ"/>
+        </w:rPr>
+        <w:t>STATEMENT_LIST -&gt; STATEMENT_</w:t>
+      </w:r>
+      <w:proofErr w:type="gramStart"/>
+      <w:r>
+        <w:rPr>
+          <w:rFonts w:ascii="Roboto Mono" w:hAnsi="Roboto Mono"/>
+          <w:sz w:val="18"/>
+          <w:szCs w:val="18"/>
+          <w:lang w:val="cs-CZ"/>
+        </w:rPr>
+        <w:t>EXPRESSION ;</w:t>
+      </w:r>
+      <w:proofErr w:type="gramEnd"/>
+      <w:r>
+        <w:rPr>
+          <w:rFonts w:ascii="Roboto Mono" w:hAnsi="Roboto Mono"/>
+          <w:sz w:val="18"/>
+          <w:szCs w:val="18"/>
+          <w:lang w:val="cs-CZ"/>
+        </w:rPr>
+        <w:t xml:space="preserve"> STATEMENT_LIST .</w:t>
+      </w:r>
+    </w:p>
+    <w:p>
+      <w:pPr>
+        <w:rPr>
+          <w:rFonts w:ascii="Roboto Mono" w:hAnsi="Roboto Mono"/>
+          <w:sz w:val="18"/>
+          <w:szCs w:val="18"/>
+          <w:lang w:val="cs-CZ"/>
+        </w:rPr>
+      </w:pPr>
+      <w:r>
+        <w:rPr>
+          <w:rFonts w:ascii="Roboto Mono" w:hAnsi="Roboto Mono"/>
+          <w:sz w:val="18"/>
+          <w:szCs w:val="18"/>
+          <w:lang w:val="cs-CZ"/>
+        </w:rPr>
+        <w:t>STATEMENT_LIST -&gt; STATEMENT_WHILE STATEMENT_</w:t>
+      </w:r>
+      <w:proofErr w:type="gramStart"/>
+      <w:r>
+        <w:rPr>
+          <w:rFonts w:ascii="Roboto Mono" w:hAnsi="Roboto Mono"/>
+          <w:sz w:val="18"/>
+          <w:szCs w:val="18"/>
+          <w:lang w:val="cs-CZ"/>
+        </w:rPr>
+        <w:t>LIST .</w:t>
+      </w:r>
+      <w:proofErr w:type="gramEnd"/>
+    </w:p>
+    <w:p>
+      <w:pPr>
+        <w:rPr>
+          <w:rFonts w:ascii="Roboto Mono" w:hAnsi="Roboto Mono"/>
+          <w:sz w:val="18"/>
+          <w:szCs w:val="18"/>
+          <w:lang w:val="cs-CZ"/>
+        </w:rPr>
+      </w:pPr>
+      <w:r>
+        <w:rPr>
+          <w:rFonts w:ascii="Roboto Mono" w:hAnsi="Roboto Mono"/>
+          <w:sz w:val="18"/>
+          <w:szCs w:val="18"/>
+          <w:lang w:val="cs-CZ"/>
+        </w:rPr>
+        <w:t>STATEMENT_LIST -&gt; STATEMENT_RETURN STATEMENT_</w:t>
+      </w:r>
+      <w:proofErr w:type="gramStart"/>
+      <w:r>
+        <w:rPr>
+          <w:rFonts w:ascii="Roboto Mono" w:hAnsi="Roboto Mono"/>
+          <w:sz w:val="18"/>
+          <w:szCs w:val="18"/>
+          <w:lang w:val="cs-CZ"/>
+        </w:rPr>
+        <w:t>LIST .</w:t>
+      </w:r>
+      <w:proofErr w:type="gramEnd"/>
+    </w:p>
+    <w:p>
+      <w:pPr>
+        <w:rPr>
+          <w:rFonts w:ascii="Roboto Mono" w:hAnsi="Roboto Mono"/>
+          <w:sz w:val="18"/>
+          <w:szCs w:val="18"/>
+          <w:lang w:val="cs-CZ"/>
+        </w:rPr>
+      </w:pPr>
+      <w:r>
+        <w:rPr>
+          <w:rFonts w:ascii="Roboto Mono" w:hAnsi="Roboto Mono"/>
+          <w:sz w:val="18"/>
+          <w:szCs w:val="18"/>
+          <w:lang w:val="cs-CZ"/>
+        </w:rPr>
+        <w:t>STATEMENT_RETURN -&gt; return STATEMENT_RETURN</w:t>
+      </w:r>
+      <w:proofErr w:type="gramStart"/>
+      <w:r>
+        <w:rPr>
+          <w:rFonts w:ascii="Roboto Mono" w:hAnsi="Roboto Mono"/>
+          <w:sz w:val="18"/>
+          <w:szCs w:val="18"/>
+          <w:lang w:val="cs-CZ"/>
+        </w:rPr>
+        <w:t>2 .</w:t>
+      </w:r>
+      <w:proofErr w:type="gramEnd"/>
+    </w:p>
+    <w:p>
+      <w:pPr>
+        <w:rPr>
+          <w:rFonts w:ascii="Roboto Mono" w:hAnsi="Roboto Mono"/>
+          <w:sz w:val="18"/>
+          <w:szCs w:val="18"/>
+          <w:lang w:val="cs-CZ"/>
+        </w:rPr>
+      </w:pPr>
+      <w:r>
+        <w:rPr>
+          <w:rFonts w:ascii="Roboto Mono" w:hAnsi="Roboto Mono"/>
+          <w:sz w:val="18"/>
+          <w:szCs w:val="18"/>
+          <w:lang w:val="cs-CZ"/>
+        </w:rPr>
+        <w:t>STATEMENT_RETURN2 -&gt; STATEMENT_EXPRESSION</w:t>
+      </w:r>
+      <w:proofErr w:type="gramStart"/>
+      <w:r>
+        <w:rPr>
+          <w:rFonts w:ascii="Roboto Mono" w:hAnsi="Roboto Mono"/>
+          <w:sz w:val="18"/>
+          <w:szCs w:val="18"/>
+          <w:lang w:val="cs-CZ"/>
+        </w:rPr>
+        <w:t>; .</w:t>
+      </w:r>
+      <w:proofErr w:type="gramEnd"/>
+    </w:p>
+    <w:p>
+      <w:pPr>
+        <w:rPr>
+          <w:rFonts w:ascii="Roboto Mono" w:hAnsi="Roboto Mono"/>
+          <w:sz w:val="18"/>
+          <w:szCs w:val="18"/>
+          <w:lang w:val="cs-CZ"/>
+        </w:rPr>
+      </w:pPr>
+      <w:r>
+        <w:rPr>
+          <w:rFonts w:ascii="Roboto Mono" w:hAnsi="Roboto Mono"/>
+          <w:sz w:val="18"/>
+          <w:szCs w:val="18"/>
+          <w:lang w:val="cs-CZ"/>
+        </w:rPr>
+        <w:t>STATEMENT_RETURN2 -</w:t>
+      </w:r>
+      <w:proofErr w:type="gramStart"/>
+      <w:r>
+        <w:rPr>
+          <w:rFonts w:ascii="Roboto Mono" w:hAnsi="Roboto Mono"/>
+          <w:sz w:val="18"/>
+          <w:szCs w:val="18"/>
+          <w:lang w:val="cs-CZ"/>
+        </w:rPr>
+        <w:t>&gt; ;</w:t>
+      </w:r>
+      <w:proofErr w:type="gramEnd"/>
+      <w:r>
+        <w:rPr>
+          <w:rFonts w:ascii="Roboto Mono" w:hAnsi="Roboto Mono"/>
+          <w:sz w:val="18"/>
+          <w:szCs w:val="18"/>
+          <w:lang w:val="cs-CZ"/>
+        </w:rPr>
+        <w:t xml:space="preserve"> .</w:t>
       </w:r>
     </w:p>
     <w:p>
@@ -1558,64 +2137,146 @@
           <w:lang w:val="cs-CZ"/>
         </w:rPr>
         <w:lastRenderedPageBreak/>
-        <w:t>STATEMENT_FUNCTION -&gt; function IDENTIFIER( FUNCTION_PARAMETER_LIST ): RETURN_TYPE { STATEMENT_LIST STATEMENT_RETURN } .</w:t>
-      </w:r>
-    </w:p>
-    <w:p>
-      <w:pPr>
-        <w:rPr>
-          <w:rFonts w:ascii="Roboto Mono" w:hAnsi="Roboto Mono"/>
-          <w:sz w:val="18"/>
-          <w:szCs w:val="18"/>
-          <w:lang w:val="cs-CZ"/>
-        </w:rPr>
-      </w:pPr>
-      <w:r>
-        <w:rPr>
-          <w:rFonts w:ascii="Roboto Mono" w:hAnsi="Roboto Mono"/>
-          <w:sz w:val="18"/>
-          <w:szCs w:val="18"/>
-          <w:lang w:val="cs-CZ"/>
-        </w:rPr>
-        <w:t>FUNCTION_PARAMETER_LIST -&gt; TERM_TYPE IDENTIFIER FUNCTION_PARAMETER_LIST2 .</w:t>
-      </w:r>
-    </w:p>
-    <w:p>
-      <w:pPr>
-        <w:rPr>
-          <w:rFonts w:ascii="Roboto Mono" w:hAnsi="Roboto Mono"/>
-          <w:sz w:val="18"/>
-          <w:szCs w:val="18"/>
-          <w:lang w:val="cs-CZ"/>
-        </w:rPr>
-      </w:pPr>
-      <w:r>
-        <w:rPr>
-          <w:rFonts w:ascii="Roboto Mono" w:hAnsi="Roboto Mono"/>
-          <w:sz w:val="18"/>
-          <w:szCs w:val="18"/>
-          <w:lang w:val="cs-CZ"/>
-        </w:rPr>
-        <w:t>FUNCTION_PARAMETER_LIST2 -&gt; EPSILON .</w:t>
-      </w:r>
-    </w:p>
-    <w:p>
-      <w:pPr>
-        <w:rPr>
-          <w:rFonts w:ascii="Roboto Mono" w:hAnsi="Roboto Mono"/>
-          <w:sz w:val="18"/>
-          <w:szCs w:val="18"/>
-          <w:lang w:val="cs-CZ"/>
-        </w:rPr>
-      </w:pPr>
-      <w:r>
-        <w:rPr>
-          <w:rFonts w:ascii="Roboto Mono" w:hAnsi="Roboto Mono"/>
-          <w:sz w:val="18"/>
-          <w:szCs w:val="18"/>
-          <w:lang w:val="cs-CZ"/>
-        </w:rPr>
-        <w:t>FUNCTION_PARAMETER_LIST2 -&gt; ,TERM_TYPE IDENTIFIER FUNCTION_PARAMETER_LIST2 .</w:t>
+        <w:t xml:space="preserve">STATEMENT_FUNCTION -&gt; </w:t>
+      </w:r>
+      <w:proofErr w:type="spellStart"/>
+      <w:r>
+        <w:rPr>
+          <w:rFonts w:ascii="Roboto Mono" w:hAnsi="Roboto Mono"/>
+          <w:sz w:val="18"/>
+          <w:szCs w:val="18"/>
+          <w:lang w:val="cs-CZ"/>
+        </w:rPr>
+        <w:t>function</w:t>
+      </w:r>
+      <w:proofErr w:type="spellEnd"/>
+      <w:r>
+        <w:rPr>
+          <w:rFonts w:ascii="Roboto Mono" w:hAnsi="Roboto Mono"/>
+          <w:sz w:val="18"/>
+          <w:szCs w:val="18"/>
+          <w:lang w:val="cs-CZ"/>
+        </w:rPr>
+        <w:t xml:space="preserve"> </w:t>
+      </w:r>
+      <w:proofErr w:type="gramStart"/>
+      <w:r>
+        <w:rPr>
+          <w:rFonts w:ascii="Roboto Mono" w:hAnsi="Roboto Mono"/>
+          <w:sz w:val="18"/>
+          <w:szCs w:val="18"/>
+          <w:lang w:val="cs-CZ"/>
+        </w:rPr>
+        <w:t>IDENTIFIER( FUNCTION</w:t>
+      </w:r>
+      <w:proofErr w:type="gramEnd"/>
+      <w:r>
+        <w:rPr>
+          <w:rFonts w:ascii="Roboto Mono" w:hAnsi="Roboto Mono"/>
+          <w:sz w:val="18"/>
+          <w:szCs w:val="18"/>
+          <w:lang w:val="cs-CZ"/>
+        </w:rPr>
+        <w:t>_PARAMETER_LIST ): RETURN_TYPE { STATEMENT_LIST STATEMENT_RETURN } .</w:t>
+      </w:r>
+    </w:p>
+    <w:p>
+      <w:pPr>
+        <w:rPr>
+          <w:rFonts w:ascii="Roboto Mono" w:hAnsi="Roboto Mono"/>
+          <w:sz w:val="18"/>
+          <w:szCs w:val="18"/>
+          <w:lang w:val="cs-CZ"/>
+        </w:rPr>
+      </w:pPr>
+      <w:r>
+        <w:rPr>
+          <w:rFonts w:ascii="Roboto Mono" w:hAnsi="Roboto Mono"/>
+          <w:sz w:val="18"/>
+          <w:szCs w:val="18"/>
+          <w:lang w:val="cs-CZ"/>
+        </w:rPr>
+        <w:t>FUNCTION_PARAMETER_LIST -&gt; TERM_TYPE IDENTIFIER FUNCTION_PARAMETER_LIST</w:t>
+      </w:r>
+      <w:proofErr w:type="gramStart"/>
+      <w:r>
+        <w:rPr>
+          <w:rFonts w:ascii="Roboto Mono" w:hAnsi="Roboto Mono"/>
+          <w:sz w:val="18"/>
+          <w:szCs w:val="18"/>
+          <w:lang w:val="cs-CZ"/>
+        </w:rPr>
+        <w:t>2 .</w:t>
+      </w:r>
+      <w:proofErr w:type="gramEnd"/>
+    </w:p>
+    <w:p>
+      <w:pPr>
+        <w:rPr>
+          <w:rFonts w:ascii="Roboto Mono" w:hAnsi="Roboto Mono"/>
+          <w:sz w:val="18"/>
+          <w:szCs w:val="18"/>
+          <w:lang w:val="cs-CZ"/>
+        </w:rPr>
+      </w:pPr>
+      <w:r>
+        <w:rPr>
+          <w:rFonts w:ascii="Roboto Mono" w:hAnsi="Roboto Mono"/>
+          <w:sz w:val="18"/>
+          <w:szCs w:val="18"/>
+          <w:lang w:val="cs-CZ"/>
+        </w:rPr>
+        <w:t xml:space="preserve">FUNCTION_PARAMETER_LIST2 -&gt; </w:t>
+      </w:r>
+      <w:proofErr w:type="gramStart"/>
+      <w:r>
+        <w:rPr>
+          <w:rFonts w:ascii="Roboto Mono" w:hAnsi="Roboto Mono"/>
+          <w:sz w:val="18"/>
+          <w:szCs w:val="18"/>
+          <w:lang w:val="cs-CZ"/>
+        </w:rPr>
+        <w:t>EPSILON .</w:t>
+      </w:r>
+      <w:proofErr w:type="gramEnd"/>
+    </w:p>
+    <w:p>
+      <w:pPr>
+        <w:rPr>
+          <w:rFonts w:ascii="Roboto Mono" w:hAnsi="Roboto Mono"/>
+          <w:sz w:val="18"/>
+          <w:szCs w:val="18"/>
+          <w:lang w:val="cs-CZ"/>
+        </w:rPr>
+      </w:pPr>
+      <w:r>
+        <w:rPr>
+          <w:rFonts w:ascii="Roboto Mono" w:hAnsi="Roboto Mono"/>
+          <w:sz w:val="18"/>
+          <w:szCs w:val="18"/>
+          <w:lang w:val="cs-CZ"/>
+        </w:rPr>
+        <w:t>FUNCTION_PARAMETER_LIST2 -</w:t>
+      </w:r>
+      <w:proofErr w:type="gramStart"/>
+      <w:r>
+        <w:rPr>
+          <w:rFonts w:ascii="Roboto Mono" w:hAnsi="Roboto Mono"/>
+          <w:sz w:val="18"/>
+          <w:szCs w:val="18"/>
+          <w:lang w:val="cs-CZ"/>
+        </w:rPr>
+        <w:t>&gt; ,TERM</w:t>
+      </w:r>
+      <w:proofErr w:type="gramEnd"/>
+      <w:r>
+        <w:rPr>
+          <w:rFonts w:ascii="Roboto Mono" w:hAnsi="Roboto Mono"/>
+          <w:sz w:val="18"/>
+          <w:szCs w:val="18"/>
+          <w:lang w:val="cs-CZ"/>
+        </w:rPr>
+        <w:t>_TYPE IDENTIFIER FUNCTION_PARAMETER_LIST2 .</w:t>
       </w:r>
     </w:p>
     <w:p>
@@ -1635,255 +2296,436 @@
           <w:szCs w:val="18"/>
           <w:lang w:val="cs-CZ"/>
         </w:rPr>
-        <w:t>STATEMENT_EXPRESSION -&gt; EXPRESSION_FUNCTION_CALL .</w:t>
-      </w:r>
-    </w:p>
-    <w:p>
-      <w:pPr>
-        <w:rPr>
-          <w:rFonts w:ascii="Roboto Mono" w:hAnsi="Roboto Mono"/>
-          <w:sz w:val="18"/>
-          <w:szCs w:val="18"/>
-          <w:lang w:val="cs-CZ"/>
-        </w:rPr>
-      </w:pPr>
-      <w:r>
-        <w:rPr>
-          <w:rFonts w:ascii="Roboto Mono" w:hAnsi="Roboto Mono"/>
-          <w:sz w:val="18"/>
-          <w:szCs w:val="18"/>
-          <w:lang w:val="cs-CZ"/>
-        </w:rPr>
-        <w:t>EXPRESSION_FUNCTION_CALL -&gt; IDENTIFIER( PARAMETER_LIST ) .</w:t>
-      </w:r>
-    </w:p>
-    <w:p>
-      <w:pPr>
-        <w:rPr>
-          <w:rFonts w:ascii="Roboto Mono" w:hAnsi="Roboto Mono"/>
-          <w:sz w:val="18"/>
-          <w:szCs w:val="18"/>
-          <w:lang w:val="cs-CZ"/>
-        </w:rPr>
-      </w:pPr>
-      <w:r>
-        <w:rPr>
-          <w:rFonts w:ascii="Roboto Mono" w:hAnsi="Roboto Mono"/>
-          <w:sz w:val="18"/>
-          <w:szCs w:val="18"/>
-          <w:lang w:val="cs-CZ"/>
-        </w:rPr>
-        <w:t>PARAMETER_LIST -&gt; STATEMENT_EXPRESSION PARAMETER_LIST2 .</w:t>
-      </w:r>
-    </w:p>
-    <w:p>
-      <w:pPr>
-        <w:rPr>
-          <w:rFonts w:ascii="Roboto Mono" w:hAnsi="Roboto Mono"/>
-          <w:sz w:val="18"/>
-          <w:szCs w:val="18"/>
-          <w:lang w:val="cs-CZ"/>
-        </w:rPr>
-      </w:pPr>
-      <w:r>
-        <w:rPr>
-          <w:rFonts w:ascii="Roboto Mono" w:hAnsi="Roboto Mono"/>
-          <w:sz w:val="18"/>
-          <w:szCs w:val="18"/>
-          <w:lang w:val="cs-CZ"/>
-        </w:rPr>
-        <w:t>PARAMETER_LIST2 -&gt; EPSILON .</w:t>
-      </w:r>
-    </w:p>
-    <w:p>
-      <w:pPr>
-        <w:rPr>
-          <w:rFonts w:ascii="Roboto Mono" w:hAnsi="Roboto Mono"/>
-          <w:sz w:val="18"/>
-          <w:szCs w:val="18"/>
-          <w:lang w:val="cs-CZ"/>
-        </w:rPr>
-      </w:pPr>
-      <w:r>
-        <w:rPr>
-          <w:rFonts w:ascii="Roboto Mono" w:hAnsi="Roboto Mono"/>
-          <w:sz w:val="18"/>
-          <w:szCs w:val="18"/>
-          <w:lang w:val="cs-CZ"/>
-        </w:rPr>
-        <w:t>PARAMETER_LIST2 -&gt; ,STATEMENT_EXPRESSION PARAMETER_LIST2 .</w:t>
-      </w:r>
-    </w:p>
-    <w:p>
-      <w:pPr>
-        <w:rPr>
-          <w:rFonts w:ascii="Roboto Mono" w:hAnsi="Roboto Mono"/>
-          <w:sz w:val="18"/>
-          <w:szCs w:val="18"/>
-          <w:lang w:val="cs-CZ"/>
-        </w:rPr>
-      </w:pPr>
-      <w:r>
-        <w:rPr>
-          <w:rFonts w:ascii="Roboto Mono" w:hAnsi="Roboto Mono"/>
-          <w:sz w:val="18"/>
-          <w:szCs w:val="18"/>
-          <w:lang w:val="cs-CZ"/>
-        </w:rPr>
-        <w:t>STATEMENT_EXPRESSION -&gt; EXPRESSION_CONSTANT .</w:t>
-      </w:r>
-    </w:p>
-    <w:p>
-      <w:pPr>
-        <w:rPr>
-          <w:rFonts w:ascii="Roboto Mono" w:hAnsi="Roboto Mono"/>
-          <w:sz w:val="18"/>
-          <w:szCs w:val="18"/>
-          <w:lang w:val="cs-CZ"/>
-        </w:rPr>
-      </w:pPr>
-      <w:r>
-        <w:rPr>
-          <w:rFonts w:ascii="Roboto Mono" w:hAnsi="Roboto Mono"/>
-          <w:sz w:val="18"/>
-          <w:szCs w:val="18"/>
-          <w:lang w:val="cs-CZ"/>
-        </w:rPr>
-        <w:t>EXPRESSION_CONSTANT -&gt; CONSTANT_INTEGER .</w:t>
-      </w:r>
-    </w:p>
-    <w:p>
-      <w:pPr>
-        <w:rPr>
-          <w:rFonts w:ascii="Roboto Mono" w:hAnsi="Roboto Mono"/>
-          <w:sz w:val="18"/>
-          <w:szCs w:val="18"/>
-          <w:lang w:val="cs-CZ"/>
-        </w:rPr>
-      </w:pPr>
-      <w:r>
-        <w:rPr>
-          <w:rFonts w:ascii="Roboto Mono" w:hAnsi="Roboto Mono"/>
-          <w:sz w:val="18"/>
-          <w:szCs w:val="18"/>
-          <w:lang w:val="cs-CZ"/>
-        </w:rPr>
-        <w:t>EXPRESSION_CONSTANT -&gt; CONSTANT_FLOAT .</w:t>
-      </w:r>
-    </w:p>
-    <w:p>
-      <w:pPr>
-        <w:rPr>
-          <w:rFonts w:ascii="Roboto Mono" w:hAnsi="Roboto Mono"/>
-          <w:sz w:val="18"/>
-          <w:szCs w:val="18"/>
-          <w:lang w:val="cs-CZ"/>
-        </w:rPr>
-      </w:pPr>
-      <w:r>
-        <w:rPr>
-          <w:rFonts w:ascii="Roboto Mono" w:hAnsi="Roboto Mono"/>
-          <w:sz w:val="18"/>
-          <w:szCs w:val="18"/>
-          <w:lang w:val="cs-CZ"/>
-        </w:rPr>
-        <w:t>EXPRESSION_CONSTANT -&gt; CONSTANT_STRING .</w:t>
-      </w:r>
-    </w:p>
-    <w:p>
-      <w:pPr>
-        <w:rPr>
-          <w:rFonts w:ascii="Roboto Mono" w:hAnsi="Roboto Mono"/>
-          <w:sz w:val="18"/>
-          <w:szCs w:val="18"/>
-          <w:lang w:val="cs-CZ"/>
-        </w:rPr>
-      </w:pPr>
-      <w:r>
-        <w:rPr>
-          <w:rFonts w:ascii="Roboto Mono" w:hAnsi="Roboto Mono"/>
-          <w:sz w:val="18"/>
-          <w:szCs w:val="18"/>
-          <w:lang w:val="cs-CZ"/>
-        </w:rPr>
-        <w:t>EXPRESSION_CONSTANT -&gt; EXPRESSION_CONSTANT_BOOL .</w:t>
-      </w:r>
-    </w:p>
-    <w:p>
-      <w:pPr>
-        <w:rPr>
-          <w:rFonts w:ascii="Roboto Mono" w:hAnsi="Roboto Mono"/>
-          <w:sz w:val="18"/>
-          <w:szCs w:val="18"/>
-          <w:lang w:val="cs-CZ"/>
-        </w:rPr>
-      </w:pPr>
-      <w:r>
-        <w:rPr>
-          <w:rFonts w:ascii="Roboto Mono" w:hAnsi="Roboto Mono"/>
-          <w:sz w:val="18"/>
-          <w:szCs w:val="18"/>
-          <w:lang w:val="cs-CZ"/>
-        </w:rPr>
-        <w:t>STATEMENT_EXPRESSION -&gt; EXPRESSION_VARIABLE .</w:t>
-      </w:r>
-    </w:p>
-    <w:p>
-      <w:pPr>
-        <w:rPr>
-          <w:rFonts w:ascii="Roboto Mono" w:hAnsi="Roboto Mono"/>
-          <w:sz w:val="18"/>
-          <w:szCs w:val="18"/>
-          <w:lang w:val="cs-CZ"/>
-        </w:rPr>
-      </w:pPr>
-      <w:r>
-        <w:rPr>
-          <w:rFonts w:ascii="Roboto Mono" w:hAnsi="Roboto Mono"/>
-          <w:sz w:val="18"/>
-          <w:szCs w:val="18"/>
-          <w:lang w:val="cs-CZ"/>
-        </w:rPr>
-        <w:t>EXPRESSION_VARIABLE -&gt;  $ IDENTIFIER .</w:t>
-      </w:r>
-    </w:p>
-    <w:p>
-      <w:pPr>
-        <w:rPr>
-          <w:rFonts w:ascii="Roboto Mono" w:hAnsi="Roboto Mono"/>
-          <w:sz w:val="18"/>
-          <w:szCs w:val="18"/>
-          <w:lang w:val="cs-CZ"/>
-        </w:rPr>
-      </w:pPr>
-      <w:r>
-        <w:rPr>
-          <w:rFonts w:ascii="Roboto Mono" w:hAnsi="Roboto Mono"/>
-          <w:sz w:val="18"/>
-          <w:szCs w:val="18"/>
-          <w:lang w:val="cs-CZ"/>
-        </w:rPr>
-        <w:t>STATEMENT_EXPRESSION -&gt; EXPRESSION_UNARY_OPERATOR .</w:t>
-      </w:r>
-    </w:p>
-    <w:p>
-      <w:pPr>
-        <w:rPr>
-          <w:rFonts w:ascii="Roboto Mono" w:hAnsi="Roboto Mono"/>
-          <w:sz w:val="18"/>
-          <w:szCs w:val="18"/>
-          <w:lang w:val="cs-CZ"/>
-        </w:rPr>
-      </w:pPr>
-      <w:r>
-        <w:rPr>
-          <w:rFonts w:ascii="Roboto Mono" w:hAnsi="Roboto Mono"/>
-          <w:sz w:val="18"/>
-          <w:szCs w:val="18"/>
-          <w:lang w:val="cs-CZ"/>
-        </w:rPr>
-        <w:t>EXPRESSION_UNARY_OPERATOR -&gt; UNARY_OPERATOR STATEMENT_EXPRESSION .</w:t>
-      </w:r>
+        <w:t>STATEMENT_EXPRESSION -&gt; EXPRESSION_FUNCTION_</w:t>
+      </w:r>
+      <w:proofErr w:type="gramStart"/>
+      <w:r>
+        <w:rPr>
+          <w:rFonts w:ascii="Roboto Mono" w:hAnsi="Roboto Mono"/>
+          <w:sz w:val="18"/>
+          <w:szCs w:val="18"/>
+          <w:lang w:val="cs-CZ"/>
+        </w:rPr>
+        <w:t>CALL .</w:t>
+      </w:r>
+      <w:proofErr w:type="gramEnd"/>
+    </w:p>
+    <w:p>
+      <w:pPr>
+        <w:rPr>
+          <w:rFonts w:ascii="Roboto Mono" w:hAnsi="Roboto Mono"/>
+          <w:sz w:val="18"/>
+          <w:szCs w:val="18"/>
+          <w:lang w:val="cs-CZ"/>
+        </w:rPr>
+      </w:pPr>
+      <w:r>
+        <w:rPr>
+          <w:rFonts w:ascii="Roboto Mono" w:hAnsi="Roboto Mono"/>
+          <w:sz w:val="18"/>
+          <w:szCs w:val="18"/>
+          <w:lang w:val="cs-CZ"/>
+        </w:rPr>
+        <w:t xml:space="preserve">EXPRESSION_FUNCTION_CALL -&gt; </w:t>
+      </w:r>
+      <w:proofErr w:type="gramStart"/>
+      <w:r>
+        <w:rPr>
+          <w:rFonts w:ascii="Roboto Mono" w:hAnsi="Roboto Mono"/>
+          <w:sz w:val="18"/>
+          <w:szCs w:val="18"/>
+          <w:lang w:val="cs-CZ"/>
+        </w:rPr>
+        <w:t>IDENTIFIER( PARAMETER</w:t>
+      </w:r>
+      <w:proofErr w:type="gramEnd"/>
+      <w:r>
+        <w:rPr>
+          <w:rFonts w:ascii="Roboto Mono" w:hAnsi="Roboto Mono"/>
+          <w:sz w:val="18"/>
+          <w:szCs w:val="18"/>
+          <w:lang w:val="cs-CZ"/>
+        </w:rPr>
+        <w:t>_LIST ) .</w:t>
+      </w:r>
+    </w:p>
+    <w:p>
+      <w:pPr>
+        <w:rPr>
+          <w:rFonts w:ascii="Roboto Mono" w:hAnsi="Roboto Mono"/>
+          <w:sz w:val="18"/>
+          <w:szCs w:val="18"/>
+          <w:lang w:val="cs-CZ"/>
+        </w:rPr>
+      </w:pPr>
+      <w:r>
+        <w:rPr>
+          <w:rFonts w:ascii="Roboto Mono" w:hAnsi="Roboto Mono"/>
+          <w:sz w:val="18"/>
+          <w:szCs w:val="18"/>
+          <w:lang w:val="cs-CZ"/>
+        </w:rPr>
+        <w:t>PARAMETER_LIST -&gt; STATEMENT_EXPRESSION PARAMETER_LIST</w:t>
+      </w:r>
+      <w:proofErr w:type="gramStart"/>
+      <w:r>
+        <w:rPr>
+          <w:rFonts w:ascii="Roboto Mono" w:hAnsi="Roboto Mono"/>
+          <w:sz w:val="18"/>
+          <w:szCs w:val="18"/>
+          <w:lang w:val="cs-CZ"/>
+        </w:rPr>
+        <w:t>2 .</w:t>
+      </w:r>
+      <w:proofErr w:type="gramEnd"/>
+    </w:p>
+    <w:p>
+      <w:pPr>
+        <w:rPr>
+          <w:rFonts w:ascii="Roboto Mono" w:hAnsi="Roboto Mono"/>
+          <w:sz w:val="18"/>
+          <w:szCs w:val="18"/>
+          <w:lang w:val="cs-CZ"/>
+        </w:rPr>
+      </w:pPr>
+      <w:r>
+        <w:rPr>
+          <w:rFonts w:ascii="Roboto Mono" w:hAnsi="Roboto Mono"/>
+          <w:sz w:val="18"/>
+          <w:szCs w:val="18"/>
+          <w:lang w:val="cs-CZ"/>
+        </w:rPr>
+        <w:t xml:space="preserve">PARAMETER_LIST2 -&gt; </w:t>
+      </w:r>
+      <w:proofErr w:type="gramStart"/>
+      <w:r>
+        <w:rPr>
+          <w:rFonts w:ascii="Roboto Mono" w:hAnsi="Roboto Mono"/>
+          <w:sz w:val="18"/>
+          <w:szCs w:val="18"/>
+          <w:lang w:val="cs-CZ"/>
+        </w:rPr>
+        <w:t>EPSILON .</w:t>
+      </w:r>
+      <w:proofErr w:type="gramEnd"/>
+    </w:p>
+    <w:p>
+      <w:pPr>
+        <w:rPr>
+          <w:rFonts w:ascii="Roboto Mono" w:hAnsi="Roboto Mono"/>
+          <w:sz w:val="18"/>
+          <w:szCs w:val="18"/>
+          <w:lang w:val="cs-CZ"/>
+        </w:rPr>
+      </w:pPr>
+      <w:r>
+        <w:rPr>
+          <w:rFonts w:ascii="Roboto Mono" w:hAnsi="Roboto Mono"/>
+          <w:sz w:val="18"/>
+          <w:szCs w:val="18"/>
+          <w:lang w:val="cs-CZ"/>
+        </w:rPr>
+        <w:t>PARAMETER_LIST2 -</w:t>
+      </w:r>
+      <w:proofErr w:type="gramStart"/>
+      <w:r>
+        <w:rPr>
+          <w:rFonts w:ascii="Roboto Mono" w:hAnsi="Roboto Mono"/>
+          <w:sz w:val="18"/>
+          <w:szCs w:val="18"/>
+          <w:lang w:val="cs-CZ"/>
+        </w:rPr>
+        <w:t>&gt; ,STATEMENT</w:t>
+      </w:r>
+      <w:proofErr w:type="gramEnd"/>
+      <w:r>
+        <w:rPr>
+          <w:rFonts w:ascii="Roboto Mono" w:hAnsi="Roboto Mono"/>
+          <w:sz w:val="18"/>
+          <w:szCs w:val="18"/>
+          <w:lang w:val="cs-CZ"/>
+        </w:rPr>
+        <w:t>_EXPRESSION PARAMETER_LIST2 .</w:t>
+      </w:r>
+    </w:p>
+    <w:p>
+      <w:pPr>
+        <w:rPr>
+          <w:rFonts w:ascii="Roboto Mono" w:hAnsi="Roboto Mono"/>
+          <w:sz w:val="18"/>
+          <w:szCs w:val="18"/>
+          <w:lang w:val="cs-CZ"/>
+        </w:rPr>
+      </w:pPr>
+      <w:r>
+        <w:rPr>
+          <w:rFonts w:ascii="Roboto Mono" w:hAnsi="Roboto Mono"/>
+          <w:sz w:val="18"/>
+          <w:szCs w:val="18"/>
+          <w:lang w:val="cs-CZ"/>
+        </w:rPr>
+        <w:t>STATEMENT_EXPRESSION -&gt; EXPRESSION_</w:t>
+      </w:r>
+      <w:proofErr w:type="gramStart"/>
+      <w:r>
+        <w:rPr>
+          <w:rFonts w:ascii="Roboto Mono" w:hAnsi="Roboto Mono"/>
+          <w:sz w:val="18"/>
+          <w:szCs w:val="18"/>
+          <w:lang w:val="cs-CZ"/>
+        </w:rPr>
+        <w:t>CONSTANT .</w:t>
+      </w:r>
+      <w:proofErr w:type="gramEnd"/>
+    </w:p>
+    <w:p>
+      <w:pPr>
+        <w:rPr>
+          <w:rFonts w:ascii="Roboto Mono" w:hAnsi="Roboto Mono"/>
+          <w:sz w:val="18"/>
+          <w:szCs w:val="18"/>
+          <w:lang w:val="cs-CZ"/>
+        </w:rPr>
+      </w:pPr>
+      <w:r>
+        <w:rPr>
+          <w:rFonts w:ascii="Roboto Mono" w:hAnsi="Roboto Mono"/>
+          <w:sz w:val="18"/>
+          <w:szCs w:val="18"/>
+          <w:lang w:val="cs-CZ"/>
+        </w:rPr>
+        <w:t>EXPRESSION_CONSTANT -&gt; CONSTANT_</w:t>
+      </w:r>
+      <w:proofErr w:type="gramStart"/>
+      <w:r>
+        <w:rPr>
+          <w:rFonts w:ascii="Roboto Mono" w:hAnsi="Roboto Mono"/>
+          <w:sz w:val="18"/>
+          <w:szCs w:val="18"/>
+          <w:lang w:val="cs-CZ"/>
+        </w:rPr>
+        <w:t>INTEGER .</w:t>
+      </w:r>
+      <w:proofErr w:type="gramEnd"/>
+    </w:p>
+    <w:p>
+      <w:pPr>
+        <w:rPr>
+          <w:rFonts w:ascii="Roboto Mono" w:hAnsi="Roboto Mono"/>
+          <w:sz w:val="18"/>
+          <w:szCs w:val="18"/>
+          <w:lang w:val="cs-CZ"/>
+        </w:rPr>
+      </w:pPr>
+      <w:r>
+        <w:rPr>
+          <w:rFonts w:ascii="Roboto Mono" w:hAnsi="Roboto Mono"/>
+          <w:sz w:val="18"/>
+          <w:szCs w:val="18"/>
+          <w:lang w:val="cs-CZ"/>
+        </w:rPr>
+        <w:t>EXPRESSION_CONSTANT -&gt; CONSTANT_</w:t>
+      </w:r>
+      <w:proofErr w:type="gramStart"/>
+      <w:r>
+        <w:rPr>
+          <w:rFonts w:ascii="Roboto Mono" w:hAnsi="Roboto Mono"/>
+          <w:sz w:val="18"/>
+          <w:szCs w:val="18"/>
+          <w:lang w:val="cs-CZ"/>
+        </w:rPr>
+        <w:t>FLOAT .</w:t>
+      </w:r>
+      <w:proofErr w:type="gramEnd"/>
+    </w:p>
+    <w:p>
+      <w:pPr>
+        <w:rPr>
+          <w:rFonts w:ascii="Roboto Mono" w:hAnsi="Roboto Mono"/>
+          <w:sz w:val="18"/>
+          <w:szCs w:val="18"/>
+          <w:lang w:val="cs-CZ"/>
+        </w:rPr>
+      </w:pPr>
+      <w:r>
+        <w:rPr>
+          <w:rFonts w:ascii="Roboto Mono" w:hAnsi="Roboto Mono"/>
+          <w:sz w:val="18"/>
+          <w:szCs w:val="18"/>
+          <w:lang w:val="cs-CZ"/>
+        </w:rPr>
+        <w:t>EXPRESSION_CONSTANT -&gt; CONSTANT_</w:t>
+      </w:r>
+      <w:proofErr w:type="gramStart"/>
+      <w:r>
+        <w:rPr>
+          <w:rFonts w:ascii="Roboto Mono" w:hAnsi="Roboto Mono"/>
+          <w:sz w:val="18"/>
+          <w:szCs w:val="18"/>
+          <w:lang w:val="cs-CZ"/>
+        </w:rPr>
+        <w:t>STRING .</w:t>
+      </w:r>
+      <w:proofErr w:type="gramEnd"/>
+    </w:p>
+    <w:p>
+      <w:pPr>
+        <w:rPr>
+          <w:rFonts w:ascii="Roboto Mono" w:hAnsi="Roboto Mono"/>
+          <w:sz w:val="18"/>
+          <w:szCs w:val="18"/>
+          <w:lang w:val="cs-CZ"/>
+        </w:rPr>
+      </w:pPr>
+      <w:r>
+        <w:rPr>
+          <w:rFonts w:ascii="Roboto Mono" w:hAnsi="Roboto Mono"/>
+          <w:sz w:val="18"/>
+          <w:szCs w:val="18"/>
+          <w:lang w:val="cs-CZ"/>
+        </w:rPr>
+        <w:t>EXPRESSION_CONSTANT -&gt; EXPRESSION_CONSTANT_</w:t>
+      </w:r>
+      <w:proofErr w:type="gramStart"/>
+      <w:r>
+        <w:rPr>
+          <w:rFonts w:ascii="Roboto Mono" w:hAnsi="Roboto Mono"/>
+          <w:sz w:val="18"/>
+          <w:szCs w:val="18"/>
+          <w:lang w:val="cs-CZ"/>
+        </w:rPr>
+        <w:t>BOOL .</w:t>
+      </w:r>
+      <w:proofErr w:type="gramEnd"/>
+    </w:p>
+    <w:p>
+      <w:pPr>
+        <w:rPr>
+          <w:rFonts w:ascii="Roboto Mono" w:hAnsi="Roboto Mono"/>
+          <w:sz w:val="18"/>
+          <w:szCs w:val="18"/>
+          <w:lang w:val="cs-CZ"/>
+        </w:rPr>
+      </w:pPr>
+      <w:r>
+        <w:rPr>
+          <w:rFonts w:ascii="Roboto Mono" w:hAnsi="Roboto Mono"/>
+          <w:sz w:val="18"/>
+          <w:szCs w:val="18"/>
+          <w:lang w:val="cs-CZ"/>
+        </w:rPr>
+        <w:t>STATEMENT_EXPRESSION -&gt; EXPRESSION_</w:t>
+      </w:r>
+      <w:proofErr w:type="gramStart"/>
+      <w:r>
+        <w:rPr>
+          <w:rFonts w:ascii="Roboto Mono" w:hAnsi="Roboto Mono"/>
+          <w:sz w:val="18"/>
+          <w:szCs w:val="18"/>
+          <w:lang w:val="cs-CZ"/>
+        </w:rPr>
+        <w:t>VARIABLE .</w:t>
+      </w:r>
+      <w:proofErr w:type="gramEnd"/>
+    </w:p>
+    <w:p>
+      <w:pPr>
+        <w:rPr>
+          <w:rFonts w:ascii="Roboto Mono" w:hAnsi="Roboto Mono"/>
+          <w:sz w:val="18"/>
+          <w:szCs w:val="18"/>
+          <w:lang w:val="cs-CZ"/>
+        </w:rPr>
+      </w:pPr>
+      <w:r>
+        <w:rPr>
+          <w:rFonts w:ascii="Roboto Mono" w:hAnsi="Roboto Mono"/>
+          <w:sz w:val="18"/>
+          <w:szCs w:val="18"/>
+          <w:lang w:val="cs-CZ"/>
+        </w:rPr>
+        <w:t>EXPRESSION_VARIABLE -</w:t>
+      </w:r>
+      <w:proofErr w:type="gramStart"/>
+      <w:r>
+        <w:rPr>
+          <w:rFonts w:ascii="Roboto Mono" w:hAnsi="Roboto Mono"/>
+          <w:sz w:val="18"/>
+          <w:szCs w:val="18"/>
+          <w:lang w:val="cs-CZ"/>
+        </w:rPr>
+        <w:t>&gt;  $</w:t>
+      </w:r>
+      <w:proofErr w:type="gramEnd"/>
+      <w:r>
+        <w:rPr>
+          <w:rFonts w:ascii="Roboto Mono" w:hAnsi="Roboto Mono"/>
+          <w:sz w:val="18"/>
+          <w:szCs w:val="18"/>
+          <w:lang w:val="cs-CZ"/>
+        </w:rPr>
+        <w:t xml:space="preserve"> IDENTIFIER .</w:t>
+      </w:r>
+    </w:p>
+    <w:p>
+      <w:pPr>
+        <w:rPr>
+          <w:rFonts w:ascii="Roboto Mono" w:hAnsi="Roboto Mono"/>
+          <w:sz w:val="18"/>
+          <w:szCs w:val="18"/>
+          <w:lang w:val="cs-CZ"/>
+        </w:rPr>
+      </w:pPr>
+      <w:r>
+        <w:rPr>
+          <w:rFonts w:ascii="Roboto Mono" w:hAnsi="Roboto Mono"/>
+          <w:sz w:val="18"/>
+          <w:szCs w:val="18"/>
+          <w:lang w:val="cs-CZ"/>
+        </w:rPr>
+        <w:t>STATEMENT_EXPRESSION -&gt; EXPRESSION_UNARY_</w:t>
+      </w:r>
+      <w:proofErr w:type="gramStart"/>
+      <w:r>
+        <w:rPr>
+          <w:rFonts w:ascii="Roboto Mono" w:hAnsi="Roboto Mono"/>
+          <w:sz w:val="18"/>
+          <w:szCs w:val="18"/>
+          <w:lang w:val="cs-CZ"/>
+        </w:rPr>
+        <w:t>OPERATOR .</w:t>
+      </w:r>
+      <w:proofErr w:type="gramEnd"/>
+    </w:p>
+    <w:p>
+      <w:pPr>
+        <w:rPr>
+          <w:rFonts w:ascii="Roboto Mono" w:hAnsi="Roboto Mono"/>
+          <w:sz w:val="18"/>
+          <w:szCs w:val="18"/>
+          <w:lang w:val="cs-CZ"/>
+        </w:rPr>
+      </w:pPr>
+      <w:r>
+        <w:rPr>
+          <w:rFonts w:ascii="Roboto Mono" w:hAnsi="Roboto Mono"/>
+          <w:sz w:val="18"/>
+          <w:szCs w:val="18"/>
+          <w:lang w:val="cs-CZ"/>
+        </w:rPr>
+        <w:t>EXPRESSION_UNARY_OPERATOR -&gt; UNARY_OPERATOR STATEMENT_</w:t>
+      </w:r>
+      <w:proofErr w:type="gramStart"/>
+      <w:r>
+        <w:rPr>
+          <w:rFonts w:ascii="Roboto Mono" w:hAnsi="Roboto Mono"/>
+          <w:sz w:val="18"/>
+          <w:szCs w:val="18"/>
+          <w:lang w:val="cs-CZ"/>
+        </w:rPr>
+        <w:t>EXPRESSION .</w:t>
+      </w:r>
+      <w:proofErr w:type="gramEnd"/>
     </w:p>
     <w:p>
       <w:pPr>
@@ -1902,43 +2744,76 @@
           <w:szCs w:val="18"/>
           <w:lang w:val="cs-CZ"/>
         </w:rPr>
-        <w:t>STATEMENT_EXPRESSION -&gt; EXPRESSION_BINARY_OPERATOR .</w:t>
-      </w:r>
-    </w:p>
-    <w:p>
-      <w:pPr>
-        <w:rPr>
-          <w:rFonts w:ascii="Roboto Mono" w:hAnsi="Roboto Mono"/>
-          <w:sz w:val="18"/>
-          <w:szCs w:val="18"/>
-          <w:lang w:val="cs-CZ"/>
-        </w:rPr>
-      </w:pPr>
-      <w:r>
-        <w:rPr>
-          <w:rFonts w:ascii="Roboto Mono" w:hAnsi="Roboto Mono"/>
-          <w:sz w:val="18"/>
-          <w:szCs w:val="18"/>
-          <w:lang w:val="cs-CZ"/>
-        </w:rPr>
-        <w:t>EXPRESSION_BINARY_OPERATOR -&gt; STATEMENT_EXPRESSION BINARY_OPERATOR STATEMENT_EXPRESSION .</w:t>
-      </w:r>
-    </w:p>
-    <w:p>
-      <w:pPr>
-        <w:rPr>
-          <w:lang w:val="cs-CZ"/>
-        </w:rPr>
-      </w:pPr>
-      <w:r>
-        <w:rPr>
-          <w:rFonts w:ascii="Roboto Mono" w:hAnsi="Roboto Mono"/>
-          <w:sz w:val="18"/>
-          <w:szCs w:val="18"/>
-          <w:lang w:val="cs-CZ"/>
-        </w:rPr>
-        <w:t>EPSILON -&gt; .</w:t>
-      </w:r>
+        <w:t>STATEMENT_EXPRESSION -&gt; EXPRESSION_BINARY_</w:t>
+      </w:r>
+      <w:proofErr w:type="gramStart"/>
+      <w:r>
+        <w:rPr>
+          <w:rFonts w:ascii="Roboto Mono" w:hAnsi="Roboto Mono"/>
+          <w:sz w:val="18"/>
+          <w:szCs w:val="18"/>
+          <w:lang w:val="cs-CZ"/>
+        </w:rPr>
+        <w:t>OPERATOR .</w:t>
+      </w:r>
+      <w:proofErr w:type="gramEnd"/>
+    </w:p>
+    <w:p>
+      <w:pPr>
+        <w:rPr>
+          <w:rFonts w:ascii="Roboto Mono" w:hAnsi="Roboto Mono"/>
+          <w:sz w:val="18"/>
+          <w:szCs w:val="18"/>
+          <w:lang w:val="cs-CZ"/>
+        </w:rPr>
+      </w:pPr>
+      <w:r>
+        <w:rPr>
+          <w:rFonts w:ascii="Roboto Mono" w:hAnsi="Roboto Mono"/>
+          <w:sz w:val="18"/>
+          <w:szCs w:val="18"/>
+          <w:lang w:val="cs-CZ"/>
+        </w:rPr>
+        <w:t>EXPRESSION_BINARY_OPERATOR -&gt; STATEMENT_EXPRESSION BINARY_OPERATOR STATEMENT_</w:t>
+      </w:r>
+      <w:proofErr w:type="gramStart"/>
+      <w:r>
+        <w:rPr>
+          <w:rFonts w:ascii="Roboto Mono" w:hAnsi="Roboto Mono"/>
+          <w:sz w:val="18"/>
+          <w:szCs w:val="18"/>
+          <w:lang w:val="cs-CZ"/>
+        </w:rPr>
+        <w:t>EXPRESSION .</w:t>
+      </w:r>
+      <w:proofErr w:type="gramEnd"/>
+    </w:p>
+    <w:p>
+      <w:pPr>
+        <w:rPr>
+          <w:lang w:val="cs-CZ"/>
+        </w:rPr>
+      </w:pPr>
+      <w:r>
+        <w:rPr>
+          <w:rFonts w:ascii="Roboto Mono" w:hAnsi="Roboto Mono"/>
+          <w:sz w:val="18"/>
+          <w:szCs w:val="18"/>
+          <w:lang w:val="cs-CZ"/>
+        </w:rPr>
+        <w:t>EPSILON -</w:t>
+      </w:r>
+      <w:proofErr w:type="gramStart"/>
+      <w:r>
+        <w:rPr>
+          <w:rFonts w:ascii="Roboto Mono" w:hAnsi="Roboto Mono"/>
+          <w:sz w:val="18"/>
+          <w:szCs w:val="18"/>
+          <w:lang w:val="cs-CZ"/>
+        </w:rPr>
+        <w:t>&gt; .</w:t>
+      </w:r>
+      <w:proofErr w:type="gramEnd"/>
       <w:r>
         <w:rPr>
           <w:lang w:val="cs-CZ"/>
@@ -2003,6 +2878,7 @@
           <w:lang w:val="cs-CZ"/>
         </w:rPr>
       </w:pPr>
+      <w:proofErr w:type="spellStart"/>
       <w:r>
         <w:rPr>
           <w:lang w:val="cs-CZ"/>
@@ -2015,6 +2891,7 @@
         </w:rPr>
         <w:t>erminal_expression</w:t>
       </w:r>
+      <w:proofErr w:type="spellEnd"/>
     </w:p>
     <w:p>
       <w:pPr>
@@ -2153,12 +3030,14 @@
           <w:lang w:val="cs-CZ"/>
         </w:rPr>
       </w:pPr>
+      <w:proofErr w:type="spellStart"/>
       <w:r>
         <w:rPr>
           <w:lang w:val="cs-CZ"/>
         </w:rPr>
         <w:t>Expression</w:t>
       </w:r>
+      <w:proofErr w:type="spellEnd"/>
     </w:p>
     <w:p>
       <w:pPr>
@@ -2315,12 +3194,14 @@
           <w:lang w:val="cs-CZ"/>
         </w:rPr>
       </w:pPr>
+      <w:proofErr w:type="spellStart"/>
       <w:r>
         <w:rPr>
           <w:lang w:val="cs-CZ"/>
         </w:rPr>
         <w:t>Statement</w:t>
       </w:r>
+      <w:proofErr w:type="spellEnd"/>
     </w:p>
     <w:p>
       <w:pPr>
@@ -2459,12 +3340,14 @@
           <w:lang w:val="cs-CZ"/>
         </w:rPr>
       </w:pPr>
+      <w:proofErr w:type="spellStart"/>
       <w:r>
         <w:rPr>
           <w:lang w:val="cs-CZ"/>
         </w:rPr>
         <w:t>Expression</w:t>
       </w:r>
+      <w:proofErr w:type="spellEnd"/>
     </w:p>
     <w:p>
       <w:pPr>
@@ -2477,18 +3360,34 @@
           <w:lang w:val="cs-CZ"/>
         </w:rPr>
       </w:pPr>
-      <w:r>
-        <w:rPr>
-          <w:lang w:val="cs-CZ"/>
-        </w:rPr>
-        <w:t>Statement list</w:t>
-      </w:r>
-      <w:r>
-        <w:rPr>
-          <w:lang w:val="cs-CZ"/>
-        </w:rPr>
-        <w:t xml:space="preserve"> main</w:t>
-      </w:r>
+      <w:proofErr w:type="spellStart"/>
+      <w:r>
+        <w:rPr>
+          <w:lang w:val="cs-CZ"/>
+        </w:rPr>
+        <w:t>Statement</w:t>
+      </w:r>
+      <w:proofErr w:type="spellEnd"/>
+      <w:r>
+        <w:rPr>
+          <w:lang w:val="cs-CZ"/>
+        </w:rPr>
+        <w:t xml:space="preserve"> list</w:t>
+      </w:r>
+      <w:r>
+        <w:rPr>
+          <w:lang w:val="cs-CZ"/>
+        </w:rPr>
+        <w:t xml:space="preserve"> </w:t>
+      </w:r>
+      <w:proofErr w:type="spellStart"/>
+      <w:r>
+        <w:rPr>
+          <w:lang w:val="cs-CZ"/>
+        </w:rPr>
+        <w:t>main</w:t>
+      </w:r>
+      <w:proofErr w:type="spellEnd"/>
     </w:p>
     <w:p>
       <w:pPr>
@@ -2519,12 +3418,14 @@
           <w:lang w:val="cs-CZ"/>
         </w:rPr>
       </w:pPr>
+      <w:proofErr w:type="spellStart"/>
       <w:r>
         <w:rPr>
           <w:lang w:val="cs-CZ"/>
         </w:rPr>
         <w:t>if</w:t>
       </w:r>
+      <w:proofErr w:type="spellEnd"/>
     </w:p>
     <w:p>
       <w:pPr>
@@ -2537,12 +3438,14 @@
           <w:lang w:val="cs-CZ"/>
         </w:rPr>
       </w:pPr>
+      <w:proofErr w:type="spellStart"/>
       <w:r>
         <w:rPr>
           <w:lang w:val="cs-CZ"/>
         </w:rPr>
         <w:t>while</w:t>
       </w:r>
+      <w:proofErr w:type="spellEnd"/>
     </w:p>
     <w:p>
       <w:pPr>
@@ -2555,12 +3458,14 @@
           <w:lang w:val="cs-CZ"/>
         </w:rPr>
       </w:pPr>
+      <w:proofErr w:type="spellStart"/>
       <w:r>
         <w:rPr>
           <w:lang w:val="cs-CZ"/>
         </w:rPr>
         <w:t>for</w:t>
       </w:r>
+      <w:proofErr w:type="spellEnd"/>
     </w:p>
     <w:p>
       <w:pPr>
@@ -2591,12 +3496,14 @@
           <w:lang w:val="cs-CZ"/>
         </w:rPr>
       </w:pPr>
+      <w:proofErr w:type="spellStart"/>
       <w:r>
         <w:rPr>
           <w:lang w:val="cs-CZ"/>
         </w:rPr>
         <w:t>function</w:t>
       </w:r>
+      <w:proofErr w:type="spellEnd"/>
     </w:p>
     <w:p>
       <w:pPr>
@@ -2609,11 +3516,19 @@
           <w:lang w:val="cs-CZ"/>
         </w:rPr>
       </w:pPr>
-      <w:r>
-        <w:rPr>
-          <w:lang w:val="cs-CZ"/>
-        </w:rPr>
-        <w:t>Statement list</w:t>
+      <w:proofErr w:type="spellStart"/>
+      <w:r>
+        <w:rPr>
+          <w:lang w:val="cs-CZ"/>
+        </w:rPr>
+        <w:t>Statement</w:t>
+      </w:r>
+      <w:proofErr w:type="spellEnd"/>
+      <w:r>
+        <w:rPr>
+          <w:lang w:val="cs-CZ"/>
+        </w:rPr>
+        <w:t xml:space="preserve"> list</w:t>
       </w:r>
     </w:p>
     <w:p>
@@ -2627,12 +3542,14 @@
           <w:lang w:val="cs-CZ"/>
         </w:rPr>
       </w:pPr>
+      <w:proofErr w:type="spellStart"/>
       <w:r>
         <w:rPr>
           <w:lang w:val="cs-CZ"/>
         </w:rPr>
         <w:t>if</w:t>
       </w:r>
+      <w:proofErr w:type="spellEnd"/>
     </w:p>
     <w:p>
       <w:pPr>
@@ -2645,12 +3562,14 @@
           <w:lang w:val="cs-CZ"/>
         </w:rPr>
       </w:pPr>
+      <w:proofErr w:type="spellStart"/>
       <w:r>
         <w:rPr>
           <w:lang w:val="cs-CZ"/>
         </w:rPr>
         <w:t>while</w:t>
       </w:r>
+      <w:proofErr w:type="spellEnd"/>
     </w:p>
     <w:p>
       <w:pPr>
@@ -2663,12 +3582,14 @@
           <w:lang w:val="cs-CZ"/>
         </w:rPr>
       </w:pPr>
+      <w:proofErr w:type="spellStart"/>
       <w:r>
         <w:rPr>
           <w:lang w:val="cs-CZ"/>
         </w:rPr>
         <w:t>break</w:t>
       </w:r>
+      <w:proofErr w:type="spellEnd"/>
     </w:p>
     <w:p>
       <w:pPr>
@@ -2699,12 +3620,14 @@
           <w:lang w:val="cs-CZ"/>
         </w:rPr>
       </w:pPr>
+      <w:proofErr w:type="spellStart"/>
       <w:r>
         <w:rPr>
           <w:lang w:val="cs-CZ"/>
         </w:rPr>
         <w:t>continue</w:t>
       </w:r>
+      <w:proofErr w:type="spellEnd"/>
     </w:p>
     <w:p>
       <w:pPr>
@@ -2934,6 +3857,7 @@
           <w:lang w:val="cs-CZ"/>
         </w:rPr>
       </w:pPr>
+      <w:proofErr w:type="spellStart"/>
       <w:r>
         <w:rPr>
           <w:b/>
@@ -2942,6 +3866,7 @@
         </w:rPr>
         <w:t>Root</w:t>
       </w:r>
+      <w:proofErr w:type="spellEnd"/>
     </w:p>
     <w:p>
       <w:pPr>
@@ -2990,12 +3915,14 @@
           <w:lang w:val="cs-CZ"/>
         </w:rPr>
       </w:pPr>
+      <w:proofErr w:type="spellStart"/>
       <w:r>
         <w:rPr>
           <w:lang w:val="cs-CZ"/>
         </w:rPr>
         <w:t>ast.c</w:t>
       </w:r>
+      <w:proofErr w:type="spellEnd"/>
     </w:p>
     <w:p>
       <w:pPr>
@@ -3032,12 +3959,14 @@
           <w:lang w:val="cs-CZ"/>
         </w:rPr>
       </w:pPr>
+      <w:proofErr w:type="spellStart"/>
       <w:r>
         <w:rPr>
           <w:lang w:val="cs-CZ"/>
         </w:rPr>
         <w:t>code_generator.c</w:t>
       </w:r>
+      <w:proofErr w:type="spellEnd"/>
     </w:p>
     <w:p>
       <w:pPr>
@@ -3074,12 +4003,14 @@
           <w:lang w:val="cs-CZ"/>
         </w:rPr>
       </w:pPr>
+      <w:proofErr w:type="spellStart"/>
       <w:r>
         <w:rPr>
           <w:lang w:val="cs-CZ"/>
         </w:rPr>
         <w:t>emmiter.c</w:t>
       </w:r>
+      <w:proofErr w:type="spellEnd"/>
     </w:p>
     <w:p>
       <w:pPr>
@@ -3116,6 +4047,7 @@
           <w:lang w:val="cs-CZ"/>
         </w:rPr>
       </w:pPr>
+      <w:proofErr w:type="spellStart"/>
       <w:r>
         <w:rPr>
           <w:lang w:val="cs-CZ"/>
@@ -3128,6 +4060,7 @@
         </w:rPr>
         <w:t>hashtable.c</w:t>
       </w:r>
+      <w:proofErr w:type="spellEnd"/>
     </w:p>
     <w:p>
       <w:pPr>
@@ -3164,12 +4097,14 @@
           <w:lang w:val="cs-CZ"/>
         </w:rPr>
       </w:pPr>
+      <w:proofErr w:type="spellStart"/>
       <w:r>
         <w:rPr>
           <w:lang w:val="cs-CZ"/>
         </w:rPr>
         <w:t>lexer_processor.c</w:t>
       </w:r>
+      <w:proofErr w:type="spellEnd"/>
     </w:p>
     <w:p>
       <w:pPr>
@@ -3206,12 +4141,14 @@
           <w:lang w:val="cs-CZ"/>
         </w:rPr>
       </w:pPr>
+      <w:proofErr w:type="spellStart"/>
       <w:r>
         <w:rPr>
           <w:lang w:val="cs-CZ"/>
         </w:rPr>
         <w:t>lexer.c</w:t>
       </w:r>
+      <w:proofErr w:type="spellEnd"/>
     </w:p>
     <w:p>
       <w:pPr>
@@ -3248,6 +4185,7 @@
           <w:lang w:val="cs-CZ"/>
         </w:rPr>
       </w:pPr>
+      <w:proofErr w:type="spellStart"/>
       <w:r>
         <w:rPr>
           <w:lang w:val="cs-CZ"/>
@@ -3278,6 +4216,7 @@
         </w:rPr>
         <w:t>.c</w:t>
       </w:r>
+      <w:proofErr w:type="spellEnd"/>
     </w:p>
     <w:p>
       <w:pPr>
@@ -3314,12 +4253,14 @@
           <w:lang w:val="cs-CZ"/>
         </w:rPr>
       </w:pPr>
+      <w:proofErr w:type="spellStart"/>
       <w:r>
         <w:rPr>
           <w:lang w:val="cs-CZ"/>
         </w:rPr>
         <w:t>parser.c</w:t>
       </w:r>
+      <w:proofErr w:type="spellEnd"/>
     </w:p>
     <w:p>
       <w:pPr>
@@ -3362,12 +4303,14 @@
           <w:lang w:val="cs-CZ"/>
         </w:rPr>
       </w:pPr>
+      <w:proofErr w:type="spellStart"/>
       <w:r>
         <w:rPr>
           <w:lang w:val="cs-CZ"/>
         </w:rPr>
         <w:t>main.c</w:t>
       </w:r>
+      <w:proofErr w:type="spellEnd"/>
     </w:p>
     <w:p>
       <w:pPr>
@@ -3398,12 +4341,14 @@
           <w:lang w:val="cs-CZ"/>
         </w:rPr>
       </w:pPr>
+      <w:proofErr w:type="spellStart"/>
       <w:r>
         <w:rPr>
           <w:lang w:val="cs-CZ"/>
         </w:rPr>
         <w:t>string_builder.c</w:t>
       </w:r>
+      <w:proofErr w:type="spellEnd"/>
     </w:p>
     <w:p>
       <w:pPr>
@@ -3434,12 +4379,14 @@
           <w:lang w:val="cs-CZ"/>
         </w:rPr>
       </w:pPr>
+      <w:proofErr w:type="spellStart"/>
       <w:r>
         <w:rPr>
           <w:lang w:val="cs-CZ"/>
         </w:rPr>
         <w:t>symtable.c</w:t>
       </w:r>
+      <w:proofErr w:type="spellEnd"/>
     </w:p>
     <w:p>
       <w:pPr>
@@ -3457,6 +4404,109 @@
           <w:lang w:val="cs-CZ"/>
         </w:rPr>
         <w:t>Tabulka symbolů</w:t>
+      </w:r>
+    </w:p>
+    <w:p>
+      <w:pPr>
+        <w:rPr>
+          <w:lang w:val="cs-CZ"/>
+        </w:rPr>
+      </w:pPr>
+      <w:r>
+        <w:rPr>
+          <w:lang w:val="cs-CZ"/>
+        </w:rPr>
+        <w:br w:type="page"/>
+      </w:r>
+    </w:p>
+    <w:p>
+      <w:pPr>
+        <w:pStyle w:val="Nadpis1"/>
+        <w:rPr>
+          <w:lang w:val="cs-CZ"/>
+        </w:rPr>
+      </w:pPr>
+      <w:r>
+        <w:rPr>
+          <w:lang w:val="cs-CZ"/>
+        </w:rPr>
+        <w:lastRenderedPageBreak/>
+        <w:t>Precedenční analýza</w:t>
+      </w:r>
+    </w:p>
+    <w:p>
+      <w:pPr>
+        <w:rPr>
+          <w:lang w:val="cs-CZ"/>
+        </w:rPr>
+      </w:pPr>
+      <w:r>
+        <w:rPr>
+          <w:lang w:val="cs-CZ"/>
+        </w:rPr>
+        <w:t xml:space="preserve">Pro zpracování výrazů se používá metoda precedence </w:t>
+      </w:r>
+      <w:proofErr w:type="spellStart"/>
+      <w:r>
+        <w:rPr>
+          <w:lang w:val="cs-CZ"/>
+        </w:rPr>
+        <w:t>climbing</w:t>
+      </w:r>
+      <w:proofErr w:type="spellEnd"/>
+      <w:r>
+        <w:rPr>
+          <w:lang w:val="cs-CZ"/>
+        </w:rPr>
+        <w:t xml:space="preserve"> bez použití precedenční tabulky, místo které je použita priorita operátorů. Nejdříve se provede zpracování prefix operátorů, které sdílí prioritu s ostatními operátory. Následně se provede načtení "ukončujícího výrazu" včetně postfix operátorů a </w:t>
+      </w:r>
+      <w:r>
+        <w:rPr>
+          <w:lang w:val="cs-CZ"/>
+        </w:rPr>
+        <w:t>poté</w:t>
+      </w:r>
+      <w:r>
+        <w:rPr>
+          <w:lang w:val="cs-CZ"/>
+        </w:rPr>
+        <w:t xml:space="preserve"> pokud se dále vyskytují binární operátory, tak se provede jejich zpracování. Ukončující výraz je buďto proměnná, volání </w:t>
+      </w:r>
+      <w:r>
+        <w:rPr>
+          <w:lang w:val="cs-CZ"/>
+        </w:rPr>
+        <w:t>funkce</w:t>
+      </w:r>
+      <w:r>
+        <w:rPr>
+          <w:lang w:val="cs-CZ"/>
+        </w:rPr>
+        <w:t xml:space="preserve"> nebo </w:t>
+      </w:r>
+      <w:r>
+        <w:rPr>
+          <w:lang w:val="cs-CZ"/>
+        </w:rPr>
+        <w:t>závorky – pro</w:t>
+      </w:r>
+      <w:r>
+        <w:rPr>
+          <w:lang w:val="cs-CZ"/>
+        </w:rPr>
+        <w:t xml:space="preserve"> obsah závorek nebo seznamu parametrů se pouští precedenční analýza </w:t>
+      </w:r>
+      <w:r>
+        <w:rPr>
+          <w:lang w:val="cs-CZ"/>
+        </w:rPr>
+        <w:t>od znova</w:t>
+      </w:r>
+      <w:r>
+        <w:rPr>
+          <w:lang w:val="cs-CZ"/>
+        </w:rPr>
+        <w:t xml:space="preserve"> s počáteční prioritou 0. Postfix operátory nepodporují prioritu a jsou tedy aplikovány pouze na "ukončující výraz" nebo další postfix operátor.</w:t>
       </w:r>
     </w:p>
     <w:sectPr>
@@ -4592,6 +5642,7 @@
   <w:style w:type="character" w:default="1" w:styleId="Standardnpsmoodstavce">
     <w:name w:val="Default Paragraph Font"/>
     <w:uiPriority w:val="1"/>
+    <w:semiHidden/>
     <w:unhideWhenUsed/>
   </w:style>
   <w:style w:type="table" w:default="1" w:styleId="Normlntabulka">

</xml_diff>

<commit_message>
Added LL table into documentation
</commit_message>
<xml_diff>
--- a/doc/dokumentace.docx
+++ b/doc/dokumentace.docx
@@ -2037,6 +2037,7 @@
           <w:szCs w:val="18"/>
           <w:lang w:val="cs-CZ"/>
         </w:rPr>
+        <w:lastRenderedPageBreak/>
         <w:t>STATEMENT_RETURN -&gt; return STATEMENT_RETURN</w:t>
       </w:r>
       <w:proofErr w:type="gramStart"/>
@@ -2136,7 +2137,6 @@
           <w:szCs w:val="18"/>
           <w:lang w:val="cs-CZ"/>
         </w:rPr>
-        <w:lastRenderedPageBreak/>
         <w:t xml:space="preserve">STATEMENT_FUNCTION -&gt; </w:t>
       </w:r>
       <w:proofErr w:type="spellStart"/>
@@ -3712,6 +3712,18 @@
           <w:lang w:val="cs-CZ"/>
         </w:rPr>
       </w:pPr>
+    </w:p>
+    <w:p>
+      <w:pPr>
+        <w:pStyle w:val="Odstavecseseznamem"/>
+        <w:numPr>
+          <w:ilvl w:val="1"/>
+          <w:numId w:val="1"/>
+        </w:numPr>
+        <w:rPr>
+          <w:lang w:val="cs-CZ"/>
+        </w:rPr>
+      </w:pPr>
       <w:r>
         <w:rPr>
           <w:lang w:val="cs-CZ"/>
@@ -3772,13 +3784,6 @@
         </w:rPr>
         <w:t>UNARY_OPERATOR</w:t>
       </w:r>
-    </w:p>
-    <w:p>
-      <w:pPr>
-        <w:rPr>
-          <w:lang w:val="cs-CZ"/>
-        </w:rPr>
-      </w:pPr>
     </w:p>
     <w:p>
       <w:pPr>
@@ -3810,10 +3815,202 @@
     </w:p>
     <w:p>
       <w:pPr>
-        <w:rPr>
-          <w:lang w:val="cs-CZ"/>
-        </w:rPr>
-      </w:pPr>
+        <w:pStyle w:val="Nadpis1"/>
+        <w:rPr>
+          <w:lang w:val="cs-CZ"/>
+        </w:rPr>
+      </w:pPr>
+    </w:p>
+    <w:p>
+      <w:pPr>
+        <w:pStyle w:val="Nadpis1"/>
+        <w:rPr>
+          <w:lang w:val="cs-CZ"/>
+        </w:rPr>
+      </w:pPr>
+    </w:p>
+    <w:p>
+      <w:pPr>
+        <w:pStyle w:val="Nadpis1"/>
+        <w:rPr>
+          <w:lang w:val="cs-CZ"/>
+        </w:rPr>
+      </w:pPr>
+      <w:r>
+        <w:rPr>
+          <w:lang w:val="cs-CZ"/>
+        </w:rPr>
+        <w:t>LL Tabulka</w:t>
+      </w:r>
+    </w:p>
+    <w:p>
+      <w:pPr>
+        <w:rPr>
+          <w:lang w:val="cs-CZ"/>
+        </w:rPr>
+        <w:sectPr>
+          <w:type w:val="continuous"/>
+          <w:pgSz w:w="12240" w:h="15840"/>
+          <w:pgMar w:top="1440" w:right="1440" w:bottom="1440" w:left="1440" w:header="720" w:footer="720" w:gutter="0"/>
+          <w:cols w:space="720"/>
+          <w:docGrid w:linePitch="360"/>
+        </w:sectPr>
+      </w:pPr>
+    </w:p>
+    <w:p>
+      <w:pPr>
+        <w:rPr>
+          <w:lang w:val="cs-CZ"/>
+        </w:rPr>
+      </w:pPr>
+    </w:p>
+    <w:p>
+      <w:pPr>
+        <w:rPr>
+          <w:lang w:val="cs-CZ"/>
+        </w:rPr>
+        <w:sectPr>
+          <w:type w:val="continuous"/>
+          <w:pgSz w:w="12240" w:h="15840"/>
+          <w:pgMar w:top="1440" w:right="1440" w:bottom="1440" w:left="1440" w:header="720" w:footer="720" w:gutter="0"/>
+          <w:cols w:num="2" w:space="720"/>
+          <w:docGrid w:linePitch="360"/>
+        </w:sectPr>
+      </w:pPr>
+    </w:p>
+    <w:p>
+      <w:pPr>
+        <w:rPr>
+          <w:lang w:val="cs-CZ"/>
+        </w:rPr>
+      </w:pPr>
+    </w:p>
+    <w:p>
+      <w:pPr>
+        <w:rPr>
+          <w:lang w:val="cs-CZ"/>
+        </w:rPr>
+      </w:pPr>
+      <w:r>
+        <w:rPr>
+          <w:noProof/>
+        </w:rPr>
+        <w:drawing>
+          <wp:anchor distT="0" distB="0" distL="114300" distR="114300" simplePos="0" relativeHeight="251664384" behindDoc="0" locked="0" layoutInCell="1" allowOverlap="1" wp14:anchorId="44AD3008" wp14:editId="7B375C24">
+            <wp:simplePos x="0" y="0"/>
+            <wp:positionH relativeFrom="margin">
+              <wp:posOffset>480196</wp:posOffset>
+            </wp:positionH>
+            <wp:positionV relativeFrom="paragraph">
+              <wp:posOffset>2424369</wp:posOffset>
+            </wp:positionV>
+            <wp:extent cx="9372956" cy="2728772"/>
+            <wp:effectExtent l="7302" t="0" r="7303" b="7302"/>
+            <wp:wrapNone/>
+            <wp:docPr id="8" name="Obrázek 8" descr="Graphical user interface, text, application, email&#10;&#10;Popis byl vytvořen automaticky"/>
+            <wp:cNvGraphicFramePr>
+              <a:graphicFrameLocks xmlns:a="http://schemas.openxmlformats.org/drawingml/2006/main" noChangeAspect="1"/>
+            </wp:cNvGraphicFramePr>
+            <a:graphic xmlns:a="http://schemas.openxmlformats.org/drawingml/2006/main">
+              <a:graphicData uri="http://schemas.openxmlformats.org/drawingml/2006/picture">
+                <pic:pic xmlns:pic="http://schemas.openxmlformats.org/drawingml/2006/picture">
+                  <pic:nvPicPr>
+                    <pic:cNvPr id="8" name="Obrázek 8" descr="Graphical user interface, text, application, email&#10;&#10;Popis byl vytvořen automaticky"/>
+                    <pic:cNvPicPr/>
+                  </pic:nvPicPr>
+                  <pic:blipFill>
+                    <a:blip r:embed="rId7">
+                      <a:extLst>
+                        <a:ext uri="{28A0092B-C50C-407E-A947-70E740481C1C}">
+                          <a14:useLocalDpi xmlns:a14="http://schemas.microsoft.com/office/drawing/2010/main" val="0"/>
+                        </a:ext>
+                      </a:extLst>
+                    </a:blip>
+                    <a:stretch>
+                      <a:fillRect/>
+                    </a:stretch>
+                  </pic:blipFill>
+                  <pic:spPr>
+                    <a:xfrm rot="5400000">
+                      <a:off x="0" y="0"/>
+                      <a:ext cx="9372956" cy="2728772"/>
+                    </a:xfrm>
+                    <a:prstGeom prst="rect">
+                      <a:avLst/>
+                    </a:prstGeom>
+                  </pic:spPr>
+                </pic:pic>
+              </a:graphicData>
+            </a:graphic>
+            <wp14:sizeRelH relativeFrom="margin">
+              <wp14:pctWidth>0</wp14:pctWidth>
+            </wp14:sizeRelH>
+            <wp14:sizeRelV relativeFrom="margin">
+              <wp14:pctHeight>0</wp14:pctHeight>
+            </wp14:sizeRelV>
+          </wp:anchor>
+        </w:drawing>
+      </w:r>
+      <w:r>
+        <w:rPr>
+          <w:noProof/>
+        </w:rPr>
+        <w:drawing>
+          <wp:anchor distT="0" distB="0" distL="114300" distR="114300" simplePos="0" relativeHeight="251659264" behindDoc="0" locked="0" layoutInCell="1" allowOverlap="1" wp14:anchorId="5454F902" wp14:editId="6ECE748E">
+            <wp:simplePos x="0" y="0"/>
+            <wp:positionH relativeFrom="margin">
+              <wp:posOffset>-2920737</wp:posOffset>
+            </wp:positionH>
+            <wp:positionV relativeFrom="paragraph">
+              <wp:posOffset>1304951</wp:posOffset>
+            </wp:positionV>
+            <wp:extent cx="8832396" cy="4419278"/>
+            <wp:effectExtent l="0" t="3175" r="3810" b="3810"/>
+            <wp:wrapNone/>
+            <wp:docPr id="1" name="Obrázek 1"/>
+            <wp:cNvGraphicFramePr>
+              <a:graphicFrameLocks xmlns:a="http://schemas.openxmlformats.org/drawingml/2006/main" noChangeAspect="1"/>
+            </wp:cNvGraphicFramePr>
+            <a:graphic xmlns:a="http://schemas.openxmlformats.org/drawingml/2006/main">
+              <a:graphicData uri="http://schemas.openxmlformats.org/drawingml/2006/picture">
+                <pic:pic xmlns:pic="http://schemas.openxmlformats.org/drawingml/2006/picture">
+                  <pic:nvPicPr>
+                    <pic:cNvPr id="1" name=""/>
+                    <pic:cNvPicPr/>
+                  </pic:nvPicPr>
+                  <pic:blipFill>
+                    <a:blip r:embed="rId8">
+                      <a:extLst>
+                        <a:ext uri="{28A0092B-C50C-407E-A947-70E740481C1C}">
+                          <a14:useLocalDpi xmlns:a14="http://schemas.microsoft.com/office/drawing/2010/main" val="0"/>
+                        </a:ext>
+                      </a:extLst>
+                    </a:blip>
+                    <a:stretch>
+                      <a:fillRect/>
+                    </a:stretch>
+                  </pic:blipFill>
+                  <pic:spPr>
+                    <a:xfrm rot="5400000">
+                      <a:off x="0" y="0"/>
+                      <a:ext cx="8834229" cy="4420195"/>
+                    </a:xfrm>
+                    <a:prstGeom prst="rect">
+                      <a:avLst/>
+                    </a:prstGeom>
+                  </pic:spPr>
+                </pic:pic>
+              </a:graphicData>
+            </a:graphic>
+            <wp14:sizeRelH relativeFrom="margin">
+              <wp14:pctWidth>0</wp14:pctWidth>
+            </wp14:sizeRelH>
+            <wp14:sizeRelV relativeFrom="margin">
+              <wp14:pctHeight>0</wp14:pctHeight>
+            </wp14:sizeRelV>
+          </wp:anchor>
+        </w:drawing>
+      </w:r>
       <w:r>
         <w:rPr>
           <w:lang w:val="cs-CZ"/>
@@ -3823,12 +4020,279 @@
     </w:p>
     <w:p>
       <w:pPr>
-        <w:pStyle w:val="Odstavecseseznamem"/>
-        <w:ind w:left="1440"/>
-        <w:rPr>
-          <w:lang w:val="cs-CZ"/>
-        </w:rPr>
-      </w:pPr>
+        <w:rPr>
+          <w:rFonts w:asciiTheme="majorHAnsi" w:eastAsiaTheme="majorEastAsia" w:hAnsiTheme="majorHAnsi" w:cstheme="majorBidi"/>
+          <w:color w:val="2F5496" w:themeColor="accent1" w:themeShade="BF"/>
+          <w:sz w:val="32"/>
+          <w:szCs w:val="32"/>
+          <w:lang w:val="cs-CZ"/>
+        </w:rPr>
+      </w:pPr>
+      <w:r>
+        <w:rPr>
+          <w:noProof/>
+        </w:rPr>
+        <w:lastRenderedPageBreak/>
+        <w:drawing>
+          <wp:anchor distT="0" distB="0" distL="114300" distR="114300" simplePos="0" relativeHeight="251661312" behindDoc="0" locked="0" layoutInCell="1" allowOverlap="1" wp14:anchorId="78016F6D" wp14:editId="6EC2775D">
+            <wp:simplePos x="0" y="0"/>
+            <wp:positionH relativeFrom="column">
+              <wp:posOffset>710565</wp:posOffset>
+            </wp:positionH>
+            <wp:positionV relativeFrom="paragraph">
+              <wp:posOffset>2217420</wp:posOffset>
+            </wp:positionV>
+            <wp:extent cx="8505283" cy="3502977"/>
+            <wp:effectExtent l="5715" t="0" r="0" b="0"/>
+            <wp:wrapNone/>
+            <wp:docPr id="4" name="Obrázek 4" descr="Graphical user interface, text&#10;&#10;Popis byl vytvořen automaticky"/>
+            <wp:cNvGraphicFramePr>
+              <a:graphicFrameLocks xmlns:a="http://schemas.openxmlformats.org/drawingml/2006/main" noChangeAspect="1"/>
+            </wp:cNvGraphicFramePr>
+            <a:graphic xmlns:a="http://schemas.openxmlformats.org/drawingml/2006/main">
+              <a:graphicData uri="http://schemas.openxmlformats.org/drawingml/2006/picture">
+                <pic:pic xmlns:pic="http://schemas.openxmlformats.org/drawingml/2006/picture">
+                  <pic:nvPicPr>
+                    <pic:cNvPr id="4" name="Obrázek 4" descr="Graphical user interface, text&#10;&#10;Popis byl vytvořen automaticky"/>
+                    <pic:cNvPicPr/>
+                  </pic:nvPicPr>
+                  <pic:blipFill>
+                    <a:blip r:embed="rId9">
+                      <a:extLst>
+                        <a:ext uri="{28A0092B-C50C-407E-A947-70E740481C1C}">
+                          <a14:useLocalDpi xmlns:a14="http://schemas.microsoft.com/office/drawing/2010/main" val="0"/>
+                        </a:ext>
+                      </a:extLst>
+                    </a:blip>
+                    <a:stretch>
+                      <a:fillRect/>
+                    </a:stretch>
+                  </pic:blipFill>
+                  <pic:spPr>
+                    <a:xfrm rot="5400000">
+                      <a:off x="0" y="0"/>
+                      <a:ext cx="8505283" cy="3502977"/>
+                    </a:xfrm>
+                    <a:prstGeom prst="rect">
+                      <a:avLst/>
+                    </a:prstGeom>
+                  </pic:spPr>
+                </pic:pic>
+              </a:graphicData>
+            </a:graphic>
+            <wp14:sizeRelH relativeFrom="margin">
+              <wp14:pctWidth>0</wp14:pctWidth>
+            </wp14:sizeRelH>
+            <wp14:sizeRelV relativeFrom="margin">
+              <wp14:pctHeight>0</wp14:pctHeight>
+            </wp14:sizeRelV>
+          </wp:anchor>
+        </w:drawing>
+      </w:r>
+      <w:r>
+        <w:rPr>
+          <w:noProof/>
+        </w:rPr>
+        <w:drawing>
+          <wp:anchor distT="0" distB="0" distL="114300" distR="114300" simplePos="0" relativeHeight="251660288" behindDoc="0" locked="0" layoutInCell="1" allowOverlap="1" wp14:anchorId="367172A7" wp14:editId="72A9A43F">
+            <wp:simplePos x="0" y="0"/>
+            <wp:positionH relativeFrom="column">
+              <wp:posOffset>-3685223</wp:posOffset>
+            </wp:positionH>
+            <wp:positionV relativeFrom="paragraph">
+              <wp:posOffset>2295208</wp:posOffset>
+            </wp:positionV>
+            <wp:extent cx="9721618" cy="3744277"/>
+            <wp:effectExtent l="0" t="2222" r="0" b="0"/>
+            <wp:wrapNone/>
+            <wp:docPr id="2" name="Obrázek 2" descr="Graphical user interface, text, application&#10;&#10;Popis byl vytvořen automaticky"/>
+            <wp:cNvGraphicFramePr>
+              <a:graphicFrameLocks xmlns:a="http://schemas.openxmlformats.org/drawingml/2006/main" noChangeAspect="1"/>
+            </wp:cNvGraphicFramePr>
+            <a:graphic xmlns:a="http://schemas.openxmlformats.org/drawingml/2006/main">
+              <a:graphicData uri="http://schemas.openxmlformats.org/drawingml/2006/picture">
+                <pic:pic xmlns:pic="http://schemas.openxmlformats.org/drawingml/2006/picture">
+                  <pic:nvPicPr>
+                    <pic:cNvPr id="2" name="Obrázek 2" descr="Graphical user interface, text, application&#10;&#10;Popis byl vytvořen automaticky"/>
+                    <pic:cNvPicPr/>
+                  </pic:nvPicPr>
+                  <pic:blipFill>
+                    <a:blip r:embed="rId10">
+                      <a:extLst>
+                        <a:ext uri="{28A0092B-C50C-407E-A947-70E740481C1C}">
+                          <a14:useLocalDpi xmlns:a14="http://schemas.microsoft.com/office/drawing/2010/main" val="0"/>
+                        </a:ext>
+                      </a:extLst>
+                    </a:blip>
+                    <a:stretch>
+                      <a:fillRect/>
+                    </a:stretch>
+                  </pic:blipFill>
+                  <pic:spPr>
+                    <a:xfrm rot="5400000">
+                      <a:off x="0" y="0"/>
+                      <a:ext cx="9721618" cy="3744277"/>
+                    </a:xfrm>
+                    <a:prstGeom prst="rect">
+                      <a:avLst/>
+                    </a:prstGeom>
+                  </pic:spPr>
+                </pic:pic>
+              </a:graphicData>
+            </a:graphic>
+            <wp14:sizeRelH relativeFrom="margin">
+              <wp14:pctWidth>0</wp14:pctWidth>
+            </wp14:sizeRelH>
+            <wp14:sizeRelV relativeFrom="margin">
+              <wp14:pctHeight>0</wp14:pctHeight>
+            </wp14:sizeRelV>
+          </wp:anchor>
+        </w:drawing>
+      </w:r>
+      <w:r>
+        <w:rPr>
+          <w:lang w:val="cs-CZ"/>
+        </w:rPr>
+        <w:br w:type="page"/>
+      </w:r>
+    </w:p>
+    <w:p>
+      <w:pPr>
+        <w:rPr>
+          <w:rFonts w:asciiTheme="majorHAnsi" w:eastAsiaTheme="majorEastAsia" w:hAnsiTheme="majorHAnsi" w:cstheme="majorBidi"/>
+          <w:color w:val="2F5496" w:themeColor="accent1" w:themeShade="BF"/>
+          <w:sz w:val="32"/>
+          <w:szCs w:val="32"/>
+          <w:lang w:val="cs-CZ"/>
+        </w:rPr>
+      </w:pPr>
+      <w:r>
+        <w:rPr>
+          <w:noProof/>
+        </w:rPr>
+        <w:lastRenderedPageBreak/>
+        <w:drawing>
+          <wp:anchor distT="0" distB="0" distL="114300" distR="114300" simplePos="0" relativeHeight="251663360" behindDoc="0" locked="0" layoutInCell="1" allowOverlap="1" wp14:anchorId="1DDC2E10" wp14:editId="57EC3BCB">
+            <wp:simplePos x="0" y="0"/>
+            <wp:positionH relativeFrom="margin">
+              <wp:posOffset>-195590</wp:posOffset>
+            </wp:positionH>
+            <wp:positionV relativeFrom="paragraph">
+              <wp:posOffset>2788220</wp:posOffset>
+            </wp:positionV>
+            <wp:extent cx="9344137" cy="2732362"/>
+            <wp:effectExtent l="10478" t="0" r="952" b="953"/>
+            <wp:wrapNone/>
+            <wp:docPr id="7" name="Obrázek 7" descr="Graphical user interface, text, application, email&#10;&#10;Popis byl vytvořen automaticky"/>
+            <wp:cNvGraphicFramePr>
+              <a:graphicFrameLocks xmlns:a="http://schemas.openxmlformats.org/drawingml/2006/main" noChangeAspect="1"/>
+            </wp:cNvGraphicFramePr>
+            <a:graphic xmlns:a="http://schemas.openxmlformats.org/drawingml/2006/main">
+              <a:graphicData uri="http://schemas.openxmlformats.org/drawingml/2006/picture">
+                <pic:pic xmlns:pic="http://schemas.openxmlformats.org/drawingml/2006/picture">
+                  <pic:nvPicPr>
+                    <pic:cNvPr id="7" name="Obrázek 7" descr="Graphical user interface, text, application, email&#10;&#10;Popis byl vytvořen automaticky"/>
+                    <pic:cNvPicPr/>
+                  </pic:nvPicPr>
+                  <pic:blipFill>
+                    <a:blip r:embed="rId11">
+                      <a:extLst>
+                        <a:ext uri="{28A0092B-C50C-407E-A947-70E740481C1C}">
+                          <a14:useLocalDpi xmlns:a14="http://schemas.microsoft.com/office/drawing/2010/main" val="0"/>
+                        </a:ext>
+                      </a:extLst>
+                    </a:blip>
+                    <a:stretch>
+                      <a:fillRect/>
+                    </a:stretch>
+                  </pic:blipFill>
+                  <pic:spPr>
+                    <a:xfrm rot="5400000">
+                      <a:off x="0" y="0"/>
+                      <a:ext cx="9350886" cy="2734335"/>
+                    </a:xfrm>
+                    <a:prstGeom prst="rect">
+                      <a:avLst/>
+                    </a:prstGeom>
+                  </pic:spPr>
+                </pic:pic>
+              </a:graphicData>
+            </a:graphic>
+            <wp14:sizeRelH relativeFrom="margin">
+              <wp14:pctWidth>0</wp14:pctWidth>
+            </wp14:sizeRelH>
+            <wp14:sizeRelV relativeFrom="margin">
+              <wp14:pctHeight>0</wp14:pctHeight>
+            </wp14:sizeRelV>
+          </wp:anchor>
+        </w:drawing>
+      </w:r>
+      <w:r>
+        <w:rPr>
+          <w:noProof/>
+        </w:rPr>
+        <w:drawing>
+          <wp:anchor distT="0" distB="0" distL="114300" distR="114300" simplePos="0" relativeHeight="251662336" behindDoc="0" locked="0" layoutInCell="1" allowOverlap="1" wp14:anchorId="6F887B45" wp14:editId="12BC2150">
+            <wp:simplePos x="0" y="0"/>
+            <wp:positionH relativeFrom="margin">
+              <wp:posOffset>-3591977</wp:posOffset>
+            </wp:positionH>
+            <wp:positionV relativeFrom="paragraph">
+              <wp:posOffset>2567598</wp:posOffset>
+            </wp:positionV>
+            <wp:extent cx="9275905" cy="3112780"/>
+            <wp:effectExtent l="0" t="4762" r="0" b="0"/>
+            <wp:wrapNone/>
+            <wp:docPr id="6" name="Obrázek 6" descr="Graphical user interface, application&#10;&#10;Popis byl vytvořen automaticky"/>
+            <wp:cNvGraphicFramePr>
+              <a:graphicFrameLocks xmlns:a="http://schemas.openxmlformats.org/drawingml/2006/main" noChangeAspect="1"/>
+            </wp:cNvGraphicFramePr>
+            <a:graphic xmlns:a="http://schemas.openxmlformats.org/drawingml/2006/main">
+              <a:graphicData uri="http://schemas.openxmlformats.org/drawingml/2006/picture">
+                <pic:pic xmlns:pic="http://schemas.openxmlformats.org/drawingml/2006/picture">
+                  <pic:nvPicPr>
+                    <pic:cNvPr id="6" name="Obrázek 6" descr="Graphical user interface, application&#10;&#10;Popis byl vytvořen automaticky"/>
+                    <pic:cNvPicPr/>
+                  </pic:nvPicPr>
+                  <pic:blipFill>
+                    <a:blip r:embed="rId12">
+                      <a:extLst>
+                        <a:ext uri="{28A0092B-C50C-407E-A947-70E740481C1C}">
+                          <a14:useLocalDpi xmlns:a14="http://schemas.microsoft.com/office/drawing/2010/main" val="0"/>
+                        </a:ext>
+                      </a:extLst>
+                    </a:blip>
+                    <a:stretch>
+                      <a:fillRect/>
+                    </a:stretch>
+                  </pic:blipFill>
+                  <pic:spPr>
+                    <a:xfrm rot="5400000">
+                      <a:off x="0" y="0"/>
+                      <a:ext cx="9275905" cy="3112780"/>
+                    </a:xfrm>
+                    <a:prstGeom prst="rect">
+                      <a:avLst/>
+                    </a:prstGeom>
+                  </pic:spPr>
+                </pic:pic>
+              </a:graphicData>
+            </a:graphic>
+            <wp14:sizeRelH relativeFrom="margin">
+              <wp14:pctWidth>0</wp14:pctWidth>
+            </wp14:sizeRelH>
+            <wp14:sizeRelV relativeFrom="margin">
+              <wp14:pctHeight>0</wp14:pctHeight>
+            </wp14:sizeRelV>
+          </wp:anchor>
+        </w:drawing>
+      </w:r>
+      <w:r>
+        <w:rPr>
+          <w:lang w:val="cs-CZ"/>
+        </w:rPr>
+        <w:br w:type="page"/>
+      </w:r>
     </w:p>
     <w:p>
       <w:pPr>
@@ -3841,6 +4305,7 @@
         <w:rPr>
           <w:lang w:val="cs-CZ"/>
         </w:rPr>
+        <w:lastRenderedPageBreak/>
         <w:t>Struktura projektu</w:t>
       </w:r>
     </w:p>
@@ -4508,9 +4973,951 @@
         </w:rPr>
         <w:t xml:space="preserve"> s počáteční prioritou 0. Postfix operátory nepodporují prioritu a jsou tedy aplikovány pouze na "ukončující výraz" nebo další postfix operátor.</w:t>
       </w:r>
+      <w:r>
+        <w:rPr>
+          <w:lang w:val="cs-CZ"/>
+        </w:rPr>
+        <w:br/>
+      </w:r>
+    </w:p>
+    <w:p>
+      <w:pPr>
+        <w:pStyle w:val="Nadpis1"/>
+        <w:rPr>
+          <w:lang w:val="cs-CZ"/>
+        </w:rPr>
+      </w:pPr>
+      <w:r>
+        <w:rPr>
+          <w:lang w:val="cs-CZ"/>
+        </w:rPr>
+        <w:t>Abstraktní syntaktický strom</w:t>
+      </w:r>
+    </w:p>
+    <w:p>
+      <w:pPr>
+        <w:rPr>
+          <w:lang w:val="cs-CZ"/>
+        </w:rPr>
+      </w:pPr>
+      <w:r>
+        <w:rPr>
+          <w:lang w:val="cs-CZ"/>
+        </w:rPr>
+        <w:t>Pro návrh stromu je využito principů tříd OOP včetně virtuálních metod.</w:t>
+      </w:r>
+    </w:p>
+    <w:p>
+      <w:pPr>
+        <w:rPr>
+          <w:lang w:val="cs-CZ"/>
+        </w:rPr>
+      </w:pPr>
+      <w:r>
+        <w:rPr>
+          <w:lang w:val="cs-CZ"/>
+        </w:rPr>
+        <w:t>Hierarchie tříd je následující</w:t>
+      </w:r>
+    </w:p>
+    <w:p>
+      <w:pPr>
+        <w:pStyle w:val="Odstavecseseznamem"/>
+        <w:numPr>
+          <w:ilvl w:val="0"/>
+          <w:numId w:val="1"/>
+        </w:numPr>
+        <w:rPr>
+          <w:lang w:val="cs-CZ"/>
+        </w:rPr>
+      </w:pPr>
+      <w:proofErr w:type="spellStart"/>
+      <w:r>
+        <w:rPr>
+          <w:lang w:val="cs-CZ"/>
+        </w:rPr>
+        <w:t>Statement</w:t>
+      </w:r>
+      <w:proofErr w:type="spellEnd"/>
+      <w:r>
+        <w:rPr>
+          <w:lang w:val="cs-CZ"/>
+        </w:rPr>
+        <w:t xml:space="preserve"> (s metodami </w:t>
+      </w:r>
+      <w:proofErr w:type="spellStart"/>
+      <w:r>
+        <w:rPr>
+          <w:lang w:val="cs-CZ"/>
+        </w:rPr>
+        <w:t>serialize</w:t>
+      </w:r>
+      <w:proofErr w:type="spellEnd"/>
+      <w:r>
+        <w:rPr>
+          <w:lang w:val="cs-CZ"/>
+        </w:rPr>
+        <w:t xml:space="preserve">, </w:t>
+      </w:r>
+      <w:proofErr w:type="spellStart"/>
+      <w:r>
+        <w:rPr>
+          <w:lang w:val="cs-CZ"/>
+        </w:rPr>
+        <w:t>getChildren</w:t>
+      </w:r>
+      <w:proofErr w:type="spellEnd"/>
+      <w:r>
+        <w:rPr>
+          <w:lang w:val="cs-CZ"/>
+        </w:rPr>
+        <w:t xml:space="preserve">, </w:t>
+      </w:r>
+      <w:proofErr w:type="spellStart"/>
+      <w:r>
+        <w:rPr>
+          <w:lang w:val="cs-CZ"/>
+        </w:rPr>
+        <w:t>duplicate</w:t>
+      </w:r>
+      <w:proofErr w:type="spellEnd"/>
+      <w:r>
+        <w:rPr>
+          <w:lang w:val="cs-CZ"/>
+        </w:rPr>
+        <w:t>, free)</w:t>
+      </w:r>
+    </w:p>
+    <w:p>
+      <w:pPr>
+        <w:pStyle w:val="Odstavecseseznamem"/>
+        <w:numPr>
+          <w:ilvl w:val="1"/>
+          <w:numId w:val="1"/>
+        </w:numPr>
+        <w:rPr>
+          <w:lang w:val="cs-CZ"/>
+        </w:rPr>
+      </w:pPr>
+      <w:proofErr w:type="spellStart"/>
+      <w:r>
+        <w:rPr>
+          <w:lang w:val="cs-CZ"/>
+        </w:rPr>
+        <w:t>StatementList</w:t>
+      </w:r>
+      <w:proofErr w:type="spellEnd"/>
+      <w:r>
+        <w:rPr>
+          <w:lang w:val="cs-CZ"/>
+        </w:rPr>
+        <w:t xml:space="preserve"> (s </w:t>
+      </w:r>
+      <w:proofErr w:type="spellStart"/>
+      <w:r>
+        <w:rPr>
+          <w:lang w:val="cs-CZ"/>
+        </w:rPr>
+        <w:t>metoddami</w:t>
+      </w:r>
+      <w:proofErr w:type="spellEnd"/>
+      <w:r>
+        <w:rPr>
+          <w:lang w:val="cs-CZ"/>
+        </w:rPr>
+        <w:t xml:space="preserve"> </w:t>
+      </w:r>
+      <w:proofErr w:type="spellStart"/>
+      <w:r>
+        <w:rPr>
+          <w:lang w:val="cs-CZ"/>
+        </w:rPr>
+        <w:t>addStatement</w:t>
+      </w:r>
+      <w:proofErr w:type="spellEnd"/>
+      <w:r>
+        <w:rPr>
+          <w:lang w:val="cs-CZ"/>
+        </w:rPr>
+        <w:t xml:space="preserve">, </w:t>
+      </w:r>
+      <w:proofErr w:type="spellStart"/>
+      <w:r>
+        <w:rPr>
+          <w:lang w:val="cs-CZ"/>
+        </w:rPr>
+        <w:t>append</w:t>
+      </w:r>
+      <w:proofErr w:type="spellEnd"/>
+      <w:r>
+        <w:rPr>
+          <w:lang w:val="cs-CZ"/>
+        </w:rPr>
+        <w:t>)</w:t>
+      </w:r>
+    </w:p>
+    <w:p>
+      <w:pPr>
+        <w:pStyle w:val="Odstavecseseznamem"/>
+        <w:numPr>
+          <w:ilvl w:val="1"/>
+          <w:numId w:val="1"/>
+        </w:numPr>
+        <w:rPr>
+          <w:lang w:val="cs-CZ"/>
+        </w:rPr>
+      </w:pPr>
+      <w:proofErr w:type="spellStart"/>
+      <w:r>
+        <w:rPr>
+          <w:lang w:val="cs-CZ"/>
+        </w:rPr>
+        <w:t>Expression</w:t>
+      </w:r>
+      <w:proofErr w:type="spellEnd"/>
+      <w:r>
+        <w:rPr>
+          <w:lang w:val="cs-CZ"/>
+        </w:rPr>
+        <w:t xml:space="preserve"> (s metodou </w:t>
+      </w:r>
+      <w:proofErr w:type="spellStart"/>
+      <w:r>
+        <w:rPr>
+          <w:lang w:val="cs-CZ"/>
+        </w:rPr>
+        <w:t>getType</w:t>
+      </w:r>
+      <w:proofErr w:type="spellEnd"/>
+      <w:r>
+        <w:rPr>
+          <w:lang w:val="cs-CZ"/>
+        </w:rPr>
+        <w:t>)</w:t>
+      </w:r>
+    </w:p>
+    <w:p>
+      <w:pPr>
+        <w:pStyle w:val="Odstavecseseznamem"/>
+        <w:numPr>
+          <w:ilvl w:val="2"/>
+          <w:numId w:val="1"/>
+        </w:numPr>
+        <w:rPr>
+          <w:lang w:val="cs-CZ"/>
+        </w:rPr>
+      </w:pPr>
+      <w:proofErr w:type="spellStart"/>
+      <w:r>
+        <w:rPr>
+          <w:lang w:val="cs-CZ"/>
+        </w:rPr>
+        <w:t>Expression</w:t>
+      </w:r>
+      <w:proofErr w:type="spellEnd"/>
+      <w:r>
+        <w:rPr>
+          <w:lang w:val="cs-CZ"/>
+        </w:rPr>
+        <w:t>__</w:t>
+      </w:r>
+      <w:proofErr w:type="spellStart"/>
+      <w:r>
+        <w:rPr>
+          <w:lang w:val="cs-CZ"/>
+        </w:rPr>
+        <w:t>Constant</w:t>
+      </w:r>
+      <w:proofErr w:type="spellEnd"/>
+    </w:p>
+    <w:p>
+      <w:pPr>
+        <w:pStyle w:val="Odstavecseseznamem"/>
+        <w:numPr>
+          <w:ilvl w:val="2"/>
+          <w:numId w:val="1"/>
+        </w:numPr>
+        <w:rPr>
+          <w:lang w:val="cs-CZ"/>
+        </w:rPr>
+      </w:pPr>
+      <w:proofErr w:type="spellStart"/>
+      <w:r>
+        <w:rPr>
+          <w:lang w:val="cs-CZ"/>
+        </w:rPr>
+        <w:t>Expression</w:t>
+      </w:r>
+      <w:proofErr w:type="spellEnd"/>
+      <w:r>
+        <w:rPr>
+          <w:lang w:val="cs-CZ"/>
+        </w:rPr>
+        <w:t>__</w:t>
+      </w:r>
+      <w:proofErr w:type="spellStart"/>
+      <w:r>
+        <w:rPr>
+          <w:lang w:val="cs-CZ"/>
+        </w:rPr>
+        <w:t>Variable</w:t>
+      </w:r>
+      <w:proofErr w:type="spellEnd"/>
+    </w:p>
+    <w:p>
+      <w:pPr>
+        <w:pStyle w:val="Odstavecseseznamem"/>
+        <w:numPr>
+          <w:ilvl w:val="2"/>
+          <w:numId w:val="1"/>
+        </w:numPr>
+        <w:rPr>
+          <w:lang w:val="cs-CZ"/>
+        </w:rPr>
+      </w:pPr>
+      <w:proofErr w:type="spellStart"/>
+      <w:r>
+        <w:rPr>
+          <w:lang w:val="cs-CZ"/>
+        </w:rPr>
+        <w:t>Expression</w:t>
+      </w:r>
+      <w:proofErr w:type="spellEnd"/>
+      <w:r>
+        <w:rPr>
+          <w:lang w:val="cs-CZ"/>
+        </w:rPr>
+        <w:t>__</w:t>
+      </w:r>
+      <w:proofErr w:type="spellStart"/>
+      <w:r>
+        <w:rPr>
+          <w:lang w:val="cs-CZ"/>
+        </w:rPr>
+        <w:t>FunctionCall</w:t>
+      </w:r>
+      <w:proofErr w:type="spellEnd"/>
+      <w:r>
+        <w:rPr>
+          <w:lang w:val="cs-CZ"/>
+        </w:rPr>
+        <w:t xml:space="preserve"> (s metodou </w:t>
+      </w:r>
+      <w:proofErr w:type="spellStart"/>
+      <w:r>
+        <w:rPr>
+          <w:lang w:val="cs-CZ"/>
+        </w:rPr>
+        <w:t>addArgument</w:t>
+      </w:r>
+      <w:proofErr w:type="spellEnd"/>
+      <w:r>
+        <w:rPr>
+          <w:lang w:val="cs-CZ"/>
+        </w:rPr>
+        <w:t>)</w:t>
+      </w:r>
+    </w:p>
+    <w:p>
+      <w:pPr>
+        <w:pStyle w:val="Odstavecseseznamem"/>
+        <w:numPr>
+          <w:ilvl w:val="2"/>
+          <w:numId w:val="1"/>
+        </w:numPr>
+        <w:rPr>
+          <w:lang w:val="cs-CZ"/>
+        </w:rPr>
+      </w:pPr>
+      <w:proofErr w:type="spellStart"/>
+      <w:r>
+        <w:rPr>
+          <w:lang w:val="cs-CZ"/>
+        </w:rPr>
+        <w:t>Expression</w:t>
+      </w:r>
+      <w:proofErr w:type="spellEnd"/>
+      <w:r>
+        <w:rPr>
+          <w:lang w:val="cs-CZ"/>
+        </w:rPr>
+        <w:t>__</w:t>
+      </w:r>
+      <w:proofErr w:type="spellStart"/>
+      <w:r>
+        <w:rPr>
+          <w:lang w:val="cs-CZ"/>
+        </w:rPr>
+        <w:t>BinaryOperator</w:t>
+      </w:r>
+      <w:proofErr w:type="spellEnd"/>
+    </w:p>
+    <w:p>
+      <w:pPr>
+        <w:pStyle w:val="Odstavecseseznamem"/>
+        <w:numPr>
+          <w:ilvl w:val="2"/>
+          <w:numId w:val="1"/>
+        </w:numPr>
+        <w:rPr>
+          <w:lang w:val="cs-CZ"/>
+        </w:rPr>
+      </w:pPr>
+      <w:proofErr w:type="spellStart"/>
+      <w:r>
+        <w:rPr>
+          <w:lang w:val="cs-CZ"/>
+        </w:rPr>
+        <w:t>Expression</w:t>
+      </w:r>
+      <w:proofErr w:type="spellEnd"/>
+      <w:r>
+        <w:rPr>
+          <w:lang w:val="cs-CZ"/>
+        </w:rPr>
+        <w:t>__</w:t>
+      </w:r>
+      <w:proofErr w:type="spellStart"/>
+      <w:r>
+        <w:rPr>
+          <w:lang w:val="cs-CZ"/>
+        </w:rPr>
+        <w:t>PrefixOperator</w:t>
+      </w:r>
+      <w:proofErr w:type="spellEnd"/>
+    </w:p>
+    <w:p>
+      <w:pPr>
+        <w:pStyle w:val="Odstavecseseznamem"/>
+        <w:numPr>
+          <w:ilvl w:val="2"/>
+          <w:numId w:val="1"/>
+        </w:numPr>
+        <w:rPr>
+          <w:lang w:val="cs-CZ"/>
+        </w:rPr>
+      </w:pPr>
+      <w:proofErr w:type="spellStart"/>
+      <w:r>
+        <w:rPr>
+          <w:lang w:val="cs-CZ"/>
+        </w:rPr>
+        <w:t>Expression</w:t>
+      </w:r>
+      <w:proofErr w:type="spellEnd"/>
+      <w:r>
+        <w:rPr>
+          <w:lang w:val="cs-CZ"/>
+        </w:rPr>
+        <w:t>__</w:t>
+      </w:r>
+      <w:proofErr w:type="spellStart"/>
+      <w:r>
+        <w:rPr>
+          <w:lang w:val="cs-CZ"/>
+        </w:rPr>
+        <w:t>PostfixOperator</w:t>
+      </w:r>
+      <w:proofErr w:type="spellEnd"/>
+    </w:p>
+    <w:p>
+      <w:pPr>
+        <w:pStyle w:val="Odstavecseseznamem"/>
+        <w:numPr>
+          <w:ilvl w:val="1"/>
+          <w:numId w:val="1"/>
+        </w:numPr>
+        <w:rPr>
+          <w:lang w:val="cs-CZ"/>
+        </w:rPr>
+      </w:pPr>
+      <w:proofErr w:type="spellStart"/>
+      <w:r>
+        <w:rPr>
+          <w:lang w:val="cs-CZ"/>
+        </w:rPr>
+        <w:t>StatementIf</w:t>
+      </w:r>
+      <w:proofErr w:type="spellEnd"/>
+    </w:p>
+    <w:p>
+      <w:pPr>
+        <w:pStyle w:val="Odstavecseseznamem"/>
+        <w:numPr>
+          <w:ilvl w:val="1"/>
+          <w:numId w:val="1"/>
+        </w:numPr>
+        <w:rPr>
+          <w:lang w:val="cs-CZ"/>
+        </w:rPr>
+      </w:pPr>
+      <w:proofErr w:type="spellStart"/>
+      <w:r>
+        <w:rPr>
+          <w:lang w:val="cs-CZ"/>
+        </w:rPr>
+        <w:t>StatementWhile</w:t>
+      </w:r>
+      <w:proofErr w:type="spellEnd"/>
+    </w:p>
+    <w:p>
+      <w:pPr>
+        <w:pStyle w:val="Odstavecseseznamem"/>
+        <w:numPr>
+          <w:ilvl w:val="1"/>
+          <w:numId w:val="1"/>
+        </w:numPr>
+        <w:rPr>
+          <w:lang w:val="cs-CZ"/>
+        </w:rPr>
+      </w:pPr>
+      <w:proofErr w:type="spellStart"/>
+      <w:r>
+        <w:rPr>
+          <w:lang w:val="cs-CZ"/>
+        </w:rPr>
+        <w:t>StatementFor</w:t>
+      </w:r>
+      <w:proofErr w:type="spellEnd"/>
+    </w:p>
+    <w:p>
+      <w:pPr>
+        <w:pStyle w:val="Odstavecseseznamem"/>
+        <w:numPr>
+          <w:ilvl w:val="1"/>
+          <w:numId w:val="1"/>
+        </w:numPr>
+        <w:rPr>
+          <w:lang w:val="cs-CZ"/>
+        </w:rPr>
+      </w:pPr>
+      <w:proofErr w:type="spellStart"/>
+      <w:r>
+        <w:rPr>
+          <w:lang w:val="cs-CZ"/>
+        </w:rPr>
+        <w:t>StatementReturn</w:t>
+      </w:r>
+      <w:proofErr w:type="spellEnd"/>
+    </w:p>
+    <w:p>
+      <w:pPr>
+        <w:pStyle w:val="Odstavecseseznamem"/>
+        <w:numPr>
+          <w:ilvl w:val="1"/>
+          <w:numId w:val="1"/>
+        </w:numPr>
+        <w:rPr>
+          <w:lang w:val="cs-CZ"/>
+        </w:rPr>
+      </w:pPr>
+      <w:proofErr w:type="spellStart"/>
+      <w:r>
+        <w:rPr>
+          <w:lang w:val="cs-CZ"/>
+        </w:rPr>
+        <w:t>StatementExit</w:t>
+      </w:r>
+      <w:proofErr w:type="spellEnd"/>
+    </w:p>
+    <w:p>
+      <w:pPr>
+        <w:pStyle w:val="Odstavecseseznamem"/>
+        <w:numPr>
+          <w:ilvl w:val="1"/>
+          <w:numId w:val="1"/>
+        </w:numPr>
+        <w:rPr>
+          <w:lang w:val="cs-CZ"/>
+        </w:rPr>
+      </w:pPr>
+      <w:proofErr w:type="spellStart"/>
+      <w:r>
+        <w:rPr>
+          <w:lang w:val="cs-CZ"/>
+        </w:rPr>
+        <w:t>StatementContinue</w:t>
+      </w:r>
+      <w:proofErr w:type="spellEnd"/>
+    </w:p>
+    <w:p>
+      <w:pPr>
+        <w:pStyle w:val="Odstavecseseznamem"/>
+        <w:numPr>
+          <w:ilvl w:val="1"/>
+          <w:numId w:val="1"/>
+        </w:numPr>
+        <w:rPr>
+          <w:lang w:val="cs-CZ"/>
+        </w:rPr>
+      </w:pPr>
+      <w:proofErr w:type="spellStart"/>
+      <w:r>
+        <w:rPr>
+          <w:lang w:val="cs-CZ"/>
+        </w:rPr>
+        <w:t>StatementBreak</w:t>
+      </w:r>
+      <w:proofErr w:type="spellEnd"/>
+    </w:p>
+    <w:p>
+      <w:pPr>
+        <w:pStyle w:val="Odstavecseseznamem"/>
+        <w:numPr>
+          <w:ilvl w:val="1"/>
+          <w:numId w:val="1"/>
+        </w:numPr>
+        <w:rPr>
+          <w:lang w:val="cs-CZ"/>
+        </w:rPr>
+      </w:pPr>
+      <w:proofErr w:type="spellStart"/>
+      <w:r>
+        <w:rPr>
+          <w:lang w:val="cs-CZ"/>
+        </w:rPr>
+        <w:t>Function</w:t>
+      </w:r>
+      <w:proofErr w:type="spellEnd"/>
+      <w:r>
+        <w:rPr>
+          <w:lang w:val="cs-CZ"/>
+        </w:rPr>
+        <w:t xml:space="preserve"> (s metodou </w:t>
+      </w:r>
+      <w:proofErr w:type="spellStart"/>
+      <w:r>
+        <w:rPr>
+          <w:lang w:val="cs-CZ"/>
+        </w:rPr>
+        <w:t>addParameter</w:t>
+      </w:r>
+      <w:proofErr w:type="spellEnd"/>
+      <w:r>
+        <w:rPr>
+          <w:lang w:val="cs-CZ"/>
+        </w:rPr>
+        <w:t>)</w:t>
+      </w:r>
+    </w:p>
+    <w:p>
+      <w:pPr>
+        <w:rPr>
+          <w:lang w:val="cs-CZ"/>
+        </w:rPr>
+      </w:pPr>
+      <w:r>
+        <w:rPr>
+          <w:lang w:val="cs-CZ"/>
+        </w:rPr>
+        <w:br w:type="page"/>
+      </w:r>
+    </w:p>
+    <w:p>
+      <w:pPr>
+        <w:pStyle w:val="Nadpis1"/>
+        <w:rPr>
+          <w:lang w:val="cs-CZ"/>
+        </w:rPr>
+      </w:pPr>
+      <w:r>
+        <w:rPr>
+          <w:lang w:val="cs-CZ"/>
+        </w:rPr>
+        <w:lastRenderedPageBreak/>
+        <w:t>Optimalizátor</w:t>
+      </w:r>
+    </w:p>
+    <w:p>
+      <w:pPr>
+        <w:rPr>
+          <w:lang w:val="cs-CZ"/>
+        </w:rPr>
+      </w:pPr>
+      <w:r>
+        <w:rPr>
+          <w:lang w:val="cs-CZ"/>
+        </w:rPr>
+        <w:t>Optimalizátor pracuje pouze na úrovni syntaktického stromu a obsahuje následující optimalizace:</w:t>
+      </w:r>
+    </w:p>
+    <w:p>
+      <w:pPr>
+        <w:pStyle w:val="Odstavecseseznamem"/>
+        <w:numPr>
+          <w:ilvl w:val="0"/>
+          <w:numId w:val="3"/>
+        </w:numPr>
+        <w:rPr>
+          <w:lang w:val="cs-CZ"/>
+        </w:rPr>
+      </w:pPr>
+      <w:r>
+        <w:rPr>
+          <w:lang w:val="cs-CZ"/>
+        </w:rPr>
+        <w:t>Přetypování konstant</w:t>
+      </w:r>
+    </w:p>
+    <w:p>
+      <w:pPr>
+        <w:pStyle w:val="Odstavecseseznamem"/>
+        <w:numPr>
+          <w:ilvl w:val="0"/>
+          <w:numId w:val="3"/>
+        </w:numPr>
+        <w:rPr>
+          <w:lang w:val="cs-CZ"/>
+        </w:rPr>
+      </w:pPr>
+      <w:r>
+        <w:rPr>
+          <w:lang w:val="cs-CZ"/>
+        </w:rPr>
+        <w:t>Výpočet konstantních výrazů</w:t>
+      </w:r>
+    </w:p>
+    <w:p>
+      <w:pPr>
+        <w:pStyle w:val="Odstavecseseznamem"/>
+        <w:numPr>
+          <w:ilvl w:val="0"/>
+          <w:numId w:val="3"/>
+        </w:numPr>
+        <w:rPr>
+          <w:lang w:val="cs-CZ"/>
+        </w:rPr>
+      </w:pPr>
+      <w:r>
+        <w:rPr>
+          <w:lang w:val="cs-CZ"/>
+        </w:rPr>
+        <w:t xml:space="preserve">Vykonání příkazu </w:t>
+      </w:r>
+      <w:proofErr w:type="spellStart"/>
+      <w:r>
+        <w:rPr>
+          <w:lang w:val="cs-CZ"/>
+        </w:rPr>
+        <w:t>if</w:t>
+      </w:r>
+      <w:proofErr w:type="spellEnd"/>
+      <w:r>
+        <w:rPr>
+          <w:lang w:val="cs-CZ"/>
+        </w:rPr>
+        <w:t xml:space="preserve"> s konstantní podmínkou</w:t>
+      </w:r>
+    </w:p>
+    <w:p>
+      <w:pPr>
+        <w:pStyle w:val="Odstavecseseznamem"/>
+        <w:numPr>
+          <w:ilvl w:val="0"/>
+          <w:numId w:val="3"/>
+        </w:numPr>
+        <w:rPr>
+          <w:lang w:val="cs-CZ"/>
+        </w:rPr>
+      </w:pPr>
+      <w:r>
+        <w:rPr>
+          <w:lang w:val="cs-CZ"/>
+        </w:rPr>
+        <w:t>Vykonání vestavěných funkcí s konstantními parametry</w:t>
+      </w:r>
+    </w:p>
+    <w:p>
+      <w:pPr>
+        <w:pStyle w:val="Odstavecseseznamem"/>
+        <w:numPr>
+          <w:ilvl w:val="0"/>
+          <w:numId w:val="3"/>
+        </w:numPr>
+        <w:rPr>
+          <w:lang w:val="cs-CZ"/>
+        </w:rPr>
+      </w:pPr>
+      <w:r>
+        <w:rPr>
+          <w:lang w:val="cs-CZ"/>
+        </w:rPr>
+        <w:t xml:space="preserve">Odstranění kódu po příkazech return, </w:t>
+      </w:r>
+      <w:proofErr w:type="spellStart"/>
+      <w:r>
+        <w:rPr>
+          <w:lang w:val="cs-CZ"/>
+        </w:rPr>
+        <w:t>break</w:t>
+      </w:r>
+      <w:proofErr w:type="spellEnd"/>
+      <w:r>
+        <w:rPr>
+          <w:lang w:val="cs-CZ"/>
+        </w:rPr>
+        <w:t xml:space="preserve"> a </w:t>
+      </w:r>
+      <w:proofErr w:type="spellStart"/>
+      <w:r>
+        <w:rPr>
+          <w:lang w:val="cs-CZ"/>
+        </w:rPr>
+        <w:t>continue</w:t>
+      </w:r>
+      <w:proofErr w:type="spellEnd"/>
+    </w:p>
+    <w:p>
+      <w:pPr>
+        <w:pStyle w:val="Odstavecseseznamem"/>
+        <w:numPr>
+          <w:ilvl w:val="0"/>
+          <w:numId w:val="3"/>
+        </w:numPr>
+        <w:rPr>
+          <w:lang w:val="cs-CZ"/>
+        </w:rPr>
+      </w:pPr>
+      <w:r>
+        <w:rPr>
+          <w:lang w:val="cs-CZ"/>
+        </w:rPr>
+        <w:t>Vyhodnocení některých výrazů s nedefinovanou proměnou jako chyba</w:t>
+      </w:r>
+    </w:p>
+    <w:p>
+      <w:pPr>
+        <w:pStyle w:val="Odstavecseseznamem"/>
+        <w:numPr>
+          <w:ilvl w:val="0"/>
+          <w:numId w:val="3"/>
+        </w:numPr>
+        <w:rPr>
+          <w:lang w:val="cs-CZ"/>
+        </w:rPr>
+      </w:pPr>
+      <w:r>
+        <w:rPr>
+          <w:lang w:val="cs-CZ"/>
+        </w:rPr>
+        <w:t>Rozvinutí smyček</w:t>
+      </w:r>
+    </w:p>
+    <w:p>
+      <w:pPr>
+        <w:pStyle w:val="Odstavecseseznamem"/>
+        <w:numPr>
+          <w:ilvl w:val="0"/>
+          <w:numId w:val="3"/>
+        </w:numPr>
+        <w:rPr>
+          <w:lang w:val="cs-CZ"/>
+        </w:rPr>
+      </w:pPr>
+      <w:r>
+        <w:rPr>
+          <w:lang w:val="cs-CZ"/>
+        </w:rPr>
+        <w:t>Odstranění zbytečných přiřazení</w:t>
+      </w:r>
+    </w:p>
+    <w:p>
+      <w:pPr>
+        <w:pStyle w:val="Odstavecseseznamem"/>
+        <w:numPr>
+          <w:ilvl w:val="0"/>
+          <w:numId w:val="3"/>
+        </w:numPr>
+        <w:rPr>
+          <w:lang w:val="cs-CZ"/>
+        </w:rPr>
+      </w:pPr>
+      <w:r>
+        <w:rPr>
+          <w:lang w:val="cs-CZ"/>
+        </w:rPr>
+        <w:t>Propagaci konstant</w:t>
+      </w:r>
+    </w:p>
+    <w:p>
+      <w:pPr>
+        <w:pStyle w:val="Odstavecseseznamem"/>
+        <w:numPr>
+          <w:ilvl w:val="0"/>
+          <w:numId w:val="3"/>
+        </w:numPr>
+        <w:rPr>
+          <w:lang w:val="cs-CZ"/>
+        </w:rPr>
+      </w:pPr>
+      <w:r>
+        <w:rPr>
+          <w:lang w:val="cs-CZ"/>
+        </w:rPr>
+        <w:t xml:space="preserve">Spojování příkazů </w:t>
+      </w:r>
+      <w:proofErr w:type="spellStart"/>
+      <w:r>
+        <w:rPr>
+          <w:lang w:val="cs-CZ"/>
+        </w:rPr>
+        <w:t>write</w:t>
+      </w:r>
+      <w:proofErr w:type="spellEnd"/>
+      <w:r>
+        <w:rPr>
+          <w:lang w:val="cs-CZ"/>
+        </w:rPr>
+        <w:t xml:space="preserve"> dohromady</w:t>
+      </w:r>
+    </w:p>
+    <w:p>
+      <w:pPr>
+        <w:rPr>
+          <w:lang w:val="cs-CZ"/>
+        </w:rPr>
+      </w:pPr>
+    </w:p>
+    <w:p>
+      <w:pPr>
+        <w:rPr>
+          <w:lang w:val="cs-CZ"/>
+        </w:rPr>
+      </w:pPr>
+      <w:r>
+        <w:rPr>
+          <w:lang w:val="cs-CZ"/>
+        </w:rPr>
+        <w:t xml:space="preserve">Tyto optimalizace jsou </w:t>
+      </w:r>
+      <w:r>
+        <w:rPr>
+          <w:lang w:val="cs-CZ"/>
+        </w:rPr>
+        <w:t>prováděny,</w:t>
+      </w:r>
+      <w:r>
+        <w:rPr>
+          <w:lang w:val="cs-CZ"/>
+        </w:rPr>
+        <w:t xml:space="preserve"> dokud nejsou všechny hotové nebo dokud </w:t>
+      </w:r>
+      <w:proofErr w:type="gramStart"/>
+      <w:r>
+        <w:rPr>
+          <w:lang w:val="cs-CZ"/>
+        </w:rPr>
+        <w:t>nevyprší</w:t>
+      </w:r>
+      <w:proofErr w:type="gramEnd"/>
+      <w:r>
+        <w:rPr>
+          <w:lang w:val="cs-CZ"/>
+        </w:rPr>
+        <w:t xml:space="preserve"> časovač omezující množství optimalizací.</w:t>
+      </w:r>
     </w:p>
     <w:sectPr>
-      <w:type w:val="continuous"/>
       <w:pgSz w:w="12240" w:h="15840"/>
       <w:pgMar w:top="1440" w:right="1440" w:bottom="1440" w:left="1440" w:header="720" w:footer="720" w:gutter="0"/>
       <w:cols w:space="720"/>
@@ -4525,7 +5932,7 @@
   <w:abstractNum w:abstractNumId="0" w15:restartNumberingAfterBreak="0">
     <w:nsid w:val="0F056356"/>
     <w:multiLevelType w:val="hybridMultilevel"/>
-    <w:tmpl w:val="44640E80"/>
+    <w:tmpl w:val="CBF04A8E"/>
     <w:lvl w:ilvl="0" w:tplc="04050001">
       <w:start w:val="1"/>
       <w:numFmt w:val="bullet"/>
@@ -4538,16 +5945,15 @@
         <w:rFonts w:ascii="Symbol" w:hAnsi="Symbol" w:hint="default"/>
       </w:rPr>
     </w:lvl>
-    <w:lvl w:ilvl="1" w:tplc="04050003" w:tentative="1">
-      <w:start w:val="1"/>
+    <w:lvl w:ilvl="1" w:tplc="C2B071F2">
       <w:numFmt w:val="bullet"/>
-      <w:lvlText w:val="o"/>
+      <w:lvlText w:val="-"/>
       <w:lvlJc w:val="left"/>
       <w:pPr>
         <w:ind w:left="1440" w:hanging="360"/>
       </w:pPr>
       <w:rPr>
-        <w:rFonts w:ascii="Courier New" w:hAnsi="Courier New" w:cs="Courier New" w:hint="default"/>
+        <w:rFonts w:ascii="Calibri" w:eastAsiaTheme="minorHAnsi" w:hAnsi="Calibri" w:cs="Calibri" w:hint="default"/>
       </w:rPr>
     </w:lvl>
     <w:lvl w:ilvl="2" w:tplc="04050005" w:tentative="1">
@@ -4863,7 +6269,7 @@
   <w:abstractNum w:abstractNumId="3" w15:restartNumberingAfterBreak="0">
     <w:nsid w:val="442862F3"/>
     <w:multiLevelType w:val="hybridMultilevel"/>
-    <w:tmpl w:val="81F88C26"/>
+    <w:tmpl w:val="361C4E9E"/>
     <w:lvl w:ilvl="0" w:tplc="04050001">
       <w:start w:val="1"/>
       <w:numFmt w:val="bullet"/>
@@ -4888,16 +6294,15 @@
         <w:rFonts w:ascii="Courier New" w:hAnsi="Courier New" w:cs="Courier New" w:hint="default"/>
       </w:rPr>
     </w:lvl>
-    <w:lvl w:ilvl="2" w:tplc="04050005" w:tentative="1">
-      <w:start w:val="1"/>
+    <w:lvl w:ilvl="2" w:tplc="FE92CBE4">
       <w:numFmt w:val="bullet"/>
-      <w:lvlText w:val=""/>
+      <w:lvlText w:val="-"/>
       <w:lvlJc w:val="left"/>
       <w:pPr>
         <w:ind w:left="2160" w:hanging="360"/>
       </w:pPr>
       <w:rPr>
-        <w:rFonts w:ascii="Wingdings" w:hAnsi="Wingdings" w:hint="default"/>
+        <w:rFonts w:ascii="Calibri" w:eastAsiaTheme="minorHAnsi" w:hAnsi="Calibri" w:cs="Calibri" w:hint="default"/>
       </w:rPr>
     </w:lvl>
     <w:lvl w:ilvl="3" w:tplc="04050001" w:tentative="1">
@@ -5087,6 +6492,119 @@
     </w:lvl>
   </w:abstractNum>
   <w:abstractNum w:abstractNumId="5" w15:restartNumberingAfterBreak="0">
+    <w:nsid w:val="599151BA"/>
+    <w:multiLevelType w:val="hybridMultilevel"/>
+    <w:tmpl w:val="3484FE9E"/>
+    <w:lvl w:ilvl="0" w:tplc="04050001">
+      <w:start w:val="1"/>
+      <w:numFmt w:val="bullet"/>
+      <w:lvlText w:val=""/>
+      <w:lvlJc w:val="left"/>
+      <w:pPr>
+        <w:ind w:left="720" w:hanging="360"/>
+      </w:pPr>
+      <w:rPr>
+        <w:rFonts w:ascii="Symbol" w:hAnsi="Symbol" w:hint="default"/>
+      </w:rPr>
+    </w:lvl>
+    <w:lvl w:ilvl="1" w:tplc="04050003" w:tentative="1">
+      <w:start w:val="1"/>
+      <w:numFmt w:val="bullet"/>
+      <w:lvlText w:val="o"/>
+      <w:lvlJc w:val="left"/>
+      <w:pPr>
+        <w:ind w:left="1440" w:hanging="360"/>
+      </w:pPr>
+      <w:rPr>
+        <w:rFonts w:ascii="Courier New" w:hAnsi="Courier New" w:cs="Courier New" w:hint="default"/>
+      </w:rPr>
+    </w:lvl>
+    <w:lvl w:ilvl="2" w:tplc="04050005" w:tentative="1">
+      <w:start w:val="1"/>
+      <w:numFmt w:val="bullet"/>
+      <w:lvlText w:val=""/>
+      <w:lvlJc w:val="left"/>
+      <w:pPr>
+        <w:ind w:left="2160" w:hanging="360"/>
+      </w:pPr>
+      <w:rPr>
+        <w:rFonts w:ascii="Wingdings" w:hAnsi="Wingdings" w:hint="default"/>
+      </w:rPr>
+    </w:lvl>
+    <w:lvl w:ilvl="3" w:tplc="04050001" w:tentative="1">
+      <w:start w:val="1"/>
+      <w:numFmt w:val="bullet"/>
+      <w:lvlText w:val=""/>
+      <w:lvlJc w:val="left"/>
+      <w:pPr>
+        <w:ind w:left="2880" w:hanging="360"/>
+      </w:pPr>
+      <w:rPr>
+        <w:rFonts w:ascii="Symbol" w:hAnsi="Symbol" w:hint="default"/>
+      </w:rPr>
+    </w:lvl>
+    <w:lvl w:ilvl="4" w:tplc="04050003" w:tentative="1">
+      <w:start w:val="1"/>
+      <w:numFmt w:val="bullet"/>
+      <w:lvlText w:val="o"/>
+      <w:lvlJc w:val="left"/>
+      <w:pPr>
+        <w:ind w:left="3600" w:hanging="360"/>
+      </w:pPr>
+      <w:rPr>
+        <w:rFonts w:ascii="Courier New" w:hAnsi="Courier New" w:cs="Courier New" w:hint="default"/>
+      </w:rPr>
+    </w:lvl>
+    <w:lvl w:ilvl="5" w:tplc="04050005" w:tentative="1">
+      <w:start w:val="1"/>
+      <w:numFmt w:val="bullet"/>
+      <w:lvlText w:val=""/>
+      <w:lvlJc w:val="left"/>
+      <w:pPr>
+        <w:ind w:left="4320" w:hanging="360"/>
+      </w:pPr>
+      <w:rPr>
+        <w:rFonts w:ascii="Wingdings" w:hAnsi="Wingdings" w:hint="default"/>
+      </w:rPr>
+    </w:lvl>
+    <w:lvl w:ilvl="6" w:tplc="04050001" w:tentative="1">
+      <w:start w:val="1"/>
+      <w:numFmt w:val="bullet"/>
+      <w:lvlText w:val=""/>
+      <w:lvlJc w:val="left"/>
+      <w:pPr>
+        <w:ind w:left="5040" w:hanging="360"/>
+      </w:pPr>
+      <w:rPr>
+        <w:rFonts w:ascii="Symbol" w:hAnsi="Symbol" w:hint="default"/>
+      </w:rPr>
+    </w:lvl>
+    <w:lvl w:ilvl="7" w:tplc="04050003" w:tentative="1">
+      <w:start w:val="1"/>
+      <w:numFmt w:val="bullet"/>
+      <w:lvlText w:val="o"/>
+      <w:lvlJc w:val="left"/>
+      <w:pPr>
+        <w:ind w:left="5760" w:hanging="360"/>
+      </w:pPr>
+      <w:rPr>
+        <w:rFonts w:ascii="Courier New" w:hAnsi="Courier New" w:cs="Courier New" w:hint="default"/>
+      </w:rPr>
+    </w:lvl>
+    <w:lvl w:ilvl="8" w:tplc="04050005" w:tentative="1">
+      <w:start w:val="1"/>
+      <w:numFmt w:val="bullet"/>
+      <w:lvlText w:val=""/>
+      <w:lvlJc w:val="left"/>
+      <w:pPr>
+        <w:ind w:left="6480" w:hanging="360"/>
+      </w:pPr>
+      <w:rPr>
+        <w:rFonts w:ascii="Wingdings" w:hAnsi="Wingdings" w:hint="default"/>
+      </w:rPr>
+    </w:lvl>
+  </w:abstractNum>
+  <w:abstractNum w:abstractNumId="6" w15:restartNumberingAfterBreak="0">
     <w:nsid w:val="78A81A6D"/>
     <w:multiLevelType w:val="hybridMultilevel"/>
     <w:tmpl w:val="E14CBDF0"/>
@@ -5211,10 +6729,13 @@
     <w:abstractNumId w:val="4"/>
   </w:num>
   <w:num w:numId="5" w16cid:durableId="411777856">
-    <w:abstractNumId w:val="5"/>
+    <w:abstractNumId w:val="6"/>
   </w:num>
   <w:num w:numId="6" w16cid:durableId="613024464">
     <w:abstractNumId w:val="1"/>
+  </w:num>
+  <w:num w:numId="7" w16cid:durableId="1343316453">
+    <w:abstractNumId w:val="5"/>
   </w:num>
 </w:numbering>
 </file>

</xml_diff>

<commit_message>
Final documentation edits and export to pdf
</commit_message>
<xml_diff>
--- a/doc/dokumentace.docx
+++ b/doc/dokumentace.docx
@@ -202,8 +202,16 @@
         <w:rPr>
           <w:lang w:val="cs-CZ"/>
         </w:rPr>
-        <w:t>Jiří Gallo</w:t>
-      </w:r>
+        <w:t xml:space="preserve">Jiří </w:t>
+      </w:r>
+      <w:proofErr w:type="spellStart"/>
+      <w:r>
+        <w:rPr>
+          <w:lang w:val="cs-CZ"/>
+        </w:rPr>
+        <w:t>Gallo</w:t>
+      </w:r>
+      <w:proofErr w:type="spellEnd"/>
       <w:r>
         <w:rPr>
           <w:lang w:val="cs-CZ"/>
@@ -829,6 +837,7 @@
     </w:p>
     <w:p>
       <w:pPr>
+        <w:pStyle w:val="Nadpis1"/>
         <w:rPr>
           <w:rFonts w:eastAsiaTheme="minorEastAsia"/>
           <w:color w:val="5A5A5A" w:themeColor="text1" w:themeTint="A5"/>
@@ -849,16 +858,16 @@
         </w:rPr>
         <w:lastRenderedPageBreak/>
         <w:drawing>
-          <wp:anchor distT="0" distB="0" distL="114300" distR="114300" simplePos="0" relativeHeight="251658240" behindDoc="0" locked="0" layoutInCell="1" allowOverlap="1" wp14:anchorId="76448FC1" wp14:editId="7A554FCD">
+          <wp:anchor distT="0" distB="0" distL="114300" distR="114300" simplePos="0" relativeHeight="251658240" behindDoc="0" locked="0" layoutInCell="1" allowOverlap="1" wp14:anchorId="76448FC1" wp14:editId="239C4DC6">
             <wp:simplePos x="0" y="0"/>
             <wp:positionH relativeFrom="column">
-              <wp:posOffset>-534466</wp:posOffset>
+              <wp:posOffset>-533400</wp:posOffset>
             </wp:positionH>
             <wp:positionV relativeFrom="paragraph">
-              <wp:posOffset>473</wp:posOffset>
+              <wp:posOffset>339725</wp:posOffset>
             </wp:positionV>
-            <wp:extent cx="7046595" cy="8290560"/>
-            <wp:effectExtent l="0" t="0" r="1905" b="0"/>
+            <wp:extent cx="7046595" cy="7880985"/>
+            <wp:effectExtent l="0" t="0" r="1905" b="5715"/>
             <wp:wrapSquare wrapText="bothSides"/>
             <wp:docPr id="3" name="Obrázek 3"/>
             <wp:cNvGraphicFramePr>
@@ -889,7 +898,7 @@
                   <pic:spPr bwMode="auto">
                     <a:xfrm>
                       <a:off x="0" y="0"/>
-                      <a:ext cx="7046595" cy="8290560"/>
+                      <a:ext cx="7046595" cy="7880985"/>
                     </a:xfrm>
                     <a:prstGeom prst="rect">
                       <a:avLst/>
@@ -915,6 +924,18 @@
         <w:rPr>
           <w:lang w:val="cs-CZ"/>
         </w:rPr>
+        <w:t>FSM – Diagram lexikálního analyzátoru</w:t>
+      </w:r>
+      <w:r>
+        <w:rPr>
+          <w:lang w:val="cs-CZ"/>
+        </w:rPr>
+        <w:t xml:space="preserve"> </w:t>
+      </w:r>
+      <w:r>
+        <w:rPr>
+          <w:lang w:val="cs-CZ"/>
+        </w:rPr>
         <w:br w:type="page"/>
       </w:r>
     </w:p>
@@ -949,597 +970,1077 @@
           <w:szCs w:val="18"/>
           <w:lang w:val="cs-CZ"/>
         </w:rPr>
-        <w:t>program -&gt; START STATEMENT_LIST_MAIN .</w:t>
-      </w:r>
-    </w:p>
-    <w:p>
-      <w:pPr>
-        <w:rPr>
-          <w:rFonts w:ascii="Roboto Mono" w:hAnsi="Roboto Mono"/>
-          <w:sz w:val="18"/>
-          <w:szCs w:val="18"/>
-          <w:lang w:val="cs-CZ"/>
-        </w:rPr>
-      </w:pPr>
-      <w:r>
-        <w:rPr>
-          <w:rFonts w:ascii="Roboto Mono" w:hAnsi="Roboto Mono"/>
-          <w:sz w:val="18"/>
-          <w:szCs w:val="18"/>
-          <w:lang w:val="cs-CZ"/>
-        </w:rPr>
-        <w:t>START -&gt; &lt;?php declare(strict_types=1); .</w:t>
-      </w:r>
-    </w:p>
-    <w:p>
-      <w:pPr>
-        <w:rPr>
-          <w:rFonts w:ascii="Roboto Mono" w:hAnsi="Roboto Mono"/>
-          <w:sz w:val="18"/>
-          <w:szCs w:val="18"/>
-          <w:lang w:val="cs-CZ"/>
-        </w:rPr>
-      </w:pPr>
-      <w:r>
-        <w:rPr>
-          <w:rFonts w:ascii="Roboto Mono" w:hAnsi="Roboto Mono"/>
-          <w:sz w:val="18"/>
-          <w:szCs w:val="18"/>
-          <w:lang w:val="cs-CZ"/>
-        </w:rPr>
-        <w:t>STATEMENT_LIST_MAIN -&gt; EPSILON .</w:t>
-      </w:r>
-    </w:p>
-    <w:p>
-      <w:pPr>
-        <w:rPr>
-          <w:rFonts w:ascii="Roboto Mono" w:hAnsi="Roboto Mono"/>
-          <w:sz w:val="18"/>
-          <w:szCs w:val="18"/>
-          <w:lang w:val="cs-CZ"/>
-        </w:rPr>
-      </w:pPr>
-      <w:r>
-        <w:rPr>
-          <w:rFonts w:ascii="Roboto Mono" w:hAnsi="Roboto Mono"/>
-          <w:sz w:val="18"/>
-          <w:szCs w:val="18"/>
-          <w:lang w:val="cs-CZ"/>
-        </w:rPr>
-        <w:t>STATEMENT_LIST_MAIN -&gt; STATEMENT_IF STATEMENT_LIST_MAIN .</w:t>
-      </w:r>
-    </w:p>
-    <w:p>
-      <w:pPr>
-        <w:rPr>
-          <w:rFonts w:ascii="Roboto Mono" w:hAnsi="Roboto Mono"/>
-          <w:sz w:val="18"/>
-          <w:szCs w:val="18"/>
-          <w:lang w:val="cs-CZ"/>
-        </w:rPr>
-      </w:pPr>
-      <w:r>
-        <w:rPr>
-          <w:rFonts w:ascii="Roboto Mono" w:hAnsi="Roboto Mono"/>
-          <w:sz w:val="18"/>
-          <w:szCs w:val="18"/>
-          <w:lang w:val="cs-CZ"/>
-        </w:rPr>
-        <w:t>STATEMENT_LIST_MAIN -&gt; STATEMENT_EXPRESSION; STATEMENT_LIST_MAIN .</w:t>
-      </w:r>
-    </w:p>
-    <w:p>
-      <w:pPr>
-        <w:rPr>
-          <w:rFonts w:ascii="Roboto Mono" w:hAnsi="Roboto Mono"/>
-          <w:sz w:val="18"/>
-          <w:szCs w:val="18"/>
-          <w:lang w:val="cs-CZ"/>
-        </w:rPr>
-      </w:pPr>
-      <w:r>
-        <w:rPr>
-          <w:rFonts w:ascii="Roboto Mono" w:hAnsi="Roboto Mono"/>
-          <w:sz w:val="18"/>
-          <w:szCs w:val="18"/>
-          <w:lang w:val="cs-CZ"/>
-        </w:rPr>
-        <w:t>STATEMENT_LIST_MAIN -&gt; STATEMENT_WHILE STATEMENT_LIST_MAIN .</w:t>
-      </w:r>
-    </w:p>
-    <w:p>
-      <w:pPr>
-        <w:rPr>
-          <w:rFonts w:ascii="Roboto Mono" w:hAnsi="Roboto Mono"/>
-          <w:sz w:val="18"/>
-          <w:szCs w:val="18"/>
-          <w:lang w:val="cs-CZ"/>
-        </w:rPr>
-      </w:pPr>
-      <w:r>
-        <w:rPr>
-          <w:rFonts w:ascii="Roboto Mono" w:hAnsi="Roboto Mono"/>
-          <w:sz w:val="18"/>
-          <w:szCs w:val="18"/>
-          <w:lang w:val="cs-CZ"/>
-        </w:rPr>
-        <w:t>STATEMENT_LIST_MAIN -&gt; STATEMENT_FOR STATEMENT_LIST_MAIN .</w:t>
-      </w:r>
-    </w:p>
-    <w:p>
-      <w:pPr>
-        <w:rPr>
-          <w:rFonts w:ascii="Roboto Mono" w:hAnsi="Roboto Mono"/>
-          <w:sz w:val="18"/>
-          <w:szCs w:val="18"/>
-          <w:lang w:val="cs-CZ"/>
-        </w:rPr>
-      </w:pPr>
-      <w:r>
-        <w:rPr>
-          <w:rFonts w:ascii="Roboto Mono" w:hAnsi="Roboto Mono"/>
-          <w:sz w:val="18"/>
-          <w:szCs w:val="18"/>
-          <w:lang w:val="cs-CZ"/>
-        </w:rPr>
-        <w:t>STATEMENT_LIST_MAIN -&gt; STATEMENT_RETURN STATEMENT_LIST_MAIN .</w:t>
-      </w:r>
-    </w:p>
-    <w:p>
-      <w:pPr>
-        <w:rPr>
-          <w:rFonts w:ascii="Roboto Mono" w:hAnsi="Roboto Mono"/>
-          <w:sz w:val="18"/>
-          <w:szCs w:val="18"/>
-          <w:lang w:val="cs-CZ"/>
-        </w:rPr>
-      </w:pPr>
-      <w:r>
-        <w:rPr>
-          <w:rFonts w:ascii="Roboto Mono" w:hAnsi="Roboto Mono"/>
-          <w:sz w:val="18"/>
-          <w:szCs w:val="18"/>
-          <w:lang w:val="cs-CZ"/>
-        </w:rPr>
-        <w:t>STATEMENT_LIST_MAIN -&gt; STATEMENT_BREAK STATEMENT_LIST_MAIN .</w:t>
-      </w:r>
-    </w:p>
-    <w:p>
-      <w:pPr>
-        <w:rPr>
-          <w:rFonts w:ascii="Roboto Mono" w:hAnsi="Roboto Mono"/>
-          <w:sz w:val="18"/>
-          <w:szCs w:val="18"/>
-          <w:lang w:val="cs-CZ"/>
-        </w:rPr>
-      </w:pPr>
-      <w:r>
-        <w:rPr>
-          <w:rFonts w:ascii="Roboto Mono" w:hAnsi="Roboto Mono"/>
-          <w:sz w:val="18"/>
-          <w:szCs w:val="18"/>
-          <w:lang w:val="cs-CZ"/>
-        </w:rPr>
-        <w:t>STATEMENT_LIST_MAIN -&gt; STATEMENT_CONTINUE STATEMENT_LIST_MAIN .</w:t>
-      </w:r>
-    </w:p>
-    <w:p>
-      <w:pPr>
-        <w:rPr>
-          <w:rFonts w:ascii="Roboto Mono" w:hAnsi="Roboto Mono"/>
-          <w:sz w:val="18"/>
-          <w:szCs w:val="18"/>
-          <w:lang w:val="cs-CZ"/>
-        </w:rPr>
-      </w:pPr>
-      <w:r>
-        <w:rPr>
-          <w:rFonts w:ascii="Roboto Mono" w:hAnsi="Roboto Mono"/>
-          <w:sz w:val="18"/>
-          <w:szCs w:val="18"/>
-          <w:lang w:val="cs-CZ"/>
-        </w:rPr>
-        <w:t>STATEMENT_LIST_MAIN -&gt; STATEMENT_FUNCTION STATEMENT_LIST_MAIN .</w:t>
-      </w:r>
-    </w:p>
-    <w:p>
-      <w:pPr>
-        <w:rPr>
-          <w:rFonts w:ascii="Roboto Mono" w:hAnsi="Roboto Mono"/>
-          <w:sz w:val="18"/>
-          <w:szCs w:val="18"/>
-          <w:lang w:val="cs-CZ"/>
-        </w:rPr>
-      </w:pPr>
-      <w:r>
-        <w:rPr>
-          <w:rFonts w:ascii="Roboto Mono" w:hAnsi="Roboto Mono"/>
-          <w:sz w:val="18"/>
-          <w:szCs w:val="18"/>
-          <w:lang w:val="cs-CZ"/>
-        </w:rPr>
-        <w:t>STATEMENT_IF  -&gt; if( STATEMENT_EXPRESSION ){ STATEMENT_LIST } STATEMENT_IF2 .</w:t>
-      </w:r>
-    </w:p>
-    <w:p>
-      <w:pPr>
-        <w:rPr>
-          <w:rFonts w:ascii="Roboto Mono" w:hAnsi="Roboto Mono"/>
-          <w:sz w:val="18"/>
-          <w:szCs w:val="18"/>
-          <w:lang w:val="cs-CZ"/>
-        </w:rPr>
-      </w:pPr>
-      <w:r>
-        <w:rPr>
-          <w:rFonts w:ascii="Roboto Mono" w:hAnsi="Roboto Mono"/>
-          <w:sz w:val="18"/>
-          <w:szCs w:val="18"/>
-          <w:lang w:val="cs-CZ"/>
-        </w:rPr>
-        <w:t>STATEMENT_IF2 -&gt; EPSILON .</w:t>
-      </w:r>
-    </w:p>
-    <w:p>
-      <w:pPr>
-        <w:rPr>
-          <w:rFonts w:ascii="Roboto Mono" w:hAnsi="Roboto Mono"/>
-          <w:sz w:val="18"/>
-          <w:szCs w:val="18"/>
-          <w:lang w:val="cs-CZ"/>
-        </w:rPr>
-      </w:pPr>
-      <w:r>
-        <w:rPr>
-          <w:rFonts w:ascii="Roboto Mono" w:hAnsi="Roboto Mono"/>
-          <w:sz w:val="18"/>
-          <w:szCs w:val="18"/>
-          <w:lang w:val="cs-CZ"/>
-        </w:rPr>
-        <w:t>STATEMENT_IF2 -&gt; elseif( STATEMENT_EXPRESSION ){ STATEMENT_LIST } STATEMENT_IF2 .</w:t>
-      </w:r>
-    </w:p>
-    <w:p>
-      <w:pPr>
-        <w:rPr>
-          <w:rFonts w:ascii="Roboto Mono" w:hAnsi="Roboto Mono"/>
-          <w:sz w:val="18"/>
-          <w:szCs w:val="18"/>
-          <w:lang w:val="cs-CZ"/>
-        </w:rPr>
-      </w:pPr>
-      <w:r>
-        <w:rPr>
-          <w:rFonts w:ascii="Roboto Mono" w:hAnsi="Roboto Mono"/>
-          <w:sz w:val="18"/>
-          <w:szCs w:val="18"/>
-          <w:lang w:val="cs-CZ"/>
-        </w:rPr>
-        <w:t>STATEMENT_IF2 -&gt; STATEMENT_IF3 .</w:t>
-      </w:r>
-    </w:p>
-    <w:p>
-      <w:pPr>
-        <w:rPr>
-          <w:rFonts w:ascii="Roboto Mono" w:hAnsi="Roboto Mono"/>
-          <w:sz w:val="18"/>
-          <w:szCs w:val="18"/>
-          <w:lang w:val="cs-CZ"/>
-        </w:rPr>
-      </w:pPr>
-      <w:r>
-        <w:rPr>
-          <w:rFonts w:ascii="Roboto Mono" w:hAnsi="Roboto Mono"/>
-          <w:sz w:val="18"/>
-          <w:szCs w:val="18"/>
-          <w:lang w:val="cs-CZ"/>
-        </w:rPr>
-        <w:t>STATEMENT_IF3 -&gt; else{ STATEMENT_LIST } .</w:t>
-      </w:r>
-    </w:p>
-    <w:p>
-      <w:pPr>
-        <w:rPr>
-          <w:rFonts w:ascii="Roboto Mono" w:hAnsi="Roboto Mono"/>
-          <w:sz w:val="18"/>
-          <w:szCs w:val="18"/>
-          <w:lang w:val="cs-CZ"/>
-        </w:rPr>
-      </w:pPr>
-      <w:r>
-        <w:rPr>
-          <w:rFonts w:ascii="Roboto Mono" w:hAnsi="Roboto Mono"/>
-          <w:sz w:val="18"/>
-          <w:szCs w:val="18"/>
-          <w:lang w:val="cs-CZ"/>
-        </w:rPr>
-        <w:t>STATEMENT_WHILE -&gt; while( STATEMENT_EXPRESSION ){ STATEMENT_LIST } .</w:t>
-      </w:r>
-    </w:p>
-    <w:p>
-      <w:pPr>
-        <w:rPr>
-          <w:rFonts w:ascii="Roboto Mono" w:hAnsi="Roboto Mono"/>
-          <w:sz w:val="18"/>
-          <w:szCs w:val="18"/>
-          <w:lang w:val="cs-CZ"/>
-        </w:rPr>
-      </w:pPr>
-      <w:r>
-        <w:rPr>
-          <w:rFonts w:ascii="Roboto Mono" w:hAnsi="Roboto Mono"/>
-          <w:sz w:val="18"/>
-          <w:szCs w:val="18"/>
-          <w:lang w:val="cs-CZ"/>
-        </w:rPr>
-        <w:t>STATEMENT_BREAK -&gt; break STATEMENT_BREAK2  .</w:t>
-      </w:r>
-    </w:p>
-    <w:p>
-      <w:pPr>
-        <w:rPr>
-          <w:rFonts w:ascii="Roboto Mono" w:hAnsi="Roboto Mono"/>
-          <w:sz w:val="18"/>
-          <w:szCs w:val="18"/>
-          <w:lang w:val="cs-CZ"/>
-        </w:rPr>
-      </w:pPr>
-      <w:r>
-        <w:rPr>
-          <w:rFonts w:ascii="Roboto Mono" w:hAnsi="Roboto Mono"/>
-          <w:sz w:val="18"/>
-          <w:szCs w:val="18"/>
-          <w:lang w:val="cs-CZ"/>
-        </w:rPr>
-        <w:t>STATEMENT_BREAK2 -&gt; CONSTANT_INTEGER .</w:t>
-      </w:r>
-    </w:p>
-    <w:p>
-      <w:pPr>
-        <w:rPr>
-          <w:rFonts w:ascii="Roboto Mono" w:hAnsi="Roboto Mono"/>
-          <w:sz w:val="18"/>
-          <w:szCs w:val="18"/>
-          <w:lang w:val="cs-CZ"/>
-        </w:rPr>
-      </w:pPr>
-      <w:r>
-        <w:rPr>
-          <w:rFonts w:ascii="Roboto Mono" w:hAnsi="Roboto Mono"/>
-          <w:sz w:val="18"/>
-          <w:szCs w:val="18"/>
-          <w:lang w:val="cs-CZ"/>
-        </w:rPr>
-        <w:t>STATEMENT_CONTINUE -&gt; continue STATEMENT_CONTINUE2  .</w:t>
-      </w:r>
-    </w:p>
-    <w:p>
-      <w:pPr>
-        <w:rPr>
-          <w:rFonts w:ascii="Roboto Mono" w:hAnsi="Roboto Mono"/>
-          <w:sz w:val="18"/>
-          <w:szCs w:val="18"/>
-          <w:lang w:val="cs-CZ"/>
-        </w:rPr>
-      </w:pPr>
-      <w:r>
-        <w:rPr>
-          <w:rFonts w:ascii="Roboto Mono" w:hAnsi="Roboto Mono"/>
-          <w:sz w:val="18"/>
-          <w:szCs w:val="18"/>
-          <w:lang w:val="cs-CZ"/>
-        </w:rPr>
-        <w:t>STATEMENT_CONTINUE2 -&gt; CONSTANT_INTEGER .</w:t>
-      </w:r>
-    </w:p>
-    <w:p>
-      <w:pPr>
-        <w:rPr>
-          <w:rFonts w:ascii="Roboto Mono" w:hAnsi="Roboto Mono"/>
-          <w:sz w:val="18"/>
-          <w:szCs w:val="18"/>
-          <w:lang w:val="cs-CZ"/>
-        </w:rPr>
-      </w:pPr>
-      <w:r>
-        <w:rPr>
-          <w:rFonts w:ascii="Roboto Mono" w:hAnsi="Roboto Mono"/>
-          <w:sz w:val="18"/>
-          <w:szCs w:val="18"/>
-          <w:lang w:val="cs-CZ"/>
-        </w:rPr>
-        <w:t>STATEMENT_FOR -&gt; for( STATEMENT_FOR2, STATEMENT_FOR2, STATEMENT_FOR2 ){ STATEMENT_LIST } .</w:t>
-      </w:r>
-    </w:p>
-    <w:p>
-      <w:pPr>
-        <w:rPr>
-          <w:rFonts w:ascii="Roboto Mono" w:hAnsi="Roboto Mono"/>
-          <w:sz w:val="18"/>
-          <w:szCs w:val="18"/>
-          <w:lang w:val="cs-CZ"/>
-        </w:rPr>
-      </w:pPr>
-      <w:r>
-        <w:rPr>
-          <w:rFonts w:ascii="Roboto Mono" w:hAnsi="Roboto Mono"/>
-          <w:sz w:val="18"/>
-          <w:szCs w:val="18"/>
-          <w:lang w:val="cs-CZ"/>
-        </w:rPr>
-        <w:t>STATEMENT_FOR2 -&gt; STATEMENT_EXPRESSION .</w:t>
-      </w:r>
-    </w:p>
-    <w:p>
-      <w:pPr>
-        <w:rPr>
-          <w:rFonts w:ascii="Roboto Mono" w:hAnsi="Roboto Mono"/>
-          <w:sz w:val="18"/>
-          <w:szCs w:val="18"/>
-          <w:lang w:val="cs-CZ"/>
-        </w:rPr>
-      </w:pPr>
-      <w:r>
-        <w:rPr>
-          <w:rFonts w:ascii="Roboto Mono" w:hAnsi="Roboto Mono"/>
-          <w:sz w:val="18"/>
-          <w:szCs w:val="18"/>
-          <w:lang w:val="cs-CZ"/>
-        </w:rPr>
-        <w:t>STATEMENT_FOR2 -&gt; EPSILON .</w:t>
-      </w:r>
-    </w:p>
-    <w:p>
-      <w:pPr>
-        <w:rPr>
-          <w:rFonts w:ascii="Roboto Mono" w:hAnsi="Roboto Mono"/>
-          <w:sz w:val="18"/>
-          <w:szCs w:val="18"/>
-          <w:lang w:val="cs-CZ"/>
-        </w:rPr>
-      </w:pPr>
-      <w:r>
-        <w:rPr>
-          <w:rFonts w:ascii="Roboto Mono" w:hAnsi="Roboto Mono"/>
-          <w:sz w:val="18"/>
-          <w:szCs w:val="18"/>
-          <w:lang w:val="cs-CZ"/>
-        </w:rPr>
-        <w:t>STATEMENT_LIST -&gt; EPSILON .</w:t>
-      </w:r>
-    </w:p>
-    <w:p>
-      <w:pPr>
-        <w:rPr>
-          <w:rFonts w:ascii="Roboto Mono" w:hAnsi="Roboto Mono"/>
-          <w:sz w:val="18"/>
-          <w:szCs w:val="18"/>
-          <w:lang w:val="cs-CZ"/>
-        </w:rPr>
-      </w:pPr>
-      <w:r>
-        <w:rPr>
-          <w:rFonts w:ascii="Roboto Mono" w:hAnsi="Roboto Mono"/>
-          <w:sz w:val="18"/>
-          <w:szCs w:val="18"/>
-          <w:lang w:val="cs-CZ"/>
-        </w:rPr>
-        <w:t>STATEMENT_LIST -&gt; STATEMENT_IF STATEMENT_LIST .</w:t>
-      </w:r>
-    </w:p>
-    <w:p>
-      <w:pPr>
-        <w:rPr>
-          <w:rFonts w:ascii="Roboto Mono" w:hAnsi="Roboto Mono"/>
-          <w:sz w:val="18"/>
-          <w:szCs w:val="18"/>
-          <w:lang w:val="cs-CZ"/>
-        </w:rPr>
-      </w:pPr>
-      <w:r>
-        <w:rPr>
-          <w:rFonts w:ascii="Roboto Mono" w:hAnsi="Roboto Mono"/>
-          <w:sz w:val="18"/>
-          <w:szCs w:val="18"/>
-          <w:lang w:val="cs-CZ"/>
-        </w:rPr>
-        <w:t>STATEMENT_LIST -&gt; STATEMENT_EXPRESSION ; STATEMENT_LIST .</w:t>
-      </w:r>
-    </w:p>
-    <w:p>
-      <w:pPr>
-        <w:rPr>
-          <w:rFonts w:ascii="Roboto Mono" w:hAnsi="Roboto Mono"/>
-          <w:sz w:val="18"/>
-          <w:szCs w:val="18"/>
-          <w:lang w:val="cs-CZ"/>
-        </w:rPr>
-      </w:pPr>
-      <w:r>
-        <w:rPr>
-          <w:rFonts w:ascii="Roboto Mono" w:hAnsi="Roboto Mono"/>
-          <w:sz w:val="18"/>
-          <w:szCs w:val="18"/>
-          <w:lang w:val="cs-CZ"/>
-        </w:rPr>
-        <w:t>STATEMENT_LIST -&gt; STATEMENT_WHILE STATEMENT_LIST .</w:t>
-      </w:r>
-    </w:p>
-    <w:p>
-      <w:pPr>
-        <w:rPr>
-          <w:rFonts w:ascii="Roboto Mono" w:hAnsi="Roboto Mono"/>
-          <w:sz w:val="18"/>
-          <w:szCs w:val="18"/>
-          <w:lang w:val="cs-CZ"/>
-        </w:rPr>
-      </w:pPr>
-      <w:r>
-        <w:rPr>
-          <w:rFonts w:ascii="Roboto Mono" w:hAnsi="Roboto Mono"/>
-          <w:sz w:val="18"/>
-          <w:szCs w:val="18"/>
-          <w:lang w:val="cs-CZ"/>
-        </w:rPr>
-        <w:t>STATEMENT_LIST -&gt; STATEMENT_RETURN STATEMENT_LIST .</w:t>
-      </w:r>
-    </w:p>
-    <w:p>
-      <w:pPr>
-        <w:rPr>
-          <w:rFonts w:ascii="Roboto Mono" w:hAnsi="Roboto Mono"/>
-          <w:sz w:val="18"/>
-          <w:szCs w:val="18"/>
-          <w:lang w:val="cs-CZ"/>
-        </w:rPr>
-      </w:pPr>
-      <w:r>
-        <w:rPr>
-          <w:rFonts w:ascii="Roboto Mono" w:hAnsi="Roboto Mono"/>
-          <w:sz w:val="18"/>
-          <w:szCs w:val="18"/>
-          <w:lang w:val="cs-CZ"/>
-        </w:rPr>
-        <w:t>STATEMENT_RETURN -&gt; return STATEMENT_RETURN2 .</w:t>
-      </w:r>
-    </w:p>
-    <w:p>
-      <w:pPr>
-        <w:rPr>
-          <w:rFonts w:ascii="Roboto Mono" w:hAnsi="Roboto Mono"/>
-          <w:sz w:val="18"/>
-          <w:szCs w:val="18"/>
-          <w:lang w:val="cs-CZ"/>
-        </w:rPr>
-      </w:pPr>
-      <w:r>
-        <w:rPr>
-          <w:rFonts w:ascii="Roboto Mono" w:hAnsi="Roboto Mono"/>
-          <w:sz w:val="18"/>
-          <w:szCs w:val="18"/>
-          <w:lang w:val="cs-CZ"/>
-        </w:rPr>
-        <w:t>STATEMENT_RETURN2 -&gt; STATEMENT_EXPRESSION; .</w:t>
-      </w:r>
-    </w:p>
-    <w:p>
-      <w:pPr>
-        <w:rPr>
-          <w:rFonts w:ascii="Roboto Mono" w:hAnsi="Roboto Mono"/>
-          <w:sz w:val="18"/>
-          <w:szCs w:val="18"/>
-          <w:lang w:val="cs-CZ"/>
-        </w:rPr>
-      </w:pPr>
-      <w:r>
-        <w:rPr>
-          <w:rFonts w:ascii="Roboto Mono" w:hAnsi="Roboto Mono"/>
-          <w:sz w:val="18"/>
-          <w:szCs w:val="18"/>
-          <w:lang w:val="cs-CZ"/>
-        </w:rPr>
-        <w:t>STATEMENT_RETURN2 -&gt; ; .</w:t>
-      </w:r>
+        <w:t>program -&gt; START STATEMENT_LIST_</w:t>
+      </w:r>
+      <w:proofErr w:type="gramStart"/>
+      <w:r>
+        <w:rPr>
+          <w:rFonts w:ascii="Roboto Mono" w:hAnsi="Roboto Mono"/>
+          <w:sz w:val="18"/>
+          <w:szCs w:val="18"/>
+          <w:lang w:val="cs-CZ"/>
+        </w:rPr>
+        <w:t>MAIN .</w:t>
+      </w:r>
+      <w:proofErr w:type="gramEnd"/>
+    </w:p>
+    <w:p>
+      <w:pPr>
+        <w:rPr>
+          <w:rFonts w:ascii="Roboto Mono" w:hAnsi="Roboto Mono"/>
+          <w:sz w:val="18"/>
+          <w:szCs w:val="18"/>
+          <w:lang w:val="cs-CZ"/>
+        </w:rPr>
+      </w:pPr>
+      <w:r>
+        <w:rPr>
+          <w:rFonts w:ascii="Roboto Mono" w:hAnsi="Roboto Mono"/>
+          <w:sz w:val="18"/>
+          <w:szCs w:val="18"/>
+          <w:lang w:val="cs-CZ"/>
+        </w:rPr>
+        <w:t>START -&gt; &lt;?</w:t>
+      </w:r>
+      <w:proofErr w:type="spellStart"/>
+      <w:r>
+        <w:rPr>
+          <w:rFonts w:ascii="Roboto Mono" w:hAnsi="Roboto Mono"/>
+          <w:sz w:val="18"/>
+          <w:szCs w:val="18"/>
+          <w:lang w:val="cs-CZ"/>
+        </w:rPr>
+        <w:t>php</w:t>
+      </w:r>
+      <w:proofErr w:type="spellEnd"/>
+      <w:r>
+        <w:rPr>
+          <w:rFonts w:ascii="Roboto Mono" w:hAnsi="Roboto Mono"/>
+          <w:sz w:val="18"/>
+          <w:szCs w:val="18"/>
+          <w:lang w:val="cs-CZ"/>
+        </w:rPr>
+        <w:t xml:space="preserve"> </w:t>
+      </w:r>
+      <w:proofErr w:type="spellStart"/>
+      <w:r>
+        <w:rPr>
+          <w:rFonts w:ascii="Roboto Mono" w:hAnsi="Roboto Mono"/>
+          <w:sz w:val="18"/>
+          <w:szCs w:val="18"/>
+          <w:lang w:val="cs-CZ"/>
+        </w:rPr>
+        <w:t>declare</w:t>
+      </w:r>
+      <w:proofErr w:type="spellEnd"/>
+      <w:r>
+        <w:rPr>
+          <w:rFonts w:ascii="Roboto Mono" w:hAnsi="Roboto Mono"/>
+          <w:sz w:val="18"/>
+          <w:szCs w:val="18"/>
+          <w:lang w:val="cs-CZ"/>
+        </w:rPr>
+        <w:t>(</w:t>
+      </w:r>
+      <w:proofErr w:type="spellStart"/>
+      <w:r>
+        <w:rPr>
+          <w:rFonts w:ascii="Roboto Mono" w:hAnsi="Roboto Mono"/>
+          <w:sz w:val="18"/>
+          <w:szCs w:val="18"/>
+          <w:lang w:val="cs-CZ"/>
+        </w:rPr>
+        <w:t>strict_types</w:t>
+      </w:r>
+      <w:proofErr w:type="spellEnd"/>
+      <w:r>
+        <w:rPr>
+          <w:rFonts w:ascii="Roboto Mono" w:hAnsi="Roboto Mono"/>
+          <w:sz w:val="18"/>
+          <w:szCs w:val="18"/>
+          <w:lang w:val="cs-CZ"/>
+        </w:rPr>
+        <w:t>=1)</w:t>
+      </w:r>
+      <w:proofErr w:type="gramStart"/>
+      <w:r>
+        <w:rPr>
+          <w:rFonts w:ascii="Roboto Mono" w:hAnsi="Roboto Mono"/>
+          <w:sz w:val="18"/>
+          <w:szCs w:val="18"/>
+          <w:lang w:val="cs-CZ"/>
+        </w:rPr>
+        <w:t>; .</w:t>
+      </w:r>
+      <w:proofErr w:type="gramEnd"/>
+    </w:p>
+    <w:p>
+      <w:pPr>
+        <w:rPr>
+          <w:rFonts w:ascii="Roboto Mono" w:hAnsi="Roboto Mono"/>
+          <w:sz w:val="18"/>
+          <w:szCs w:val="18"/>
+          <w:lang w:val="cs-CZ"/>
+        </w:rPr>
+      </w:pPr>
+      <w:r>
+        <w:rPr>
+          <w:rFonts w:ascii="Roboto Mono" w:hAnsi="Roboto Mono"/>
+          <w:sz w:val="18"/>
+          <w:szCs w:val="18"/>
+          <w:lang w:val="cs-CZ"/>
+        </w:rPr>
+        <w:t xml:space="preserve">STATEMENT_LIST_MAIN -&gt; </w:t>
+      </w:r>
+      <w:proofErr w:type="gramStart"/>
+      <w:r>
+        <w:rPr>
+          <w:rFonts w:ascii="Roboto Mono" w:hAnsi="Roboto Mono"/>
+          <w:sz w:val="18"/>
+          <w:szCs w:val="18"/>
+          <w:lang w:val="cs-CZ"/>
+        </w:rPr>
+        <w:t>EPSILON .</w:t>
+      </w:r>
+      <w:proofErr w:type="gramEnd"/>
+    </w:p>
+    <w:p>
+      <w:pPr>
+        <w:rPr>
+          <w:rFonts w:ascii="Roboto Mono" w:hAnsi="Roboto Mono"/>
+          <w:sz w:val="18"/>
+          <w:szCs w:val="18"/>
+          <w:lang w:val="cs-CZ"/>
+        </w:rPr>
+      </w:pPr>
+      <w:r>
+        <w:rPr>
+          <w:rFonts w:ascii="Roboto Mono" w:hAnsi="Roboto Mono"/>
+          <w:sz w:val="18"/>
+          <w:szCs w:val="18"/>
+          <w:lang w:val="cs-CZ"/>
+        </w:rPr>
+        <w:t>STATEMENT_LIST_MAIN -&gt; STATEMENT_IF STATEMENT_LIST_</w:t>
+      </w:r>
+      <w:proofErr w:type="gramStart"/>
+      <w:r>
+        <w:rPr>
+          <w:rFonts w:ascii="Roboto Mono" w:hAnsi="Roboto Mono"/>
+          <w:sz w:val="18"/>
+          <w:szCs w:val="18"/>
+          <w:lang w:val="cs-CZ"/>
+        </w:rPr>
+        <w:t>MAIN .</w:t>
+      </w:r>
+      <w:proofErr w:type="gramEnd"/>
+    </w:p>
+    <w:p>
+      <w:pPr>
+        <w:rPr>
+          <w:rFonts w:ascii="Roboto Mono" w:hAnsi="Roboto Mono"/>
+          <w:sz w:val="18"/>
+          <w:szCs w:val="18"/>
+          <w:lang w:val="cs-CZ"/>
+        </w:rPr>
+      </w:pPr>
+      <w:r>
+        <w:rPr>
+          <w:rFonts w:ascii="Roboto Mono" w:hAnsi="Roboto Mono"/>
+          <w:sz w:val="18"/>
+          <w:szCs w:val="18"/>
+          <w:lang w:val="cs-CZ"/>
+        </w:rPr>
+        <w:t>STATEMENT_LIST_MAIN -&gt; STATEMENT_EXPRESSION; STATEMENT_LIST_</w:t>
+      </w:r>
+      <w:proofErr w:type="gramStart"/>
+      <w:r>
+        <w:rPr>
+          <w:rFonts w:ascii="Roboto Mono" w:hAnsi="Roboto Mono"/>
+          <w:sz w:val="18"/>
+          <w:szCs w:val="18"/>
+          <w:lang w:val="cs-CZ"/>
+        </w:rPr>
+        <w:t>MAIN .</w:t>
+      </w:r>
+      <w:proofErr w:type="gramEnd"/>
+    </w:p>
+    <w:p>
+      <w:pPr>
+        <w:rPr>
+          <w:rFonts w:ascii="Roboto Mono" w:hAnsi="Roboto Mono"/>
+          <w:sz w:val="18"/>
+          <w:szCs w:val="18"/>
+          <w:lang w:val="cs-CZ"/>
+        </w:rPr>
+      </w:pPr>
+      <w:r>
+        <w:rPr>
+          <w:rFonts w:ascii="Roboto Mono" w:hAnsi="Roboto Mono"/>
+          <w:sz w:val="18"/>
+          <w:szCs w:val="18"/>
+          <w:lang w:val="cs-CZ"/>
+        </w:rPr>
+        <w:t>STATEMENT_LIST_MAIN -&gt; STATEMENT_WHILE STATEMENT_LIST_</w:t>
+      </w:r>
+      <w:proofErr w:type="gramStart"/>
+      <w:r>
+        <w:rPr>
+          <w:rFonts w:ascii="Roboto Mono" w:hAnsi="Roboto Mono"/>
+          <w:sz w:val="18"/>
+          <w:szCs w:val="18"/>
+          <w:lang w:val="cs-CZ"/>
+        </w:rPr>
+        <w:t>MAIN .</w:t>
+      </w:r>
+      <w:proofErr w:type="gramEnd"/>
+    </w:p>
+    <w:p>
+      <w:pPr>
+        <w:rPr>
+          <w:rFonts w:ascii="Roboto Mono" w:hAnsi="Roboto Mono"/>
+          <w:sz w:val="18"/>
+          <w:szCs w:val="18"/>
+          <w:lang w:val="cs-CZ"/>
+        </w:rPr>
+      </w:pPr>
+      <w:r>
+        <w:rPr>
+          <w:rFonts w:ascii="Roboto Mono" w:hAnsi="Roboto Mono"/>
+          <w:sz w:val="18"/>
+          <w:szCs w:val="18"/>
+          <w:lang w:val="cs-CZ"/>
+        </w:rPr>
+        <w:t>STATEMENT_LIST_MAIN -&gt; STATEMENT_FOR STATEMENT_LIST_</w:t>
+      </w:r>
+      <w:proofErr w:type="gramStart"/>
+      <w:r>
+        <w:rPr>
+          <w:rFonts w:ascii="Roboto Mono" w:hAnsi="Roboto Mono"/>
+          <w:sz w:val="18"/>
+          <w:szCs w:val="18"/>
+          <w:lang w:val="cs-CZ"/>
+        </w:rPr>
+        <w:t>MAIN .</w:t>
+      </w:r>
+      <w:proofErr w:type="gramEnd"/>
+    </w:p>
+    <w:p>
+      <w:pPr>
+        <w:rPr>
+          <w:rFonts w:ascii="Roboto Mono" w:hAnsi="Roboto Mono"/>
+          <w:sz w:val="18"/>
+          <w:szCs w:val="18"/>
+          <w:lang w:val="cs-CZ"/>
+        </w:rPr>
+      </w:pPr>
+      <w:r>
+        <w:rPr>
+          <w:rFonts w:ascii="Roboto Mono" w:hAnsi="Roboto Mono"/>
+          <w:sz w:val="18"/>
+          <w:szCs w:val="18"/>
+          <w:lang w:val="cs-CZ"/>
+        </w:rPr>
+        <w:t>STATEMENT_LIST_MAIN -&gt; STATEMENT_RETURN STATEMENT_LIST_</w:t>
+      </w:r>
+      <w:proofErr w:type="gramStart"/>
+      <w:r>
+        <w:rPr>
+          <w:rFonts w:ascii="Roboto Mono" w:hAnsi="Roboto Mono"/>
+          <w:sz w:val="18"/>
+          <w:szCs w:val="18"/>
+          <w:lang w:val="cs-CZ"/>
+        </w:rPr>
+        <w:t>MAIN .</w:t>
+      </w:r>
+      <w:proofErr w:type="gramEnd"/>
+    </w:p>
+    <w:p>
+      <w:pPr>
+        <w:rPr>
+          <w:rFonts w:ascii="Roboto Mono" w:hAnsi="Roboto Mono"/>
+          <w:sz w:val="18"/>
+          <w:szCs w:val="18"/>
+          <w:lang w:val="cs-CZ"/>
+        </w:rPr>
+      </w:pPr>
+      <w:r>
+        <w:rPr>
+          <w:rFonts w:ascii="Roboto Mono" w:hAnsi="Roboto Mono"/>
+          <w:sz w:val="18"/>
+          <w:szCs w:val="18"/>
+          <w:lang w:val="cs-CZ"/>
+        </w:rPr>
+        <w:t>STATEMENT_LIST_MAIN -&gt; STATEMENT_BREAK STATEMENT_LIST_</w:t>
+      </w:r>
+      <w:proofErr w:type="gramStart"/>
+      <w:r>
+        <w:rPr>
+          <w:rFonts w:ascii="Roboto Mono" w:hAnsi="Roboto Mono"/>
+          <w:sz w:val="18"/>
+          <w:szCs w:val="18"/>
+          <w:lang w:val="cs-CZ"/>
+        </w:rPr>
+        <w:t>MAIN .</w:t>
+      </w:r>
+      <w:proofErr w:type="gramEnd"/>
+    </w:p>
+    <w:p>
+      <w:pPr>
+        <w:rPr>
+          <w:rFonts w:ascii="Roboto Mono" w:hAnsi="Roboto Mono"/>
+          <w:sz w:val="18"/>
+          <w:szCs w:val="18"/>
+          <w:lang w:val="cs-CZ"/>
+        </w:rPr>
+      </w:pPr>
+      <w:r>
+        <w:rPr>
+          <w:rFonts w:ascii="Roboto Mono" w:hAnsi="Roboto Mono"/>
+          <w:sz w:val="18"/>
+          <w:szCs w:val="18"/>
+          <w:lang w:val="cs-CZ"/>
+        </w:rPr>
+        <w:t>STATEMENT_LIST_MAIN -&gt; STATEMENT_CONTINUE STATEMENT_LIST_</w:t>
+      </w:r>
+      <w:proofErr w:type="gramStart"/>
+      <w:r>
+        <w:rPr>
+          <w:rFonts w:ascii="Roboto Mono" w:hAnsi="Roboto Mono"/>
+          <w:sz w:val="18"/>
+          <w:szCs w:val="18"/>
+          <w:lang w:val="cs-CZ"/>
+        </w:rPr>
+        <w:t>MAIN .</w:t>
+      </w:r>
+      <w:proofErr w:type="gramEnd"/>
+    </w:p>
+    <w:p>
+      <w:pPr>
+        <w:rPr>
+          <w:rFonts w:ascii="Roboto Mono" w:hAnsi="Roboto Mono"/>
+          <w:sz w:val="18"/>
+          <w:szCs w:val="18"/>
+          <w:lang w:val="cs-CZ"/>
+        </w:rPr>
+      </w:pPr>
+      <w:r>
+        <w:rPr>
+          <w:rFonts w:ascii="Roboto Mono" w:hAnsi="Roboto Mono"/>
+          <w:sz w:val="18"/>
+          <w:szCs w:val="18"/>
+          <w:lang w:val="cs-CZ"/>
+        </w:rPr>
+        <w:t>STATEMENT_LIST_MAIN -&gt; STATEMENT_FUNCTION STATEMENT_LIST_</w:t>
+      </w:r>
+      <w:proofErr w:type="gramStart"/>
+      <w:r>
+        <w:rPr>
+          <w:rFonts w:ascii="Roboto Mono" w:hAnsi="Roboto Mono"/>
+          <w:sz w:val="18"/>
+          <w:szCs w:val="18"/>
+          <w:lang w:val="cs-CZ"/>
+        </w:rPr>
+        <w:t>MAIN .</w:t>
+      </w:r>
+      <w:proofErr w:type="gramEnd"/>
+    </w:p>
+    <w:p>
+      <w:pPr>
+        <w:rPr>
+          <w:rFonts w:ascii="Roboto Mono" w:hAnsi="Roboto Mono"/>
+          <w:sz w:val="18"/>
+          <w:szCs w:val="18"/>
+          <w:lang w:val="cs-CZ"/>
+        </w:rPr>
+      </w:pPr>
+      <w:r>
+        <w:rPr>
+          <w:rFonts w:ascii="Roboto Mono" w:hAnsi="Roboto Mono"/>
+          <w:sz w:val="18"/>
+          <w:szCs w:val="18"/>
+          <w:lang w:val="cs-CZ"/>
+        </w:rPr>
+        <w:t>STATEMENT_</w:t>
+      </w:r>
+      <w:proofErr w:type="gramStart"/>
+      <w:r>
+        <w:rPr>
+          <w:rFonts w:ascii="Roboto Mono" w:hAnsi="Roboto Mono"/>
+          <w:sz w:val="18"/>
+          <w:szCs w:val="18"/>
+          <w:lang w:val="cs-CZ"/>
+        </w:rPr>
+        <w:t>IF  -</w:t>
+      </w:r>
+      <w:proofErr w:type="gramEnd"/>
+      <w:r>
+        <w:rPr>
+          <w:rFonts w:ascii="Roboto Mono" w:hAnsi="Roboto Mono"/>
+          <w:sz w:val="18"/>
+          <w:szCs w:val="18"/>
+          <w:lang w:val="cs-CZ"/>
+        </w:rPr>
+        <w:t xml:space="preserve">&gt; </w:t>
+      </w:r>
+      <w:proofErr w:type="spellStart"/>
+      <w:r>
+        <w:rPr>
+          <w:rFonts w:ascii="Roboto Mono" w:hAnsi="Roboto Mono"/>
+          <w:sz w:val="18"/>
+          <w:szCs w:val="18"/>
+          <w:lang w:val="cs-CZ"/>
+        </w:rPr>
+        <w:t>if</w:t>
+      </w:r>
+      <w:proofErr w:type="spellEnd"/>
+      <w:r>
+        <w:rPr>
+          <w:rFonts w:ascii="Roboto Mono" w:hAnsi="Roboto Mono"/>
+          <w:sz w:val="18"/>
+          <w:szCs w:val="18"/>
+          <w:lang w:val="cs-CZ"/>
+        </w:rPr>
+        <w:t>( STATEMENT_EXPRESSION ){ STATEMENT_LIST } STATEMENT_IF2 .</w:t>
+      </w:r>
+    </w:p>
+    <w:p>
+      <w:pPr>
+        <w:rPr>
+          <w:rFonts w:ascii="Roboto Mono" w:hAnsi="Roboto Mono"/>
+          <w:sz w:val="18"/>
+          <w:szCs w:val="18"/>
+          <w:lang w:val="cs-CZ"/>
+        </w:rPr>
+      </w:pPr>
+      <w:r>
+        <w:rPr>
+          <w:rFonts w:ascii="Roboto Mono" w:hAnsi="Roboto Mono"/>
+          <w:sz w:val="18"/>
+          <w:szCs w:val="18"/>
+          <w:lang w:val="cs-CZ"/>
+        </w:rPr>
+        <w:t xml:space="preserve">STATEMENT_IF2 -&gt; </w:t>
+      </w:r>
+      <w:proofErr w:type="gramStart"/>
+      <w:r>
+        <w:rPr>
+          <w:rFonts w:ascii="Roboto Mono" w:hAnsi="Roboto Mono"/>
+          <w:sz w:val="18"/>
+          <w:szCs w:val="18"/>
+          <w:lang w:val="cs-CZ"/>
+        </w:rPr>
+        <w:t>EPSILON .</w:t>
+      </w:r>
+      <w:proofErr w:type="gramEnd"/>
+    </w:p>
+    <w:p>
+      <w:pPr>
+        <w:rPr>
+          <w:rFonts w:ascii="Roboto Mono" w:hAnsi="Roboto Mono"/>
+          <w:sz w:val="18"/>
+          <w:szCs w:val="18"/>
+          <w:lang w:val="cs-CZ"/>
+        </w:rPr>
+      </w:pPr>
+      <w:r>
+        <w:rPr>
+          <w:rFonts w:ascii="Roboto Mono" w:hAnsi="Roboto Mono"/>
+          <w:sz w:val="18"/>
+          <w:szCs w:val="18"/>
+          <w:lang w:val="cs-CZ"/>
+        </w:rPr>
+        <w:t xml:space="preserve">STATEMENT_IF2 -&gt; </w:t>
+      </w:r>
+      <w:proofErr w:type="spellStart"/>
+      <w:proofErr w:type="gramStart"/>
+      <w:r>
+        <w:rPr>
+          <w:rFonts w:ascii="Roboto Mono" w:hAnsi="Roboto Mono"/>
+          <w:sz w:val="18"/>
+          <w:szCs w:val="18"/>
+          <w:lang w:val="cs-CZ"/>
+        </w:rPr>
+        <w:t>elseif</w:t>
+      </w:r>
+      <w:proofErr w:type="spellEnd"/>
+      <w:r>
+        <w:rPr>
+          <w:rFonts w:ascii="Roboto Mono" w:hAnsi="Roboto Mono"/>
+          <w:sz w:val="18"/>
+          <w:szCs w:val="18"/>
+          <w:lang w:val="cs-CZ"/>
+        </w:rPr>
+        <w:t>( STATEMENT</w:t>
+      </w:r>
+      <w:proofErr w:type="gramEnd"/>
+      <w:r>
+        <w:rPr>
+          <w:rFonts w:ascii="Roboto Mono" w:hAnsi="Roboto Mono"/>
+          <w:sz w:val="18"/>
+          <w:szCs w:val="18"/>
+          <w:lang w:val="cs-CZ"/>
+        </w:rPr>
+        <w:t>_EXPRESSION ){ STATEMENT_LIST } STATEMENT_IF2 .</w:t>
+      </w:r>
+    </w:p>
+    <w:p>
+      <w:pPr>
+        <w:rPr>
+          <w:rFonts w:ascii="Roboto Mono" w:hAnsi="Roboto Mono"/>
+          <w:sz w:val="18"/>
+          <w:szCs w:val="18"/>
+          <w:lang w:val="cs-CZ"/>
+        </w:rPr>
+      </w:pPr>
+      <w:r>
+        <w:rPr>
+          <w:rFonts w:ascii="Roboto Mono" w:hAnsi="Roboto Mono"/>
+          <w:sz w:val="18"/>
+          <w:szCs w:val="18"/>
+          <w:lang w:val="cs-CZ"/>
+        </w:rPr>
+        <w:t>STATEMENT_IF2 -&gt; STATEMENT_IF</w:t>
+      </w:r>
+      <w:proofErr w:type="gramStart"/>
+      <w:r>
+        <w:rPr>
+          <w:rFonts w:ascii="Roboto Mono" w:hAnsi="Roboto Mono"/>
+          <w:sz w:val="18"/>
+          <w:szCs w:val="18"/>
+          <w:lang w:val="cs-CZ"/>
+        </w:rPr>
+        <w:t>3 .</w:t>
+      </w:r>
+      <w:proofErr w:type="gramEnd"/>
+    </w:p>
+    <w:p>
+      <w:pPr>
+        <w:rPr>
+          <w:rFonts w:ascii="Roboto Mono" w:hAnsi="Roboto Mono"/>
+          <w:sz w:val="18"/>
+          <w:szCs w:val="18"/>
+          <w:lang w:val="cs-CZ"/>
+        </w:rPr>
+      </w:pPr>
+      <w:r>
+        <w:rPr>
+          <w:rFonts w:ascii="Roboto Mono" w:hAnsi="Roboto Mono"/>
+          <w:sz w:val="18"/>
+          <w:szCs w:val="18"/>
+          <w:lang w:val="cs-CZ"/>
+        </w:rPr>
+        <w:t xml:space="preserve">STATEMENT_IF3 -&gt; </w:t>
+      </w:r>
+      <w:proofErr w:type="spellStart"/>
+      <w:proofErr w:type="gramStart"/>
+      <w:r>
+        <w:rPr>
+          <w:rFonts w:ascii="Roboto Mono" w:hAnsi="Roboto Mono"/>
+          <w:sz w:val="18"/>
+          <w:szCs w:val="18"/>
+          <w:lang w:val="cs-CZ"/>
+        </w:rPr>
+        <w:t>else</w:t>
+      </w:r>
+      <w:proofErr w:type="spellEnd"/>
+      <w:r>
+        <w:rPr>
+          <w:rFonts w:ascii="Roboto Mono" w:hAnsi="Roboto Mono"/>
+          <w:sz w:val="18"/>
+          <w:szCs w:val="18"/>
+          <w:lang w:val="cs-CZ"/>
+        </w:rPr>
+        <w:t>{ STATEMENT</w:t>
+      </w:r>
+      <w:proofErr w:type="gramEnd"/>
+      <w:r>
+        <w:rPr>
+          <w:rFonts w:ascii="Roboto Mono" w:hAnsi="Roboto Mono"/>
+          <w:sz w:val="18"/>
+          <w:szCs w:val="18"/>
+          <w:lang w:val="cs-CZ"/>
+        </w:rPr>
+        <w:t>_LIST } .</w:t>
+      </w:r>
+    </w:p>
+    <w:p>
+      <w:pPr>
+        <w:rPr>
+          <w:rFonts w:ascii="Roboto Mono" w:hAnsi="Roboto Mono"/>
+          <w:sz w:val="18"/>
+          <w:szCs w:val="18"/>
+          <w:lang w:val="cs-CZ"/>
+        </w:rPr>
+      </w:pPr>
+      <w:r>
+        <w:rPr>
+          <w:rFonts w:ascii="Roboto Mono" w:hAnsi="Roboto Mono"/>
+          <w:sz w:val="18"/>
+          <w:szCs w:val="18"/>
+          <w:lang w:val="cs-CZ"/>
+        </w:rPr>
+        <w:t xml:space="preserve">STATEMENT_WHILE -&gt; </w:t>
+      </w:r>
+      <w:proofErr w:type="spellStart"/>
+      <w:proofErr w:type="gramStart"/>
+      <w:r>
+        <w:rPr>
+          <w:rFonts w:ascii="Roboto Mono" w:hAnsi="Roboto Mono"/>
+          <w:sz w:val="18"/>
+          <w:szCs w:val="18"/>
+          <w:lang w:val="cs-CZ"/>
+        </w:rPr>
+        <w:t>while</w:t>
+      </w:r>
+      <w:proofErr w:type="spellEnd"/>
+      <w:r>
+        <w:rPr>
+          <w:rFonts w:ascii="Roboto Mono" w:hAnsi="Roboto Mono"/>
+          <w:sz w:val="18"/>
+          <w:szCs w:val="18"/>
+          <w:lang w:val="cs-CZ"/>
+        </w:rPr>
+        <w:t>( STATEMENT</w:t>
+      </w:r>
+      <w:proofErr w:type="gramEnd"/>
+      <w:r>
+        <w:rPr>
+          <w:rFonts w:ascii="Roboto Mono" w:hAnsi="Roboto Mono"/>
+          <w:sz w:val="18"/>
+          <w:szCs w:val="18"/>
+          <w:lang w:val="cs-CZ"/>
+        </w:rPr>
+        <w:t>_EXPRESSION ){ STATEMENT_LIST } .</w:t>
+      </w:r>
+    </w:p>
+    <w:p>
+      <w:pPr>
+        <w:rPr>
+          <w:rFonts w:ascii="Roboto Mono" w:hAnsi="Roboto Mono"/>
+          <w:sz w:val="18"/>
+          <w:szCs w:val="18"/>
+          <w:lang w:val="cs-CZ"/>
+        </w:rPr>
+      </w:pPr>
+      <w:r>
+        <w:rPr>
+          <w:rFonts w:ascii="Roboto Mono" w:hAnsi="Roboto Mono"/>
+          <w:sz w:val="18"/>
+          <w:szCs w:val="18"/>
+          <w:lang w:val="cs-CZ"/>
+        </w:rPr>
+        <w:t xml:space="preserve">STATEMENT_BREAK -&gt; </w:t>
+      </w:r>
+      <w:proofErr w:type="spellStart"/>
+      <w:r>
+        <w:rPr>
+          <w:rFonts w:ascii="Roboto Mono" w:hAnsi="Roboto Mono"/>
+          <w:sz w:val="18"/>
+          <w:szCs w:val="18"/>
+          <w:lang w:val="cs-CZ"/>
+        </w:rPr>
+        <w:t>break</w:t>
+      </w:r>
+      <w:proofErr w:type="spellEnd"/>
+      <w:r>
+        <w:rPr>
+          <w:rFonts w:ascii="Roboto Mono" w:hAnsi="Roboto Mono"/>
+          <w:sz w:val="18"/>
+          <w:szCs w:val="18"/>
+          <w:lang w:val="cs-CZ"/>
+        </w:rPr>
+        <w:t xml:space="preserve"> STATEMENT_BREAK</w:t>
+      </w:r>
+      <w:proofErr w:type="gramStart"/>
+      <w:r>
+        <w:rPr>
+          <w:rFonts w:ascii="Roboto Mono" w:hAnsi="Roboto Mono"/>
+          <w:sz w:val="18"/>
+          <w:szCs w:val="18"/>
+          <w:lang w:val="cs-CZ"/>
+        </w:rPr>
+        <w:t>2  .</w:t>
+      </w:r>
+      <w:proofErr w:type="gramEnd"/>
+    </w:p>
+    <w:p>
+      <w:pPr>
+        <w:rPr>
+          <w:rFonts w:ascii="Roboto Mono" w:hAnsi="Roboto Mono"/>
+          <w:sz w:val="18"/>
+          <w:szCs w:val="18"/>
+          <w:lang w:val="cs-CZ"/>
+        </w:rPr>
+      </w:pPr>
+      <w:r>
+        <w:rPr>
+          <w:rFonts w:ascii="Roboto Mono" w:hAnsi="Roboto Mono"/>
+          <w:sz w:val="18"/>
+          <w:szCs w:val="18"/>
+          <w:lang w:val="cs-CZ"/>
+        </w:rPr>
+        <w:t>STATEMENT_BREAK2 -&gt; CONSTANT_</w:t>
+      </w:r>
+      <w:proofErr w:type="gramStart"/>
+      <w:r>
+        <w:rPr>
+          <w:rFonts w:ascii="Roboto Mono" w:hAnsi="Roboto Mono"/>
+          <w:sz w:val="18"/>
+          <w:szCs w:val="18"/>
+          <w:lang w:val="cs-CZ"/>
+        </w:rPr>
+        <w:t>INTEGER .</w:t>
+      </w:r>
+      <w:proofErr w:type="gramEnd"/>
+    </w:p>
+    <w:p>
+      <w:pPr>
+        <w:rPr>
+          <w:rFonts w:ascii="Roboto Mono" w:hAnsi="Roboto Mono"/>
+          <w:sz w:val="18"/>
+          <w:szCs w:val="18"/>
+          <w:lang w:val="cs-CZ"/>
+        </w:rPr>
+      </w:pPr>
+      <w:r>
+        <w:rPr>
+          <w:rFonts w:ascii="Roboto Mono" w:hAnsi="Roboto Mono"/>
+          <w:sz w:val="18"/>
+          <w:szCs w:val="18"/>
+          <w:lang w:val="cs-CZ"/>
+        </w:rPr>
+        <w:t xml:space="preserve">STATEMENT_CONTINUE -&gt; </w:t>
+      </w:r>
+      <w:proofErr w:type="spellStart"/>
+      <w:r>
+        <w:rPr>
+          <w:rFonts w:ascii="Roboto Mono" w:hAnsi="Roboto Mono"/>
+          <w:sz w:val="18"/>
+          <w:szCs w:val="18"/>
+          <w:lang w:val="cs-CZ"/>
+        </w:rPr>
+        <w:t>continue</w:t>
+      </w:r>
+      <w:proofErr w:type="spellEnd"/>
+      <w:r>
+        <w:rPr>
+          <w:rFonts w:ascii="Roboto Mono" w:hAnsi="Roboto Mono"/>
+          <w:sz w:val="18"/>
+          <w:szCs w:val="18"/>
+          <w:lang w:val="cs-CZ"/>
+        </w:rPr>
+        <w:t xml:space="preserve"> STATEMENT_CONTINUE</w:t>
+      </w:r>
+      <w:proofErr w:type="gramStart"/>
+      <w:r>
+        <w:rPr>
+          <w:rFonts w:ascii="Roboto Mono" w:hAnsi="Roboto Mono"/>
+          <w:sz w:val="18"/>
+          <w:szCs w:val="18"/>
+          <w:lang w:val="cs-CZ"/>
+        </w:rPr>
+        <w:t>2  .</w:t>
+      </w:r>
+      <w:proofErr w:type="gramEnd"/>
+    </w:p>
+    <w:p>
+      <w:pPr>
+        <w:rPr>
+          <w:rFonts w:ascii="Roboto Mono" w:hAnsi="Roboto Mono"/>
+          <w:sz w:val="18"/>
+          <w:szCs w:val="18"/>
+          <w:lang w:val="cs-CZ"/>
+        </w:rPr>
+      </w:pPr>
+      <w:r>
+        <w:rPr>
+          <w:rFonts w:ascii="Roboto Mono" w:hAnsi="Roboto Mono"/>
+          <w:sz w:val="18"/>
+          <w:szCs w:val="18"/>
+          <w:lang w:val="cs-CZ"/>
+        </w:rPr>
+        <w:t>STATEMENT_CONTINUE2 -&gt; CONSTANT_</w:t>
+      </w:r>
+      <w:proofErr w:type="gramStart"/>
+      <w:r>
+        <w:rPr>
+          <w:rFonts w:ascii="Roboto Mono" w:hAnsi="Roboto Mono"/>
+          <w:sz w:val="18"/>
+          <w:szCs w:val="18"/>
+          <w:lang w:val="cs-CZ"/>
+        </w:rPr>
+        <w:t>INTEGER .</w:t>
+      </w:r>
+      <w:proofErr w:type="gramEnd"/>
+    </w:p>
+    <w:p>
+      <w:pPr>
+        <w:rPr>
+          <w:rFonts w:ascii="Roboto Mono" w:hAnsi="Roboto Mono"/>
+          <w:sz w:val="18"/>
+          <w:szCs w:val="18"/>
+          <w:lang w:val="cs-CZ"/>
+        </w:rPr>
+      </w:pPr>
+      <w:r>
+        <w:rPr>
+          <w:rFonts w:ascii="Roboto Mono" w:hAnsi="Roboto Mono"/>
+          <w:sz w:val="18"/>
+          <w:szCs w:val="18"/>
+          <w:lang w:val="cs-CZ"/>
+        </w:rPr>
+        <w:t xml:space="preserve">STATEMENT_FOR -&gt; </w:t>
+      </w:r>
+      <w:proofErr w:type="spellStart"/>
+      <w:proofErr w:type="gramStart"/>
+      <w:r>
+        <w:rPr>
+          <w:rFonts w:ascii="Roboto Mono" w:hAnsi="Roboto Mono"/>
+          <w:sz w:val="18"/>
+          <w:szCs w:val="18"/>
+          <w:lang w:val="cs-CZ"/>
+        </w:rPr>
+        <w:t>for</w:t>
+      </w:r>
+      <w:proofErr w:type="spellEnd"/>
+      <w:r>
+        <w:rPr>
+          <w:rFonts w:ascii="Roboto Mono" w:hAnsi="Roboto Mono"/>
+          <w:sz w:val="18"/>
+          <w:szCs w:val="18"/>
+          <w:lang w:val="cs-CZ"/>
+        </w:rPr>
+        <w:t>( STATEMENT</w:t>
+      </w:r>
+      <w:proofErr w:type="gramEnd"/>
+      <w:r>
+        <w:rPr>
+          <w:rFonts w:ascii="Roboto Mono" w:hAnsi="Roboto Mono"/>
+          <w:sz w:val="18"/>
+          <w:szCs w:val="18"/>
+          <w:lang w:val="cs-CZ"/>
+        </w:rPr>
+        <w:t>_FOR2, STATEMENT_FOR2, STATEMENT_FOR2 ){ STATEMENT_LIST } .</w:t>
+      </w:r>
+    </w:p>
+    <w:p>
+      <w:pPr>
+        <w:rPr>
+          <w:rFonts w:ascii="Roboto Mono" w:hAnsi="Roboto Mono"/>
+          <w:sz w:val="18"/>
+          <w:szCs w:val="18"/>
+          <w:lang w:val="cs-CZ"/>
+        </w:rPr>
+      </w:pPr>
+      <w:r>
+        <w:rPr>
+          <w:rFonts w:ascii="Roboto Mono" w:hAnsi="Roboto Mono"/>
+          <w:sz w:val="18"/>
+          <w:szCs w:val="18"/>
+          <w:lang w:val="cs-CZ"/>
+        </w:rPr>
+        <w:t>STATEMENT_FOR2 -&gt; STATEMENT_</w:t>
+      </w:r>
+      <w:proofErr w:type="gramStart"/>
+      <w:r>
+        <w:rPr>
+          <w:rFonts w:ascii="Roboto Mono" w:hAnsi="Roboto Mono"/>
+          <w:sz w:val="18"/>
+          <w:szCs w:val="18"/>
+          <w:lang w:val="cs-CZ"/>
+        </w:rPr>
+        <w:t>EXPRESSION .</w:t>
+      </w:r>
+      <w:proofErr w:type="gramEnd"/>
+    </w:p>
+    <w:p>
+      <w:pPr>
+        <w:rPr>
+          <w:rFonts w:ascii="Roboto Mono" w:hAnsi="Roboto Mono"/>
+          <w:sz w:val="18"/>
+          <w:szCs w:val="18"/>
+          <w:lang w:val="cs-CZ"/>
+        </w:rPr>
+      </w:pPr>
+      <w:r>
+        <w:rPr>
+          <w:rFonts w:ascii="Roboto Mono" w:hAnsi="Roboto Mono"/>
+          <w:sz w:val="18"/>
+          <w:szCs w:val="18"/>
+          <w:lang w:val="cs-CZ"/>
+        </w:rPr>
+        <w:t xml:space="preserve">STATEMENT_FOR2 -&gt; </w:t>
+      </w:r>
+      <w:proofErr w:type="gramStart"/>
+      <w:r>
+        <w:rPr>
+          <w:rFonts w:ascii="Roboto Mono" w:hAnsi="Roboto Mono"/>
+          <w:sz w:val="18"/>
+          <w:szCs w:val="18"/>
+          <w:lang w:val="cs-CZ"/>
+        </w:rPr>
+        <w:t>EPSILON .</w:t>
+      </w:r>
+      <w:proofErr w:type="gramEnd"/>
+    </w:p>
+    <w:p>
+      <w:pPr>
+        <w:rPr>
+          <w:rFonts w:ascii="Roboto Mono" w:hAnsi="Roboto Mono"/>
+          <w:sz w:val="18"/>
+          <w:szCs w:val="18"/>
+          <w:lang w:val="cs-CZ"/>
+        </w:rPr>
+      </w:pPr>
+      <w:r>
+        <w:rPr>
+          <w:rFonts w:ascii="Roboto Mono" w:hAnsi="Roboto Mono"/>
+          <w:sz w:val="18"/>
+          <w:szCs w:val="18"/>
+          <w:lang w:val="cs-CZ"/>
+        </w:rPr>
+        <w:t xml:space="preserve">STATEMENT_LIST -&gt; </w:t>
+      </w:r>
+      <w:proofErr w:type="gramStart"/>
+      <w:r>
+        <w:rPr>
+          <w:rFonts w:ascii="Roboto Mono" w:hAnsi="Roboto Mono"/>
+          <w:sz w:val="18"/>
+          <w:szCs w:val="18"/>
+          <w:lang w:val="cs-CZ"/>
+        </w:rPr>
+        <w:t>EPSILON .</w:t>
+      </w:r>
+      <w:proofErr w:type="gramEnd"/>
+    </w:p>
+    <w:p>
+      <w:pPr>
+        <w:rPr>
+          <w:rFonts w:ascii="Roboto Mono" w:hAnsi="Roboto Mono"/>
+          <w:sz w:val="18"/>
+          <w:szCs w:val="18"/>
+          <w:lang w:val="cs-CZ"/>
+        </w:rPr>
+      </w:pPr>
+      <w:r>
+        <w:rPr>
+          <w:rFonts w:ascii="Roboto Mono" w:hAnsi="Roboto Mono"/>
+          <w:sz w:val="18"/>
+          <w:szCs w:val="18"/>
+          <w:lang w:val="cs-CZ"/>
+        </w:rPr>
+        <w:t>STATEMENT_LIST -&gt; STATEMENT_IF STATEMENT_</w:t>
+      </w:r>
+      <w:proofErr w:type="gramStart"/>
+      <w:r>
+        <w:rPr>
+          <w:rFonts w:ascii="Roboto Mono" w:hAnsi="Roboto Mono"/>
+          <w:sz w:val="18"/>
+          <w:szCs w:val="18"/>
+          <w:lang w:val="cs-CZ"/>
+        </w:rPr>
+        <w:t>LIST .</w:t>
+      </w:r>
+      <w:proofErr w:type="gramEnd"/>
+    </w:p>
+    <w:p>
+      <w:pPr>
+        <w:rPr>
+          <w:rFonts w:ascii="Roboto Mono" w:hAnsi="Roboto Mono"/>
+          <w:sz w:val="18"/>
+          <w:szCs w:val="18"/>
+          <w:lang w:val="cs-CZ"/>
+        </w:rPr>
+      </w:pPr>
+      <w:r>
+        <w:rPr>
+          <w:rFonts w:ascii="Roboto Mono" w:hAnsi="Roboto Mono"/>
+          <w:sz w:val="18"/>
+          <w:szCs w:val="18"/>
+          <w:lang w:val="cs-CZ"/>
+        </w:rPr>
+        <w:t>STATEMENT_LIST -&gt; STATEMENT_</w:t>
+      </w:r>
+      <w:proofErr w:type="gramStart"/>
+      <w:r>
+        <w:rPr>
+          <w:rFonts w:ascii="Roboto Mono" w:hAnsi="Roboto Mono"/>
+          <w:sz w:val="18"/>
+          <w:szCs w:val="18"/>
+          <w:lang w:val="cs-CZ"/>
+        </w:rPr>
+        <w:t>EXPRESSION ;</w:t>
+      </w:r>
+      <w:proofErr w:type="gramEnd"/>
+      <w:r>
+        <w:rPr>
+          <w:rFonts w:ascii="Roboto Mono" w:hAnsi="Roboto Mono"/>
+          <w:sz w:val="18"/>
+          <w:szCs w:val="18"/>
+          <w:lang w:val="cs-CZ"/>
+        </w:rPr>
+        <w:t xml:space="preserve"> STATEMENT_LIST .</w:t>
+      </w:r>
+    </w:p>
+    <w:p>
+      <w:pPr>
+        <w:rPr>
+          <w:rFonts w:ascii="Roboto Mono" w:hAnsi="Roboto Mono"/>
+          <w:sz w:val="18"/>
+          <w:szCs w:val="18"/>
+          <w:lang w:val="cs-CZ"/>
+        </w:rPr>
+      </w:pPr>
+      <w:r>
+        <w:rPr>
+          <w:rFonts w:ascii="Roboto Mono" w:hAnsi="Roboto Mono"/>
+          <w:sz w:val="18"/>
+          <w:szCs w:val="18"/>
+          <w:lang w:val="cs-CZ"/>
+        </w:rPr>
+        <w:t>STATEMENT_LIST -&gt; STATEMENT_WHILE STATEMENT_</w:t>
+      </w:r>
+      <w:proofErr w:type="gramStart"/>
+      <w:r>
+        <w:rPr>
+          <w:rFonts w:ascii="Roboto Mono" w:hAnsi="Roboto Mono"/>
+          <w:sz w:val="18"/>
+          <w:szCs w:val="18"/>
+          <w:lang w:val="cs-CZ"/>
+        </w:rPr>
+        <w:t>LIST .</w:t>
+      </w:r>
+      <w:proofErr w:type="gramEnd"/>
+    </w:p>
+    <w:p>
+      <w:pPr>
+        <w:rPr>
+          <w:rFonts w:ascii="Roboto Mono" w:hAnsi="Roboto Mono"/>
+          <w:sz w:val="18"/>
+          <w:szCs w:val="18"/>
+          <w:lang w:val="cs-CZ"/>
+        </w:rPr>
+      </w:pPr>
+      <w:r>
+        <w:rPr>
+          <w:rFonts w:ascii="Roboto Mono" w:hAnsi="Roboto Mono"/>
+          <w:sz w:val="18"/>
+          <w:szCs w:val="18"/>
+          <w:lang w:val="cs-CZ"/>
+        </w:rPr>
+        <w:t>STATEMENT_LIST -&gt; STATEMENT_RETURN STATEMENT_</w:t>
+      </w:r>
+      <w:proofErr w:type="gramStart"/>
+      <w:r>
+        <w:rPr>
+          <w:rFonts w:ascii="Roboto Mono" w:hAnsi="Roboto Mono"/>
+          <w:sz w:val="18"/>
+          <w:szCs w:val="18"/>
+          <w:lang w:val="cs-CZ"/>
+        </w:rPr>
+        <w:t>LIST .</w:t>
+      </w:r>
+      <w:proofErr w:type="gramEnd"/>
     </w:p>
     <w:p>
       <w:pPr>
@@ -1558,64 +2059,245 @@
           <w:lang w:val="cs-CZ"/>
         </w:rPr>
         <w:lastRenderedPageBreak/>
-        <w:t>STATEMENT_FUNCTION -&gt; function IDENTIFIER( FUNCTION_PARAMETER_LIST ): RETURN_TYPE { STATEMENT_LIST STATEMENT_RETURN } .</w:t>
-      </w:r>
-    </w:p>
-    <w:p>
-      <w:pPr>
-        <w:rPr>
-          <w:rFonts w:ascii="Roboto Mono" w:hAnsi="Roboto Mono"/>
-          <w:sz w:val="18"/>
-          <w:szCs w:val="18"/>
-          <w:lang w:val="cs-CZ"/>
-        </w:rPr>
-      </w:pPr>
-      <w:r>
-        <w:rPr>
-          <w:rFonts w:ascii="Roboto Mono" w:hAnsi="Roboto Mono"/>
-          <w:sz w:val="18"/>
-          <w:szCs w:val="18"/>
-          <w:lang w:val="cs-CZ"/>
-        </w:rPr>
-        <w:t>FUNCTION_PARAMETER_LIST -&gt; TERM_TYPE IDENTIFIER FUNCTION_PARAMETER_LIST2 .</w:t>
-      </w:r>
-    </w:p>
-    <w:p>
-      <w:pPr>
-        <w:rPr>
-          <w:rFonts w:ascii="Roboto Mono" w:hAnsi="Roboto Mono"/>
-          <w:sz w:val="18"/>
-          <w:szCs w:val="18"/>
-          <w:lang w:val="cs-CZ"/>
-        </w:rPr>
-      </w:pPr>
-      <w:r>
-        <w:rPr>
-          <w:rFonts w:ascii="Roboto Mono" w:hAnsi="Roboto Mono"/>
-          <w:sz w:val="18"/>
-          <w:szCs w:val="18"/>
-          <w:lang w:val="cs-CZ"/>
-        </w:rPr>
-        <w:t>FUNCTION_PARAMETER_LIST2 -&gt; EPSILON .</w:t>
-      </w:r>
-    </w:p>
-    <w:p>
-      <w:pPr>
-        <w:rPr>
-          <w:rFonts w:ascii="Roboto Mono" w:hAnsi="Roboto Mono"/>
-          <w:sz w:val="18"/>
-          <w:szCs w:val="18"/>
-          <w:lang w:val="cs-CZ"/>
-        </w:rPr>
-      </w:pPr>
-      <w:r>
-        <w:rPr>
-          <w:rFonts w:ascii="Roboto Mono" w:hAnsi="Roboto Mono"/>
-          <w:sz w:val="18"/>
-          <w:szCs w:val="18"/>
-          <w:lang w:val="cs-CZ"/>
-        </w:rPr>
-        <w:t>FUNCTION_PARAMETER_LIST2 -&gt; ,TERM_TYPE IDENTIFIER FUNCTION_PARAMETER_LIST2 .</w:t>
+        <w:t>STATEMENT_RETURN -&gt; return STATEMENT_RETURN</w:t>
+      </w:r>
+      <w:proofErr w:type="gramStart"/>
+      <w:r>
+        <w:rPr>
+          <w:rFonts w:ascii="Roboto Mono" w:hAnsi="Roboto Mono"/>
+          <w:sz w:val="18"/>
+          <w:szCs w:val="18"/>
+          <w:lang w:val="cs-CZ"/>
+        </w:rPr>
+        <w:t>2 .</w:t>
+      </w:r>
+      <w:proofErr w:type="gramEnd"/>
+    </w:p>
+    <w:p>
+      <w:pPr>
+        <w:rPr>
+          <w:rFonts w:ascii="Roboto Mono" w:hAnsi="Roboto Mono"/>
+          <w:sz w:val="18"/>
+          <w:szCs w:val="18"/>
+          <w:lang w:val="cs-CZ"/>
+        </w:rPr>
+      </w:pPr>
+      <w:r>
+        <w:rPr>
+          <w:rFonts w:ascii="Roboto Mono" w:hAnsi="Roboto Mono"/>
+          <w:sz w:val="18"/>
+          <w:szCs w:val="18"/>
+          <w:lang w:val="cs-CZ"/>
+        </w:rPr>
+        <w:t>STATEMENT_RETURN2 -&gt; STATEMENT_EXPRESSION</w:t>
+      </w:r>
+      <w:proofErr w:type="gramStart"/>
+      <w:r>
+        <w:rPr>
+          <w:rFonts w:ascii="Roboto Mono" w:hAnsi="Roboto Mono"/>
+          <w:sz w:val="18"/>
+          <w:szCs w:val="18"/>
+          <w:lang w:val="cs-CZ"/>
+        </w:rPr>
+        <w:t>; .</w:t>
+      </w:r>
+      <w:proofErr w:type="gramEnd"/>
+    </w:p>
+    <w:p>
+      <w:pPr>
+        <w:rPr>
+          <w:rFonts w:ascii="Roboto Mono" w:hAnsi="Roboto Mono"/>
+          <w:sz w:val="18"/>
+          <w:szCs w:val="18"/>
+          <w:lang w:val="cs-CZ"/>
+        </w:rPr>
+      </w:pPr>
+      <w:r>
+        <w:rPr>
+          <w:rFonts w:ascii="Roboto Mono" w:hAnsi="Roboto Mono"/>
+          <w:sz w:val="18"/>
+          <w:szCs w:val="18"/>
+          <w:lang w:val="cs-CZ"/>
+        </w:rPr>
+        <w:t>STATEMENT_RETURN2 -</w:t>
+      </w:r>
+      <w:proofErr w:type="gramStart"/>
+      <w:r>
+        <w:rPr>
+          <w:rFonts w:ascii="Roboto Mono" w:hAnsi="Roboto Mono"/>
+          <w:sz w:val="18"/>
+          <w:szCs w:val="18"/>
+          <w:lang w:val="cs-CZ"/>
+        </w:rPr>
+        <w:t>&gt; ;</w:t>
+      </w:r>
+      <w:proofErr w:type="gramEnd"/>
+      <w:r>
+        <w:rPr>
+          <w:rFonts w:ascii="Roboto Mono" w:hAnsi="Roboto Mono"/>
+          <w:sz w:val="18"/>
+          <w:szCs w:val="18"/>
+          <w:lang w:val="cs-CZ"/>
+        </w:rPr>
+        <w:t xml:space="preserve"> .</w:t>
+      </w:r>
+    </w:p>
+    <w:p>
+      <w:pPr>
+        <w:rPr>
+          <w:rFonts w:ascii="Roboto Mono" w:hAnsi="Roboto Mono"/>
+          <w:sz w:val="18"/>
+          <w:szCs w:val="18"/>
+          <w:lang w:val="cs-CZ"/>
+        </w:rPr>
+      </w:pPr>
+      <w:r>
+        <w:rPr>
+          <w:rFonts w:ascii="Roboto Mono" w:hAnsi="Roboto Mono"/>
+          <w:sz w:val="18"/>
+          <w:szCs w:val="18"/>
+          <w:lang w:val="cs-CZ"/>
+        </w:rPr>
+        <w:t xml:space="preserve">STATEMENT_FUNCTION -&gt; </w:t>
+      </w:r>
+      <w:proofErr w:type="spellStart"/>
+      <w:r>
+        <w:rPr>
+          <w:rFonts w:ascii="Roboto Mono" w:hAnsi="Roboto Mono"/>
+          <w:sz w:val="18"/>
+          <w:szCs w:val="18"/>
+          <w:lang w:val="cs-CZ"/>
+        </w:rPr>
+        <w:t>function</w:t>
+      </w:r>
+      <w:proofErr w:type="spellEnd"/>
+      <w:r>
+        <w:rPr>
+          <w:rFonts w:ascii="Roboto Mono" w:hAnsi="Roboto Mono"/>
+          <w:sz w:val="18"/>
+          <w:szCs w:val="18"/>
+          <w:lang w:val="cs-CZ"/>
+        </w:rPr>
+        <w:t xml:space="preserve"> </w:t>
+      </w:r>
+      <w:proofErr w:type="gramStart"/>
+      <w:r>
+        <w:rPr>
+          <w:rFonts w:ascii="Roboto Mono" w:hAnsi="Roboto Mono"/>
+          <w:sz w:val="18"/>
+          <w:szCs w:val="18"/>
+          <w:lang w:val="cs-CZ"/>
+        </w:rPr>
+        <w:t>IDENTIFIER( FUNCTION</w:t>
+      </w:r>
+      <w:proofErr w:type="gramEnd"/>
+      <w:r>
+        <w:rPr>
+          <w:rFonts w:ascii="Roboto Mono" w:hAnsi="Roboto Mono"/>
+          <w:sz w:val="18"/>
+          <w:szCs w:val="18"/>
+          <w:lang w:val="cs-CZ"/>
+        </w:rPr>
+        <w:t>_PARAMETER_LIST ): RETURN_TYPE { STATEMENT_LIST STATEMENT_RETURN } .</w:t>
+      </w:r>
+    </w:p>
+    <w:p>
+      <w:pPr>
+        <w:rPr>
+          <w:rFonts w:ascii="Roboto Mono" w:hAnsi="Roboto Mono"/>
+          <w:sz w:val="18"/>
+          <w:szCs w:val="18"/>
+          <w:lang w:val="cs-CZ"/>
+        </w:rPr>
+      </w:pPr>
+      <w:r>
+        <w:rPr>
+          <w:rFonts w:ascii="Roboto Mono" w:hAnsi="Roboto Mono"/>
+          <w:sz w:val="18"/>
+          <w:szCs w:val="18"/>
+          <w:lang w:val="cs-CZ"/>
+        </w:rPr>
+        <w:t>FUNCTION_PARAMETER_LIST -&gt; TERM_TYPE IDENTIFIER FUNCTION_PARAMETER_LIST</w:t>
+      </w:r>
+      <w:proofErr w:type="gramStart"/>
+      <w:r>
+        <w:rPr>
+          <w:rFonts w:ascii="Roboto Mono" w:hAnsi="Roboto Mono"/>
+          <w:sz w:val="18"/>
+          <w:szCs w:val="18"/>
+          <w:lang w:val="cs-CZ"/>
+        </w:rPr>
+        <w:t>2 .</w:t>
+      </w:r>
+      <w:proofErr w:type="gramEnd"/>
+    </w:p>
+    <w:p>
+      <w:pPr>
+        <w:rPr>
+          <w:rFonts w:ascii="Roboto Mono" w:hAnsi="Roboto Mono"/>
+          <w:sz w:val="18"/>
+          <w:szCs w:val="18"/>
+          <w:lang w:val="cs-CZ"/>
+        </w:rPr>
+      </w:pPr>
+      <w:r>
+        <w:rPr>
+          <w:rFonts w:ascii="Roboto Mono" w:hAnsi="Roboto Mono"/>
+          <w:sz w:val="18"/>
+          <w:szCs w:val="18"/>
+          <w:lang w:val="cs-CZ"/>
+        </w:rPr>
+        <w:t xml:space="preserve">FUNCTION_PARAMETER_LIST2 -&gt; </w:t>
+      </w:r>
+      <w:proofErr w:type="gramStart"/>
+      <w:r>
+        <w:rPr>
+          <w:rFonts w:ascii="Roboto Mono" w:hAnsi="Roboto Mono"/>
+          <w:sz w:val="18"/>
+          <w:szCs w:val="18"/>
+          <w:lang w:val="cs-CZ"/>
+        </w:rPr>
+        <w:t>EPSILON .</w:t>
+      </w:r>
+      <w:proofErr w:type="gramEnd"/>
+    </w:p>
+    <w:p>
+      <w:pPr>
+        <w:rPr>
+          <w:rFonts w:ascii="Roboto Mono" w:hAnsi="Roboto Mono"/>
+          <w:sz w:val="18"/>
+          <w:szCs w:val="18"/>
+          <w:lang w:val="cs-CZ"/>
+        </w:rPr>
+      </w:pPr>
+      <w:r>
+        <w:rPr>
+          <w:rFonts w:ascii="Roboto Mono" w:hAnsi="Roboto Mono"/>
+          <w:sz w:val="18"/>
+          <w:szCs w:val="18"/>
+          <w:lang w:val="cs-CZ"/>
+        </w:rPr>
+        <w:t>FUNCTION_PARAMETER_LIST2 -</w:t>
+      </w:r>
+      <w:proofErr w:type="gramStart"/>
+      <w:r>
+        <w:rPr>
+          <w:rFonts w:ascii="Roboto Mono" w:hAnsi="Roboto Mono"/>
+          <w:sz w:val="18"/>
+          <w:szCs w:val="18"/>
+          <w:lang w:val="cs-CZ"/>
+        </w:rPr>
+        <w:t>&gt; ,TERM</w:t>
+      </w:r>
+      <w:proofErr w:type="gramEnd"/>
+      <w:r>
+        <w:rPr>
+          <w:rFonts w:ascii="Roboto Mono" w:hAnsi="Roboto Mono"/>
+          <w:sz w:val="18"/>
+          <w:szCs w:val="18"/>
+          <w:lang w:val="cs-CZ"/>
+        </w:rPr>
+        <w:t>_TYPE IDENTIFIER FUNCTION_PARAMETER_LIST2 .</w:t>
       </w:r>
     </w:p>
     <w:p>
@@ -1635,255 +2317,436 @@
           <w:szCs w:val="18"/>
           <w:lang w:val="cs-CZ"/>
         </w:rPr>
-        <w:t>STATEMENT_EXPRESSION -&gt; EXPRESSION_FUNCTION_CALL .</w:t>
-      </w:r>
-    </w:p>
-    <w:p>
-      <w:pPr>
-        <w:rPr>
-          <w:rFonts w:ascii="Roboto Mono" w:hAnsi="Roboto Mono"/>
-          <w:sz w:val="18"/>
-          <w:szCs w:val="18"/>
-          <w:lang w:val="cs-CZ"/>
-        </w:rPr>
-      </w:pPr>
-      <w:r>
-        <w:rPr>
-          <w:rFonts w:ascii="Roboto Mono" w:hAnsi="Roboto Mono"/>
-          <w:sz w:val="18"/>
-          <w:szCs w:val="18"/>
-          <w:lang w:val="cs-CZ"/>
-        </w:rPr>
-        <w:t>EXPRESSION_FUNCTION_CALL -&gt; IDENTIFIER( PARAMETER_LIST ) .</w:t>
-      </w:r>
-    </w:p>
-    <w:p>
-      <w:pPr>
-        <w:rPr>
-          <w:rFonts w:ascii="Roboto Mono" w:hAnsi="Roboto Mono"/>
-          <w:sz w:val="18"/>
-          <w:szCs w:val="18"/>
-          <w:lang w:val="cs-CZ"/>
-        </w:rPr>
-      </w:pPr>
-      <w:r>
-        <w:rPr>
-          <w:rFonts w:ascii="Roboto Mono" w:hAnsi="Roboto Mono"/>
-          <w:sz w:val="18"/>
-          <w:szCs w:val="18"/>
-          <w:lang w:val="cs-CZ"/>
-        </w:rPr>
-        <w:t>PARAMETER_LIST -&gt; STATEMENT_EXPRESSION PARAMETER_LIST2 .</w:t>
-      </w:r>
-    </w:p>
-    <w:p>
-      <w:pPr>
-        <w:rPr>
-          <w:rFonts w:ascii="Roboto Mono" w:hAnsi="Roboto Mono"/>
-          <w:sz w:val="18"/>
-          <w:szCs w:val="18"/>
-          <w:lang w:val="cs-CZ"/>
-        </w:rPr>
-      </w:pPr>
-      <w:r>
-        <w:rPr>
-          <w:rFonts w:ascii="Roboto Mono" w:hAnsi="Roboto Mono"/>
-          <w:sz w:val="18"/>
-          <w:szCs w:val="18"/>
-          <w:lang w:val="cs-CZ"/>
-        </w:rPr>
-        <w:t>PARAMETER_LIST2 -&gt; EPSILON .</w:t>
-      </w:r>
-    </w:p>
-    <w:p>
-      <w:pPr>
-        <w:rPr>
-          <w:rFonts w:ascii="Roboto Mono" w:hAnsi="Roboto Mono"/>
-          <w:sz w:val="18"/>
-          <w:szCs w:val="18"/>
-          <w:lang w:val="cs-CZ"/>
-        </w:rPr>
-      </w:pPr>
-      <w:r>
-        <w:rPr>
-          <w:rFonts w:ascii="Roboto Mono" w:hAnsi="Roboto Mono"/>
-          <w:sz w:val="18"/>
-          <w:szCs w:val="18"/>
-          <w:lang w:val="cs-CZ"/>
-        </w:rPr>
-        <w:t>PARAMETER_LIST2 -&gt; ,STATEMENT_EXPRESSION PARAMETER_LIST2 .</w:t>
-      </w:r>
-    </w:p>
-    <w:p>
-      <w:pPr>
-        <w:rPr>
-          <w:rFonts w:ascii="Roboto Mono" w:hAnsi="Roboto Mono"/>
-          <w:sz w:val="18"/>
-          <w:szCs w:val="18"/>
-          <w:lang w:val="cs-CZ"/>
-        </w:rPr>
-      </w:pPr>
-      <w:r>
-        <w:rPr>
-          <w:rFonts w:ascii="Roboto Mono" w:hAnsi="Roboto Mono"/>
-          <w:sz w:val="18"/>
-          <w:szCs w:val="18"/>
-          <w:lang w:val="cs-CZ"/>
-        </w:rPr>
-        <w:t>STATEMENT_EXPRESSION -&gt; EXPRESSION_CONSTANT .</w:t>
-      </w:r>
-    </w:p>
-    <w:p>
-      <w:pPr>
-        <w:rPr>
-          <w:rFonts w:ascii="Roboto Mono" w:hAnsi="Roboto Mono"/>
-          <w:sz w:val="18"/>
-          <w:szCs w:val="18"/>
-          <w:lang w:val="cs-CZ"/>
-        </w:rPr>
-      </w:pPr>
-      <w:r>
-        <w:rPr>
-          <w:rFonts w:ascii="Roboto Mono" w:hAnsi="Roboto Mono"/>
-          <w:sz w:val="18"/>
-          <w:szCs w:val="18"/>
-          <w:lang w:val="cs-CZ"/>
-        </w:rPr>
-        <w:t>EXPRESSION_CONSTANT -&gt; CONSTANT_INTEGER .</w:t>
-      </w:r>
-    </w:p>
-    <w:p>
-      <w:pPr>
-        <w:rPr>
-          <w:rFonts w:ascii="Roboto Mono" w:hAnsi="Roboto Mono"/>
-          <w:sz w:val="18"/>
-          <w:szCs w:val="18"/>
-          <w:lang w:val="cs-CZ"/>
-        </w:rPr>
-      </w:pPr>
-      <w:r>
-        <w:rPr>
-          <w:rFonts w:ascii="Roboto Mono" w:hAnsi="Roboto Mono"/>
-          <w:sz w:val="18"/>
-          <w:szCs w:val="18"/>
-          <w:lang w:val="cs-CZ"/>
-        </w:rPr>
-        <w:t>EXPRESSION_CONSTANT -&gt; CONSTANT_FLOAT .</w:t>
-      </w:r>
-    </w:p>
-    <w:p>
-      <w:pPr>
-        <w:rPr>
-          <w:rFonts w:ascii="Roboto Mono" w:hAnsi="Roboto Mono"/>
-          <w:sz w:val="18"/>
-          <w:szCs w:val="18"/>
-          <w:lang w:val="cs-CZ"/>
-        </w:rPr>
-      </w:pPr>
-      <w:r>
-        <w:rPr>
-          <w:rFonts w:ascii="Roboto Mono" w:hAnsi="Roboto Mono"/>
-          <w:sz w:val="18"/>
-          <w:szCs w:val="18"/>
-          <w:lang w:val="cs-CZ"/>
-        </w:rPr>
-        <w:t>EXPRESSION_CONSTANT -&gt; CONSTANT_STRING .</w:t>
-      </w:r>
-    </w:p>
-    <w:p>
-      <w:pPr>
-        <w:rPr>
-          <w:rFonts w:ascii="Roboto Mono" w:hAnsi="Roboto Mono"/>
-          <w:sz w:val="18"/>
-          <w:szCs w:val="18"/>
-          <w:lang w:val="cs-CZ"/>
-        </w:rPr>
-      </w:pPr>
-      <w:r>
-        <w:rPr>
-          <w:rFonts w:ascii="Roboto Mono" w:hAnsi="Roboto Mono"/>
-          <w:sz w:val="18"/>
-          <w:szCs w:val="18"/>
-          <w:lang w:val="cs-CZ"/>
-        </w:rPr>
-        <w:t>EXPRESSION_CONSTANT -&gt; EXPRESSION_CONSTANT_BOOL .</w:t>
-      </w:r>
-    </w:p>
-    <w:p>
-      <w:pPr>
-        <w:rPr>
-          <w:rFonts w:ascii="Roboto Mono" w:hAnsi="Roboto Mono"/>
-          <w:sz w:val="18"/>
-          <w:szCs w:val="18"/>
-          <w:lang w:val="cs-CZ"/>
-        </w:rPr>
-      </w:pPr>
-      <w:r>
-        <w:rPr>
-          <w:rFonts w:ascii="Roboto Mono" w:hAnsi="Roboto Mono"/>
-          <w:sz w:val="18"/>
-          <w:szCs w:val="18"/>
-          <w:lang w:val="cs-CZ"/>
-        </w:rPr>
-        <w:t>STATEMENT_EXPRESSION -&gt; EXPRESSION_VARIABLE .</w:t>
-      </w:r>
-    </w:p>
-    <w:p>
-      <w:pPr>
-        <w:rPr>
-          <w:rFonts w:ascii="Roboto Mono" w:hAnsi="Roboto Mono"/>
-          <w:sz w:val="18"/>
-          <w:szCs w:val="18"/>
-          <w:lang w:val="cs-CZ"/>
-        </w:rPr>
-      </w:pPr>
-      <w:r>
-        <w:rPr>
-          <w:rFonts w:ascii="Roboto Mono" w:hAnsi="Roboto Mono"/>
-          <w:sz w:val="18"/>
-          <w:szCs w:val="18"/>
-          <w:lang w:val="cs-CZ"/>
-        </w:rPr>
-        <w:t>EXPRESSION_VARIABLE -&gt;  $ IDENTIFIER .</w:t>
-      </w:r>
-    </w:p>
-    <w:p>
-      <w:pPr>
-        <w:rPr>
-          <w:rFonts w:ascii="Roboto Mono" w:hAnsi="Roboto Mono"/>
-          <w:sz w:val="18"/>
-          <w:szCs w:val="18"/>
-          <w:lang w:val="cs-CZ"/>
-        </w:rPr>
-      </w:pPr>
-      <w:r>
-        <w:rPr>
-          <w:rFonts w:ascii="Roboto Mono" w:hAnsi="Roboto Mono"/>
-          <w:sz w:val="18"/>
-          <w:szCs w:val="18"/>
-          <w:lang w:val="cs-CZ"/>
-        </w:rPr>
-        <w:t>STATEMENT_EXPRESSION -&gt; EXPRESSION_UNARY_OPERATOR .</w:t>
-      </w:r>
-    </w:p>
-    <w:p>
-      <w:pPr>
-        <w:rPr>
-          <w:rFonts w:ascii="Roboto Mono" w:hAnsi="Roboto Mono"/>
-          <w:sz w:val="18"/>
-          <w:szCs w:val="18"/>
-          <w:lang w:val="cs-CZ"/>
-        </w:rPr>
-      </w:pPr>
-      <w:r>
-        <w:rPr>
-          <w:rFonts w:ascii="Roboto Mono" w:hAnsi="Roboto Mono"/>
-          <w:sz w:val="18"/>
-          <w:szCs w:val="18"/>
-          <w:lang w:val="cs-CZ"/>
-        </w:rPr>
-        <w:t>EXPRESSION_UNARY_OPERATOR -&gt; UNARY_OPERATOR STATEMENT_EXPRESSION .</w:t>
-      </w:r>
+        <w:t>STATEMENT_EXPRESSION -&gt; EXPRESSION_FUNCTION_</w:t>
+      </w:r>
+      <w:proofErr w:type="gramStart"/>
+      <w:r>
+        <w:rPr>
+          <w:rFonts w:ascii="Roboto Mono" w:hAnsi="Roboto Mono"/>
+          <w:sz w:val="18"/>
+          <w:szCs w:val="18"/>
+          <w:lang w:val="cs-CZ"/>
+        </w:rPr>
+        <w:t>CALL .</w:t>
+      </w:r>
+      <w:proofErr w:type="gramEnd"/>
+    </w:p>
+    <w:p>
+      <w:pPr>
+        <w:rPr>
+          <w:rFonts w:ascii="Roboto Mono" w:hAnsi="Roboto Mono"/>
+          <w:sz w:val="18"/>
+          <w:szCs w:val="18"/>
+          <w:lang w:val="cs-CZ"/>
+        </w:rPr>
+      </w:pPr>
+      <w:r>
+        <w:rPr>
+          <w:rFonts w:ascii="Roboto Mono" w:hAnsi="Roboto Mono"/>
+          <w:sz w:val="18"/>
+          <w:szCs w:val="18"/>
+          <w:lang w:val="cs-CZ"/>
+        </w:rPr>
+        <w:t xml:space="preserve">EXPRESSION_FUNCTION_CALL -&gt; </w:t>
+      </w:r>
+      <w:proofErr w:type="gramStart"/>
+      <w:r>
+        <w:rPr>
+          <w:rFonts w:ascii="Roboto Mono" w:hAnsi="Roboto Mono"/>
+          <w:sz w:val="18"/>
+          <w:szCs w:val="18"/>
+          <w:lang w:val="cs-CZ"/>
+        </w:rPr>
+        <w:t>IDENTIFIER( PARAMETER</w:t>
+      </w:r>
+      <w:proofErr w:type="gramEnd"/>
+      <w:r>
+        <w:rPr>
+          <w:rFonts w:ascii="Roboto Mono" w:hAnsi="Roboto Mono"/>
+          <w:sz w:val="18"/>
+          <w:szCs w:val="18"/>
+          <w:lang w:val="cs-CZ"/>
+        </w:rPr>
+        <w:t>_LIST ) .</w:t>
+      </w:r>
+    </w:p>
+    <w:p>
+      <w:pPr>
+        <w:rPr>
+          <w:rFonts w:ascii="Roboto Mono" w:hAnsi="Roboto Mono"/>
+          <w:sz w:val="18"/>
+          <w:szCs w:val="18"/>
+          <w:lang w:val="cs-CZ"/>
+        </w:rPr>
+      </w:pPr>
+      <w:r>
+        <w:rPr>
+          <w:rFonts w:ascii="Roboto Mono" w:hAnsi="Roboto Mono"/>
+          <w:sz w:val="18"/>
+          <w:szCs w:val="18"/>
+          <w:lang w:val="cs-CZ"/>
+        </w:rPr>
+        <w:t>PARAMETER_LIST -&gt; STATEMENT_EXPRESSION PARAMETER_LIST</w:t>
+      </w:r>
+      <w:proofErr w:type="gramStart"/>
+      <w:r>
+        <w:rPr>
+          <w:rFonts w:ascii="Roboto Mono" w:hAnsi="Roboto Mono"/>
+          <w:sz w:val="18"/>
+          <w:szCs w:val="18"/>
+          <w:lang w:val="cs-CZ"/>
+        </w:rPr>
+        <w:t>2 .</w:t>
+      </w:r>
+      <w:proofErr w:type="gramEnd"/>
+    </w:p>
+    <w:p>
+      <w:pPr>
+        <w:rPr>
+          <w:rFonts w:ascii="Roboto Mono" w:hAnsi="Roboto Mono"/>
+          <w:sz w:val="18"/>
+          <w:szCs w:val="18"/>
+          <w:lang w:val="cs-CZ"/>
+        </w:rPr>
+      </w:pPr>
+      <w:r>
+        <w:rPr>
+          <w:rFonts w:ascii="Roboto Mono" w:hAnsi="Roboto Mono"/>
+          <w:sz w:val="18"/>
+          <w:szCs w:val="18"/>
+          <w:lang w:val="cs-CZ"/>
+        </w:rPr>
+        <w:t xml:space="preserve">PARAMETER_LIST2 -&gt; </w:t>
+      </w:r>
+      <w:proofErr w:type="gramStart"/>
+      <w:r>
+        <w:rPr>
+          <w:rFonts w:ascii="Roboto Mono" w:hAnsi="Roboto Mono"/>
+          <w:sz w:val="18"/>
+          <w:szCs w:val="18"/>
+          <w:lang w:val="cs-CZ"/>
+        </w:rPr>
+        <w:t>EPSILON .</w:t>
+      </w:r>
+      <w:proofErr w:type="gramEnd"/>
+    </w:p>
+    <w:p>
+      <w:pPr>
+        <w:rPr>
+          <w:rFonts w:ascii="Roboto Mono" w:hAnsi="Roboto Mono"/>
+          <w:sz w:val="18"/>
+          <w:szCs w:val="18"/>
+          <w:lang w:val="cs-CZ"/>
+        </w:rPr>
+      </w:pPr>
+      <w:r>
+        <w:rPr>
+          <w:rFonts w:ascii="Roboto Mono" w:hAnsi="Roboto Mono"/>
+          <w:sz w:val="18"/>
+          <w:szCs w:val="18"/>
+          <w:lang w:val="cs-CZ"/>
+        </w:rPr>
+        <w:t>PARAMETER_LIST2 -</w:t>
+      </w:r>
+      <w:proofErr w:type="gramStart"/>
+      <w:r>
+        <w:rPr>
+          <w:rFonts w:ascii="Roboto Mono" w:hAnsi="Roboto Mono"/>
+          <w:sz w:val="18"/>
+          <w:szCs w:val="18"/>
+          <w:lang w:val="cs-CZ"/>
+        </w:rPr>
+        <w:t>&gt; ,STATEMENT</w:t>
+      </w:r>
+      <w:proofErr w:type="gramEnd"/>
+      <w:r>
+        <w:rPr>
+          <w:rFonts w:ascii="Roboto Mono" w:hAnsi="Roboto Mono"/>
+          <w:sz w:val="18"/>
+          <w:szCs w:val="18"/>
+          <w:lang w:val="cs-CZ"/>
+        </w:rPr>
+        <w:t>_EXPRESSION PARAMETER_LIST2 .</w:t>
+      </w:r>
+    </w:p>
+    <w:p>
+      <w:pPr>
+        <w:rPr>
+          <w:rFonts w:ascii="Roboto Mono" w:hAnsi="Roboto Mono"/>
+          <w:sz w:val="18"/>
+          <w:szCs w:val="18"/>
+          <w:lang w:val="cs-CZ"/>
+        </w:rPr>
+      </w:pPr>
+      <w:r>
+        <w:rPr>
+          <w:rFonts w:ascii="Roboto Mono" w:hAnsi="Roboto Mono"/>
+          <w:sz w:val="18"/>
+          <w:szCs w:val="18"/>
+          <w:lang w:val="cs-CZ"/>
+        </w:rPr>
+        <w:t>STATEMENT_EXPRESSION -&gt; EXPRESSION_</w:t>
+      </w:r>
+      <w:proofErr w:type="gramStart"/>
+      <w:r>
+        <w:rPr>
+          <w:rFonts w:ascii="Roboto Mono" w:hAnsi="Roboto Mono"/>
+          <w:sz w:val="18"/>
+          <w:szCs w:val="18"/>
+          <w:lang w:val="cs-CZ"/>
+        </w:rPr>
+        <w:t>CONSTANT .</w:t>
+      </w:r>
+      <w:proofErr w:type="gramEnd"/>
+    </w:p>
+    <w:p>
+      <w:pPr>
+        <w:rPr>
+          <w:rFonts w:ascii="Roboto Mono" w:hAnsi="Roboto Mono"/>
+          <w:sz w:val="18"/>
+          <w:szCs w:val="18"/>
+          <w:lang w:val="cs-CZ"/>
+        </w:rPr>
+      </w:pPr>
+      <w:r>
+        <w:rPr>
+          <w:rFonts w:ascii="Roboto Mono" w:hAnsi="Roboto Mono"/>
+          <w:sz w:val="18"/>
+          <w:szCs w:val="18"/>
+          <w:lang w:val="cs-CZ"/>
+        </w:rPr>
+        <w:t>EXPRESSION_CONSTANT -&gt; CONSTANT_</w:t>
+      </w:r>
+      <w:proofErr w:type="gramStart"/>
+      <w:r>
+        <w:rPr>
+          <w:rFonts w:ascii="Roboto Mono" w:hAnsi="Roboto Mono"/>
+          <w:sz w:val="18"/>
+          <w:szCs w:val="18"/>
+          <w:lang w:val="cs-CZ"/>
+        </w:rPr>
+        <w:t>INTEGER .</w:t>
+      </w:r>
+      <w:proofErr w:type="gramEnd"/>
+    </w:p>
+    <w:p>
+      <w:pPr>
+        <w:rPr>
+          <w:rFonts w:ascii="Roboto Mono" w:hAnsi="Roboto Mono"/>
+          <w:sz w:val="18"/>
+          <w:szCs w:val="18"/>
+          <w:lang w:val="cs-CZ"/>
+        </w:rPr>
+      </w:pPr>
+      <w:r>
+        <w:rPr>
+          <w:rFonts w:ascii="Roboto Mono" w:hAnsi="Roboto Mono"/>
+          <w:sz w:val="18"/>
+          <w:szCs w:val="18"/>
+          <w:lang w:val="cs-CZ"/>
+        </w:rPr>
+        <w:t>EXPRESSION_CONSTANT -&gt; CONSTANT_</w:t>
+      </w:r>
+      <w:proofErr w:type="gramStart"/>
+      <w:r>
+        <w:rPr>
+          <w:rFonts w:ascii="Roboto Mono" w:hAnsi="Roboto Mono"/>
+          <w:sz w:val="18"/>
+          <w:szCs w:val="18"/>
+          <w:lang w:val="cs-CZ"/>
+        </w:rPr>
+        <w:t>FLOAT .</w:t>
+      </w:r>
+      <w:proofErr w:type="gramEnd"/>
+    </w:p>
+    <w:p>
+      <w:pPr>
+        <w:rPr>
+          <w:rFonts w:ascii="Roboto Mono" w:hAnsi="Roboto Mono"/>
+          <w:sz w:val="18"/>
+          <w:szCs w:val="18"/>
+          <w:lang w:val="cs-CZ"/>
+        </w:rPr>
+      </w:pPr>
+      <w:r>
+        <w:rPr>
+          <w:rFonts w:ascii="Roboto Mono" w:hAnsi="Roboto Mono"/>
+          <w:sz w:val="18"/>
+          <w:szCs w:val="18"/>
+          <w:lang w:val="cs-CZ"/>
+        </w:rPr>
+        <w:t>EXPRESSION_CONSTANT -&gt; CONSTANT_</w:t>
+      </w:r>
+      <w:proofErr w:type="gramStart"/>
+      <w:r>
+        <w:rPr>
+          <w:rFonts w:ascii="Roboto Mono" w:hAnsi="Roboto Mono"/>
+          <w:sz w:val="18"/>
+          <w:szCs w:val="18"/>
+          <w:lang w:val="cs-CZ"/>
+        </w:rPr>
+        <w:t>STRING .</w:t>
+      </w:r>
+      <w:proofErr w:type="gramEnd"/>
+    </w:p>
+    <w:p>
+      <w:pPr>
+        <w:rPr>
+          <w:rFonts w:ascii="Roboto Mono" w:hAnsi="Roboto Mono"/>
+          <w:sz w:val="18"/>
+          <w:szCs w:val="18"/>
+          <w:lang w:val="cs-CZ"/>
+        </w:rPr>
+      </w:pPr>
+      <w:r>
+        <w:rPr>
+          <w:rFonts w:ascii="Roboto Mono" w:hAnsi="Roboto Mono"/>
+          <w:sz w:val="18"/>
+          <w:szCs w:val="18"/>
+          <w:lang w:val="cs-CZ"/>
+        </w:rPr>
+        <w:t>EXPRESSION_CONSTANT -&gt; EXPRESSION_CONSTANT_</w:t>
+      </w:r>
+      <w:proofErr w:type="gramStart"/>
+      <w:r>
+        <w:rPr>
+          <w:rFonts w:ascii="Roboto Mono" w:hAnsi="Roboto Mono"/>
+          <w:sz w:val="18"/>
+          <w:szCs w:val="18"/>
+          <w:lang w:val="cs-CZ"/>
+        </w:rPr>
+        <w:t>BOOL .</w:t>
+      </w:r>
+      <w:proofErr w:type="gramEnd"/>
+    </w:p>
+    <w:p>
+      <w:pPr>
+        <w:rPr>
+          <w:rFonts w:ascii="Roboto Mono" w:hAnsi="Roboto Mono"/>
+          <w:sz w:val="18"/>
+          <w:szCs w:val="18"/>
+          <w:lang w:val="cs-CZ"/>
+        </w:rPr>
+      </w:pPr>
+      <w:r>
+        <w:rPr>
+          <w:rFonts w:ascii="Roboto Mono" w:hAnsi="Roboto Mono"/>
+          <w:sz w:val="18"/>
+          <w:szCs w:val="18"/>
+          <w:lang w:val="cs-CZ"/>
+        </w:rPr>
+        <w:t>STATEMENT_EXPRESSION -&gt; EXPRESSION_</w:t>
+      </w:r>
+      <w:proofErr w:type="gramStart"/>
+      <w:r>
+        <w:rPr>
+          <w:rFonts w:ascii="Roboto Mono" w:hAnsi="Roboto Mono"/>
+          <w:sz w:val="18"/>
+          <w:szCs w:val="18"/>
+          <w:lang w:val="cs-CZ"/>
+        </w:rPr>
+        <w:t>VARIABLE .</w:t>
+      </w:r>
+      <w:proofErr w:type="gramEnd"/>
+    </w:p>
+    <w:p>
+      <w:pPr>
+        <w:rPr>
+          <w:rFonts w:ascii="Roboto Mono" w:hAnsi="Roboto Mono"/>
+          <w:sz w:val="18"/>
+          <w:szCs w:val="18"/>
+          <w:lang w:val="cs-CZ"/>
+        </w:rPr>
+      </w:pPr>
+      <w:r>
+        <w:rPr>
+          <w:rFonts w:ascii="Roboto Mono" w:hAnsi="Roboto Mono"/>
+          <w:sz w:val="18"/>
+          <w:szCs w:val="18"/>
+          <w:lang w:val="cs-CZ"/>
+        </w:rPr>
+        <w:t>EXPRESSION_VARIABLE -</w:t>
+      </w:r>
+      <w:proofErr w:type="gramStart"/>
+      <w:r>
+        <w:rPr>
+          <w:rFonts w:ascii="Roboto Mono" w:hAnsi="Roboto Mono"/>
+          <w:sz w:val="18"/>
+          <w:szCs w:val="18"/>
+          <w:lang w:val="cs-CZ"/>
+        </w:rPr>
+        <w:t>&gt;  $</w:t>
+      </w:r>
+      <w:proofErr w:type="gramEnd"/>
+      <w:r>
+        <w:rPr>
+          <w:rFonts w:ascii="Roboto Mono" w:hAnsi="Roboto Mono"/>
+          <w:sz w:val="18"/>
+          <w:szCs w:val="18"/>
+          <w:lang w:val="cs-CZ"/>
+        </w:rPr>
+        <w:t xml:space="preserve"> IDENTIFIER .</w:t>
+      </w:r>
+    </w:p>
+    <w:p>
+      <w:pPr>
+        <w:rPr>
+          <w:rFonts w:ascii="Roboto Mono" w:hAnsi="Roboto Mono"/>
+          <w:sz w:val="18"/>
+          <w:szCs w:val="18"/>
+          <w:lang w:val="cs-CZ"/>
+        </w:rPr>
+      </w:pPr>
+      <w:r>
+        <w:rPr>
+          <w:rFonts w:ascii="Roboto Mono" w:hAnsi="Roboto Mono"/>
+          <w:sz w:val="18"/>
+          <w:szCs w:val="18"/>
+          <w:lang w:val="cs-CZ"/>
+        </w:rPr>
+        <w:t>STATEMENT_EXPRESSION -&gt; EXPRESSION_UNARY_</w:t>
+      </w:r>
+      <w:proofErr w:type="gramStart"/>
+      <w:r>
+        <w:rPr>
+          <w:rFonts w:ascii="Roboto Mono" w:hAnsi="Roboto Mono"/>
+          <w:sz w:val="18"/>
+          <w:szCs w:val="18"/>
+          <w:lang w:val="cs-CZ"/>
+        </w:rPr>
+        <w:t>OPERATOR .</w:t>
+      </w:r>
+      <w:proofErr w:type="gramEnd"/>
+    </w:p>
+    <w:p>
+      <w:pPr>
+        <w:rPr>
+          <w:rFonts w:ascii="Roboto Mono" w:hAnsi="Roboto Mono"/>
+          <w:sz w:val="18"/>
+          <w:szCs w:val="18"/>
+          <w:lang w:val="cs-CZ"/>
+        </w:rPr>
+      </w:pPr>
+      <w:r>
+        <w:rPr>
+          <w:rFonts w:ascii="Roboto Mono" w:hAnsi="Roboto Mono"/>
+          <w:sz w:val="18"/>
+          <w:szCs w:val="18"/>
+          <w:lang w:val="cs-CZ"/>
+        </w:rPr>
+        <w:t>EXPRESSION_UNARY_OPERATOR -&gt; UNARY_OPERATOR STATEMENT_</w:t>
+      </w:r>
+      <w:proofErr w:type="gramStart"/>
+      <w:r>
+        <w:rPr>
+          <w:rFonts w:ascii="Roboto Mono" w:hAnsi="Roboto Mono"/>
+          <w:sz w:val="18"/>
+          <w:szCs w:val="18"/>
+          <w:lang w:val="cs-CZ"/>
+        </w:rPr>
+        <w:t>EXPRESSION .</w:t>
+      </w:r>
+      <w:proofErr w:type="gramEnd"/>
     </w:p>
     <w:p>
       <w:pPr>
@@ -1902,43 +2765,76 @@
           <w:szCs w:val="18"/>
           <w:lang w:val="cs-CZ"/>
         </w:rPr>
-        <w:t>STATEMENT_EXPRESSION -&gt; EXPRESSION_BINARY_OPERATOR .</w:t>
-      </w:r>
-    </w:p>
-    <w:p>
-      <w:pPr>
-        <w:rPr>
-          <w:rFonts w:ascii="Roboto Mono" w:hAnsi="Roboto Mono"/>
-          <w:sz w:val="18"/>
-          <w:szCs w:val="18"/>
-          <w:lang w:val="cs-CZ"/>
-        </w:rPr>
-      </w:pPr>
-      <w:r>
-        <w:rPr>
-          <w:rFonts w:ascii="Roboto Mono" w:hAnsi="Roboto Mono"/>
-          <w:sz w:val="18"/>
-          <w:szCs w:val="18"/>
-          <w:lang w:val="cs-CZ"/>
-        </w:rPr>
-        <w:t>EXPRESSION_BINARY_OPERATOR -&gt; STATEMENT_EXPRESSION BINARY_OPERATOR STATEMENT_EXPRESSION .</w:t>
-      </w:r>
-    </w:p>
-    <w:p>
-      <w:pPr>
-        <w:rPr>
-          <w:lang w:val="cs-CZ"/>
-        </w:rPr>
-      </w:pPr>
-      <w:r>
-        <w:rPr>
-          <w:rFonts w:ascii="Roboto Mono" w:hAnsi="Roboto Mono"/>
-          <w:sz w:val="18"/>
-          <w:szCs w:val="18"/>
-          <w:lang w:val="cs-CZ"/>
-        </w:rPr>
-        <w:t>EPSILON -&gt; .</w:t>
-      </w:r>
+        <w:t>STATEMENT_EXPRESSION -&gt; EXPRESSION_BINARY_</w:t>
+      </w:r>
+      <w:proofErr w:type="gramStart"/>
+      <w:r>
+        <w:rPr>
+          <w:rFonts w:ascii="Roboto Mono" w:hAnsi="Roboto Mono"/>
+          <w:sz w:val="18"/>
+          <w:szCs w:val="18"/>
+          <w:lang w:val="cs-CZ"/>
+        </w:rPr>
+        <w:t>OPERATOR .</w:t>
+      </w:r>
+      <w:proofErr w:type="gramEnd"/>
+    </w:p>
+    <w:p>
+      <w:pPr>
+        <w:rPr>
+          <w:rFonts w:ascii="Roboto Mono" w:hAnsi="Roboto Mono"/>
+          <w:sz w:val="18"/>
+          <w:szCs w:val="18"/>
+          <w:lang w:val="cs-CZ"/>
+        </w:rPr>
+      </w:pPr>
+      <w:r>
+        <w:rPr>
+          <w:rFonts w:ascii="Roboto Mono" w:hAnsi="Roboto Mono"/>
+          <w:sz w:val="18"/>
+          <w:szCs w:val="18"/>
+          <w:lang w:val="cs-CZ"/>
+        </w:rPr>
+        <w:t>EXPRESSION_BINARY_OPERATOR -&gt; STATEMENT_EXPRESSION BINARY_OPERATOR STATEMENT_</w:t>
+      </w:r>
+      <w:proofErr w:type="gramStart"/>
+      <w:r>
+        <w:rPr>
+          <w:rFonts w:ascii="Roboto Mono" w:hAnsi="Roboto Mono"/>
+          <w:sz w:val="18"/>
+          <w:szCs w:val="18"/>
+          <w:lang w:val="cs-CZ"/>
+        </w:rPr>
+        <w:t>EXPRESSION .</w:t>
+      </w:r>
+      <w:proofErr w:type="gramEnd"/>
+    </w:p>
+    <w:p>
+      <w:pPr>
+        <w:rPr>
+          <w:lang w:val="cs-CZ"/>
+        </w:rPr>
+      </w:pPr>
+      <w:r>
+        <w:rPr>
+          <w:rFonts w:ascii="Roboto Mono" w:hAnsi="Roboto Mono"/>
+          <w:sz w:val="18"/>
+          <w:szCs w:val="18"/>
+          <w:lang w:val="cs-CZ"/>
+        </w:rPr>
+        <w:t>EPSILON -</w:t>
+      </w:r>
+      <w:proofErr w:type="gramStart"/>
+      <w:r>
+        <w:rPr>
+          <w:rFonts w:ascii="Roboto Mono" w:hAnsi="Roboto Mono"/>
+          <w:sz w:val="18"/>
+          <w:szCs w:val="18"/>
+          <w:lang w:val="cs-CZ"/>
+        </w:rPr>
+        <w:t>&gt; .</w:t>
+      </w:r>
+      <w:proofErr w:type="gramEnd"/>
       <w:r>
         <w:rPr>
           <w:lang w:val="cs-CZ"/>
@@ -2003,6 +2899,7 @@
           <w:lang w:val="cs-CZ"/>
         </w:rPr>
       </w:pPr>
+      <w:proofErr w:type="spellStart"/>
       <w:r>
         <w:rPr>
           <w:lang w:val="cs-CZ"/>
@@ -2015,6 +2912,7 @@
         </w:rPr>
         <w:t>erminal_expression</w:t>
       </w:r>
+      <w:proofErr w:type="spellEnd"/>
     </w:p>
     <w:p>
       <w:pPr>
@@ -2153,12 +3051,14 @@
           <w:lang w:val="cs-CZ"/>
         </w:rPr>
       </w:pPr>
+      <w:proofErr w:type="spellStart"/>
       <w:r>
         <w:rPr>
           <w:lang w:val="cs-CZ"/>
         </w:rPr>
         <w:t>Expression</w:t>
       </w:r>
+      <w:proofErr w:type="spellEnd"/>
     </w:p>
     <w:p>
       <w:pPr>
@@ -2315,12 +3215,14 @@
           <w:lang w:val="cs-CZ"/>
         </w:rPr>
       </w:pPr>
+      <w:proofErr w:type="spellStart"/>
       <w:r>
         <w:rPr>
           <w:lang w:val="cs-CZ"/>
         </w:rPr>
         <w:t>Statement</w:t>
       </w:r>
+      <w:proofErr w:type="spellEnd"/>
     </w:p>
     <w:p>
       <w:pPr>
@@ -2459,12 +3361,14 @@
           <w:lang w:val="cs-CZ"/>
         </w:rPr>
       </w:pPr>
+      <w:proofErr w:type="spellStart"/>
       <w:r>
         <w:rPr>
           <w:lang w:val="cs-CZ"/>
         </w:rPr>
         <w:t>Expression</w:t>
       </w:r>
+      <w:proofErr w:type="spellEnd"/>
     </w:p>
     <w:p>
       <w:pPr>
@@ -2477,18 +3381,34 @@
           <w:lang w:val="cs-CZ"/>
         </w:rPr>
       </w:pPr>
-      <w:r>
-        <w:rPr>
-          <w:lang w:val="cs-CZ"/>
-        </w:rPr>
-        <w:t>Statement list</w:t>
-      </w:r>
-      <w:r>
-        <w:rPr>
-          <w:lang w:val="cs-CZ"/>
-        </w:rPr>
-        <w:t xml:space="preserve"> main</w:t>
-      </w:r>
+      <w:proofErr w:type="spellStart"/>
+      <w:r>
+        <w:rPr>
+          <w:lang w:val="cs-CZ"/>
+        </w:rPr>
+        <w:t>Statement</w:t>
+      </w:r>
+      <w:proofErr w:type="spellEnd"/>
+      <w:r>
+        <w:rPr>
+          <w:lang w:val="cs-CZ"/>
+        </w:rPr>
+        <w:t xml:space="preserve"> list</w:t>
+      </w:r>
+      <w:r>
+        <w:rPr>
+          <w:lang w:val="cs-CZ"/>
+        </w:rPr>
+        <w:t xml:space="preserve"> </w:t>
+      </w:r>
+      <w:proofErr w:type="spellStart"/>
+      <w:r>
+        <w:rPr>
+          <w:lang w:val="cs-CZ"/>
+        </w:rPr>
+        <w:t>main</w:t>
+      </w:r>
+      <w:proofErr w:type="spellEnd"/>
     </w:p>
     <w:p>
       <w:pPr>
@@ -2519,12 +3439,14 @@
           <w:lang w:val="cs-CZ"/>
         </w:rPr>
       </w:pPr>
+      <w:proofErr w:type="spellStart"/>
       <w:r>
         <w:rPr>
           <w:lang w:val="cs-CZ"/>
         </w:rPr>
         <w:t>if</w:t>
       </w:r>
+      <w:proofErr w:type="spellEnd"/>
     </w:p>
     <w:p>
       <w:pPr>
@@ -2537,12 +3459,14 @@
           <w:lang w:val="cs-CZ"/>
         </w:rPr>
       </w:pPr>
+      <w:proofErr w:type="spellStart"/>
       <w:r>
         <w:rPr>
           <w:lang w:val="cs-CZ"/>
         </w:rPr>
         <w:t>while</w:t>
       </w:r>
+      <w:proofErr w:type="spellEnd"/>
     </w:p>
     <w:p>
       <w:pPr>
@@ -2555,12 +3479,14 @@
           <w:lang w:val="cs-CZ"/>
         </w:rPr>
       </w:pPr>
+      <w:proofErr w:type="spellStart"/>
       <w:r>
         <w:rPr>
           <w:lang w:val="cs-CZ"/>
         </w:rPr>
         <w:t>for</w:t>
       </w:r>
+      <w:proofErr w:type="spellEnd"/>
     </w:p>
     <w:p>
       <w:pPr>
@@ -2591,12 +3517,14 @@
           <w:lang w:val="cs-CZ"/>
         </w:rPr>
       </w:pPr>
+      <w:proofErr w:type="spellStart"/>
       <w:r>
         <w:rPr>
           <w:lang w:val="cs-CZ"/>
         </w:rPr>
         <w:t>function</w:t>
       </w:r>
+      <w:proofErr w:type="spellEnd"/>
     </w:p>
     <w:p>
       <w:pPr>
@@ -2609,11 +3537,19 @@
           <w:lang w:val="cs-CZ"/>
         </w:rPr>
       </w:pPr>
-      <w:r>
-        <w:rPr>
-          <w:lang w:val="cs-CZ"/>
-        </w:rPr>
-        <w:t>Statement list</w:t>
+      <w:proofErr w:type="spellStart"/>
+      <w:r>
+        <w:rPr>
+          <w:lang w:val="cs-CZ"/>
+        </w:rPr>
+        <w:t>Statement</w:t>
+      </w:r>
+      <w:proofErr w:type="spellEnd"/>
+      <w:r>
+        <w:rPr>
+          <w:lang w:val="cs-CZ"/>
+        </w:rPr>
+        <w:t xml:space="preserve"> list</w:t>
       </w:r>
     </w:p>
     <w:p>
@@ -2627,12 +3563,14 @@
           <w:lang w:val="cs-CZ"/>
         </w:rPr>
       </w:pPr>
+      <w:proofErr w:type="spellStart"/>
       <w:r>
         <w:rPr>
           <w:lang w:val="cs-CZ"/>
         </w:rPr>
         <w:t>if</w:t>
       </w:r>
+      <w:proofErr w:type="spellEnd"/>
     </w:p>
     <w:p>
       <w:pPr>
@@ -2645,12 +3583,14 @@
           <w:lang w:val="cs-CZ"/>
         </w:rPr>
       </w:pPr>
+      <w:proofErr w:type="spellStart"/>
       <w:r>
         <w:rPr>
           <w:lang w:val="cs-CZ"/>
         </w:rPr>
         <w:t>while</w:t>
       </w:r>
+      <w:proofErr w:type="spellEnd"/>
     </w:p>
     <w:p>
       <w:pPr>
@@ -2663,12 +3603,14 @@
           <w:lang w:val="cs-CZ"/>
         </w:rPr>
       </w:pPr>
+      <w:proofErr w:type="spellStart"/>
       <w:r>
         <w:rPr>
           <w:lang w:val="cs-CZ"/>
         </w:rPr>
         <w:t>break</w:t>
       </w:r>
+      <w:proofErr w:type="spellEnd"/>
     </w:p>
     <w:p>
       <w:pPr>
@@ -2699,12 +3641,14 @@
           <w:lang w:val="cs-CZ"/>
         </w:rPr>
       </w:pPr>
+      <w:proofErr w:type="spellStart"/>
       <w:r>
         <w:rPr>
           <w:lang w:val="cs-CZ"/>
         </w:rPr>
         <w:t>continue</w:t>
       </w:r>
+      <w:proofErr w:type="spellEnd"/>
     </w:p>
     <w:p>
       <w:pPr>
@@ -3399,6 +4343,7 @@
           <w:lang w:val="cs-CZ"/>
         </w:rPr>
       </w:pPr>
+      <w:proofErr w:type="spellStart"/>
       <w:r>
         <w:rPr>
           <w:b/>
@@ -3407,6 +4352,7 @@
         </w:rPr>
         <w:t>Root</w:t>
       </w:r>
+      <w:proofErr w:type="spellEnd"/>
     </w:p>
     <w:p>
       <w:pPr>
@@ -3455,12 +4401,14 @@
           <w:lang w:val="cs-CZ"/>
         </w:rPr>
       </w:pPr>
+      <w:proofErr w:type="spellStart"/>
       <w:r>
         <w:rPr>
           <w:lang w:val="cs-CZ"/>
         </w:rPr>
         <w:t>ast.c</w:t>
       </w:r>
+      <w:proofErr w:type="spellEnd"/>
     </w:p>
     <w:p>
       <w:pPr>
@@ -3497,12 +4445,14 @@
           <w:lang w:val="cs-CZ"/>
         </w:rPr>
       </w:pPr>
+      <w:proofErr w:type="spellStart"/>
       <w:r>
         <w:rPr>
           <w:lang w:val="cs-CZ"/>
         </w:rPr>
         <w:t>code_generator.c</w:t>
       </w:r>
+      <w:proofErr w:type="spellEnd"/>
     </w:p>
     <w:p>
       <w:pPr>
@@ -3539,12 +4489,14 @@
           <w:lang w:val="cs-CZ"/>
         </w:rPr>
       </w:pPr>
+      <w:proofErr w:type="spellStart"/>
       <w:r>
         <w:rPr>
           <w:lang w:val="cs-CZ"/>
         </w:rPr>
         <w:t>emmiter.c</w:t>
       </w:r>
+      <w:proofErr w:type="spellEnd"/>
     </w:p>
     <w:p>
       <w:pPr>
@@ -3581,6 +4533,7 @@
           <w:lang w:val="cs-CZ"/>
         </w:rPr>
       </w:pPr>
+      <w:proofErr w:type="spellStart"/>
       <w:r>
         <w:rPr>
           <w:lang w:val="cs-CZ"/>
@@ -3593,6 +4546,7 @@
         </w:rPr>
         <w:t>hashtable.c</w:t>
       </w:r>
+      <w:proofErr w:type="spellEnd"/>
     </w:p>
     <w:p>
       <w:pPr>
@@ -3629,12 +4583,14 @@
           <w:lang w:val="cs-CZ"/>
         </w:rPr>
       </w:pPr>
+      <w:proofErr w:type="spellStart"/>
       <w:r>
         <w:rPr>
           <w:lang w:val="cs-CZ"/>
         </w:rPr>
         <w:t>lexer_processor.c</w:t>
       </w:r>
+      <w:proofErr w:type="spellEnd"/>
     </w:p>
     <w:p>
       <w:pPr>
@@ -3671,12 +4627,14 @@
           <w:lang w:val="cs-CZ"/>
         </w:rPr>
       </w:pPr>
+      <w:proofErr w:type="spellStart"/>
       <w:r>
         <w:rPr>
           <w:lang w:val="cs-CZ"/>
         </w:rPr>
         <w:t>lexer.c</w:t>
       </w:r>
+      <w:proofErr w:type="spellEnd"/>
     </w:p>
     <w:p>
       <w:pPr>
@@ -3713,6 +4671,7 @@
           <w:lang w:val="cs-CZ"/>
         </w:rPr>
       </w:pPr>
+      <w:proofErr w:type="spellStart"/>
       <w:r>
         <w:rPr>
           <w:lang w:val="cs-CZ"/>
@@ -3743,6 +4702,7 @@
         </w:rPr>
         <w:t>.c</w:t>
       </w:r>
+      <w:proofErr w:type="spellEnd"/>
     </w:p>
     <w:p>
       <w:pPr>
@@ -3779,12 +4739,14 @@
           <w:lang w:val="cs-CZ"/>
         </w:rPr>
       </w:pPr>
+      <w:proofErr w:type="spellStart"/>
       <w:r>
         <w:rPr>
           <w:lang w:val="cs-CZ"/>
         </w:rPr>
         <w:t>parser.c</w:t>
       </w:r>
+      <w:proofErr w:type="spellEnd"/>
     </w:p>
     <w:p>
       <w:pPr>
@@ -3827,12 +4789,14 @@
           <w:lang w:val="cs-CZ"/>
         </w:rPr>
       </w:pPr>
+      <w:proofErr w:type="spellStart"/>
       <w:r>
         <w:rPr>
           <w:lang w:val="cs-CZ"/>
         </w:rPr>
         <w:t>main.c</w:t>
       </w:r>
+      <w:proofErr w:type="spellEnd"/>
     </w:p>
     <w:p>
       <w:pPr>
@@ -3863,12 +4827,14 @@
           <w:lang w:val="cs-CZ"/>
         </w:rPr>
       </w:pPr>
+      <w:proofErr w:type="spellStart"/>
       <w:r>
         <w:rPr>
           <w:lang w:val="cs-CZ"/>
         </w:rPr>
         <w:t>string_builder.c</w:t>
       </w:r>
+      <w:proofErr w:type="spellEnd"/>
     </w:p>
     <w:p>
       <w:pPr>
@@ -3899,12 +4865,14 @@
           <w:lang w:val="cs-CZ"/>
         </w:rPr>
       </w:pPr>
+      <w:proofErr w:type="spellStart"/>
       <w:r>
         <w:rPr>
           <w:lang w:val="cs-CZ"/>
         </w:rPr>
         <w:t>symtable.c</w:t>
       </w:r>
+      <w:proofErr w:type="spellEnd"/>
     </w:p>
     <w:p>
       <w:pPr>
@@ -3962,7 +4930,21 @@
         <w:rPr>
           <w:lang w:val="cs-CZ"/>
         </w:rPr>
-        <w:t xml:space="preserve">Pro zpracování výrazů se používá metoda precedence climbing bez použití precedenční tabulky, místo které je použita priorita operátorů. Nejdříve se provede zpracování prefix operátorů, které sdílí prioritu s ostatními operátory. Následně se provede načtení "ukončujícího výrazu" včetně postfix operátorů a </w:t>
+        <w:t xml:space="preserve">Pro zpracování výrazů se používá metoda precedence </w:t>
+      </w:r>
+      <w:proofErr w:type="spellStart"/>
+      <w:r>
+        <w:rPr>
+          <w:lang w:val="cs-CZ"/>
+        </w:rPr>
+        <w:t>climbing</w:t>
+      </w:r>
+      <w:proofErr w:type="spellEnd"/>
+      <w:r>
+        <w:rPr>
+          <w:lang w:val="cs-CZ"/>
+        </w:rPr>
+        <w:t xml:space="preserve"> bez použití precedenční tabulky, místo které je použita priorita operátorů. Nejdříve se provede zpracování prefix operátorů, které sdílí prioritu s ostatními operátory. Následně se provede načtení "ukončujícího výrazu" včetně postfix operátorů a </w:t>
       </w:r>
       <w:r>
         <w:rPr>
@@ -4015,6 +4997,7 @@
     </w:p>
     <w:p>
       <w:pPr>
+        <w:pStyle w:val="Nadpis2"/>
         <w:rPr>
           <w:lang w:val="cs-CZ"/>
         </w:rPr>
@@ -4221,8 +5204,18 @@
                 <w:color w:val="3F3F76"/>
                 <w:lang w:val="cs-CZ" w:eastAsia="cs-CZ"/>
               </w:rPr>
-              <w:t>+-, ++--!x</w:t>
-            </w:r>
+              <w:t>+-, ++</w:t>
+            </w:r>
+            <w:proofErr w:type="gramStart"/>
+            <w:r>
+              <w:rPr>
+                <w:rFonts w:ascii="Calibri" w:eastAsia="Times New Roman" w:hAnsi="Calibri" w:cs="Calibri"/>
+                <w:color w:val="3F3F76"/>
+                <w:lang w:val="cs-CZ" w:eastAsia="cs-CZ"/>
+              </w:rPr>
+              <w:t>--!x</w:t>
+            </w:r>
+            <w:proofErr w:type="gramEnd"/>
           </w:p>
         </w:tc>
         <w:tc>
@@ -6131,8 +7124,18 @@
                 <w:color w:val="3F3F76"/>
                 <w:lang w:val="cs-CZ" w:eastAsia="cs-CZ"/>
               </w:rPr>
-              <w:t>+-, ++--!x</w:t>
-            </w:r>
+              <w:t>+-, ++</w:t>
+            </w:r>
+            <w:proofErr w:type="gramStart"/>
+            <w:r>
+              <w:rPr>
+                <w:rFonts w:ascii="Calibri" w:eastAsia="Times New Roman" w:hAnsi="Calibri" w:cs="Calibri"/>
+                <w:color w:val="3F3F76"/>
+                <w:lang w:val="cs-CZ" w:eastAsia="cs-CZ"/>
+              </w:rPr>
+              <w:t>--!x</w:t>
+            </w:r>
+            <w:proofErr w:type="gramEnd"/>
           </w:p>
         </w:tc>
         <w:tc>
@@ -11363,11 +12366,61 @@
           <w:lang w:val="cs-CZ"/>
         </w:rPr>
       </w:pPr>
-      <w:r>
-        <w:rPr>
-          <w:lang w:val="cs-CZ"/>
-        </w:rPr>
-        <w:t>Statement (s metodami serialize, getChildren, duplicate, free)</w:t>
+      <w:proofErr w:type="spellStart"/>
+      <w:r>
+        <w:rPr>
+          <w:lang w:val="cs-CZ"/>
+        </w:rPr>
+        <w:t>Statement</w:t>
+      </w:r>
+      <w:proofErr w:type="spellEnd"/>
+      <w:r>
+        <w:rPr>
+          <w:lang w:val="cs-CZ"/>
+        </w:rPr>
+        <w:t xml:space="preserve"> (s metodami </w:t>
+      </w:r>
+      <w:proofErr w:type="spellStart"/>
+      <w:r>
+        <w:rPr>
+          <w:lang w:val="cs-CZ"/>
+        </w:rPr>
+        <w:t>serialize</w:t>
+      </w:r>
+      <w:proofErr w:type="spellEnd"/>
+      <w:r>
+        <w:rPr>
+          <w:lang w:val="cs-CZ"/>
+        </w:rPr>
+        <w:t xml:space="preserve">, </w:t>
+      </w:r>
+      <w:proofErr w:type="spellStart"/>
+      <w:r>
+        <w:rPr>
+          <w:lang w:val="cs-CZ"/>
+        </w:rPr>
+        <w:t>getChildren</w:t>
+      </w:r>
+      <w:proofErr w:type="spellEnd"/>
+      <w:r>
+        <w:rPr>
+          <w:lang w:val="cs-CZ"/>
+        </w:rPr>
+        <w:t xml:space="preserve">, </w:t>
+      </w:r>
+      <w:proofErr w:type="spellStart"/>
+      <w:r>
+        <w:rPr>
+          <w:lang w:val="cs-CZ"/>
+        </w:rPr>
+        <w:t>duplicate</w:t>
+      </w:r>
+      <w:proofErr w:type="spellEnd"/>
+      <w:r>
+        <w:rPr>
+          <w:lang w:val="cs-CZ"/>
+        </w:rPr>
+        <w:t>, free)</w:t>
       </w:r>
     </w:p>
     <w:p>
@@ -11381,11 +12434,19 @@
           <w:lang w:val="cs-CZ"/>
         </w:rPr>
       </w:pPr>
-      <w:r>
-        <w:rPr>
-          <w:lang w:val="cs-CZ"/>
-        </w:rPr>
-        <w:t xml:space="preserve">StatementList (s </w:t>
+      <w:proofErr w:type="spellStart"/>
+      <w:r>
+        <w:rPr>
+          <w:lang w:val="cs-CZ"/>
+        </w:rPr>
+        <w:t>StatementList</w:t>
+      </w:r>
+      <w:proofErr w:type="spellEnd"/>
+      <w:r>
+        <w:rPr>
+          <w:lang w:val="cs-CZ"/>
+        </w:rPr>
+        <w:t xml:space="preserve"> (s </w:t>
       </w:r>
       <w:r>
         <w:rPr>
@@ -11397,7 +12458,35 @@
         <w:rPr>
           <w:lang w:val="cs-CZ"/>
         </w:rPr>
-        <w:t xml:space="preserve"> addStatement, append)</w:t>
+        <w:t xml:space="preserve"> </w:t>
+      </w:r>
+      <w:proofErr w:type="spellStart"/>
+      <w:r>
+        <w:rPr>
+          <w:lang w:val="cs-CZ"/>
+        </w:rPr>
+        <w:t>addStatement</w:t>
+      </w:r>
+      <w:proofErr w:type="spellEnd"/>
+      <w:r>
+        <w:rPr>
+          <w:lang w:val="cs-CZ"/>
+        </w:rPr>
+        <w:t xml:space="preserve">, </w:t>
+      </w:r>
+      <w:proofErr w:type="spellStart"/>
+      <w:r>
+        <w:rPr>
+          <w:lang w:val="cs-CZ"/>
+        </w:rPr>
+        <w:t>append</w:t>
+      </w:r>
+      <w:proofErr w:type="spellEnd"/>
+      <w:r>
+        <w:rPr>
+          <w:lang w:val="cs-CZ"/>
+        </w:rPr>
+        <w:t>)</w:t>
       </w:r>
     </w:p>
     <w:p>
@@ -11411,11 +12500,33 @@
           <w:lang w:val="cs-CZ"/>
         </w:rPr>
       </w:pPr>
-      <w:r>
-        <w:rPr>
-          <w:lang w:val="cs-CZ"/>
-        </w:rPr>
-        <w:t>Expression (s metodou getType)</w:t>
+      <w:proofErr w:type="spellStart"/>
+      <w:r>
+        <w:rPr>
+          <w:lang w:val="cs-CZ"/>
+        </w:rPr>
+        <w:t>Expression</w:t>
+      </w:r>
+      <w:proofErr w:type="spellEnd"/>
+      <w:r>
+        <w:rPr>
+          <w:lang w:val="cs-CZ"/>
+        </w:rPr>
+        <w:t xml:space="preserve"> (s metodou </w:t>
+      </w:r>
+      <w:proofErr w:type="spellStart"/>
+      <w:r>
+        <w:rPr>
+          <w:lang w:val="cs-CZ"/>
+        </w:rPr>
+        <w:t>getType</w:t>
+      </w:r>
+      <w:proofErr w:type="spellEnd"/>
+      <w:r>
+        <w:rPr>
+          <w:lang w:val="cs-CZ"/>
+        </w:rPr>
+        <w:t>)</w:t>
       </w:r>
     </w:p>
     <w:p>
@@ -11429,12 +12540,28 @@
           <w:lang w:val="cs-CZ"/>
         </w:rPr>
       </w:pPr>
-      <w:r>
-        <w:rPr>
-          <w:lang w:val="cs-CZ"/>
-        </w:rPr>
-        <w:t>Expression__Constant</w:t>
-      </w:r>
+      <w:proofErr w:type="spellStart"/>
+      <w:r>
+        <w:rPr>
+          <w:lang w:val="cs-CZ"/>
+        </w:rPr>
+        <w:t>Expression</w:t>
+      </w:r>
+      <w:proofErr w:type="spellEnd"/>
+      <w:r>
+        <w:rPr>
+          <w:lang w:val="cs-CZ"/>
+        </w:rPr>
+        <w:t>__</w:t>
+      </w:r>
+      <w:proofErr w:type="spellStart"/>
+      <w:r>
+        <w:rPr>
+          <w:lang w:val="cs-CZ"/>
+        </w:rPr>
+        <w:t>Constant</w:t>
+      </w:r>
+      <w:proofErr w:type="spellEnd"/>
     </w:p>
     <w:p>
       <w:pPr>
@@ -11447,12 +12574,28 @@
           <w:lang w:val="cs-CZ"/>
         </w:rPr>
       </w:pPr>
-      <w:r>
-        <w:rPr>
-          <w:lang w:val="cs-CZ"/>
-        </w:rPr>
-        <w:t>Expression__Variable</w:t>
-      </w:r>
+      <w:proofErr w:type="spellStart"/>
+      <w:r>
+        <w:rPr>
+          <w:lang w:val="cs-CZ"/>
+        </w:rPr>
+        <w:t>Expression</w:t>
+      </w:r>
+      <w:proofErr w:type="spellEnd"/>
+      <w:r>
+        <w:rPr>
+          <w:lang w:val="cs-CZ"/>
+        </w:rPr>
+        <w:t>__</w:t>
+      </w:r>
+      <w:proofErr w:type="spellStart"/>
+      <w:r>
+        <w:rPr>
+          <w:lang w:val="cs-CZ"/>
+        </w:rPr>
+        <w:t>Variable</w:t>
+      </w:r>
+      <w:proofErr w:type="spellEnd"/>
     </w:p>
     <w:p>
       <w:pPr>
@@ -11465,11 +12608,47 @@
           <w:lang w:val="cs-CZ"/>
         </w:rPr>
       </w:pPr>
-      <w:r>
-        <w:rPr>
-          <w:lang w:val="cs-CZ"/>
-        </w:rPr>
-        <w:t>Expression__FunctionCall (s metodou addArgument)</w:t>
+      <w:proofErr w:type="spellStart"/>
+      <w:r>
+        <w:rPr>
+          <w:lang w:val="cs-CZ"/>
+        </w:rPr>
+        <w:t>Expression</w:t>
+      </w:r>
+      <w:proofErr w:type="spellEnd"/>
+      <w:r>
+        <w:rPr>
+          <w:lang w:val="cs-CZ"/>
+        </w:rPr>
+        <w:t>__</w:t>
+      </w:r>
+      <w:proofErr w:type="spellStart"/>
+      <w:r>
+        <w:rPr>
+          <w:lang w:val="cs-CZ"/>
+        </w:rPr>
+        <w:t>FunctionCall</w:t>
+      </w:r>
+      <w:proofErr w:type="spellEnd"/>
+      <w:r>
+        <w:rPr>
+          <w:lang w:val="cs-CZ"/>
+        </w:rPr>
+        <w:t xml:space="preserve"> (s metodou </w:t>
+      </w:r>
+      <w:proofErr w:type="spellStart"/>
+      <w:r>
+        <w:rPr>
+          <w:lang w:val="cs-CZ"/>
+        </w:rPr>
+        <w:t>addArgument</w:t>
+      </w:r>
+      <w:proofErr w:type="spellEnd"/>
+      <w:r>
+        <w:rPr>
+          <w:lang w:val="cs-CZ"/>
+        </w:rPr>
+        <w:t>)</w:t>
       </w:r>
     </w:p>
     <w:p>
@@ -11483,12 +12662,28 @@
           <w:lang w:val="cs-CZ"/>
         </w:rPr>
       </w:pPr>
-      <w:r>
-        <w:rPr>
-          <w:lang w:val="cs-CZ"/>
-        </w:rPr>
-        <w:t>Expression__BinaryOperator</w:t>
-      </w:r>
+      <w:proofErr w:type="spellStart"/>
+      <w:r>
+        <w:rPr>
+          <w:lang w:val="cs-CZ"/>
+        </w:rPr>
+        <w:t>Expression</w:t>
+      </w:r>
+      <w:proofErr w:type="spellEnd"/>
+      <w:r>
+        <w:rPr>
+          <w:lang w:val="cs-CZ"/>
+        </w:rPr>
+        <w:t>__</w:t>
+      </w:r>
+      <w:proofErr w:type="spellStart"/>
+      <w:r>
+        <w:rPr>
+          <w:lang w:val="cs-CZ"/>
+        </w:rPr>
+        <w:t>BinaryOperator</w:t>
+      </w:r>
+      <w:proofErr w:type="spellEnd"/>
     </w:p>
     <w:p>
       <w:pPr>
@@ -11501,12 +12696,28 @@
           <w:lang w:val="cs-CZ"/>
         </w:rPr>
       </w:pPr>
-      <w:r>
-        <w:rPr>
-          <w:lang w:val="cs-CZ"/>
-        </w:rPr>
-        <w:t>Expression__PrefixOperator</w:t>
-      </w:r>
+      <w:proofErr w:type="spellStart"/>
+      <w:r>
+        <w:rPr>
+          <w:lang w:val="cs-CZ"/>
+        </w:rPr>
+        <w:t>Expression</w:t>
+      </w:r>
+      <w:proofErr w:type="spellEnd"/>
+      <w:r>
+        <w:rPr>
+          <w:lang w:val="cs-CZ"/>
+        </w:rPr>
+        <w:t>__</w:t>
+      </w:r>
+      <w:proofErr w:type="spellStart"/>
+      <w:r>
+        <w:rPr>
+          <w:lang w:val="cs-CZ"/>
+        </w:rPr>
+        <w:t>PrefixOperator</w:t>
+      </w:r>
+      <w:proofErr w:type="spellEnd"/>
     </w:p>
     <w:p>
       <w:pPr>
@@ -11519,12 +12730,28 @@
           <w:lang w:val="cs-CZ"/>
         </w:rPr>
       </w:pPr>
-      <w:r>
-        <w:rPr>
-          <w:lang w:val="cs-CZ"/>
-        </w:rPr>
-        <w:t>Expression__PostfixOperator</w:t>
-      </w:r>
+      <w:proofErr w:type="spellStart"/>
+      <w:r>
+        <w:rPr>
+          <w:lang w:val="cs-CZ"/>
+        </w:rPr>
+        <w:t>Expression</w:t>
+      </w:r>
+      <w:proofErr w:type="spellEnd"/>
+      <w:r>
+        <w:rPr>
+          <w:lang w:val="cs-CZ"/>
+        </w:rPr>
+        <w:t>__</w:t>
+      </w:r>
+      <w:proofErr w:type="spellStart"/>
+      <w:r>
+        <w:rPr>
+          <w:lang w:val="cs-CZ"/>
+        </w:rPr>
+        <w:t>PostfixOperator</w:t>
+      </w:r>
+      <w:proofErr w:type="spellEnd"/>
     </w:p>
     <w:p>
       <w:pPr>
@@ -11537,12 +12764,14 @@
           <w:lang w:val="cs-CZ"/>
         </w:rPr>
       </w:pPr>
+      <w:proofErr w:type="spellStart"/>
       <w:r>
         <w:rPr>
           <w:lang w:val="cs-CZ"/>
         </w:rPr>
         <w:t>StatementIf</w:t>
       </w:r>
+      <w:proofErr w:type="spellEnd"/>
     </w:p>
     <w:p>
       <w:pPr>
@@ -11555,6 +12784,7 @@
           <w:lang w:val="cs-CZ"/>
         </w:rPr>
       </w:pPr>
+      <w:proofErr w:type="spellStart"/>
       <w:r>
         <w:rPr>
           <w:lang w:val="cs-CZ"/>
@@ -11562,6 +12792,7 @@
         <w:lastRenderedPageBreak/>
         <w:t>StatementWhile</w:t>
       </w:r>
+      <w:proofErr w:type="spellEnd"/>
     </w:p>
     <w:p>
       <w:pPr>
@@ -11574,12 +12805,14 @@
           <w:lang w:val="cs-CZ"/>
         </w:rPr>
       </w:pPr>
+      <w:proofErr w:type="spellStart"/>
       <w:r>
         <w:rPr>
           <w:lang w:val="cs-CZ"/>
         </w:rPr>
         <w:t>StatementFor</w:t>
       </w:r>
+      <w:proofErr w:type="spellEnd"/>
     </w:p>
     <w:p>
       <w:pPr>
@@ -11592,12 +12825,14 @@
           <w:lang w:val="cs-CZ"/>
         </w:rPr>
       </w:pPr>
+      <w:proofErr w:type="spellStart"/>
       <w:r>
         <w:rPr>
           <w:lang w:val="cs-CZ"/>
         </w:rPr>
         <w:t>StatementReturn</w:t>
       </w:r>
+      <w:proofErr w:type="spellEnd"/>
     </w:p>
     <w:p>
       <w:pPr>
@@ -11610,12 +12845,14 @@
           <w:lang w:val="cs-CZ"/>
         </w:rPr>
       </w:pPr>
+      <w:proofErr w:type="spellStart"/>
       <w:r>
         <w:rPr>
           <w:lang w:val="cs-CZ"/>
         </w:rPr>
         <w:t>StatementExit</w:t>
       </w:r>
+      <w:proofErr w:type="spellEnd"/>
     </w:p>
     <w:p>
       <w:pPr>
@@ -11628,12 +12865,14 @@
           <w:lang w:val="cs-CZ"/>
         </w:rPr>
       </w:pPr>
+      <w:proofErr w:type="spellStart"/>
       <w:r>
         <w:rPr>
           <w:lang w:val="cs-CZ"/>
         </w:rPr>
         <w:t>StatementContinue</w:t>
       </w:r>
+      <w:proofErr w:type="spellEnd"/>
     </w:p>
     <w:p>
       <w:pPr>
@@ -11646,12 +12885,14 @@
           <w:lang w:val="cs-CZ"/>
         </w:rPr>
       </w:pPr>
+      <w:proofErr w:type="spellStart"/>
       <w:r>
         <w:rPr>
           <w:lang w:val="cs-CZ"/>
         </w:rPr>
         <w:t>StatementBreak</w:t>
       </w:r>
+      <w:proofErr w:type="spellEnd"/>
     </w:p>
     <w:p>
       <w:pPr>
@@ -11664,19 +12905,34 @@
           <w:lang w:val="cs-CZ"/>
         </w:rPr>
       </w:pPr>
-      <w:r>
-        <w:rPr>
-          <w:lang w:val="cs-CZ"/>
-        </w:rPr>
-        <w:t>Function (s metodou addParameter)</w:t>
-      </w:r>
-    </w:p>
-    <w:p>
-      <w:pPr>
-        <w:rPr>
-          <w:lang w:val="cs-CZ"/>
-        </w:rPr>
-      </w:pPr>
+      <w:proofErr w:type="spellStart"/>
+      <w:r>
+        <w:rPr>
+          <w:lang w:val="cs-CZ"/>
+        </w:rPr>
+        <w:t>Function</w:t>
+      </w:r>
+      <w:proofErr w:type="spellEnd"/>
+      <w:r>
+        <w:rPr>
+          <w:lang w:val="cs-CZ"/>
+        </w:rPr>
+        <w:t xml:space="preserve"> (s metodou </w:t>
+      </w:r>
+      <w:proofErr w:type="spellStart"/>
+      <w:r>
+        <w:rPr>
+          <w:lang w:val="cs-CZ"/>
+        </w:rPr>
+        <w:t>addParameter</w:t>
+      </w:r>
+      <w:proofErr w:type="spellEnd"/>
+      <w:r>
+        <w:rPr>
+          <w:lang w:val="cs-CZ"/>
+        </w:rPr>
+        <w:t>)</w:t>
+      </w:r>
     </w:p>
     <w:p>
       <w:pPr>
@@ -11756,7 +13012,21 @@
         <w:rPr>
           <w:lang w:val="cs-CZ"/>
         </w:rPr>
-        <w:t>Vykonání příkazu if s konstantní podmínkou</w:t>
+        <w:t xml:space="preserve">Vykonání příkazu </w:t>
+      </w:r>
+      <w:proofErr w:type="spellStart"/>
+      <w:r>
+        <w:rPr>
+          <w:lang w:val="cs-CZ"/>
+        </w:rPr>
+        <w:t>if</w:t>
+      </w:r>
+      <w:proofErr w:type="spellEnd"/>
+      <w:r>
+        <w:rPr>
+          <w:lang w:val="cs-CZ"/>
+        </w:rPr>
+        <w:t xml:space="preserve"> s konstantní podmínkou</w:t>
       </w:r>
     </w:p>
     <w:p>
@@ -11792,8 +13062,30 @@
         <w:rPr>
           <w:lang w:val="cs-CZ"/>
         </w:rPr>
-        <w:t>Odstranění kódu po příkazech return, break a continue</w:t>
-      </w:r>
+        <w:t xml:space="preserve">Odstranění kódu po příkazech return, </w:t>
+      </w:r>
+      <w:proofErr w:type="spellStart"/>
+      <w:r>
+        <w:rPr>
+          <w:lang w:val="cs-CZ"/>
+        </w:rPr>
+        <w:t>break</w:t>
+      </w:r>
+      <w:proofErr w:type="spellEnd"/>
+      <w:r>
+        <w:rPr>
+          <w:lang w:val="cs-CZ"/>
+        </w:rPr>
+        <w:t xml:space="preserve"> a </w:t>
+      </w:r>
+      <w:proofErr w:type="spellStart"/>
+      <w:r>
+        <w:rPr>
+          <w:lang w:val="cs-CZ"/>
+        </w:rPr>
+        <w:t>continue</w:t>
+      </w:r>
+      <w:proofErr w:type="spellEnd"/>
     </w:p>
     <w:p>
       <w:pPr>
@@ -11882,35 +13174,56 @@
         <w:rPr>
           <w:lang w:val="cs-CZ"/>
         </w:rPr>
-        <w:t>Spojování příkazů write dohromady</w:t>
-      </w:r>
-    </w:p>
-    <w:p>
-      <w:pPr>
-        <w:rPr>
-          <w:lang w:val="cs-CZ"/>
-        </w:rPr>
-      </w:pPr>
-    </w:p>
-    <w:p>
-      <w:pPr>
-        <w:rPr>
-          <w:lang w:val="cs-CZ"/>
-        </w:rPr>
-      </w:pPr>
-      <w:r>
-        <w:rPr>
-          <w:lang w:val="cs-CZ"/>
-        </w:rPr>
-        <w:t>Tyto optimalizace jsou prováděny, dokud nejsou všechny hotové nebo dokud nevyprší časovač omezující množství optimalizací.</w:t>
-      </w:r>
-    </w:p>
-    <w:p>
-      <w:pPr>
-        <w:rPr>
-          <w:lang w:val="cs-CZ"/>
-        </w:rPr>
-      </w:pPr>
+        <w:t xml:space="preserve">Spojování příkazů </w:t>
+      </w:r>
+      <w:proofErr w:type="spellStart"/>
+      <w:r>
+        <w:rPr>
+          <w:lang w:val="cs-CZ"/>
+        </w:rPr>
+        <w:t>write</w:t>
+      </w:r>
+      <w:proofErr w:type="spellEnd"/>
+      <w:r>
+        <w:rPr>
+          <w:lang w:val="cs-CZ"/>
+        </w:rPr>
+        <w:t xml:space="preserve"> dohromady</w:t>
+      </w:r>
+    </w:p>
+    <w:p>
+      <w:pPr>
+        <w:rPr>
+          <w:lang w:val="cs-CZ"/>
+        </w:rPr>
+      </w:pPr>
+    </w:p>
+    <w:p>
+      <w:pPr>
+        <w:rPr>
+          <w:lang w:val="cs-CZ"/>
+        </w:rPr>
+      </w:pPr>
+      <w:r>
+        <w:rPr>
+          <w:lang w:val="cs-CZ"/>
+        </w:rPr>
+        <w:t xml:space="preserve">Tyto optimalizace jsou prováděny, dokud nejsou všechny hotové nebo dokud </w:t>
+      </w:r>
+      <w:proofErr w:type="gramStart"/>
+      <w:r>
+        <w:rPr>
+          <w:lang w:val="cs-CZ"/>
+        </w:rPr>
+        <w:t>nevyprší</w:t>
+      </w:r>
+      <w:proofErr w:type="gramEnd"/>
+      <w:r>
+        <w:rPr>
+          <w:lang w:val="cs-CZ"/>
+        </w:rPr>
+        <w:t xml:space="preserve"> časovač omezující množství optimalizací.</w:t>
+      </w:r>
     </w:p>
     <w:p>
       <w:pPr>
@@ -11936,27 +13249,139 @@
         <w:rPr>
           <w:lang w:val="cs-CZ"/>
         </w:rPr>
-        <w:t>Pro zlepšení rychlosti generovaného kódu se provádí určení co nejvíce přesných informací o typech za běhu, což následně omezí množství generovaných typových kontrol. Množina možných datových typů proměnné (včetně informace, jestli je proměnná definována) je uložena v mezipaměti typů proměnných. Je to z důvodu vysoké náročnosti určování typů. Mezipaměť typů je generovana několikrát za běhu, konkrétně při každém rozvinutí cyklů nebo nemožnosti pokračovat při optimalizacích a při finálním generování kódu.</w:t>
-      </w:r>
-    </w:p>
-    <w:p>
-      <w:pPr>
-        <w:rPr>
-          <w:lang w:val="cs-CZ"/>
-        </w:rPr>
-      </w:pPr>
-      <w:r>
-        <w:rPr>
-          <w:lang w:val="cs-CZ"/>
-        </w:rPr>
-        <w:t xml:space="preserve">Předpověď probíhá vytvořením tabulky typů proměnných a výsledných typů. Tabulka proměnných je naplněna nejdříve nedefinovanými typy pro veškeré proměnné, kromě případu, kdy se jedná o funkci, kde jsou parametry inicializovány na jejich počáteční typy. Následně se začne provádět postupně veškerý kód. Provádí se i obě větve podmíněných příkazů s rozdělenýmy tabulkami typů proměnných, které se po provedení spojí a následně se uvažuje že proměnná může mít kterýkoliv s typů, který do ni byl přiřazen po provedení jakékoliv podmíněné větve. Podobně se provádí i cykly, kdy se uvažují typy po provedení nula iterací, jedné iterace a dalších iterací až do chvíle, kdy už nedochází v tabulce k rozšíření </w:t>
+        <w:t xml:space="preserve">Pro zlepšení rychlosti generovaného kódu se provádí určení co nejvíce přesných informací o typech za běhu, což následně omezí množství generovaných typových kontrol. Množina možných datových typů proměnné (včetně informace, jestli je proměnná definována) je uložena v </w:t>
+      </w:r>
+      <w:proofErr w:type="spellStart"/>
+      <w:r>
+        <w:rPr>
+          <w:lang w:val="cs-CZ"/>
+        </w:rPr>
+        <w:t>mezipaměti</w:t>
+      </w:r>
+      <w:proofErr w:type="spellEnd"/>
+      <w:r>
+        <w:rPr>
+          <w:lang w:val="cs-CZ"/>
+        </w:rPr>
+        <w:t xml:space="preserve"> typů proměnných. Je to z důvodu vysoké náročnosti určování typů. </w:t>
+      </w:r>
+      <w:proofErr w:type="spellStart"/>
+      <w:r>
+        <w:rPr>
+          <w:lang w:val="cs-CZ"/>
+        </w:rPr>
+        <w:t>Mezipaměť</w:t>
+      </w:r>
+      <w:proofErr w:type="spellEnd"/>
+      <w:r>
+        <w:rPr>
+          <w:lang w:val="cs-CZ"/>
+        </w:rPr>
+        <w:t xml:space="preserve"> typů je </w:t>
+      </w:r>
+      <w:proofErr w:type="spellStart"/>
+      <w:r>
+        <w:rPr>
+          <w:lang w:val="cs-CZ"/>
+        </w:rPr>
+        <w:t>generovana</w:t>
+      </w:r>
+      <w:proofErr w:type="spellEnd"/>
+      <w:r>
+        <w:rPr>
+          <w:lang w:val="cs-CZ"/>
+        </w:rPr>
+        <w:t xml:space="preserve"> několikrát za běhu, konkrétně při každém rozvinutí cyklů nebo nemožnosti pokračovat při optimalizacích a při finálním generování kódu.</w:t>
+      </w:r>
+    </w:p>
+    <w:p>
+      <w:pPr>
+        <w:rPr>
+          <w:lang w:val="cs-CZ"/>
+        </w:rPr>
+      </w:pPr>
+      <w:r>
+        <w:rPr>
+          <w:lang w:val="cs-CZ"/>
+        </w:rPr>
+        <w:t xml:space="preserve">Předpověď probíhá vytvořením tabulky typů proměnných a výsledných typů. Tabulka proměnných je naplněna nejdříve nedefinovanými typy pro veškeré proměnné, kromě případu, kdy se jedná o funkci, kde jsou parametry inicializovány na jejich počáteční typy. Následně se začne provádět postupně veškerý kód. Provádí se i obě větve podmíněných příkazů s </w:t>
+      </w:r>
+      <w:proofErr w:type="spellStart"/>
+      <w:r>
+        <w:rPr>
+          <w:lang w:val="cs-CZ"/>
+        </w:rPr>
+        <w:t>rozdělenýmy</w:t>
+      </w:r>
+      <w:proofErr w:type="spellEnd"/>
+      <w:r>
+        <w:rPr>
+          <w:lang w:val="cs-CZ"/>
+        </w:rPr>
+        <w:t xml:space="preserve"> tabulkami typů proměnných, které se po provedení spojí a následně se uvažuje že proměnná může mít kterýkoliv </w:t>
+      </w:r>
+      <w:proofErr w:type="gramStart"/>
+      <w:r>
+        <w:rPr>
+          <w:lang w:val="cs-CZ"/>
+        </w:rPr>
+        <w:t>s</w:t>
+      </w:r>
+      <w:proofErr w:type="gramEnd"/>
+      <w:r>
+        <w:rPr>
+          <w:lang w:val="cs-CZ"/>
+        </w:rPr>
+        <w:t xml:space="preserve"> typů, který do ni byl přiřazen po provedení jakékoliv podmíněné větve. Podobně se provádí i cykly, kdy se uvažují typy po provedení nula iterací, jedné iterace a dalších iterací až do chvíle, kdy už nedochází v tabulce k rozšíření o další typy. Pro podmíněné příkazy existuje optimalizace, že levá i pravá strana porovnání musí být stejná – to umožňuje redukci typů porovnávané proměnné nebo dokonce propagaci konstanty. Zároveň se při průchodu </w:t>
+      </w:r>
+      <w:proofErr w:type="gramStart"/>
+      <w:r>
+        <w:rPr>
+          <w:lang w:val="cs-CZ"/>
+        </w:rPr>
+        <w:t>vytváří</w:t>
+      </w:r>
+      <w:proofErr w:type="gramEnd"/>
+      <w:r>
+        <w:rPr>
+          <w:lang w:val="cs-CZ"/>
+        </w:rPr>
+        <w:t xml:space="preserve"> tabulka výsledných typů, kde různé výskyty jedné proměnné můžou nabývat </w:t>
       </w:r>
       <w:r>
         <w:rPr>
           <w:lang w:val="cs-CZ"/>
         </w:rPr>
         <w:lastRenderedPageBreak/>
-        <w:t>o další typy. Pro podmíněné příkazy existuje optimalizace, že levá i pravá strana porovnání musí být stejná – to umožňuje redukci typů porovnávané proměnné nebo dokonce propagaci konstanty. Zároveň se při průchodu vytváří tabulka výsledných typů, kde různé výskyty jedné proměnné můžou nabývat různých typů. Tato tabulka slouží také jako mezipaměť a jsou z ní dodávány informace o typech optimalizátoru a generátoru programu.</w:t>
+        <w:t xml:space="preserve">různých typů. Tato tabulka </w:t>
+      </w:r>
+      <w:proofErr w:type="gramStart"/>
+      <w:r>
+        <w:rPr>
+          <w:lang w:val="cs-CZ"/>
+        </w:rPr>
+        <w:t>slouží</w:t>
+      </w:r>
+      <w:proofErr w:type="gramEnd"/>
+      <w:r>
+        <w:rPr>
+          <w:lang w:val="cs-CZ"/>
+        </w:rPr>
+        <w:t xml:space="preserve"> také jako </w:t>
+      </w:r>
+      <w:proofErr w:type="spellStart"/>
+      <w:r>
+        <w:rPr>
+          <w:lang w:val="cs-CZ"/>
+        </w:rPr>
+        <w:t>mezipaměť</w:t>
+      </w:r>
+      <w:proofErr w:type="spellEnd"/>
+      <w:r>
+        <w:rPr>
+          <w:lang w:val="cs-CZ"/>
+        </w:rPr>
+        <w:t xml:space="preserve"> a jsou z ní dodávány informace o typech optimalizátoru a generátoru programu.</w:t>
       </w:r>
     </w:p>
     <w:p>
@@ -11977,11 +13402,32 @@
         <w:rPr>
           <w:lang w:val="cs-CZ"/>
         </w:rPr>
-        <w:t>Rozšíření FUNEXP</w:t>
-      </w:r>
-    </w:p>
-    <w:p>
-      <w:pPr>
+        <w:t>Rozšíření</w:t>
+      </w:r>
+    </w:p>
+    <w:p>
+      <w:pPr>
+        <w:pStyle w:val="Nadpis2"/>
+        <w:rPr>
+          <w:lang w:val="cs-CZ"/>
+        </w:rPr>
+      </w:pPr>
+      <w:r>
+        <w:rPr>
+          <w:lang w:val="cs-CZ"/>
+        </w:rPr>
+        <w:tab/>
+      </w:r>
+      <w:r>
+        <w:rPr>
+          <w:lang w:val="cs-CZ"/>
+        </w:rPr>
+        <w:t>FUNEXP</w:t>
+      </w:r>
+    </w:p>
+    <w:p>
+      <w:pPr>
+        <w:ind w:left="720"/>
         <w:rPr>
           <w:lang w:val="cs-CZ"/>
         </w:rPr>
@@ -12007,36 +13453,425 @@
     </w:p>
     <w:p>
       <w:pPr>
-        <w:rPr>
-          <w:lang w:val="cs-CZ"/>
-        </w:rPr>
-      </w:pPr>
-    </w:p>
-    <w:p>
-      <w:pPr>
-        <w:pStyle w:val="Nadpis1"/>
-        <w:rPr>
-          <w:lang w:val="cs-CZ"/>
-        </w:rPr>
-      </w:pPr>
-      <w:r>
-        <w:rPr>
-          <w:lang w:val="cs-CZ"/>
-        </w:rPr>
-        <w:t>Rozšíření OPERATORS</w:t>
-      </w:r>
-    </w:p>
-    <w:p>
-      <w:pPr>
-        <w:rPr>
-          <w:lang w:val="cs-CZ"/>
-        </w:rPr>
-      </w:pPr>
-      <w:r>
-        <w:rPr>
-          <w:lang w:val="cs-CZ"/>
-        </w:rPr>
-        <w:t>Operátory +=, -=, *=, /=, .= nemají třídy prvky v syntaktickém stromu kvůli zmenšení množství kódu pro generování výsledného kódu a předpovídání typů. Místo toho je operátor $x OP= $y implementován jako $x = $x OP $y. Podomně jsou implementování i prefix operátory +$x a -$x jako $x = $x OP 1. A také prefix operátory ++$x a --$x jako $x = $x OP 1. Tento trik není možné využít pro postfixové operátory ++ a --, takže mají třídy v syntaktickém stromu, to stejné platí i pro operátor ??. Operátory = a operátor ?? se oproti ostatním operátorům liší v tom, že jsou pravě asociativní.</w:t>
+        <w:pStyle w:val="Nadpis2"/>
+        <w:ind w:firstLine="720"/>
+        <w:rPr>
+          <w:lang w:val="cs-CZ"/>
+        </w:rPr>
+      </w:pPr>
+      <w:r>
+        <w:rPr>
+          <w:lang w:val="cs-CZ"/>
+        </w:rPr>
+        <w:t>OPERATORS</w:t>
+      </w:r>
+    </w:p>
+    <w:p>
+      <w:pPr>
+        <w:ind w:left="720"/>
+        <w:rPr>
+          <w:lang w:val="cs-CZ"/>
+        </w:rPr>
+      </w:pPr>
+      <w:r>
+        <w:rPr>
+          <w:lang w:val="cs-CZ"/>
+        </w:rPr>
+        <w:t>Operátory +=, -=, *=, /=</w:t>
+      </w:r>
+      <w:proofErr w:type="gramStart"/>
+      <w:r>
+        <w:rPr>
+          <w:lang w:val="cs-CZ"/>
+        </w:rPr>
+        <w:t>, .</w:t>
+      </w:r>
+      <w:proofErr w:type="gramEnd"/>
+      <w:r>
+        <w:rPr>
+          <w:lang w:val="cs-CZ"/>
+        </w:rPr>
+        <w:t xml:space="preserve">= nemají třídy prvky v syntaktickém stromu kvůli zmenšení množství kódu pro generování výsledného kódu a předpovídání typů. Místo toho je operátor $x OP= $y implementován jako $x = $x OP $y. Podomně jsou implementování i prefix operátory +$x a -$x jako $x = $x OP 1. A také prefix operátory ++$x a --$x jako $x = $x OP 1. Tento trik není možné využít pro postfixové operátory ++ a --, takže mají třídy v syntaktickém stromu, to stejné platí i pro </w:t>
+      </w:r>
+      <w:proofErr w:type="gramStart"/>
+      <w:r>
+        <w:rPr>
+          <w:lang w:val="cs-CZ"/>
+        </w:rPr>
+        <w:t>operátor ?</w:t>
+      </w:r>
+      <w:proofErr w:type="gramEnd"/>
+      <w:r>
+        <w:rPr>
+          <w:lang w:val="cs-CZ"/>
+        </w:rPr>
+        <w:t xml:space="preserve">?. Operátory = a operátor ?? se oproti ostatním operátorům </w:t>
+      </w:r>
+      <w:proofErr w:type="gramStart"/>
+      <w:r>
+        <w:rPr>
+          <w:lang w:val="cs-CZ"/>
+        </w:rPr>
+        <w:t>liší</w:t>
+      </w:r>
+      <w:proofErr w:type="gramEnd"/>
+      <w:r>
+        <w:rPr>
+          <w:lang w:val="cs-CZ"/>
+        </w:rPr>
+        <w:t xml:space="preserve"> v tom, že jsou pravě asociativní.</w:t>
+      </w:r>
+    </w:p>
+    <w:p>
+      <w:pPr>
+        <w:pStyle w:val="Nadpis2"/>
+        <w:ind w:firstLine="720"/>
+        <w:rPr>
+          <w:lang w:val="cs-CZ"/>
+        </w:rPr>
+      </w:pPr>
+      <w:r>
+        <w:rPr>
+          <w:lang w:val="cs-CZ"/>
+        </w:rPr>
+        <w:t>BOOLTHEN</w:t>
+      </w:r>
+    </w:p>
+    <w:p>
+      <w:pPr>
+        <w:ind w:left="720"/>
+        <w:rPr>
+          <w:lang w:val="cs-CZ"/>
+        </w:rPr>
+      </w:pPr>
+      <w:r>
+        <w:rPr>
+          <w:lang w:val="cs-CZ"/>
+        </w:rPr>
+        <w:t>Pro toto rozšíření jsme vytvořili nový typ operátoru (unární), kvůli operaci „!“. Nakonec jsme unární operátory využili i v rozšíření OPERATORS, kde jsme je dále rozčlenili na prefix a postfix operátory.</w:t>
+      </w:r>
+    </w:p>
+    <w:p>
+      <w:pPr>
+        <w:ind w:left="720"/>
+        <w:rPr>
+          <w:lang w:val="cs-CZ"/>
+        </w:rPr>
+      </w:pPr>
+      <w:proofErr w:type="spellStart"/>
+      <w:r>
+        <w:rPr>
+          <w:lang w:val="cs-CZ"/>
+        </w:rPr>
+        <w:t>elseif</w:t>
+      </w:r>
+      <w:proofErr w:type="spellEnd"/>
+      <w:r>
+        <w:rPr>
+          <w:lang w:val="cs-CZ"/>
+        </w:rPr>
+        <w:t xml:space="preserve"> v syntaktické analýze bereme jako </w:t>
+      </w:r>
+      <w:proofErr w:type="spellStart"/>
+      <w:r>
+        <w:rPr>
+          <w:lang w:val="cs-CZ"/>
+        </w:rPr>
+        <w:t>if</w:t>
+      </w:r>
+      <w:proofErr w:type="spellEnd"/>
+      <w:r>
+        <w:rPr>
+          <w:lang w:val="cs-CZ"/>
+        </w:rPr>
+        <w:t xml:space="preserve"> v </w:t>
+      </w:r>
+      <w:proofErr w:type="spellStart"/>
+      <w:r>
+        <w:rPr>
+          <w:lang w:val="cs-CZ"/>
+        </w:rPr>
+        <w:t>else</w:t>
+      </w:r>
+      <w:proofErr w:type="spellEnd"/>
+      <w:r>
+        <w:rPr>
+          <w:lang w:val="cs-CZ"/>
+        </w:rPr>
+        <w:t xml:space="preserve"> větvi nadřazeného </w:t>
+      </w:r>
+      <w:proofErr w:type="spellStart"/>
+      <w:r>
+        <w:rPr>
+          <w:lang w:val="cs-CZ"/>
+        </w:rPr>
+        <w:t>if</w:t>
+      </w:r>
+      <w:proofErr w:type="spellEnd"/>
+      <w:r>
+        <w:rPr>
+          <w:lang w:val="cs-CZ"/>
+        </w:rPr>
+        <w:t xml:space="preserve">. Máme naimplementované zkratování v operátorech AND a OR pomocí skoků, pokud je výsledek operace AND </w:t>
+      </w:r>
+      <w:proofErr w:type="spellStart"/>
+      <w:r>
+        <w:rPr>
+          <w:lang w:val="cs-CZ"/>
+        </w:rPr>
+        <w:t>false</w:t>
+      </w:r>
+      <w:proofErr w:type="spellEnd"/>
+      <w:r>
+        <w:rPr>
+          <w:lang w:val="cs-CZ"/>
+        </w:rPr>
+        <w:t xml:space="preserve">, nebo výsledek operace OR </w:t>
+      </w:r>
+      <w:proofErr w:type="spellStart"/>
+      <w:r>
+        <w:rPr>
+          <w:lang w:val="cs-CZ"/>
+        </w:rPr>
+        <w:t>true</w:t>
+      </w:r>
+      <w:proofErr w:type="spellEnd"/>
+      <w:r>
+        <w:rPr>
+          <w:lang w:val="cs-CZ"/>
+        </w:rPr>
+        <w:t>.</w:t>
+      </w:r>
+      <w:r>
+        <w:t xml:space="preserve"> </w:t>
+      </w:r>
+      <w:r>
+        <w:rPr>
+          <w:lang w:val="cs-CZ"/>
+        </w:rPr>
+        <w:t xml:space="preserve">Toto rozšíření vyžadovalo vytvoření tokenů pro funkci </w:t>
+      </w:r>
+      <w:proofErr w:type="spellStart"/>
+      <w:r>
+        <w:rPr>
+          <w:lang w:val="cs-CZ"/>
+        </w:rPr>
+        <w:t>for</w:t>
+      </w:r>
+      <w:proofErr w:type="spellEnd"/>
+      <w:r>
+        <w:rPr>
+          <w:lang w:val="cs-CZ"/>
+        </w:rPr>
+        <w:t xml:space="preserve"> a pro funkce </w:t>
+      </w:r>
+      <w:proofErr w:type="spellStart"/>
+      <w:r>
+        <w:rPr>
+          <w:lang w:val="cs-CZ"/>
+        </w:rPr>
+        <w:t>break</w:t>
+      </w:r>
+      <w:proofErr w:type="spellEnd"/>
+      <w:r>
+        <w:rPr>
+          <w:lang w:val="cs-CZ"/>
+        </w:rPr>
+        <w:t xml:space="preserve"> a </w:t>
+      </w:r>
+      <w:proofErr w:type="spellStart"/>
+      <w:r>
+        <w:rPr>
+          <w:lang w:val="cs-CZ"/>
+        </w:rPr>
+        <w:t>continue</w:t>
+      </w:r>
+      <w:proofErr w:type="spellEnd"/>
+      <w:r>
+        <w:rPr>
+          <w:lang w:val="cs-CZ"/>
+        </w:rPr>
+        <w:t>.</w:t>
+      </w:r>
+    </w:p>
+    <w:p>
+      <w:pPr>
+        <w:pStyle w:val="Nadpis2"/>
+        <w:ind w:firstLine="720"/>
+        <w:rPr>
+          <w:lang w:val="cs-CZ"/>
+        </w:rPr>
+      </w:pPr>
+      <w:r>
+        <w:rPr>
+          <w:lang w:val="cs-CZ"/>
+        </w:rPr>
+        <w:t>CYCLES</w:t>
+      </w:r>
+    </w:p>
+    <w:p>
+      <w:pPr>
+        <w:ind w:left="720"/>
+        <w:rPr>
+          <w:lang w:val="cs-CZ"/>
+        </w:rPr>
+      </w:pPr>
+      <w:proofErr w:type="spellStart"/>
+      <w:r>
+        <w:rPr>
+          <w:lang w:val="cs-CZ"/>
+        </w:rPr>
+        <w:t>For</w:t>
+      </w:r>
+      <w:proofErr w:type="spellEnd"/>
+      <w:r>
+        <w:rPr>
+          <w:lang w:val="cs-CZ"/>
+        </w:rPr>
+        <w:t xml:space="preserve"> k implementaci vyžadoval jen trochu více práce než </w:t>
+      </w:r>
+      <w:proofErr w:type="spellStart"/>
+      <w:r>
+        <w:rPr>
+          <w:lang w:val="cs-CZ"/>
+        </w:rPr>
+        <w:t>while</w:t>
+      </w:r>
+      <w:proofErr w:type="spellEnd"/>
+      <w:r>
+        <w:rPr>
+          <w:lang w:val="cs-CZ"/>
+        </w:rPr>
+        <w:t xml:space="preserve"> kvůli inkrementu a parametrům, které nejsou povinné. Funkce </w:t>
+      </w:r>
+      <w:proofErr w:type="spellStart"/>
+      <w:r>
+        <w:rPr>
+          <w:lang w:val="cs-CZ"/>
+        </w:rPr>
+        <w:t>break</w:t>
+      </w:r>
+      <w:proofErr w:type="spellEnd"/>
+      <w:r>
+        <w:rPr>
+          <w:lang w:val="cs-CZ"/>
+        </w:rPr>
+        <w:t xml:space="preserve"> a </w:t>
+      </w:r>
+      <w:proofErr w:type="spellStart"/>
+      <w:r>
+        <w:rPr>
+          <w:lang w:val="cs-CZ"/>
+        </w:rPr>
+        <w:t>continue</w:t>
+      </w:r>
+      <w:proofErr w:type="spellEnd"/>
+      <w:r>
+        <w:rPr>
+          <w:lang w:val="cs-CZ"/>
+        </w:rPr>
+        <w:t xml:space="preserve"> potřebovaly ke správné implementaci jejich parametrů také funkce pro pole řetězců, které si do sebe ukládá identifikační klíče jednotlivých cyklů, jak do nich vstupuje a vystupuje. Pokud se jim nepředá žádný parametr, jejich hodnota je 1 a </w:t>
+      </w:r>
+      <w:proofErr w:type="gramStart"/>
+      <w:r>
+        <w:rPr>
+          <w:lang w:val="cs-CZ"/>
+        </w:rPr>
+        <w:t>vynoří</w:t>
+      </w:r>
+      <w:proofErr w:type="gramEnd"/>
+      <w:r>
+        <w:rPr>
+          <w:lang w:val="cs-CZ"/>
+        </w:rPr>
+        <w:t xml:space="preserve"> se z posledního vnořeného cyklu.</w:t>
+      </w:r>
+    </w:p>
+    <w:p>
+      <w:pPr>
+        <w:pStyle w:val="Nadpis2"/>
+        <w:ind w:firstLine="720"/>
+        <w:rPr>
+          <w:lang w:val="cs-CZ"/>
+        </w:rPr>
+      </w:pPr>
+      <w:r>
+        <w:rPr>
+          <w:lang w:val="cs-CZ"/>
+        </w:rPr>
+        <w:t>STRNUM</w:t>
+      </w:r>
+    </w:p>
+    <w:p>
+      <w:pPr>
+        <w:ind w:left="720"/>
+        <w:rPr>
+          <w:lang w:val="cs-CZ"/>
+        </w:rPr>
+      </w:pPr>
+      <w:r>
+        <w:rPr>
+          <w:lang w:val="cs-CZ"/>
+        </w:rPr>
+        <w:t xml:space="preserve">U rozšíření </w:t>
+      </w:r>
+      <w:proofErr w:type="spellStart"/>
+      <w:r>
+        <w:rPr>
+          <w:lang w:val="cs-CZ"/>
+        </w:rPr>
+        <w:t>strnum</w:t>
+      </w:r>
+      <w:proofErr w:type="spellEnd"/>
+      <w:r>
+        <w:rPr>
+          <w:lang w:val="cs-CZ"/>
+        </w:rPr>
+        <w:t xml:space="preserve"> se převážně jednalo o generování kódu pro interpret a úpravu typových chyb. Jelikož se kód pro interpret velice podobá strojovému kódu, bylo to převážně o </w:t>
+      </w:r>
+      <w:r>
+        <w:rPr>
+          <w:lang w:val="cs-CZ"/>
+        </w:rPr>
+        <w:t>zamyšlení,</w:t>
+      </w:r>
+      <w:r>
+        <w:rPr>
+          <w:lang w:val="cs-CZ"/>
+        </w:rPr>
+        <w:t xml:space="preserve"> jak daný převod vyřešit. Většina těchto převodů, po troše osvěžení strojového kódu, byly jednoduché. Nejsložitější převod byl z </w:t>
+      </w:r>
+      <w:proofErr w:type="spellStart"/>
+      <w:r>
+        <w:rPr>
+          <w:lang w:val="cs-CZ"/>
+        </w:rPr>
+        <w:t>řetezce</w:t>
+      </w:r>
+      <w:proofErr w:type="spellEnd"/>
+      <w:r>
+        <w:rPr>
+          <w:lang w:val="cs-CZ"/>
+        </w:rPr>
+        <w:t xml:space="preserve"> na desetinné číslo, protože byla nutnost podporovat nejenom desetinnou čárku, ale i tvar desetinného čísla s exponentem, který má mnoho různých </w:t>
+      </w:r>
+      <w:r>
+        <w:rPr>
+          <w:lang w:val="cs-CZ"/>
+        </w:rPr>
+        <w:t>možností,</w:t>
+      </w:r>
+      <w:r>
+        <w:rPr>
+          <w:lang w:val="cs-CZ"/>
+        </w:rPr>
+        <w:t xml:space="preserve"> jak daný tvar může vypadat.</w:t>
+      </w:r>
+      <w:r>
+        <w:rPr>
+          <w:lang w:val="cs-CZ"/>
+        </w:rPr>
+        <w:tab/>
       </w:r>
     </w:p>
     <w:sectPr>
@@ -13282,6 +15117,28 @@
       <w:szCs w:val="32"/>
     </w:rPr>
   </w:style>
+  <w:style w:type="paragraph" w:styleId="Nadpis2">
+    <w:name w:val="heading 2"/>
+    <w:basedOn w:val="Normln"/>
+    <w:next w:val="Normln"/>
+    <w:link w:val="Nadpis2Char"/>
+    <w:uiPriority w:val="9"/>
+    <w:unhideWhenUsed/>
+    <w:qFormat/>
+    <w:rsid w:val="009D4946"/>
+    <w:pPr>
+      <w:keepNext/>
+      <w:keepLines/>
+      <w:spacing w:before="40" w:after="0"/>
+      <w:outlineLvl w:val="1"/>
+    </w:pPr>
+    <w:rPr>
+      <w:rFonts w:asciiTheme="majorHAnsi" w:eastAsiaTheme="majorEastAsia" w:hAnsiTheme="majorHAnsi" w:cstheme="majorBidi"/>
+      <w:color w:val="2F5496" w:themeColor="accent1" w:themeShade="BF"/>
+      <w:sz w:val="26"/>
+      <w:szCs w:val="26"/>
+    </w:rPr>
+  </w:style>
   <w:style w:type="character" w:default="1" w:styleId="Standardnpsmoodstavce">
     <w:name w:val="Default Paragraph Font"/>
     <w:uiPriority w:val="1"/>
@@ -13416,6 +15273,19 @@
       <w:ind w:left="720"/>
       <w:contextualSpacing/>
     </w:pPr>
+  </w:style>
+  <w:style w:type="character" w:customStyle="1" w:styleId="Nadpis2Char">
+    <w:name w:val="Nadpis 2 Char"/>
+    <w:basedOn w:val="Standardnpsmoodstavce"/>
+    <w:link w:val="Nadpis2"/>
+    <w:uiPriority w:val="9"/>
+    <w:rsid w:val="009D4946"/>
+    <w:rPr>
+      <w:rFonts w:asciiTheme="majorHAnsi" w:eastAsiaTheme="majorEastAsia" w:hAnsiTheme="majorHAnsi" w:cstheme="majorBidi"/>
+      <w:color w:val="2F5496" w:themeColor="accent1" w:themeShade="BF"/>
+      <w:sz w:val="26"/>
+      <w:szCs w:val="26"/>
+    </w:rPr>
   </w:style>
 </w:styles>
 </file>

</xml_diff>